<commit_message>
[doc]: Rebrand [neon-cron] --> neon-hive-cron
</commit_message>
<xml_diff>
--- a/Doc/Hive Notes.docx
+++ b/Doc/Hive Notes.docx
@@ -6,6 +6,11 @@
       <w:pPr>
         <w:pStyle w:val="Title"/>
       </w:pPr>
+      <w:r>
+        <w:t>neon-</w:t>
+      </w:r>
+      <w:bookmarkStart w:id="0" w:name="_GoBack"/>
+      <w:bookmarkEnd w:id="0"/>
       <w:proofErr w:type="spellStart"/>
       <w:r>
         <w:t>n</w:t>
@@ -3545,7 +3550,7 @@
           <v:shape id="_x0000_i1025" type="#_x0000_t75" style="width:565.15pt;height:444.75pt" o:ole="">
             <v:imagedata r:id="rId12" o:title=""/>
           </v:shape>
-          <o:OLEObject Type="Embed" ProgID="Visio.Drawing.15" ShapeID="_x0000_i1025" DrawAspect="Content" ObjectID="_1592216360" r:id="rId13"/>
+          <o:OLEObject Type="Embed" ProgID="Visio.Drawing.15" ShapeID="_x0000_i1025" DrawAspect="Content" ObjectID="_1592226341" r:id="rId13"/>
         </w:object>
       </w:r>
     </w:p>
@@ -3770,15 +3775,7 @@
         <w:t>four</w:t>
       </w:r>
       <w:r>
-        <w:t xml:space="preserve"> basic types of log events to the log Elasticsearch </w:t>
-      </w:r>
-      <w:bookmarkStart w:id="0" w:name="_GoBack"/>
-      <w:r>
-        <w:t>cluster</w:t>
-      </w:r>
-      <w:bookmarkEnd w:id="0"/>
-      <w:r>
-        <w:t xml:space="preserve">: </w:t>
+        <w:t xml:space="preserve"> basic types of log events to the log Elasticsearch cluster: </w:t>
       </w:r>
       <w:r>
         <w:rPr>
@@ -7843,7 +7840,7 @@
           <v:shape id="_x0000_i1026" type="#_x0000_t75" style="width:234.75pt;height:123.75pt" o:ole="">
             <v:imagedata r:id="rId23" o:title=""/>
           </v:shape>
-          <o:OLEObject Type="Embed" ProgID="Visio.Drawing.15" ShapeID="_x0000_i1026" DrawAspect="Content" ObjectID="_1592216361" r:id="rId24"/>
+          <o:OLEObject Type="Embed" ProgID="Visio.Drawing.15" ShapeID="_x0000_i1026" DrawAspect="Content" ObjectID="_1592226342" r:id="rId24"/>
         </w:object>
       </w:r>
     </w:p>
@@ -8885,7 +8882,7 @@
           <v:shape id="_x0000_i1027" type="#_x0000_t75" style="width:558.75pt;height:424.5pt" o:ole="">
             <v:imagedata r:id="rId25" o:title=""/>
           </v:shape>
-          <o:OLEObject Type="Embed" ProgID="Visio.Drawing.15" ShapeID="_x0000_i1027" DrawAspect="Content" ObjectID="_1592216362" r:id="rId26"/>
+          <o:OLEObject Type="Embed" ProgID="Visio.Drawing.15" ShapeID="_x0000_i1027" DrawAspect="Content" ObjectID="_1592226343" r:id="rId26"/>
         </w:object>
       </w:r>
     </w:p>
@@ -9878,13 +9875,7 @@
         <w:t>double</w:t>
       </w:r>
       <w:r>
-        <w:t xml:space="preserve">) The number of seconds the service will wait between retrieving the current </w:t>
-      </w:r>
-      <w:r>
-        <w:t>hive</w:t>
-      </w:r>
-      <w:r>
-        <w:t xml:space="preserve"> node information from the manager hosting the service and then updating the definition in Consul if it has changed.  This defaults to 30 seconds.</w:t>
+        <w:t>) The number of seconds the service will wait between retrieving the current hive node information from the manager hosting the service and then updating the definition in Consul if it has changed.  This defaults to 30 seconds.</w:t>
       </w:r>
     </w:p>
     <w:p>
@@ -11546,48 +11537,42 @@
         <w:rPr>
           <w:rStyle w:val="EmphasizeChar"/>
         </w:rPr>
+        <w:t>neon-hive-cron</w:t>
+      </w:r>
+      <w:r>
+        <w:t xml:space="preserve"> service which can be configured to start one or more Docker services</w:t>
+      </w:r>
+      <w:r>
+        <w:rPr>
+          <w:rStyle w:val="FootnoteReference"/>
+        </w:rPr>
+        <w:footnoteReference w:id="2"/>
+      </w:r>
+      <w:r>
+        <w:t xml:space="preserve"> at scheduled times or periodic intervals.  </w:t>
+      </w:r>
+      <w:r>
+        <w:t xml:space="preserve">The </w:t>
+      </w:r>
+      <w:r>
+        <w:rPr>
+          <w:rStyle w:val="EmphasizeChar"/>
+        </w:rPr>
         <w:t>neon</w:t>
       </w:r>
       <w:r>
         <w:rPr>
           <w:rStyle w:val="EmphasizeChar"/>
         </w:rPr>
+        <w:t xml:space="preserve"> </w:t>
+      </w:r>
+      <w:r>
+        <w:rPr>
+          <w:rStyle w:val="EmphasizeChar"/>
+        </w:rPr>
         <w:t>-cron</w:t>
       </w:r>
       <w:r>
-        <w:t xml:space="preserve"> service which can be configured to start one or more Docker services</w:t>
-      </w:r>
-      <w:r>
-        <w:rPr>
-          <w:rStyle w:val="FootnoteReference"/>
-        </w:rPr>
-        <w:footnoteReference w:id="2"/>
-      </w:r>
-      <w:r>
-        <w:t xml:space="preserve"> at scheduled times or periodic intervals.  </w:t>
-      </w:r>
-      <w:r>
-        <w:t xml:space="preserve">The </w:t>
-      </w:r>
-      <w:r>
-        <w:rPr>
-          <w:rStyle w:val="EmphasizeChar"/>
-        </w:rPr>
-        <w:t>neon</w:t>
-      </w:r>
-      <w:r>
-        <w:rPr>
-          <w:rStyle w:val="EmphasizeChar"/>
-        </w:rPr>
-        <w:t xml:space="preserve"> </w:t>
-      </w:r>
-      <w:r>
-        <w:rPr>
-          <w:rStyle w:val="EmphasizeChar"/>
-        </w:rPr>
-        <w:t>-cron</w:t>
-      </w:r>
-      <w:r>
         <w:t xml:space="preserve"> service runs as a single instance on the </w:t>
       </w:r>
       <w:r>
@@ -11600,13 +11585,13 @@
         <w:rPr>
           <w:rStyle w:val="EmphasizeChar"/>
         </w:rPr>
-        <w:t>neon/service/neon</w:t>
-      </w:r>
-      <w:r>
-        <w:rPr>
-          <w:rStyle w:val="EmphasizeChar"/>
-        </w:rPr>
-        <w:t>-cron</w:t>
+        <w:t>neon/service/</w:t>
+      </w:r>
+      <w:r>
+        <w:rPr>
+          <w:rStyle w:val="EmphasizeChar"/>
+        </w:rPr>
+        <w:t>neon-hive-cron</w:t>
       </w:r>
       <w:r>
         <w:t>.</w:t>
@@ -11626,10 +11611,13 @@
       </w:r>
       <w:r>
         <w:br/>
-        <w:t xml:space="preserve">    neon</w:t>
-      </w:r>
-      <w:r>
-        <w:t>-cron:</w:t>
+        <w:t xml:space="preserve">    </w:t>
+      </w:r>
+      <w:r>
+        <w:t>neon-hive-cron</w:t>
+      </w:r>
+      <w:r>
+        <w:t>:</w:t>
       </w:r>
       <w:r>
         <w:br/>
@@ -11793,13 +11781,7 @@
         <w:rPr>
           <w:rStyle w:val="EmphasizeChar"/>
         </w:rPr>
-        <w:t>neon</w:t>
-      </w:r>
-      <w:r>
-        <w:rPr>
-          <w:rStyle w:val="EmphasizeChar"/>
-        </w:rPr>
-        <w:t>-cron</w:t>
+        <w:t>neon-hive-cron</w:t>
       </w:r>
       <w:r>
         <w:t xml:space="preserve"> wakes up to decide when to launch new jobs as well as to manage running jobs.</w:t>
@@ -11828,13 +11810,7 @@
         <w:rPr>
           <w:rStyle w:val="EmphasizeChar"/>
         </w:rPr>
-        <w:t>neon-</w:t>
-      </w:r>
-      <w:r>
-        <w:rPr>
-          <w:rStyle w:val="EmphasizeChar"/>
-        </w:rPr>
-        <w:t>cron</w:t>
+        <w:t>neon-hive-cron</w:t>
       </w:r>
       <w:r>
         <w:t xml:space="preserve"> will query Elasticsearch for the final disposition information for completed jobs.</w:t>
@@ -11863,13 +11839,7 @@
         <w:rPr>
           <w:rStyle w:val="EmphasizeChar"/>
         </w:rPr>
-        <w:t>neon-</w:t>
-      </w:r>
-      <w:r>
-        <w:rPr>
-          <w:rStyle w:val="EmphasizeChar"/>
-        </w:rPr>
-        <w:t>cron</w:t>
+        <w:t>neon-hive-cron</w:t>
       </w:r>
       <w:r>
         <w:t xml:space="preserve"> will query Elasticsearch for the final disposition information for completed jobs.</w:t>
@@ -12379,13 +12349,7 @@
         <w:rPr>
           <w:rStyle w:val="EmphasizeChar"/>
         </w:rPr>
-        <w:t>neon-</w:t>
-      </w:r>
-      <w:r>
-        <w:rPr>
-          <w:rStyle w:val="EmphasizeChar"/>
-        </w:rPr>
-        <w:t>cron</w:t>
+        <w:t>neon-hive-cron</w:t>
       </w:r>
       <w:r>
         <w:t xml:space="preserve"> job can only be executed as a Docker Swarm service running with a single replica.  Global mode is not supported and it is also not currently possible to schedule jobs for pet nodes because they are not members of the Swarm.  Future releases of </w:t>
@@ -12488,13 +12452,7 @@
         <w:rPr>
           <w:rStyle w:val="EmphasizeChar"/>
         </w:rPr>
-        <w:t>neon-</w:t>
-      </w:r>
-      <w:r>
-        <w:rPr>
-          <w:rStyle w:val="EmphasizeChar"/>
-        </w:rPr>
-        <w:t>cron</w:t>
+        <w:t>neon-hive-cron</w:t>
       </w:r>
       <w:r>
         <w:t xml:space="preserve"> detects that a job service has terminated, it starts querying Elasticsearch for a log message prefixed by “</w:t>
@@ -12556,13 +12514,7 @@
         <w:rPr>
           <w:rStyle w:val="EmphasizeChar"/>
         </w:rPr>
-        <w:t>neon-</w:t>
-      </w:r>
-      <w:r>
-        <w:rPr>
-          <w:rStyle w:val="EmphasizeChar"/>
-        </w:rPr>
-        <w:t>cron</w:t>
+        <w:t>neon-hive-cron</w:t>
       </w:r>
       <w:r>
         <w:t xml:space="preserve"> will query </w:t>
@@ -15597,7 +15549,7 @@
 </file>
 
 <file path=customXml/itemProps1.xml><?xml version="1.0" encoding="utf-8"?>
-<ds:datastoreItem xmlns:ds="http://schemas.openxmlformats.org/officeDocument/2006/customXml" ds:itemID="{302D4AD1-C672-41EA-97D2-722F0A026109}">
+<ds:datastoreItem xmlns:ds="http://schemas.openxmlformats.org/officeDocument/2006/customXml" ds:itemID="{0821F459-B2F5-4F20-A5B5-740B6D7179BC}">
   <ds:schemaRefs>
     <ds:schemaRef ds:uri="http://schemas.openxmlformats.org/officeDocument/2006/bibliography"/>
   </ds:schemaRefs>

</xml_diff>

<commit_message>
[rebrand]: [neon-cluster-manager] --> [neon-hive-manager]
</commit_message>
<xml_diff>
--- a/Doc/Hive Notes.docx
+++ b/Doc/Hive Notes.docx
@@ -6,11 +6,11 @@
       <w:pPr>
         <w:pStyle w:val="Title"/>
       </w:pPr>
-      <w:r>
-        <w:t>neon-</w:t>
-      </w:r>
       <w:bookmarkStart w:id="0" w:name="_GoBack"/>
       <w:bookmarkEnd w:id="0"/>
+      <w:r>
+        <w:t>neon-</w:t>
+      </w:r>
       <w:proofErr w:type="spellStart"/>
       <w:r>
         <w:t>n</w:t>
@@ -2801,23 +2801,7 @@
           <w:b/>
           <w:color w:val="C45911" w:themeColor="accent2" w:themeShade="BF"/>
         </w:rPr>
-        <w:t>/</w:t>
-      </w:r>
-      <w:proofErr w:type="spellStart"/>
-      <w:r>
-        <w:rPr>
-          <w:b/>
-          <w:color w:val="C45911" w:themeColor="accent2" w:themeShade="BF"/>
-        </w:rPr>
-        <w:t>env</w:t>
-      </w:r>
-      <w:proofErr w:type="spellEnd"/>
-      <w:r>
-        <w:rPr>
-          <w:b/>
-          <w:color w:val="C45911" w:themeColor="accent2" w:themeShade="BF"/>
-        </w:rPr>
-        <w:t>-host</w:t>
+        <w:t>/env-host</w:t>
       </w:r>
       <w:r>
         <w:t xml:space="preserve"> script file and then execute it during </w:t>
@@ -3104,15 +3088,7 @@
         <w:t xml:space="preserve">– </w:t>
       </w:r>
       <w:r>
-        <w:t>(</w:t>
-      </w:r>
-      <w:proofErr w:type="spellStart"/>
-      <w:r>
-        <w:t>json</w:t>
-      </w:r>
-      <w:proofErr w:type="spellEnd"/>
-      <w:r>
-        <w:t>/</w:t>
+        <w:t>(json/</w:t>
       </w:r>
       <w:r>
         <w:t>compressed</w:t>
@@ -3550,7 +3526,7 @@
           <v:shape id="_x0000_i1025" type="#_x0000_t75" style="width:565.15pt;height:444.75pt" o:ole="">
             <v:imagedata r:id="rId12" o:title=""/>
           </v:shape>
-          <o:OLEObject Type="Embed" ProgID="Visio.Drawing.15" ShapeID="_x0000_i1025" DrawAspect="Content" ObjectID="_1592226341" r:id="rId13"/>
+          <o:OLEObject Type="Embed" ProgID="Visio.Drawing.15" ShapeID="_x0000_i1025" DrawAspect="Content" ObjectID="_1592232906" r:id="rId13"/>
         </w:object>
       </w:r>
     </w:p>
@@ -7203,15 +7179,7 @@
         <w:t xml:space="preserve"> </w:t>
       </w:r>
       <w:r>
-        <w:t xml:space="preserve">and the neon tool handles </w:t>
-      </w:r>
-      <w:proofErr w:type="gramStart"/>
-      <w:r>
-        <w:t>all of</w:t>
-      </w:r>
-      <w:proofErr w:type="gramEnd"/>
-      <w:r>
-        <w:t xml:space="preserve"> the provisioning!</w:t>
+        <w:t>and the neon tool handles all of the provisioning!</w:t>
       </w:r>
     </w:p>
     <w:p>
@@ -7659,21 +7627,7 @@
         <w:rPr>
           <w:rStyle w:val="CodeChar"/>
         </w:rPr>
-        <w:t>/</w:t>
-      </w:r>
-      <w:proofErr w:type="spellStart"/>
-      <w:r>
-        <w:rPr>
-          <w:rStyle w:val="CodeChar"/>
-        </w:rPr>
-        <w:t>env</w:t>
-      </w:r>
-      <w:proofErr w:type="spellEnd"/>
-      <w:r>
-        <w:rPr>
-          <w:rStyle w:val="CodeChar"/>
-        </w:rPr>
-        <w:t>-</w:t>
+        <w:t>/env-</w:t>
       </w:r>
       <w:r>
         <w:rPr>
@@ -7840,7 +7794,7 @@
           <v:shape id="_x0000_i1026" type="#_x0000_t75" style="width:234.75pt;height:123.75pt" o:ole="">
             <v:imagedata r:id="rId23" o:title=""/>
           </v:shape>
-          <o:OLEObject Type="Embed" ProgID="Visio.Drawing.15" ShapeID="_x0000_i1026" DrawAspect="Content" ObjectID="_1592226342" r:id="rId24"/>
+          <o:OLEObject Type="Embed" ProgID="Visio.Drawing.15" ShapeID="_x0000_i1026" DrawAspect="Content" ObjectID="_1592232907" r:id="rId24"/>
         </w:object>
       </w:r>
     </w:p>
@@ -8882,7 +8836,7 @@
           <v:shape id="_x0000_i1027" type="#_x0000_t75" style="width:558.75pt;height:424.5pt" o:ole="">
             <v:imagedata r:id="rId25" o:title=""/>
           </v:shape>
-          <o:OLEObject Type="Embed" ProgID="Visio.Drawing.15" ShapeID="_x0000_i1027" DrawAspect="Content" ObjectID="_1592226343" r:id="rId26"/>
+          <o:OLEObject Type="Embed" ProgID="Visio.Drawing.15" ShapeID="_x0000_i1027" DrawAspect="Content" ObjectID="_1592232908" r:id="rId26"/>
         </w:object>
       </w:r>
     </w:p>
@@ -9230,7 +9184,7 @@
         <w:pStyle w:val="Heading1"/>
       </w:pPr>
       <w:r>
-        <w:t>neon-cluster-manager</w:t>
+        <w:t>neon-hive-manager</w:t>
       </w:r>
     </w:p>
     <w:p>
@@ -9241,7 +9195,7 @@
         <w:rPr>
           <w:rStyle w:val="EmphasizeChar"/>
         </w:rPr>
-        <w:t>neon-cluster-manager</w:t>
+        <w:t>neon-hive-manager</w:t>
       </w:r>
       <w:r>
         <w:t xml:space="preserve"> container performs hive maintenance functions:</w:t>
@@ -9349,9 +9303,8 @@
           <w:szCs w:val="19"/>
         </w:rPr>
         <w:tab/>
-        <w:t>– (</w:t>
-      </w:r>
-      <w:proofErr w:type="spellStart"/>
+        <w:t xml:space="preserve">– (json/compressed) the current </w:t>
+      </w:r>
       <w:r>
         <w:rPr>
           <w:rFonts w:ascii="Consolas" w:hAnsi="Consolas"/>
@@ -9359,9 +9312,8 @@
           <w:sz w:val="19"/>
           <w:szCs w:val="19"/>
         </w:rPr>
-        <w:t>json</w:t>
-      </w:r>
-      <w:proofErr w:type="spellEnd"/>
+        <w:t>hive</w:t>
+      </w:r>
       <w:r>
         <w:rPr>
           <w:rFonts w:ascii="Consolas" w:hAnsi="Consolas"/>
@@ -9369,7 +9321,7 @@
           <w:sz w:val="19"/>
           <w:szCs w:val="19"/>
         </w:rPr>
-        <w:t xml:space="preserve">/compressed) the current </w:t>
+        <w:t xml:space="preserve"> definition</w:t>
       </w:r>
       <w:r>
         <w:rPr>
@@ -9378,8 +9330,10 @@
           <w:sz w:val="19"/>
           <w:szCs w:val="19"/>
         </w:rPr>
-        <w:t>hive</w:t>
-      </w:r>
+        <w:br/>
+        <w:t xml:space="preserve">        </w:t>
+      </w:r>
+      <w:proofErr w:type="spellStart"/>
       <w:r>
         <w:rPr>
           <w:rFonts w:ascii="Consolas" w:hAnsi="Consolas"/>
@@ -9387,8 +9341,9 @@
           <w:sz w:val="19"/>
           <w:szCs w:val="19"/>
         </w:rPr>
-        <w:t xml:space="preserve"> definition</w:t>
-      </w:r>
+        <w:t>definition.hash</w:t>
+      </w:r>
+      <w:proofErr w:type="spellEnd"/>
       <w:r>
         <w:rPr>
           <w:rFonts w:ascii="Consolas" w:hAnsi="Consolas"/>
@@ -9396,10 +9351,8 @@
           <w:sz w:val="19"/>
           <w:szCs w:val="19"/>
         </w:rPr>
-        <w:br/>
-        <w:t xml:space="preserve">        </w:t>
-      </w:r>
-      <w:proofErr w:type="spellStart"/>
+        <w:t xml:space="preserve">   </w:t>
+      </w:r>
       <w:r>
         <w:rPr>
           <w:rFonts w:ascii="Consolas" w:hAnsi="Consolas"/>
@@ -9407,9 +9360,9 @@
           <w:sz w:val="19"/>
           <w:szCs w:val="19"/>
         </w:rPr>
-        <w:t>definition.hash</w:t>
-      </w:r>
-      <w:proofErr w:type="spellEnd"/>
+        <w:tab/>
+        <w:t>- MD5 hash of the definition (base64)</w:t>
+      </w:r>
       <w:r>
         <w:rPr>
           <w:rFonts w:ascii="Consolas" w:hAnsi="Consolas"/>
@@ -9417,8 +9370,10 @@
           <w:sz w:val="19"/>
           <w:szCs w:val="19"/>
         </w:rPr>
-        <w:t xml:space="preserve">   </w:t>
-      </w:r>
+        <w:br/>
+        <w:t xml:space="preserve">        </w:t>
+      </w:r>
+      <w:proofErr w:type="spellStart"/>
       <w:r>
         <w:rPr>
           <w:rFonts w:ascii="Consolas" w:hAnsi="Consolas"/>
@@ -9426,9 +9381,9 @@
           <w:sz w:val="19"/>
           <w:szCs w:val="19"/>
         </w:rPr>
-        <w:tab/>
-        <w:t>- MD5 hash of the definition (base64)</w:t>
-      </w:r>
+        <w:t>pets.json</w:t>
+      </w:r>
+      <w:proofErr w:type="spellEnd"/>
       <w:r>
         <w:rPr>
           <w:rFonts w:ascii="Consolas" w:hAnsi="Consolas"/>
@@ -9436,10 +9391,8 @@
           <w:sz w:val="19"/>
           <w:szCs w:val="19"/>
         </w:rPr>
-        <w:br/>
-        <w:t xml:space="preserve">        </w:t>
-      </w:r>
-      <w:proofErr w:type="spellStart"/>
+        <w:tab/>
+      </w:r>
       <w:r>
         <w:rPr>
           <w:rFonts w:ascii="Consolas" w:hAnsi="Consolas"/>
@@ -9447,9 +9400,9 @@
           <w:sz w:val="19"/>
           <w:szCs w:val="19"/>
         </w:rPr>
-        <w:t>pets.json</w:t>
-      </w:r>
-      <w:proofErr w:type="spellEnd"/>
+        <w:tab/>
+        <w:t>- Node definitions for any Pet nodes</w:t>
+      </w:r>
       <w:r>
         <w:rPr>
           <w:rFonts w:ascii="Consolas" w:hAnsi="Consolas"/>
@@ -9457,7 +9410,7 @@
           <w:sz w:val="19"/>
           <w:szCs w:val="19"/>
         </w:rPr>
-        <w:tab/>
+        <w:br/>
       </w:r>
       <w:r>
         <w:rPr>
@@ -9466,25 +9419,6 @@
           <w:sz w:val="19"/>
           <w:szCs w:val="19"/>
         </w:rPr>
-        <w:tab/>
-        <w:t>- Node definitions for any Pet nodes</w:t>
-      </w:r>
-      <w:r>
-        <w:rPr>
-          <w:rFonts w:ascii="Consolas" w:hAnsi="Consolas"/>
-          <w:color w:val="538135" w:themeColor="accent6" w:themeShade="BF"/>
-          <w:sz w:val="19"/>
-          <w:szCs w:val="19"/>
-        </w:rPr>
-        <w:br/>
-      </w:r>
-      <w:r>
-        <w:rPr>
-          <w:rFonts w:ascii="Consolas" w:hAnsi="Consolas"/>
-          <w:color w:val="538135" w:themeColor="accent6" w:themeShade="BF"/>
-          <w:sz w:val="19"/>
-          <w:szCs w:val="19"/>
-        </w:rPr>
         <w:br/>
       </w:r>
       <w:r>
@@ -9534,7 +9468,7 @@
           <w:b/>
           <w:color w:val="C45911" w:themeColor="accent2" w:themeShade="BF"/>
         </w:rPr>
-        <w:t>neon-cluster-manager</w:t>
+        <w:t>neon-hive-manager</w:t>
       </w:r>
       <w:r>
         <w:rPr>
@@ -9768,7 +9702,7 @@
           <w:rPr>
             <w:rStyle w:val="Hyperlink"/>
           </w:rPr>
-          <w:t>neon-cluster-manager</w:t>
+          <w:t>neon-hive-manager</w:t>
         </w:r>
       </w:hyperlink>
       <w:r>
@@ -9797,7 +9731,13 @@
       </w:r>
       <w:r>
         <w:br/>
-        <w:t xml:space="preserve">    neon-cluster-manager:</w:t>
+        <w:t xml:space="preserve">    </w:t>
+      </w:r>
+      <w:r>
+        <w:t>neon-hive-manager</w:t>
+      </w:r>
+      <w:r>
+        <w:t>:</w:t>
       </w:r>
       <w:r>
         <w:br/>
@@ -10118,289 +10058,201 @@
       </w:r>
       <w:proofErr w:type="spellEnd"/>
       <w:r>
+        <w:t xml:space="preserve"> json&gt;</w:t>
+      </w:r>
+      <w:r>
+        <w:br/>
+        <w:t xml:space="preserve">            private: &lt;</w:t>
+      </w:r>
+      <w:proofErr w:type="spellStart"/>
+      <w:r>
+        <w:t>ProxyStatus</w:t>
+      </w:r>
+      <w:proofErr w:type="spellEnd"/>
+      <w:r>
+        <w:t xml:space="preserve"> json&gt;</w:t>
+      </w:r>
+      <w:r>
+        <w:br/>
+        <w:t xml:space="preserve">        </w:t>
+      </w:r>
+      <w:r>
+        <w:br/>
+        <w:t xml:space="preserve">        proxies:</w:t>
+      </w:r>
+      <w:r>
+        <w:br/>
+        <w:t xml:space="preserve">            public:</w:t>
+      </w:r>
+      <w:r>
+        <w:br/>
+        <w:t xml:space="preserve">                conf: haproxy.zip</w:t>
+      </w:r>
+      <w:r>
+        <w:br/>
+        <w:t xml:space="preserve">                hash: &lt;MD5 hash of </w:t>
+      </w:r>
+      <w:proofErr w:type="spellStart"/>
+      <w:r>
+        <w:t>conf+certs</w:t>
+      </w:r>
+      <w:proofErr w:type="spellEnd"/>
+      <w:r>
+        <w:t>&gt;</w:t>
+      </w:r>
+      <w:r>
+        <w:br/>
+        <w:t xml:space="preserve">            private:</w:t>
+      </w:r>
+      <w:r>
+        <w:br/>
+        <w:t xml:space="preserve">                conf: haproxy.zip</w:t>
+      </w:r>
+      <w:r>
+        <w:br/>
+        <w:t xml:space="preserve">                hash: &lt;MD5 hash of </w:t>
+      </w:r>
+      <w:proofErr w:type="spellStart"/>
+      <w:r>
+        <w:t>conf+certs</w:t>
+      </w:r>
+      <w:proofErr w:type="spellEnd"/>
+      <w:r>
+        <w:t>&gt;</w:t>
+      </w:r>
+      <w:r>
+        <w:br/>
+      </w:r>
+      <w:r>
+        <w:br/>
+        <w:t xml:space="preserve">        conf:</w:t>
+      </w:r>
+      <w:r>
+        <w:br/>
+        <w:t xml:space="preserve">            reload</w:t>
+      </w:r>
+      <w:r>
+        <w:br/>
+        <w:t xml:space="preserve">            cert-update</w:t>
+      </w:r>
+      <w:r>
+        <w:br/>
+      </w:r>
+      <w:r>
+        <w:br/>
+        <w:t xml:space="preserve">            public:</w:t>
+      </w:r>
+      <w:r>
+        <w:br/>
+        <w:t xml:space="preserve">                settings: &lt;</w:t>
+      </w:r>
+      <w:proofErr w:type="spellStart"/>
+      <w:r>
+        <w:t>ProxySettings</w:t>
+      </w:r>
+      <w:proofErr w:type="spellEnd"/>
+      <w:r>
+        <w:t xml:space="preserve"> json&gt;</w:t>
+      </w:r>
+      <w:r>
+        <w:br/>
+        <w:t xml:space="preserve">                routes:</w:t>
+      </w:r>
+      <w:r>
+        <w:br/>
+        <w:t xml:space="preserve">                    name1: &lt;</w:t>
+      </w:r>
+      <w:proofErr w:type="spellStart"/>
+      <w:r>
+        <w:t>ProxyRoute</w:t>
+      </w:r>
+      <w:proofErr w:type="spellEnd"/>
+      <w:r>
+        <w:t xml:space="preserve"> json&gt;</w:t>
+      </w:r>
+      <w:r>
+        <w:br/>
+        <w:t xml:space="preserve">                    name2: &lt;</w:t>
+      </w:r>
+      <w:proofErr w:type="spellStart"/>
+      <w:r>
+        <w:t>ProxyRoute</w:t>
+      </w:r>
+      <w:proofErr w:type="spellEnd"/>
+      <w:r>
+        <w:t xml:space="preserve"> json&gt;</w:t>
+      </w:r>
+      <w:r>
+        <w:br/>
+        <w:t xml:space="preserve">                    ...</w:t>
+      </w:r>
+      <w:r>
+        <w:br/>
+        <w:t xml:space="preserve">            private:</w:t>
+      </w:r>
+      <w:r>
+        <w:br/>
+        <w:t xml:space="preserve">                settings: &lt;</w:t>
+      </w:r>
+      <w:proofErr w:type="spellStart"/>
+      <w:r>
+        <w:t>ProxySettings</w:t>
+      </w:r>
+      <w:proofErr w:type="spellEnd"/>
+      <w:r>
+        <w:t xml:space="preserve"> json&gt;</w:t>
+      </w:r>
+      <w:r>
+        <w:br/>
+        <w:t xml:space="preserve">                routes:</w:t>
+      </w:r>
+      <w:r>
+        <w:br/>
+        <w:t xml:space="preserve">                    name1: &lt;</w:t>
+      </w:r>
+      <w:proofErr w:type="spellStart"/>
+      <w:r>
+        <w:t>ProxyRoute</w:t>
+      </w:r>
+      <w:proofErr w:type="spellEnd"/>
+      <w:r>
+        <w:t xml:space="preserve"> json&gt;</w:t>
+      </w:r>
+      <w:r>
+        <w:br/>
+        <w:t xml:space="preserve">                    name2: &lt;</w:t>
+      </w:r>
+      <w:proofErr w:type="spellStart"/>
+      <w:r>
+        <w:t>ProxyRoute</w:t>
+      </w:r>
+      <w:proofErr w:type="spellEnd"/>
+      <w:r>
+        <w:t xml:space="preserve"> json&gt;</w:t>
+      </w:r>
+      <w:r>
+        <w:br/>
+        <w:t xml:space="preserve">                    ...</w:t>
+      </w:r>
+    </w:p>
+    <w:p>
+      <w:r>
+        <w:t>where:</w:t>
+      </w:r>
+    </w:p>
+    <w:p>
+      <w:pPr>
+        <w:ind w:left="2160" w:hanging="1800"/>
+      </w:pPr>
+      <w:r>
+        <w:rPr>
+          <w:rStyle w:val="EmphasizeChar"/>
+        </w:rPr>
+        <w:t>leader</w:t>
+      </w:r>
+      <w:r>
         <w:t xml:space="preserve"> </w:t>
       </w:r>
-      <w:proofErr w:type="spellStart"/>
-      <w:r>
-        <w:t>json</w:t>
-      </w:r>
-      <w:proofErr w:type="spellEnd"/>
-      <w:r>
-        <w:t>&gt;</w:t>
-      </w:r>
-      <w:r>
-        <w:br/>
-        <w:t xml:space="preserve">            private: &lt;</w:t>
-      </w:r>
-      <w:proofErr w:type="spellStart"/>
-      <w:r>
-        <w:t>ProxyStatus</w:t>
-      </w:r>
-      <w:proofErr w:type="spellEnd"/>
-      <w:r>
-        <w:t xml:space="preserve"> </w:t>
-      </w:r>
-      <w:proofErr w:type="spellStart"/>
-      <w:r>
-        <w:t>json</w:t>
-      </w:r>
-      <w:proofErr w:type="spellEnd"/>
-      <w:r>
-        <w:t>&gt;</w:t>
-      </w:r>
-      <w:r>
-        <w:br/>
-        <w:t xml:space="preserve">        </w:t>
-      </w:r>
-      <w:r>
-        <w:br/>
-        <w:t xml:space="preserve">        proxies:</w:t>
-      </w:r>
-      <w:r>
-        <w:br/>
-        <w:t xml:space="preserve">            public:</w:t>
-      </w:r>
-      <w:r>
-        <w:br/>
-        <w:t xml:space="preserve">                </w:t>
-      </w:r>
-      <w:proofErr w:type="spellStart"/>
-      <w:r>
-        <w:t>conf</w:t>
-      </w:r>
-      <w:proofErr w:type="spellEnd"/>
-      <w:r>
-        <w:t>: haproxy.zip</w:t>
-      </w:r>
-      <w:r>
-        <w:br/>
-        <w:t xml:space="preserve">                hash: &lt;MD5 hash of </w:t>
-      </w:r>
-      <w:proofErr w:type="spellStart"/>
-      <w:r>
-        <w:t>conf+certs</w:t>
-      </w:r>
-      <w:proofErr w:type="spellEnd"/>
-      <w:r>
-        <w:t>&gt;</w:t>
-      </w:r>
-      <w:r>
-        <w:br/>
-        <w:t xml:space="preserve">            private:</w:t>
-      </w:r>
-      <w:r>
-        <w:br/>
-        <w:t xml:space="preserve">                </w:t>
-      </w:r>
-      <w:proofErr w:type="spellStart"/>
-      <w:r>
-        <w:t>conf</w:t>
-      </w:r>
-      <w:proofErr w:type="spellEnd"/>
-      <w:r>
-        <w:t>: haproxy.zip</w:t>
-      </w:r>
-      <w:r>
-        <w:br/>
-        <w:t xml:space="preserve">                hash: &lt;MD5 hash of </w:t>
-      </w:r>
-      <w:proofErr w:type="spellStart"/>
-      <w:r>
-        <w:t>conf+certs</w:t>
-      </w:r>
-      <w:proofErr w:type="spellEnd"/>
-      <w:r>
-        <w:t>&gt;</w:t>
-      </w:r>
-      <w:r>
-        <w:br/>
-      </w:r>
-      <w:r>
-        <w:br/>
-        <w:t xml:space="preserve">        </w:t>
-      </w:r>
-      <w:proofErr w:type="spellStart"/>
-      <w:r>
-        <w:t>conf</w:t>
-      </w:r>
-      <w:proofErr w:type="spellEnd"/>
-      <w:r>
-        <w:t>:</w:t>
-      </w:r>
-      <w:r>
-        <w:br/>
-        <w:t xml:space="preserve">            reload</w:t>
-      </w:r>
-      <w:r>
-        <w:br/>
-        <w:t xml:space="preserve">            cert-update</w:t>
-      </w:r>
-      <w:r>
-        <w:br/>
-      </w:r>
-      <w:r>
-        <w:br/>
-        <w:t xml:space="preserve">            public:</w:t>
-      </w:r>
-      <w:r>
-        <w:br/>
-        <w:t xml:space="preserve">                settings: &lt;</w:t>
-      </w:r>
-      <w:proofErr w:type="spellStart"/>
-      <w:r>
-        <w:t>ProxySettings</w:t>
-      </w:r>
-      <w:proofErr w:type="spellEnd"/>
-      <w:r>
-        <w:t xml:space="preserve"> </w:t>
-      </w:r>
-      <w:proofErr w:type="spellStart"/>
-      <w:r>
-        <w:t>json</w:t>
-      </w:r>
-      <w:proofErr w:type="spellEnd"/>
-      <w:r>
-        <w:t>&gt;</w:t>
-      </w:r>
-      <w:r>
-        <w:br/>
-        <w:t xml:space="preserve">                routes:</w:t>
-      </w:r>
-      <w:r>
-        <w:br/>
-        <w:t xml:space="preserve">                    name1: &lt;</w:t>
-      </w:r>
-      <w:proofErr w:type="spellStart"/>
-      <w:r>
-        <w:t>ProxyRoute</w:t>
-      </w:r>
-      <w:proofErr w:type="spellEnd"/>
-      <w:r>
-        <w:t xml:space="preserve"> </w:t>
-      </w:r>
-      <w:proofErr w:type="spellStart"/>
-      <w:r>
-        <w:t>json</w:t>
-      </w:r>
-      <w:proofErr w:type="spellEnd"/>
-      <w:r>
-        <w:t>&gt;</w:t>
-      </w:r>
-      <w:r>
-        <w:br/>
-        <w:t xml:space="preserve">                    name2: &lt;</w:t>
-      </w:r>
-      <w:proofErr w:type="spellStart"/>
-      <w:r>
-        <w:t>ProxyRoute</w:t>
-      </w:r>
-      <w:proofErr w:type="spellEnd"/>
-      <w:r>
-        <w:t xml:space="preserve"> </w:t>
-      </w:r>
-      <w:proofErr w:type="spellStart"/>
-      <w:r>
-        <w:t>json</w:t>
-      </w:r>
-      <w:proofErr w:type="spellEnd"/>
-      <w:r>
-        <w:t>&gt;</w:t>
-      </w:r>
-      <w:r>
-        <w:br/>
-        <w:t xml:space="preserve">                    ...</w:t>
-      </w:r>
-      <w:r>
-        <w:br/>
-        <w:t xml:space="preserve">            private:</w:t>
-      </w:r>
-      <w:r>
-        <w:br/>
-        <w:t xml:space="preserve">                settings: &lt;</w:t>
-      </w:r>
-      <w:proofErr w:type="spellStart"/>
-      <w:r>
-        <w:t>ProxySettings</w:t>
-      </w:r>
-      <w:proofErr w:type="spellEnd"/>
-      <w:r>
-        <w:t xml:space="preserve"> </w:t>
-      </w:r>
-      <w:proofErr w:type="spellStart"/>
-      <w:r>
-        <w:t>json</w:t>
-      </w:r>
-      <w:proofErr w:type="spellEnd"/>
-      <w:r>
-        <w:t>&gt;</w:t>
-      </w:r>
-      <w:r>
-        <w:br/>
-        <w:t xml:space="preserve">                routes:</w:t>
-      </w:r>
-      <w:r>
-        <w:br/>
-        <w:t xml:space="preserve">                    name1: &lt;</w:t>
-      </w:r>
-      <w:proofErr w:type="spellStart"/>
-      <w:r>
-        <w:t>ProxyRoute</w:t>
-      </w:r>
-      <w:proofErr w:type="spellEnd"/>
-      <w:r>
-        <w:t xml:space="preserve"> </w:t>
-      </w:r>
-      <w:proofErr w:type="spellStart"/>
-      <w:r>
-        <w:t>json</w:t>
-      </w:r>
-      <w:proofErr w:type="spellEnd"/>
-      <w:r>
-        <w:t>&gt;</w:t>
-      </w:r>
-      <w:r>
-        <w:br/>
-        <w:t xml:space="preserve">                    name2: &lt;</w:t>
-      </w:r>
-      <w:proofErr w:type="spellStart"/>
-      <w:r>
-        <w:t>ProxyRoute</w:t>
-      </w:r>
-      <w:proofErr w:type="spellEnd"/>
-      <w:r>
-        <w:t xml:space="preserve"> </w:t>
-      </w:r>
-      <w:proofErr w:type="spellStart"/>
-      <w:r>
-        <w:t>json</w:t>
-      </w:r>
-      <w:proofErr w:type="spellEnd"/>
-      <w:r>
-        <w:t>&gt;</w:t>
-      </w:r>
-      <w:r>
-        <w:br/>
-        <w:t xml:space="preserve">                    ...</w:t>
-      </w:r>
-    </w:p>
-    <w:p>
-      <w:r>
-        <w:t>where:</w:t>
-      </w:r>
-    </w:p>
-    <w:p>
-      <w:pPr>
-        <w:ind w:left="2160" w:hanging="1800"/>
-      </w:pPr>
-      <w:r>
-        <w:rPr>
-          <w:rStyle w:val="EmphasizeChar"/>
-        </w:rPr>
-        <w:t>leader</w:t>
-      </w:r>
-      <w:r>
-        <w:t xml:space="preserve"> </w:t>
-      </w:r>
       <w:r>
         <w:tab/>
         <w:t xml:space="preserve">is used to ensure that only one instance of </w:t>
@@ -10412,15 +10264,7 @@
         <w:t>neon-proxy-manager</w:t>
       </w:r>
       <w:r>
-        <w:t xml:space="preserve"> is </w:t>
-      </w:r>
-      <w:proofErr w:type="gramStart"/>
-      <w:r>
-        <w:t>actually active</w:t>
-      </w:r>
-      <w:proofErr w:type="gramEnd"/>
-      <w:r>
-        <w:t>.</w:t>
+        <w:t xml:space="preserve"> is actually active.</w:t>
       </w:r>
     </w:p>
     <w:p>
@@ -10513,15 +10357,7 @@
         <w:t>double</w:t>
       </w:r>
       <w:r>
-        <w:t xml:space="preserve">) specifies how often the proxy manager should scan TLS certificates persisted in Vault for expiration checks and updates </w:t>
-      </w:r>
-      <w:proofErr w:type="gramStart"/>
-      <w:r>
-        <w:t>and also</w:t>
-      </w:r>
-      <w:proofErr w:type="gramEnd"/>
-      <w:r>
-        <w:t xml:space="preserve"> poll the individual load balancer definitions for changes.</w:t>
+        <w:t>) specifies how often the proxy manager should scan TLS certificates persisted in Vault for expiration checks and updates and also poll the individual load balancer definitions for changes.</w:t>
       </w:r>
     </w:p>
     <w:p>
@@ -10569,30 +10405,115 @@
         <w:rPr>
           <w:rStyle w:val="EmphasizeChar"/>
         </w:rPr>
-        <w:t>proxies/*/</w:t>
-      </w:r>
-      <w:proofErr w:type="spellStart"/>
+        <w:t>proxies/*/conf</w:t>
+      </w:r>
+      <w:r>
+        <w:rPr>
+          <w:rStyle w:val="EmphasizeChar"/>
+        </w:rPr>
+        <w:tab/>
+      </w:r>
+      <w:r>
+        <w:t xml:space="preserve">holds public or private </w:t>
+      </w:r>
+      <w:r>
+        <w:t>load balancer</w:t>
+      </w:r>
+      <w:r>
+        <w:t xml:space="preserve"> generated HAProxy configuration as a ZIP archive.</w:t>
+      </w:r>
+    </w:p>
+    <w:p>
+      <w:pPr>
+        <w:ind w:left="2160" w:hanging="1800"/>
+        <w:rPr>
+          <w:rStyle w:val="EmphasizeChar"/>
+          <w:b w:val="0"/>
+        </w:rPr>
+      </w:pPr>
+      <w:r>
+        <w:rPr>
+          <w:rStyle w:val="EmphasizeChar"/>
+        </w:rPr>
+        <w:t>proxies/*/hash</w:t>
+      </w:r>
+      <w:r>
+        <w:rPr>
+          <w:rStyle w:val="EmphasizeChar"/>
+        </w:rPr>
+        <w:tab/>
+      </w:r>
+      <w:r>
+        <w:t>is the MD5 hash of the public or private proxy’s conf archive combined with the hash of all of the referenced certificates.  This is used to detect when the proxy configuration has changed.</w:t>
+      </w:r>
+    </w:p>
+    <w:p>
+      <w:pPr>
+        <w:ind w:left="2160" w:hanging="1800"/>
+        <w:rPr>
+          <w:rStyle w:val="EmphasizeChar"/>
+          <w:b w:val="0"/>
+        </w:rPr>
+      </w:pPr>
+      <w:r>
+        <w:rPr>
+          <w:rStyle w:val="EmphasizeChar"/>
+        </w:rPr>
+        <w:t>status/*</w:t>
+      </w:r>
+      <w:r>
+        <w:rPr>
+          <w:rStyle w:val="EmphasizeChar"/>
+        </w:rPr>
+        <w:tab/>
+      </w:r>
+      <w:r>
+        <w:t>(</w:t>
+      </w:r>
+      <w:r>
+        <w:rPr>
+          <w:rStyle w:val="EmphasizeChar"/>
+        </w:rPr>
+        <w:t>json</w:t>
+      </w:r>
+      <w:r>
+        <w:t xml:space="preserve">) describes the proxy route status at the time the neon-proxy-manager last processed </w:t>
+      </w:r>
+      <w:r>
+        <w:t>hive rules</w:t>
+      </w:r>
+      <w:r>
+        <w:t xml:space="preserve"> for the named </w:t>
+      </w:r>
+      <w:r>
+        <w:t>load balancer</w:t>
+      </w:r>
+      <w:r>
+        <w:t>.</w:t>
+      </w:r>
+    </w:p>
+    <w:p>
+      <w:pPr>
+        <w:ind w:left="2160" w:hanging="1800"/>
+        <w:rPr>
+          <w:rStyle w:val="EmphasizeChar"/>
+          <w:b w:val="0"/>
+        </w:rPr>
+      </w:pPr>
       <w:r>
         <w:rPr>
           <w:rStyle w:val="EmphasizeChar"/>
         </w:rPr>
         <w:t>conf</w:t>
       </w:r>
-      <w:proofErr w:type="spellEnd"/>
-      <w:r>
-        <w:rPr>
-          <w:rStyle w:val="EmphasizeChar"/>
-        </w:rPr>
-        <w:tab/>
-      </w:r>
-      <w:r>
-        <w:t xml:space="preserve">holds public or private </w:t>
-      </w:r>
-      <w:r>
-        <w:t>load balancer</w:t>
-      </w:r>
-      <w:r>
-        <w:t xml:space="preserve"> generated HAProxy configuration as a ZIP archive.</w:t>
+      <w:r>
+        <w:rPr>
+          <w:rStyle w:val="EmphasizeChar"/>
+        </w:rPr>
+        <w:tab/>
+      </w:r>
+      <w:r>
+        <w:t>root key for proxy settings that need to be monitored for changes.</w:t>
       </w:r>
     </w:p>
     <w:p>
@@ -10607,364 +10528,231 @@
         <w:rPr>
           <w:rStyle w:val="EmphasizeChar"/>
         </w:rPr>
-        <w:t>proxies/*/hash</w:t>
-      </w:r>
-      <w:r>
-        <w:rPr>
-          <w:rStyle w:val="EmphasizeChar"/>
-        </w:rPr>
-        <w:tab/>
-      </w:r>
-      <w:r>
-        <w:t xml:space="preserve">is the MD5 hash of the public or private proxy’s </w:t>
-      </w:r>
-      <w:proofErr w:type="spellStart"/>
-      <w:r>
+        <w:t>reload</w:t>
+      </w:r>
+      <w:r>
+        <w:rPr>
+          <w:rStyle w:val="EmphasizeChar"/>
+        </w:rPr>
+        <w:tab/>
+      </w:r>
+      <w:r>
+        <w:t xml:space="preserve">is touched when the </w:t>
+      </w:r>
+      <w:r>
+        <w:rPr>
+          <w:rStyle w:val="EmphasizeChar"/>
+        </w:rPr>
+        <w:t>neon proxy NAME reload</w:t>
+      </w:r>
+      <w:r>
+        <w:t xml:space="preserve"> command is executed.</w:t>
+      </w:r>
+    </w:p>
+    <w:p>
+      <w:pPr>
+        <w:ind w:left="2160" w:hanging="1800"/>
+        <w:rPr>
+          <w:rStyle w:val="EmphasizeChar"/>
+          <w:b w:val="0"/>
+        </w:rPr>
+      </w:pPr>
+      <w:r>
+        <w:rPr>
+          <w:rStyle w:val="EmphasizeChar"/>
+        </w:rPr>
+        <w:t>cert-update</w:t>
+      </w:r>
+      <w:r>
+        <w:rPr>
+          <w:rStyle w:val="EmphasizeChar"/>
+        </w:rPr>
+        <w:tab/>
+      </w:r>
+      <w:r>
+        <w:t>is touched by the neon tool whenever certificates are modified.</w:t>
+      </w:r>
+    </w:p>
+    <w:p>
+      <w:pPr>
+        <w:ind w:left="2160" w:hanging="1800"/>
+        <w:rPr>
+          <w:rStyle w:val="EmphasizeChar"/>
+          <w:b w:val="0"/>
+        </w:rPr>
+      </w:pPr>
+      <w:r>
+        <w:rPr>
+          <w:rStyle w:val="EmphasizeChar"/>
+        </w:rPr>
+        <w:t>settings</w:t>
+      </w:r>
+      <w:r>
+        <w:rPr>
+          <w:rStyle w:val="EmphasizeChar"/>
+        </w:rPr>
+        <w:tab/>
+      </w:r>
+      <w:r>
+        <w:t xml:space="preserve">global per proxy settings for a proxy formatted as </w:t>
+      </w:r>
+      <w:r>
+        <w:t>JSON</w:t>
+      </w:r>
+      <w:r>
+        <w:t xml:space="preserve"> (see the </w:t>
+      </w:r>
+      <w:proofErr w:type="spellStart"/>
+      <w:r>
+        <w:t>ProxySettings</w:t>
+      </w:r>
+      <w:proofErr w:type="spellEnd"/>
+      <w:r>
+        <w:t xml:space="preserve"> type).</w:t>
+      </w:r>
+    </w:p>
+    <w:p>
+      <w:pPr>
+        <w:ind w:left="2160" w:hanging="1800"/>
+      </w:pPr>
+      <w:r>
+        <w:rPr>
+          <w:rStyle w:val="EmphasizeChar"/>
+        </w:rPr>
+        <w:t>routes</w:t>
+      </w:r>
+      <w:r>
+        <w:rPr>
+          <w:rStyle w:val="EmphasizeChar"/>
+        </w:rPr>
+        <w:tab/>
+      </w:r>
+      <w:r>
+        <w:t xml:space="preserve">named per proxy routes formatted as </w:t>
+      </w:r>
+      <w:r>
+        <w:t>JSON</w:t>
+      </w:r>
+      <w:r>
+        <w:t xml:space="preserve"> (see the </w:t>
+      </w:r>
+      <w:proofErr w:type="spellStart"/>
+      <w:r>
+        <w:rPr>
+          <w:rStyle w:val="EmphasizeChar"/>
+        </w:rPr>
+        <w:t>ProxyRoute</w:t>
+      </w:r>
+      <w:proofErr w:type="spellEnd"/>
+      <w:r>
+        <w:t xml:space="preserve"> type).</w:t>
+      </w:r>
+    </w:p>
+    <w:p>
+      <w:r>
+        <w:t xml:space="preserve">The </w:t>
+      </w:r>
+      <w:r>
+        <w:rPr>
+          <w:rStyle w:val="EmphasizeChar"/>
+        </w:rPr>
+        <w:t>neon-proxy-public</w:t>
+      </w:r>
+      <w:r>
+        <w:t xml:space="preserve"> and </w:t>
+      </w:r>
+      <w:r>
+        <w:rPr>
+          <w:rStyle w:val="EmphasizeChar"/>
+        </w:rPr>
+        <w:t>neon-proxy-private</w:t>
+      </w:r>
+      <w:r>
+        <w:t xml:space="preserve"> services are both based on the </w:t>
+      </w:r>
+      <w:proofErr w:type="spellStart"/>
+      <w:r>
+        <w:rPr>
+          <w:rStyle w:val="CodeChar"/>
+        </w:rPr>
+        <w:t>nhive</w:t>
+      </w:r>
+      <w:proofErr w:type="spellEnd"/>
+      <w:r>
+        <w:rPr>
+          <w:rStyle w:val="CodeChar"/>
+        </w:rPr>
+        <w:t>/neon-proxy</w:t>
+      </w:r>
+      <w:r>
+        <w:t xml:space="preserve"> image.  This image is designed to download a ZIP archive from a Consul key.  This ZIP file includes the HAProxy configuration as well as other configuration artifacts.  The services then continue to monitor the Consul key for changes to dynamically reconfigure themselves.</w:t>
+      </w:r>
+    </w:p>
+    <w:p>
+      <w:r>
+        <w:t xml:space="preserve">Each proxy service </w:t>
+      </w:r>
+      <w:r>
+        <w:rPr>
+          <w:rStyle w:val="EmphasizeChar"/>
+        </w:rPr>
+        <w:t>settings</w:t>
+      </w:r>
+      <w:r>
+        <w:t xml:space="preserve"> key holds global definitions (JSON), and the route keys describe how traffic is to be routed (also JSON).   The </w:t>
+      </w:r>
+      <w:r>
+        <w:rPr>
+          <w:rStyle w:val="EmphasizeChar"/>
+        </w:rPr>
         <w:t>conf</w:t>
       </w:r>
-      <w:proofErr w:type="spellEnd"/>
-      <w:r>
-        <w:t xml:space="preserve"> archive combined with the hash of </w:t>
-      </w:r>
-      <w:proofErr w:type="gramStart"/>
-      <w:r>
-        <w:t>all of</w:t>
-      </w:r>
-      <w:proofErr w:type="gramEnd"/>
-      <w:r>
-        <w:t xml:space="preserve"> the referenced certificates.  This is used to detect when the proxy configuration has changed.</w:t>
-      </w:r>
-    </w:p>
-    <w:p>
-      <w:pPr>
-        <w:ind w:left="2160" w:hanging="1800"/>
-        <w:rPr>
-          <w:rStyle w:val="EmphasizeChar"/>
-          <w:b w:val="0"/>
-        </w:rPr>
-      </w:pPr>
-      <w:r>
-        <w:rPr>
-          <w:rStyle w:val="EmphasizeChar"/>
-        </w:rPr>
-        <w:t>status/*</w:t>
-      </w:r>
-      <w:r>
-        <w:rPr>
-          <w:rStyle w:val="EmphasizeChar"/>
-        </w:rPr>
-        <w:tab/>
-      </w:r>
-      <w:r>
-        <w:t>(</w:t>
-      </w:r>
-      <w:proofErr w:type="spellStart"/>
-      <w:r>
-        <w:rPr>
-          <w:rStyle w:val="EmphasizeChar"/>
-        </w:rPr>
-        <w:t>json</w:t>
-      </w:r>
-      <w:proofErr w:type="spellEnd"/>
-      <w:r>
-        <w:t xml:space="preserve">) describes the proxy route status at the time the neon-proxy-manager last processed </w:t>
-      </w:r>
-      <w:r>
-        <w:t>hive rules</w:t>
-      </w:r>
-      <w:r>
-        <w:t xml:space="preserve"> for the named </w:t>
-      </w:r>
-      <w:r>
-        <w:t>load balancer</w:t>
-      </w:r>
-      <w:r>
-        <w:t>.</w:t>
-      </w:r>
-    </w:p>
-    <w:p>
-      <w:pPr>
-        <w:ind w:left="2160" w:hanging="1800"/>
-        <w:rPr>
-          <w:rStyle w:val="EmphasizeChar"/>
-          <w:b w:val="0"/>
-        </w:rPr>
-      </w:pPr>
-      <w:proofErr w:type="spellStart"/>
-      <w:r>
-        <w:rPr>
-          <w:rStyle w:val="EmphasizeChar"/>
+      <w:r>
+        <w:t xml:space="preserve"> key holds the generated HAProxy configuration ZIP archive and artifacts.  </w:t>
+      </w:r>
+      <w:r>
+        <w:rPr>
+          <w:b/>
+          <w:color w:val="C45911" w:themeColor="accent2" w:themeShade="BF"/>
+        </w:rPr>
+        <w:t>hash</w:t>
+      </w:r>
+      <w:r>
+        <w:rPr>
+          <w:color w:val="C45911" w:themeColor="accent2" w:themeShade="BF"/>
+        </w:rPr>
+        <w:t xml:space="preserve"> </w:t>
+      </w:r>
+      <w:r>
+        <w:t xml:space="preserve">is the MD5 hash of the </w:t>
+      </w:r>
+      <w:r>
+        <w:rPr>
+          <w:b/>
+          <w:color w:val="C45911" w:themeColor="accent2" w:themeShade="BF"/>
         </w:rPr>
         <w:t>conf</w:t>
       </w:r>
-      <w:proofErr w:type="spellEnd"/>
-      <w:r>
-        <w:rPr>
-          <w:rStyle w:val="EmphasizeChar"/>
-        </w:rPr>
-        <w:tab/>
-      </w:r>
-      <w:r>
-        <w:t>root key for proxy settings that need to be monitored for changes.</w:t>
-      </w:r>
-    </w:p>
-    <w:p>
-      <w:pPr>
-        <w:ind w:left="2160" w:hanging="1800"/>
-        <w:rPr>
-          <w:rStyle w:val="EmphasizeChar"/>
-          <w:b w:val="0"/>
-        </w:rPr>
-      </w:pPr>
-      <w:r>
-        <w:rPr>
-          <w:rStyle w:val="EmphasizeChar"/>
-        </w:rPr>
-        <w:t>reload</w:t>
-      </w:r>
-      <w:r>
-        <w:rPr>
-          <w:rStyle w:val="EmphasizeChar"/>
-        </w:rPr>
-        <w:tab/>
-      </w:r>
-      <w:r>
-        <w:t xml:space="preserve">is touched when the </w:t>
-      </w:r>
-      <w:r>
-        <w:rPr>
-          <w:rStyle w:val="EmphasizeChar"/>
-        </w:rPr>
-        <w:t>neon proxy NAME reload</w:t>
-      </w:r>
-      <w:r>
-        <w:t xml:space="preserve"> command is executed.</w:t>
-      </w:r>
-    </w:p>
-    <w:p>
-      <w:pPr>
-        <w:ind w:left="2160" w:hanging="1800"/>
-        <w:rPr>
-          <w:rStyle w:val="EmphasizeChar"/>
-          <w:b w:val="0"/>
-        </w:rPr>
-      </w:pPr>
-      <w:r>
-        <w:rPr>
-          <w:rStyle w:val="EmphasizeChar"/>
-        </w:rPr>
-        <w:t>cert-update</w:t>
-      </w:r>
-      <w:r>
-        <w:rPr>
-          <w:rStyle w:val="EmphasizeChar"/>
-        </w:rPr>
-        <w:tab/>
-      </w:r>
-      <w:r>
-        <w:t>is touched by the neon tool whenever certificates are modified.</w:t>
-      </w:r>
-    </w:p>
-    <w:p>
-      <w:pPr>
-        <w:ind w:left="2160" w:hanging="1800"/>
-        <w:rPr>
-          <w:rStyle w:val="EmphasizeChar"/>
-          <w:b w:val="0"/>
-        </w:rPr>
-      </w:pPr>
-      <w:r>
-        <w:rPr>
-          <w:rStyle w:val="EmphasizeChar"/>
-        </w:rPr>
-        <w:t>settings</w:t>
-      </w:r>
-      <w:r>
-        <w:rPr>
-          <w:rStyle w:val="EmphasizeChar"/>
-        </w:rPr>
-        <w:tab/>
-      </w:r>
-      <w:r>
-        <w:t xml:space="preserve">global per proxy settings for a proxy formatted as </w:t>
-      </w:r>
-      <w:r>
-        <w:t>JSON</w:t>
-      </w:r>
-      <w:r>
-        <w:t xml:space="preserve"> (see the </w:t>
-      </w:r>
-      <w:proofErr w:type="spellStart"/>
-      <w:r>
-        <w:t>ProxySettings</w:t>
-      </w:r>
-      <w:proofErr w:type="spellEnd"/>
-      <w:r>
-        <w:t xml:space="preserve"> type).</w:t>
-      </w:r>
-    </w:p>
-    <w:p>
-      <w:pPr>
-        <w:ind w:left="2160" w:hanging="1800"/>
-      </w:pPr>
-      <w:r>
-        <w:rPr>
-          <w:rStyle w:val="EmphasizeChar"/>
-        </w:rPr>
-        <w:t>routes</w:t>
-      </w:r>
-      <w:r>
-        <w:rPr>
-          <w:rStyle w:val="EmphasizeChar"/>
-        </w:rPr>
-        <w:tab/>
-      </w:r>
-      <w:r>
-        <w:t xml:space="preserve">named per proxy routes formatted as </w:t>
-      </w:r>
-      <w:r>
-        <w:t>JSON</w:t>
-      </w:r>
-      <w:r>
-        <w:t xml:space="preserve"> (see the </w:t>
-      </w:r>
-      <w:proofErr w:type="spellStart"/>
-      <w:r>
-        <w:rPr>
-          <w:rStyle w:val="EmphasizeChar"/>
-        </w:rPr>
-        <w:t>ProxyRoute</w:t>
-      </w:r>
-      <w:proofErr w:type="spellEnd"/>
-      <w:r>
-        <w:t xml:space="preserve"> type).</w:t>
-      </w:r>
-    </w:p>
-    <w:p>
-      <w:r>
-        <w:t xml:space="preserve">The </w:t>
-      </w:r>
-      <w:r>
-        <w:rPr>
-          <w:rStyle w:val="EmphasizeChar"/>
-        </w:rPr>
-        <w:t>neon-proxy-public</w:t>
-      </w:r>
-      <w:r>
-        <w:t xml:space="preserve"> and </w:t>
-      </w:r>
-      <w:r>
-        <w:rPr>
-          <w:rStyle w:val="EmphasizeChar"/>
-        </w:rPr>
-        <w:t>neon-proxy-private</w:t>
-      </w:r>
-      <w:r>
-        <w:t xml:space="preserve"> services are both based on the </w:t>
-      </w:r>
-      <w:proofErr w:type="spellStart"/>
-      <w:r>
-        <w:rPr>
-          <w:rStyle w:val="CodeChar"/>
-        </w:rPr>
-        <w:t>nhive</w:t>
-      </w:r>
-      <w:proofErr w:type="spellEnd"/>
-      <w:r>
-        <w:rPr>
-          <w:rStyle w:val="CodeChar"/>
-        </w:rPr>
-        <w:t>/neon-proxy</w:t>
-      </w:r>
-      <w:r>
-        <w:t xml:space="preserve"> image.  This image is designed to download a ZIP archive from a Consul key.  This ZIP file includes the HAProxy configuration as well as other configuration artifacts.  The services then continue to monitor the Consul key for changes to dynamically reconfigure themselves.</w:t>
-      </w:r>
-    </w:p>
-    <w:p>
-      <w:r>
-        <w:t xml:space="preserve">Each proxy service </w:t>
-      </w:r>
-      <w:r>
-        <w:rPr>
-          <w:rStyle w:val="EmphasizeChar"/>
-        </w:rPr>
-        <w:t>settings</w:t>
-      </w:r>
-      <w:r>
-        <w:t xml:space="preserve"> key holds global definitions (JSON), and the route keys describe how traffic is to be routed (also JSON).   The </w:t>
-      </w:r>
-      <w:proofErr w:type="spellStart"/>
-      <w:r>
-        <w:rPr>
-          <w:rStyle w:val="EmphasizeChar"/>
-        </w:rPr>
-        <w:t>conf</w:t>
-      </w:r>
-      <w:proofErr w:type="spellEnd"/>
-      <w:r>
-        <w:t xml:space="preserve"> key holds the generated HAProxy configuration ZIP archive and artifacts.  </w:t>
+      <w:r>
+        <w:rPr>
+          <w:color w:val="C45911" w:themeColor="accent2" w:themeShade="BF"/>
+        </w:rPr>
+        <w:t xml:space="preserve"> </w:t>
+      </w:r>
+      <w:r>
+        <w:t>data plus the hashes of any referenced certificates.</w:t>
+      </w:r>
+    </w:p>
+    <w:p>
+      <w:r>
+        <w:t xml:space="preserve">Vault works by monitoring </w:t>
       </w:r>
       <w:r>
         <w:rPr>
           <w:b/>
           <w:color w:val="C45911" w:themeColor="accent2" w:themeShade="BF"/>
         </w:rPr>
-        <w:t>hash</w:t>
-      </w:r>
-      <w:r>
-        <w:rPr>
-          <w:color w:val="C45911" w:themeColor="accent2" w:themeShade="BF"/>
-        </w:rPr>
-        <w:t xml:space="preserve"> </w:t>
-      </w:r>
-      <w:r>
-        <w:t xml:space="preserve">is the MD5 hash of the </w:t>
-      </w:r>
-      <w:proofErr w:type="spellStart"/>
-      <w:r>
-        <w:rPr>
-          <w:b/>
-          <w:color w:val="C45911" w:themeColor="accent2" w:themeShade="BF"/>
-        </w:rPr>
-        <w:t>conf</w:t>
-      </w:r>
-      <w:proofErr w:type="spellEnd"/>
-      <w:r>
-        <w:rPr>
-          <w:color w:val="C45911" w:themeColor="accent2" w:themeShade="BF"/>
-        </w:rPr>
-        <w:t xml:space="preserve"> </w:t>
-      </w:r>
-      <w:r>
-        <w:t>data plus the hashes of any referenced certificates.</w:t>
-      </w:r>
-    </w:p>
-    <w:p>
-      <w:r>
-        <w:t xml:space="preserve">Vault works by monitoring </w:t>
-      </w:r>
-      <w:r>
-        <w:rPr>
-          <w:b/>
-          <w:color w:val="C45911" w:themeColor="accent2" w:themeShade="BF"/>
-        </w:rPr>
-        <w:t>neon/service/neon-proxy-manager/</w:t>
-      </w:r>
-      <w:proofErr w:type="spellStart"/>
-      <w:r>
-        <w:rPr>
-          <w:b/>
-          <w:color w:val="C45911" w:themeColor="accent2" w:themeShade="BF"/>
-        </w:rPr>
-        <w:t>conf</w:t>
-      </w:r>
-      <w:proofErr w:type="spellEnd"/>
-      <w:r>
-        <w:rPr>
-          <w:b/>
-          <w:color w:val="C45911" w:themeColor="accent2" w:themeShade="BF"/>
-        </w:rPr>
-        <w:t>/*</w:t>
+        <w:t>neon/service/neon-proxy-manager/conf/*</w:t>
       </w:r>
       <w:r>
         <w:t xml:space="preserve"> for changes.  The </w:t>
@@ -11158,31 +10946,15 @@
         <w:rPr>
           <w:rStyle w:val="EmphasizeChar"/>
         </w:rPr>
-        <w:t>proxies/*/</w:t>
-      </w:r>
-      <w:proofErr w:type="spellStart"/>
-      <w:r>
-        <w:rPr>
-          <w:rStyle w:val="EmphasizeChar"/>
-        </w:rPr>
-        <w:t>conf</w:t>
-      </w:r>
-      <w:proofErr w:type="spellEnd"/>
+        <w:t>proxies/*/conf</w:t>
+      </w:r>
       <w:r>
         <w:t xml:space="preserve"> key for changes and will dynamically update itself when the configuration changes.</w:t>
       </w:r>
     </w:p>
     <w:p>
       <w:r>
-        <w:t xml:space="preserve">The proxy manager also periodically polls the certificates in Vault, proxy settings and route definitions performing the steps outlined above </w:t>
-      </w:r>
-      <w:proofErr w:type="gramStart"/>
-      <w:r>
-        <w:t>as a way to</w:t>
-      </w:r>
-      <w:proofErr w:type="gramEnd"/>
-      <w:r>
-        <w:t xml:space="preserve"> verify certificates over time when nothing else changes as well as to ensure that proxy configurations don’t inadvertently get out of sync with their definitions.</w:t>
+        <w:t>The proxy manager also periodically polls the certificates in Vault, proxy settings and route definitions performing the steps outlined above as a way to verify certificates over time when nothing else changes as well as to ensure that proxy configurations don’t inadvertently get out of sync with their definitions.</w:t>
       </w:r>
     </w:p>
     <w:p>
@@ -15549,7 +15321,7 @@
 </file>
 
 <file path=customXml/itemProps1.xml><?xml version="1.0" encoding="utf-8"?>
-<ds:datastoreItem xmlns:ds="http://schemas.openxmlformats.org/officeDocument/2006/customXml" ds:itemID="{0821F459-B2F5-4F20-A5B5-740B6D7179BC}">
+<ds:datastoreItem xmlns:ds="http://schemas.openxmlformats.org/officeDocument/2006/customXml" ds:itemID="{3EEFE7DE-231A-4297-802B-944FC4A873DF}">
   <ds:schemaRefs>
     <ds:schemaRef ds:uri="http://schemas.openxmlformats.org/officeDocument/2006/bibliography"/>
   </ds:schemaRefs>

</xml_diff>

<commit_message>
BREAKING: Renamed cluster Ceph mount location from [/mnt/neonfs] --> [/mnt/hivefs].
</commit_message>
<xml_diff>
--- a/Doc/Hive Notes.docx
+++ b/Doc/Hive Notes.docx
@@ -8,9 +8,6 @@
       </w:pPr>
       <w:bookmarkStart w:id="0" w:name="_GoBack"/>
       <w:bookmarkEnd w:id="0"/>
-      <w:r>
-        <w:t>neon-</w:t>
-      </w:r>
       <w:proofErr w:type="spellStart"/>
       <w:r>
         <w:t>n</w:t>
@@ -349,15 +346,7 @@
         <w:t>load balancers</w:t>
       </w:r>
       <w:r>
-        <w:t xml:space="preserve"> are used to augment the built-in Docker service discovery and routing capabilities which doesn’t provide for routing external traffic from a router or load balancer to Docker services and also for providing load balancing for stateful services implemented as a group of </w:t>
-      </w:r>
-      <w:proofErr w:type="gramStart"/>
-      <w:r>
-        <w:t>individual</w:t>
-      </w:r>
-      <w:proofErr w:type="gramEnd"/>
-      <w:r>
-        <w:t xml:space="preserve"> (non-service) containers.</w:t>
+        <w:t xml:space="preserve"> are used to augment the built-in Docker service discovery and routing capabilities which doesn’t provide for routing external traffic from a router or load balancer to Docker services and also for providing load balancing for stateful services implemented as a group of individual (non-service) containers.</w:t>
       </w:r>
     </w:p>
     <w:p>
@@ -3523,10 +3512,10 @@
             <v:path o:extrusionok="f" gradientshapeok="t" o:connecttype="rect"/>
             <o:lock v:ext="edit" aspectratio="t"/>
           </v:shapetype>
-          <v:shape id="_x0000_i1025" type="#_x0000_t75" style="width:565.15pt;height:444.75pt" o:ole="">
+          <v:shape id="_x0000_i1025" type="#_x0000_t75" style="width:564.75pt;height:444.75pt" o:ole="">
             <v:imagedata r:id="rId12" o:title=""/>
           </v:shape>
-          <o:OLEObject Type="Embed" ProgID="Visio.Drawing.15" ShapeID="_x0000_i1025" DrawAspect="Content" ObjectID="_1592232906" r:id="rId13"/>
+          <o:OLEObject Type="Embed" ProgID="Visio.Drawing.15" ShapeID="_x0000_i1025" DrawAspect="Content" ObjectID="_1593793581" r:id="rId13"/>
         </w:object>
       </w:r>
     </w:p>
@@ -7794,7 +7783,7 @@
           <v:shape id="_x0000_i1026" type="#_x0000_t75" style="width:234.75pt;height:123.75pt" o:ole="">
             <v:imagedata r:id="rId23" o:title=""/>
           </v:shape>
-          <o:OLEObject Type="Embed" ProgID="Visio.Drawing.15" ShapeID="_x0000_i1026" DrawAspect="Content" ObjectID="_1592232907" r:id="rId24"/>
+          <o:OLEObject Type="Embed" ProgID="Visio.Drawing.15" ShapeID="_x0000_i1026" DrawAspect="Content" ObjectID="_1593793582" r:id="rId24"/>
         </w:object>
       </w:r>
     </w:p>
@@ -8836,7 +8825,7 @@
           <v:shape id="_x0000_i1027" type="#_x0000_t75" style="width:558.75pt;height:424.5pt" o:ole="">
             <v:imagedata r:id="rId25" o:title=""/>
           </v:shape>
-          <o:OLEObject Type="Embed" ProgID="Visio.Drawing.15" ShapeID="_x0000_i1027" DrawAspect="Content" ObjectID="_1592232908" r:id="rId26"/>
+          <o:OLEObject Type="Embed" ProgID="Visio.Drawing.15" ShapeID="_x0000_i1027" DrawAspect="Content" ObjectID="_1593793583" r:id="rId26"/>
         </w:object>
       </w:r>
     </w:p>
@@ -15321,7 +15310,7 @@
 </file>
 
 <file path=customXml/itemProps1.xml><?xml version="1.0" encoding="utf-8"?>
-<ds:datastoreItem xmlns:ds="http://schemas.openxmlformats.org/officeDocument/2006/customXml" ds:itemID="{3EEFE7DE-231A-4297-802B-944FC4A873DF}">
+<ds:datastoreItem xmlns:ds="http://schemas.openxmlformats.org/officeDocument/2006/customXml" ds:itemID="{F5B4FC06-4284-43F1-A497-F14FF39E1976}">
   <ds:schemaRefs>
     <ds:schemaRef ds:uri="http://schemas.openxmlformats.org/officeDocument/2006/bibliography"/>
   </ds:schemaRefs>

</xml_diff>

<commit_message>
#305 PROGRESS: RabbitMQ needs to be a core hive component
</commit_message>
<xml_diff>
--- a/Doc/Hive Notes.docx
+++ b/Doc/Hive Notes.docx
@@ -554,12 +554,7 @@
       </w:r>
       <w:proofErr w:type="spellEnd"/>
       <w:r>
-        <w:t xml:space="preserve"> dashboard cre</w:t>
-      </w:r>
-      <w:bookmarkStart w:id="0" w:name="_GoBack"/>
-      <w:bookmarkEnd w:id="0"/>
-      <w:r>
-        <w:t>dentials.</w:t>
+        <w:t xml:space="preserve"> dashboard credentials.</w:t>
       </w:r>
     </w:p>
     <w:p>
@@ -3645,7 +3640,7 @@
           <v:shape id="_x0000_i1025" type="#_x0000_t75" style="width:564.75pt;height:444.75pt" o:ole="">
             <v:imagedata r:id="rId12" o:title=""/>
           </v:shape>
-          <o:OLEObject Type="Embed" ProgID="Visio.Drawing.15" ShapeID="_x0000_i1025" DrawAspect="Content" ObjectID="_1596266958" r:id="rId13"/>
+          <o:OLEObject Type="Embed" ProgID="Visio.Drawing.15" ShapeID="_x0000_i1025" DrawAspect="Content" ObjectID="_1597165345" r:id="rId13"/>
         </w:object>
       </w:r>
     </w:p>
@@ -7887,7 +7882,7 @@
           <v:shape id="_x0000_i1026" type="#_x0000_t75" style="width:234.75pt;height:123.75pt" o:ole="">
             <v:imagedata r:id="rId23" o:title=""/>
           </v:shape>
-          <o:OLEObject Type="Embed" ProgID="Visio.Drawing.15" ShapeID="_x0000_i1026" DrawAspect="Content" ObjectID="_1596266959" r:id="rId24"/>
+          <o:OLEObject Type="Embed" ProgID="Visio.Drawing.15" ShapeID="_x0000_i1026" DrawAspect="Content" ObjectID="_1597165346" r:id="rId24"/>
         </w:object>
       </w:r>
     </w:p>
@@ -8246,7 +8241,12 @@
         <w:t xml:space="preserve">  Other requests will be forwarded to the PowerDNS servers running on the masters</w:t>
       </w:r>
       <w:r>
-        <w:t>, which will perform a dynamic lookup or forward the query upstream.</w:t>
+        <w:t xml:space="preserve">, which will </w:t>
+      </w:r>
+      <w:bookmarkStart w:id="0" w:name="_GoBack"/>
+      <w:bookmarkEnd w:id="0"/>
+      <w:r>
+        <w:t>perform a dynamic lookup or forward the query upstream.</w:t>
       </w:r>
     </w:p>
     <w:p>
@@ -8254,7 +8254,10 @@
         <w:pStyle w:val="Heading2"/>
       </w:pPr>
       <w:r>
-        <w:t>Dynamic DNS</w:t>
+        <w:t>Local</w:t>
+      </w:r>
+      <w:r>
+        <w:t xml:space="preserve"> DNS</w:t>
       </w:r>
     </w:p>
     <w:p>
@@ -8929,7 +8932,7 @@
           <v:shape id="_x0000_i1027" type="#_x0000_t75" style="width:558.75pt;height:424.5pt" o:ole="">
             <v:imagedata r:id="rId25" o:title=""/>
           </v:shape>
-          <o:OLEObject Type="Embed" ProgID="Visio.Drawing.15" ShapeID="_x0000_i1027" DrawAspect="Content" ObjectID="_1596266960" r:id="rId26"/>
+          <o:OLEObject Type="Embed" ProgID="Visio.Drawing.15" ShapeID="_x0000_i1027" DrawAspect="Content" ObjectID="_1597165347" r:id="rId26"/>
         </w:object>
       </w:r>
     </w:p>
@@ -14887,6 +14890,7 @@
   <w:style w:type="character" w:default="1" w:styleId="DefaultParagraphFont">
     <w:name w:val="Default Paragraph Font"/>
     <w:uiPriority w:val="1"/>
+    <w:semiHidden/>
     <w:unhideWhenUsed/>
   </w:style>
   <w:style w:type="table" w:default="1" w:styleId="TableNormal">
@@ -15411,7 +15415,7 @@
 </file>
 
 <file path=customXml/itemProps1.xml><?xml version="1.0" encoding="utf-8"?>
-<ds:datastoreItem xmlns:ds="http://schemas.openxmlformats.org/officeDocument/2006/customXml" ds:itemID="{079E36A0-3D69-4811-8E55-59EE5ABC0A87}">
+<ds:datastoreItem xmlns:ds="http://schemas.openxmlformats.org/officeDocument/2006/customXml" ds:itemID="{D92EE773-312D-4405-B397-512A4A2F69EE}">
   <ds:schemaRefs>
     <ds:schemaRef ds:uri="http://schemas.openxmlformats.org/officeDocument/2006/bibliography"/>
   </ds:schemaRefs>

</xml_diff>

<commit_message>
#318 [done]: [neon-cli]: Rename [dns-hosts] to [hive dns]
</commit_message>
<xml_diff>
--- a/Doc/Hive Notes.docx
+++ b/Doc/Hive Notes.docx
@@ -3640,7 +3640,7 @@
           <v:shape id="_x0000_i1025" type="#_x0000_t75" style="width:564.75pt;height:444.75pt" o:ole="">
             <v:imagedata r:id="rId12" o:title=""/>
           </v:shape>
-          <o:OLEObject Type="Embed" ProgID="Visio.Drawing.15" ShapeID="_x0000_i1025" DrawAspect="Content" ObjectID="_1597165345" r:id="rId13"/>
+          <o:OLEObject Type="Embed" ProgID="Visio.Drawing.15" ShapeID="_x0000_i1025" DrawAspect="Content" ObjectID="_1597405365" r:id="rId13"/>
         </w:object>
       </w:r>
     </w:p>
@@ -7882,7 +7882,7 @@
           <v:shape id="_x0000_i1026" type="#_x0000_t75" style="width:234.75pt;height:123.75pt" o:ole="">
             <v:imagedata r:id="rId23" o:title=""/>
           </v:shape>
-          <o:OLEObject Type="Embed" ProgID="Visio.Drawing.15" ShapeID="_x0000_i1026" DrawAspect="Content" ObjectID="_1597165346" r:id="rId24"/>
+          <o:OLEObject Type="Embed" ProgID="Visio.Drawing.15" ShapeID="_x0000_i1026" DrawAspect="Content" ObjectID="_1597405366" r:id="rId24"/>
         </w:object>
       </w:r>
     </w:p>
@@ -8241,12 +8241,7 @@
         <w:t xml:space="preserve">  Other requests will be forwarded to the PowerDNS servers running on the masters</w:t>
       </w:r>
       <w:r>
-        <w:t xml:space="preserve">, which will </w:t>
-      </w:r>
-      <w:bookmarkStart w:id="0" w:name="_GoBack"/>
-      <w:bookmarkEnd w:id="0"/>
-      <w:r>
-        <w:t>perform a dynamic lookup or forward the query upstream.</w:t>
+        <w:t>, which will perform a dynamic lookup or forward the query upstream.</w:t>
       </w:r>
     </w:p>
     <w:p>
@@ -8254,10 +8249,13 @@
         <w:pStyle w:val="Heading2"/>
       </w:pPr>
       <w:r>
-        <w:t>Local</w:t>
+        <w:t>Hive</w:t>
       </w:r>
       <w:r>
         <w:t xml:space="preserve"> DNS</w:t>
+      </w:r>
+      <w:r>
+        <w:t xml:space="preserve"> (local)</w:t>
       </w:r>
     </w:p>
     <w:p>
@@ -8923,18 +8921,20 @@
         <w:t>Here's how this looks:</w:t>
       </w:r>
     </w:p>
+    <w:bookmarkStart w:id="0" w:name="_GoBack"/>
     <w:p>
       <w:pPr>
         <w:ind w:left="-810"/>
       </w:pPr>
       <w:r>
         <w:object w:dxaOrig="14761" w:dyaOrig="11205">
-          <v:shape id="_x0000_i1027" type="#_x0000_t75" style="width:558.75pt;height:424.5pt" o:ole="">
+          <v:shape id="_x0000_i1029" type="#_x0000_t75" style="width:552pt;height:419.25pt" o:ole="">
             <v:imagedata r:id="rId25" o:title=""/>
           </v:shape>
-          <o:OLEObject Type="Embed" ProgID="Visio.Drawing.15" ShapeID="_x0000_i1027" DrawAspect="Content" ObjectID="_1597165347" r:id="rId26"/>
+          <o:OLEObject Type="Embed" ProgID="Visio.Drawing.15" ShapeID="_x0000_i1029" DrawAspect="Content" ObjectID="_1597405367" r:id="rId26"/>
         </w:object>
       </w:r>
+      <w:bookmarkEnd w:id="0"/>
     </w:p>
     <w:p>
       <w:r>
@@ -15415,7 +15415,7 @@
 </file>
 
 <file path=customXml/itemProps1.xml><?xml version="1.0" encoding="utf-8"?>
-<ds:datastoreItem xmlns:ds="http://schemas.openxmlformats.org/officeDocument/2006/customXml" ds:itemID="{D92EE773-312D-4405-B397-512A4A2F69EE}">
+<ds:datastoreItem xmlns:ds="http://schemas.openxmlformats.org/officeDocument/2006/customXml" ds:itemID="{ACD0542A-38A8-49B8-983A-725D17539B76}">
   <ds:schemaRefs>
     <ds:schemaRef ds:uri="http://schemas.openxmlformats.org/officeDocument/2006/bibliography"/>
   </ds:schemaRefs>

</xml_diff>

<commit_message>
#305: RabbitMQ needs to be a core hive component
Cluster formation is working (without TLS) and I'm generating three settings secrets for each of the [sysadmin], [neon], and [user] accounts.

I still need to create the [neon] and [user] accounts and virtual hosts.
</commit_message>
<xml_diff>
--- a/Doc/Hive Notes.docx
+++ b/Doc/Hive Notes.docx
@@ -3565,6 +3565,467 @@
         <w:pStyle w:val="Heading1"/>
       </w:pPr>
       <w:r>
+        <w:t>RabbitMQ – Message Broker</w:t>
+      </w:r>
+    </w:p>
+    <w:p>
+      <w:r>
+        <w:t xml:space="preserve">NeonHIVE deploys a </w:t>
+      </w:r>
+      <w:hyperlink r:id="rId11" w:history="1">
+        <w:r>
+          <w:rPr>
+            <w:rStyle w:val="Hyperlink"/>
+          </w:rPr>
+          <w:t>RabbitMQ</w:t>
+        </w:r>
+      </w:hyperlink>
+      <w:r>
+        <w:t xml:space="preserve"> message brokering cluster as a core component for use internally as well as for user applications and services</w:t>
+      </w:r>
+      <w:r>
+        <w:t xml:space="preserve">.  RabbitMQ is a general-purpose messaging infrastructure that will be suitable for most applications.  We chose RabbitMQ over </w:t>
+      </w:r>
+      <w:hyperlink r:id="rId12" w:history="1">
+        <w:r>
+          <w:rPr>
+            <w:rStyle w:val="Hyperlink"/>
+          </w:rPr>
+          <w:t>Apache Kafka</w:t>
+        </w:r>
+      </w:hyperlink>
+      <w:r>
+        <w:t xml:space="preserve"> because it has many more features and a wide available of client libraries while providing reasonable performance.  RabbitMQ is suitable for most messaging scenarios.  Kafka is known for very high performance with a more limited feature set.</w:t>
+      </w:r>
+    </w:p>
+    <w:p>
+      <w:r>
+        <w:t xml:space="preserve">By default, RabbitMQ nodes are deployed to the hive manager nodes.  This can be changed by setting </w:t>
+      </w:r>
+      <w:r>
+        <w:rPr>
+          <w:rStyle w:val="CodeChar"/>
+        </w:rPr>
+        <w:t>RabbitMQ=true</w:t>
+      </w:r>
+      <w:r>
+        <w:t xml:space="preserve"> in the hive definition for the desired hive nodes.</w:t>
+      </w:r>
+      <w:r>
+        <w:t xml:space="preserve">  You can also customize this configuration via the </w:t>
+      </w:r>
+      <w:r>
+        <w:rPr>
+          <w:rStyle w:val="CodeChar"/>
+        </w:rPr>
+        <w:t>RabbitMQ</w:t>
+      </w:r>
+      <w:r>
+        <w:t xml:space="preserve"> options in the cluster definition.  This lets you customize the RAM and disk usage, the credentials, and other attributes.</w:t>
+      </w:r>
+    </w:p>
+    <w:p>
+      <w:r>
+        <w:t xml:space="preserve">RabbitMQ </w:t>
+      </w:r>
+      <w:r>
+        <w:t xml:space="preserve">supports multiple tenants via the concepts of </w:t>
+      </w:r>
+      <w:r>
+        <w:rPr>
+          <w:rStyle w:val="EmphasizeChar"/>
+        </w:rPr>
+        <w:t>virtual hosts</w:t>
+      </w:r>
+      <w:r>
+        <w:t xml:space="preserve">, authentication credentials, and permissions.  </w:t>
+      </w:r>
+      <w:r>
+        <w:t xml:space="preserve"> </w:t>
+      </w:r>
+      <w:r>
+        <w:t xml:space="preserve">A virtual host is essentially a namespace that looks like a Linux directory path.  RabbitMQ allows for multiple virtual hosts to be configured and for accounts to be granted permissions on specific these </w:t>
+      </w:r>
+      <w:r>
+        <w:t xml:space="preserve">virtual </w:t>
+      </w:r>
+      <w:r>
+        <w:t>hosts.</w:t>
+      </w:r>
+    </w:p>
+    <w:p>
+      <w:r>
+        <w:t>neonHIVE provisions the RabbitMQ cluster with three accounts and three virtual hosts:</w:t>
+      </w:r>
+    </w:p>
+    <w:p>
+      <w:pPr>
+        <w:pStyle w:val="Heading2"/>
+      </w:pPr>
+      <w:r>
+        <w:t>RabbitMQ Virtual Hosts</w:t>
+      </w:r>
+    </w:p>
+    <w:p/>
+    <w:p>
+      <w:pPr>
+        <w:ind w:left="1530" w:hanging="1170"/>
+      </w:pPr>
+      <w:r>
+        <w:rPr>
+          <w:rStyle w:val="EmphasizeChar"/>
+        </w:rPr>
+        <w:t>/</w:t>
+      </w:r>
+      <w:r>
+        <w:tab/>
+        <w:t>Root virtual host.</w:t>
+      </w:r>
+    </w:p>
+    <w:p>
+      <w:pPr>
+        <w:ind w:left="1530" w:hanging="1170"/>
+      </w:pPr>
+      <w:r>
+        <w:rPr>
+          <w:rStyle w:val="EmphasizeChar"/>
+        </w:rPr>
+        <w:lastRenderedPageBreak/>
+        <w:t>/neon</w:t>
+      </w:r>
+      <w:r>
+        <w:tab/>
+        <w:t>Reserved for internal neonHIVE use.</w:t>
+      </w:r>
+    </w:p>
+    <w:p>
+      <w:pPr>
+        <w:ind w:left="1530" w:hanging="1170"/>
+      </w:pPr>
+      <w:r>
+        <w:rPr>
+          <w:rStyle w:val="EmphasizeChar"/>
+        </w:rPr>
+        <w:t>/user</w:t>
+      </w:r>
+      <w:r>
+        <w:tab/>
+      </w:r>
+      <w:r>
+        <w:t>Available for hive applications and services.</w:t>
+      </w:r>
+    </w:p>
+    <w:p>
+      <w:pPr>
+        <w:pStyle w:val="Heading2"/>
+      </w:pPr>
+      <w:r>
+        <w:t>RabbitMQ Accounts</w:t>
+      </w:r>
+    </w:p>
+    <w:p>
+      <w:bookmarkStart w:id="0" w:name="_GoBack"/>
+      <w:bookmarkEnd w:id="0"/>
+    </w:p>
+    <w:p>
+      <w:pPr>
+        <w:ind w:left="1440" w:hanging="1080"/>
+      </w:pPr>
+      <w:r>
+        <w:rPr>
+          <w:rStyle w:val="EmphasizeChar"/>
+        </w:rPr>
+        <w:t>sysadmin</w:t>
+      </w:r>
+      <w:r>
+        <w:tab/>
+        <w:t>has full permissions on all virtual hosts.</w:t>
+      </w:r>
+    </w:p>
+    <w:p>
+      <w:pPr>
+        <w:ind w:left="1440" w:hanging="1080"/>
+      </w:pPr>
+      <w:r>
+        <w:rPr>
+          <w:rStyle w:val="EmphasizeChar"/>
+        </w:rPr>
+        <w:t>neon</w:t>
+      </w:r>
+      <w:r>
+        <w:tab/>
+        <w:t xml:space="preserve">has full permissions on the </w:t>
+      </w:r>
+      <w:r>
+        <w:rPr>
+          <w:rStyle w:val="EmphasizeChar"/>
+        </w:rPr>
+        <w:t>/neon</w:t>
+      </w:r>
+      <w:r>
+        <w:t xml:space="preserve"> virtual host.</w:t>
+      </w:r>
+    </w:p>
+    <w:p>
+      <w:pPr>
+        <w:ind w:left="1440" w:hanging="1080"/>
+      </w:pPr>
+      <w:r>
+        <w:rPr>
+          <w:rStyle w:val="EmphasizeChar"/>
+        </w:rPr>
+        <w:t>user</w:t>
+      </w:r>
+      <w:r>
+        <w:tab/>
+        <w:t xml:space="preserve">has full permissions on the </w:t>
+      </w:r>
+      <w:r>
+        <w:rPr>
+          <w:rStyle w:val="EmphasizeChar"/>
+        </w:rPr>
+        <w:t>/user</w:t>
+      </w:r>
+      <w:r>
+        <w:t xml:space="preserve"> virtual host.</w:t>
+      </w:r>
+    </w:p>
+    <w:p>
+      <w:r>
+        <w:t xml:space="preserve">All user accounts will be configured with </w:t>
+      </w:r>
+      <w:r>
+        <w:rPr>
+          <w:rStyle w:val="EmphasizeChar"/>
+        </w:rPr>
+        <w:t>password</w:t>
+      </w:r>
+      <w:r>
+        <w:t xml:space="preserve"> as the account password by default, unless you specify something else in the RabbitMQ hive definition options.  The </w:t>
+      </w:r>
+      <w:r>
+        <w:rPr>
+          <w:rStyle w:val="EmphasizeChar"/>
+        </w:rPr>
+        <w:t>neon</w:t>
+      </w:r>
+      <w:r>
+        <w:t xml:space="preserve"> account and virtual host is </w:t>
+      </w:r>
+      <w:r>
+        <w:rPr>
+          <w:rStyle w:val="EmphasizeChar"/>
+        </w:rPr>
+        <w:t>reserved for use by internal neonHIVE services</w:t>
+      </w:r>
+      <w:r>
+        <w:t xml:space="preserve">.  You are free to use the </w:t>
+      </w:r>
+      <w:r>
+        <w:rPr>
+          <w:rStyle w:val="EmphasizeChar"/>
+        </w:rPr>
+        <w:t>user</w:t>
+      </w:r>
+      <w:r>
+        <w:t xml:space="preserve"> account and virtual host for custom services or you can create other users and virtual hosts.</w:t>
+      </w:r>
+    </w:p>
+    <w:p>
+      <w:r>
+        <w:t>neonHIVE creates three Docker secrets, one for each RabbitMQ account.  These include the settings and credentials required to establish a connection to the messaging cluster.</w:t>
+      </w:r>
+    </w:p>
+    <w:p>
+      <w:pPr>
+        <w:ind w:left="2880" w:hanging="2520"/>
+      </w:pPr>
+      <w:r>
+        <w:rPr>
+          <w:rStyle w:val="EmphasizeChar"/>
+        </w:rPr>
+        <w:t>neon-rabbitmq-sysadmin</w:t>
+      </w:r>
+      <w:r>
+        <w:tab/>
+        <w:t>sysadmin settings</w:t>
+      </w:r>
+    </w:p>
+    <w:p>
+      <w:pPr>
+        <w:ind w:left="2880" w:hanging="2520"/>
+      </w:pPr>
+      <w:r>
+        <w:rPr>
+          <w:rStyle w:val="EmphasizeChar"/>
+        </w:rPr>
+        <w:t>neon-rabbitmq-neon</w:t>
+      </w:r>
+      <w:r>
+        <w:tab/>
+        <w:t>neon settings</w:t>
+      </w:r>
+    </w:p>
+    <w:p>
+      <w:pPr>
+        <w:ind w:left="2880" w:hanging="2520"/>
+      </w:pPr>
+      <w:r>
+        <w:rPr>
+          <w:rStyle w:val="EmphasizeChar"/>
+        </w:rPr>
+        <w:t>neon-rabbitmq-user</w:t>
+      </w:r>
+      <w:r>
+        <w:tab/>
+        <w:t>user settings</w:t>
+      </w:r>
+    </w:p>
+    <w:p>
+      <w:r>
+        <w:t>Each of these secrets are formatted as JSON like:</w:t>
+      </w:r>
+    </w:p>
+    <w:p>
+      <w:pPr>
+        <w:pStyle w:val="Code"/>
+      </w:pPr>
+      <w:r>
+        <w:t>{</w:t>
+      </w:r>
+      <w:r>
+        <w:br/>
+        <w:t xml:space="preserve">    "Username": "</w:t>
+      </w:r>
+      <w:r>
+        <w:t>sysadmin",</w:t>
+      </w:r>
+      <w:r>
+        <w:br/>
+        <w:t xml:space="preserve">    "Password": "password",</w:t>
+      </w:r>
+      <w:r>
+        <w:br/>
+        <w:t xml:space="preserve">    "</w:t>
+      </w:r>
+      <w:proofErr w:type="spellStart"/>
+      <w:r>
+        <w:t>VirtualHost</w:t>
+      </w:r>
+      <w:proofErr w:type="spellEnd"/>
+      <w:r>
+        <w:t>": "/",</w:t>
+      </w:r>
+      <w:r>
+        <w:br/>
+        <w:t xml:space="preserve">    </w:t>
+      </w:r>
+      <w:r>
+        <w:t>"Port": 5010,</w:t>
+      </w:r>
+      <w:r>
+        <w:br/>
+        <w:t xml:space="preserve">    "Hosts": [</w:t>
+      </w:r>
+      <w:r>
+        <w:br/>
+        <w:t xml:space="preserve">        </w:t>
+      </w:r>
+      <w:r>
+        <w:t>"manager-0.neon-rabbitmq.MYHIVE.nhive.io",</w:t>
+      </w:r>
+      <w:r>
+        <w:br/>
+        <w:t xml:space="preserve">        "manager-1.neon-rabbitmq.MYHIVE.nhive.io",</w:t>
+      </w:r>
+      <w:r>
+        <w:br/>
+        <w:t xml:space="preserve">        "manager-2.neon-rabbitmq.MYHIVE.nhive.io"</w:t>
+      </w:r>
+      <w:r>
+        <w:br/>
+        <w:t xml:space="preserve">  </w:t>
+      </w:r>
+      <w:proofErr w:type="gramStart"/>
+      <w:r>
+        <w:t xml:space="preserve">  ]</w:t>
+      </w:r>
+      <w:proofErr w:type="gramEnd"/>
+      <w:r>
+        <w:br/>
+        <w:t>}</w:t>
+      </w:r>
+    </w:p>
+    <w:p>
+      <w:r>
+        <w:t xml:space="preserve">This structure corresponds to the </w:t>
+      </w:r>
+      <w:proofErr w:type="spellStart"/>
+      <w:proofErr w:type="gramStart"/>
+      <w:r>
+        <w:rPr>
+          <w:rStyle w:val="CodeChar"/>
+        </w:rPr>
+        <w:t>Neon.RabbitMQ.RabbitMQSettings</w:t>
+      </w:r>
+      <w:proofErr w:type="spellEnd"/>
+      <w:proofErr w:type="gramEnd"/>
+      <w:r>
+        <w:t xml:space="preserve"> class defined in the </w:t>
+      </w:r>
+      <w:proofErr w:type="spellStart"/>
+      <w:r>
+        <w:rPr>
+          <w:rStyle w:val="EmphasizeChar"/>
+        </w:rPr>
+        <w:t>Neon.RabbitMQ</w:t>
+      </w:r>
+      <w:proofErr w:type="spellEnd"/>
+      <w:r>
+        <w:t xml:space="preserve"> </w:t>
+      </w:r>
+      <w:r>
+        <w:t xml:space="preserve">.NET </w:t>
+      </w:r>
+      <w:r>
+        <w:t>library.</w:t>
+      </w:r>
+      <w:r>
+        <w:t xml:space="preserve">  This makes it easy to deserialize these settings to establish cluster connections.  You’ll need to parse this JSON yourself </w:t>
+      </w:r>
+      <w:r>
+        <w:t>for</w:t>
+      </w:r>
+      <w:r>
+        <w:t xml:space="preserve"> other languages.</w:t>
+      </w:r>
+    </w:p>
+    <w:p>
+      <w:r>
+        <w:t xml:space="preserve">Note that the RabbitMQ configures the standard AMQP backend to </w:t>
+      </w:r>
+      <w:r>
+        <w:rPr>
+          <w:b/>
+          <w:color w:val="C45911" w:themeColor="accent2" w:themeShade="BF"/>
+        </w:rPr>
+        <w:t>listen on port 5010</w:t>
+      </w:r>
+      <w:r>
+        <w:rPr>
+          <w:color w:val="C45911" w:themeColor="accent2" w:themeShade="BF"/>
+        </w:rPr>
+        <w:t xml:space="preserve"> </w:t>
+      </w:r>
+      <w:r>
+        <w:t>rather than the standard port 5672.</w:t>
+      </w:r>
+    </w:p>
+    <w:p>
+      <w:pPr>
+        <w:pStyle w:val="Heading1"/>
+      </w:pPr>
+      <w:r>
         <w:t>Logging</w:t>
       </w:r>
     </w:p>
@@ -3575,7 +4036,7 @@
       <w:r>
         <w:t xml:space="preserve"> relies on TD-Agent (from </w:t>
       </w:r>
-      <w:hyperlink r:id="rId11" w:history="1">
+      <w:hyperlink r:id="rId13" w:history="1">
         <w:proofErr w:type="spellStart"/>
         <w:r>
           <w:rPr>
@@ -3606,6 +4067,7 @@
     </w:p>
     <w:p>
       <w:r>
+        <w:lastRenderedPageBreak/>
         <w:t>neonHIVE</w:t>
       </w:r>
       <w:r>
@@ -3638,9 +4100,9 @@
             <o:lock v:ext="edit" aspectratio="t"/>
           </v:shapetype>
           <v:shape id="_x0000_i1025" type="#_x0000_t75" style="width:564.75pt;height:444.75pt" o:ole="">
-            <v:imagedata r:id="rId12" o:title=""/>
+            <v:imagedata r:id="rId14" o:title=""/>
           </v:shape>
-          <o:OLEObject Type="Embed" ProgID="Visio.Drawing.15" ShapeID="_x0000_i1025" DrawAspect="Content" ObjectID="_1597405365" r:id="rId13"/>
+          <o:OLEObject Type="Embed" ProgID="Visio.Drawing.15" ShapeID="_x0000_i1025" DrawAspect="Content" ObjectID="_1597655371" r:id="rId15"/>
         </w:object>
       </w:r>
     </w:p>
@@ -3778,6 +4240,7 @@
         <w:pStyle w:val="Heading2"/>
       </w:pPr>
       <w:r>
+        <w:lastRenderedPageBreak/>
         <w:t>Host and Docker Container Statistics</w:t>
       </w:r>
     </w:p>
@@ -3788,7 +4251,7 @@
       <w:r>
         <w:t xml:space="preserve"> uses Elastic </w:t>
       </w:r>
-      <w:hyperlink r:id="rId14" w:history="1">
+      <w:hyperlink r:id="rId16" w:history="1">
         <w:proofErr w:type="spellStart"/>
         <w:r>
           <w:rPr>
@@ -3801,7 +4264,7 @@
       <w:r>
         <w:t xml:space="preserve"> to capture Docker host node as well as Docker container statistics such as CPU, memory, disk I/O, etc.  This is accomplished by deploying the </w:t>
       </w:r>
-      <w:hyperlink r:id="rId15" w:history="1">
+      <w:hyperlink r:id="rId17" w:history="1">
         <w:proofErr w:type="spellStart"/>
         <w:r>
           <w:rPr>
@@ -3840,7 +4303,6 @@
         <w:pStyle w:val="Heading2"/>
       </w:pPr>
       <w:r>
-        <w:lastRenderedPageBreak/>
         <w:t xml:space="preserve">Log Record </w:t>
       </w:r>
       <w:r>
@@ -4432,6 +4894,7 @@
         <w:rPr>
           <w:rStyle w:val="EmphasizeChar"/>
         </w:rPr>
+        <w:lastRenderedPageBreak/>
         <w:t>node_role</w:t>
       </w:r>
       <w:proofErr w:type="spellEnd"/>
@@ -4508,7 +4971,6 @@
         <w:rPr>
           <w:rStyle w:val="EmphasizeChar"/>
         </w:rPr>
-        <w:lastRenderedPageBreak/>
         <w:t>service_</w:t>
       </w:r>
       <w:r>
@@ -4655,7 +5117,7 @@
       <w:r>
         <w:t xml:space="preserve">The possible level field values are inspired by the standard </w:t>
       </w:r>
-      <w:hyperlink r:id="rId16" w:anchor="Severity_level" w:history="1">
+      <w:hyperlink r:id="rId18" w:anchor="Severity_level" w:history="1">
         <w:r>
           <w:rPr>
             <w:rStyle w:val="Hyperlink"/>
@@ -4878,7 +5340,7 @@
       <w:r>
         <w:t xml:space="preserve"> fields refer to places in the </w:t>
       </w:r>
-      <w:hyperlink r:id="rId17" w:history="1">
+      <w:hyperlink r:id="rId19" w:history="1">
         <w:r>
           <w:rPr>
             <w:rStyle w:val="Hyperlink"/>
@@ -4957,7 +5419,7 @@
       <w:r>
         <w:t xml:space="preserve">(USA only).  </w:t>
       </w:r>
-      <w:hyperlink r:id="rId18" w:history="1">
+      <w:hyperlink r:id="rId20" w:history="1">
         <w:r>
           <w:rPr>
             <w:rStyle w:val="Hyperlink"/>
@@ -5042,6 +5504,7 @@
         <w:rPr>
           <w:rStyle w:val="EmphasizeChar"/>
         </w:rPr>
+        <w:lastRenderedPageBreak/>
         <w:t>code</w:t>
       </w:r>
       <w:r>
@@ -5098,7 +5561,6 @@
         <w:rPr>
           <w:rStyle w:val="EmphasizeChar"/>
         </w:rPr>
-        <w:lastRenderedPageBreak/>
         <w:t>country</w:t>
       </w:r>
       <w:r>
@@ -5682,6 +6144,7 @@
         <w:rPr>
           <w:rStyle w:val="EmphasizeChar"/>
         </w:rPr>
+        <w:lastRenderedPageBreak/>
         <w:t>client_ip</w:t>
       </w:r>
       <w:proofErr w:type="spellEnd"/>
@@ -5723,7 +6186,6 @@
         <w:rPr>
           <w:rStyle w:val="EmphasizeChar"/>
         </w:rPr>
-        <w:lastRenderedPageBreak/>
         <w:t>conn_frontend</w:t>
       </w:r>
       <w:proofErr w:type="spellEnd"/>
@@ -6071,7 +6533,7 @@
       <w:r>
         <w:t xml:space="preserve">Details how the session was terminated.  See the HAProxy documentation </w:t>
       </w:r>
-      <w:hyperlink r:id="rId19" w:anchor="8.5" w:history="1">
+      <w:hyperlink r:id="rId21" w:anchor="8.5" w:history="1">
         <w:r>
           <w:rPr>
             <w:rStyle w:val="Hyperlink"/>
@@ -6262,6 +6724,7 @@
         <w:rPr>
           <w:rStyle w:val="EmphasizeChar"/>
         </w:rPr>
+        <w:lastRenderedPageBreak/>
         <w:t>http_time_active</w:t>
       </w:r>
       <w:proofErr w:type="spellEnd"/>
@@ -6324,531 +6787,531 @@
         <w:rPr>
           <w:rStyle w:val="EmphasizeChar"/>
         </w:rPr>
+        <w:t>http_time_request</w:t>
+      </w:r>
+      <w:proofErr w:type="spellEnd"/>
+      <w:r>
+        <w:tab/>
+      </w:r>
+      <w:r>
+        <w:t>Seconds</w:t>
+      </w:r>
+      <w:r>
+        <w:t xml:space="preserve"> to receive the full HTTP request from the first byte</w:t>
+      </w:r>
+      <w:r>
+        <w:t>.</w:t>
+      </w:r>
+    </w:p>
+    <w:p>
+      <w:pPr>
+        <w:ind w:left="2700" w:hanging="2250"/>
+      </w:pPr>
+      <w:proofErr w:type="spellStart"/>
+      <w:r>
+        <w:rPr>
+          <w:rStyle w:val="EmphasizeChar"/>
+        </w:rPr>
+        <w:t>http_time_response</w:t>
+      </w:r>
+      <w:proofErr w:type="spellEnd"/>
+      <w:r>
+        <w:tab/>
+      </w:r>
+      <w:r>
+        <w:t xml:space="preserve">Seconds </w:t>
+      </w:r>
+      <w:r>
+        <w:t>the backend server took to process the request and return the response line and headers</w:t>
+      </w:r>
+      <w:r>
+        <w:t>.</w:t>
+      </w:r>
+      <w:r>
+        <w:t xml:space="preserve">  This does not include the time to return all of the response contents.</w:t>
+      </w:r>
+    </w:p>
+    <w:p>
+      <w:pPr>
+        <w:ind w:left="2700" w:hanging="2250"/>
+      </w:pPr>
+      <w:proofErr w:type="spellStart"/>
+      <w:r>
+        <w:rPr>
+          <w:rStyle w:val="EmphasizeChar"/>
+        </w:rPr>
+        <w:t>http_uri</w:t>
+      </w:r>
+      <w:proofErr w:type="spellEnd"/>
+      <w:r>
+        <w:tab/>
+      </w:r>
+      <w:r>
+        <w:t>R</w:t>
+      </w:r>
+      <w:r>
+        <w:t xml:space="preserve">elative request URI </w:t>
+      </w:r>
+      <w:r>
+        <w:t>excluding</w:t>
+      </w:r>
+      <w:r>
+        <w:t xml:space="preserve"> query string</w:t>
+      </w:r>
+      <w:r>
+        <w:t>s</w:t>
+      </w:r>
+      <w:r>
+        <w:t>.</w:t>
+      </w:r>
+    </w:p>
+    <w:p>
+      <w:pPr>
+        <w:ind w:left="2700" w:hanging="2250"/>
+      </w:pPr>
+      <w:proofErr w:type="spellStart"/>
+      <w:r>
+        <w:rPr>
+          <w:rStyle w:val="EmphasizeChar"/>
+        </w:rPr>
+        <w:t>http_uri_query</w:t>
+      </w:r>
+      <w:proofErr w:type="spellEnd"/>
+      <w:r>
+        <w:rPr>
+          <w:rStyle w:val="EmphasizeChar"/>
+        </w:rPr>
+        <w:tab/>
+      </w:r>
+      <w:r>
+        <w:t>Request URI query string.</w:t>
+      </w:r>
+    </w:p>
+    <w:p>
+      <w:pPr>
+        <w:ind w:left="2700" w:hanging="2250"/>
+      </w:pPr>
+      <w:proofErr w:type="spellStart"/>
+      <w:r>
+        <w:rPr>
+          <w:rStyle w:val="EmphasizeChar"/>
+        </w:rPr>
+        <w:t>http_user_agent</w:t>
+      </w:r>
+      <w:proofErr w:type="spellEnd"/>
+      <w:r>
+        <w:tab/>
+      </w:r>
+      <w:r>
+        <w:t xml:space="preserve">HTTP </w:t>
+      </w:r>
+      <w:r>
+        <w:rPr>
+          <w:rStyle w:val="EmphasizeChar"/>
+        </w:rPr>
+        <w:t>User-Agent</w:t>
+      </w:r>
+      <w:r>
+        <w:t xml:space="preserve"> header.</w:t>
+      </w:r>
+    </w:p>
+    <w:p>
+      <w:pPr>
+        <w:ind w:left="2700" w:hanging="2250"/>
+      </w:pPr>
+      <w:proofErr w:type="spellStart"/>
+      <w:r>
+        <w:rPr>
+          <w:rStyle w:val="EmphasizeChar"/>
+        </w:rPr>
+        <w:t>http_version</w:t>
+      </w:r>
+      <w:proofErr w:type="spellEnd"/>
+      <w:r>
+        <w:tab/>
+      </w:r>
+      <w:r>
+        <w:t>The HTTP version, like: HTTP/1.</w:t>
+      </w:r>
+      <w:r>
+        <w:t>1</w:t>
+      </w:r>
+    </w:p>
+    <w:p>
+      <w:pPr>
+        <w:pStyle w:val="Heading3"/>
+      </w:pPr>
+      <w:r>
+        <w:t xml:space="preserve">Audit </w:t>
+      </w:r>
+      <w:r>
+        <w:t>Details</w:t>
+      </w:r>
+    </w:p>
+    <w:p>
+      <w:r>
+        <w:t>TODO: DESCRIBE THESE</w:t>
+      </w:r>
+    </w:p>
+    <w:p>
+      <w:pPr>
+        <w:ind w:left="1980" w:hanging="1620"/>
+      </w:pPr>
+      <w:r>
+        <w:rPr>
+          <w:rStyle w:val="EmphasizeChar"/>
+        </w:rPr>
+        <w:t>cluster</w:t>
+      </w:r>
+      <w:r>
+        <w:tab/>
+        <w:t xml:space="preserve">Identifies the source </w:t>
+      </w:r>
+      <w:r>
+        <w:t>hive</w:t>
+      </w:r>
+      <w:r>
+        <w:t>/cluster</w:t>
+      </w:r>
+      <w:r>
+        <w:t xml:space="preserve"> within the datacenter.</w:t>
+      </w:r>
+    </w:p>
+    <w:p>
+      <w:pPr>
+        <w:ind w:left="1980" w:hanging="1620"/>
+      </w:pPr>
+      <w:r>
+        <w:rPr>
+          <w:rStyle w:val="EmphasizeChar"/>
+        </w:rPr>
+        <w:t>datacenter</w:t>
+      </w:r>
+      <w:r>
+        <w:tab/>
+        <w:t>Identifies the source datacenter.</w:t>
+      </w:r>
+    </w:p>
+    <w:p>
+      <w:pPr>
+        <w:ind w:left="1980" w:hanging="1620"/>
+      </w:pPr>
+      <w:r>
+        <w:rPr>
+          <w:rStyle w:val="EmphasizeChar"/>
+        </w:rPr>
+        <w:t>details</w:t>
+      </w:r>
+      <w:r>
+        <w:rPr>
+          <w:rStyle w:val="EmphasizeChar"/>
+        </w:rPr>
+        <w:tab/>
+      </w:r>
+      <w:r>
+        <w:t>Vault audit event details.</w:t>
+      </w:r>
+    </w:p>
+    <w:p>
+      <w:pPr>
+        <w:ind w:left="1980" w:hanging="1620"/>
+      </w:pPr>
+      <w:r>
+        <w:rPr>
+          <w:rStyle w:val="EmphasizeChar"/>
+        </w:rPr>
+        <w:t>environment</w:t>
+      </w:r>
+      <w:r>
+        <w:tab/>
+        <w:t xml:space="preserve">Identifies the operational environment, one of: </w:t>
+      </w:r>
+      <w:r>
+        <w:rPr>
+          <w:rStyle w:val="EmphasizeChar"/>
+        </w:rPr>
+        <w:t>dev</w:t>
+      </w:r>
+      <w:r>
+        <w:t xml:space="preserve">, </w:t>
+      </w:r>
+      <w:r>
+        <w:rPr>
+          <w:rStyle w:val="EmphasizeChar"/>
+        </w:rPr>
+        <w:t>test</w:t>
+      </w:r>
+      <w:r>
+        <w:t xml:space="preserve">, </w:t>
+      </w:r>
+      <w:r>
+        <w:rPr>
+          <w:rStyle w:val="EmphasizeChar"/>
+        </w:rPr>
+        <w:t>stage</w:t>
+      </w:r>
+      <w:r>
+        <w:t xml:space="preserve">, </w:t>
+      </w:r>
+      <w:r>
+        <w:rPr>
+          <w:rStyle w:val="EmphasizeChar"/>
+        </w:rPr>
+        <w:t>prod</w:t>
+      </w:r>
+      <w:r>
+        <w:t xml:space="preserve">, or </w:t>
+      </w:r>
+      <w:r>
+        <w:rPr>
+          <w:rStyle w:val="EmphasizeChar"/>
+        </w:rPr>
+        <w:t>other</w:t>
+      </w:r>
+      <w:r>
+        <w:t>.</w:t>
+      </w:r>
+    </w:p>
+    <w:p>
+      <w:pPr>
+        <w:ind w:left="1980" w:hanging="1620"/>
+      </w:pPr>
+      <w:r>
+        <w:rPr>
+          <w:rStyle w:val="EmphasizeChar"/>
+        </w:rPr>
+        <w:t>node</w:t>
+      </w:r>
+      <w:r>
+        <w:tab/>
+        <w:t xml:space="preserve">Docker host node name as specified in the </w:t>
+      </w:r>
+      <w:r>
+        <w:t>hive</w:t>
+      </w:r>
+      <w:r>
+        <w:t xml:space="preserve"> definition.</w:t>
+      </w:r>
+    </w:p>
+    <w:p>
+      <w:pPr>
+        <w:ind w:left="1980" w:hanging="1620"/>
+      </w:pPr>
+      <w:proofErr w:type="spellStart"/>
+      <w:r>
+        <w:rPr>
+          <w:rStyle w:val="EmphasizeChar"/>
+        </w:rPr>
+        <w:t>node_dnsname</w:t>
+      </w:r>
+      <w:proofErr w:type="spellEnd"/>
+      <w:r>
+        <w:tab/>
+        <w:t>Docker host node DNS name (if any).</w:t>
+      </w:r>
+    </w:p>
+    <w:p>
+      <w:pPr>
+        <w:ind w:left="1980" w:hanging="1620"/>
+      </w:pPr>
+      <w:proofErr w:type="spellStart"/>
+      <w:r>
+        <w:rPr>
+          <w:rStyle w:val="EmphasizeChar"/>
+        </w:rPr>
+        <w:t>node_ip</w:t>
+      </w:r>
+      <w:proofErr w:type="spellEnd"/>
+      <w:r>
+        <w:tab/>
+        <w:t xml:space="preserve">Docker host node’s IP address on the local </w:t>
+      </w:r>
+      <w:r>
+        <w:t>hive</w:t>
+      </w:r>
+      <w:r>
+        <w:t xml:space="preserve"> network.</w:t>
+      </w:r>
+    </w:p>
+    <w:p>
+      <w:pPr>
+        <w:ind w:left="1980" w:hanging="1620"/>
+      </w:pPr>
+      <w:proofErr w:type="spellStart"/>
+      <w:r>
+        <w:rPr>
+          <w:rStyle w:val="EmphasizeChar"/>
+        </w:rPr>
+        <w:t>node_role</w:t>
+      </w:r>
+      <w:proofErr w:type="spellEnd"/>
+      <w:r>
+        <w:tab/>
+        <w:t xml:space="preserve">Docker host node role, one of: </w:t>
+      </w:r>
+      <w:r>
+        <w:rPr>
+          <w:rStyle w:val="EmphasizeChar"/>
+        </w:rPr>
+        <w:t>manager</w:t>
+      </w:r>
+      <w:r>
+        <w:t xml:space="preserve"> or </w:t>
+      </w:r>
+      <w:r>
+        <w:rPr>
+          <w:rStyle w:val="EmphasizeChar"/>
+        </w:rPr>
+        <w:t>worker</w:t>
+      </w:r>
+      <w:r>
+        <w:t>.</w:t>
+      </w:r>
+    </w:p>
+    <w:p>
+      <w:pPr>
+        <w:ind w:left="1980" w:hanging="1620"/>
+      </w:pPr>
+      <w:r>
+        <w:rPr>
+          <w:rStyle w:val="EmphasizeChar"/>
+        </w:rPr>
+        <w:t>service</w:t>
+      </w:r>
+      <w:r>
+        <w:tab/>
+        <w:t>Names the service or container.</w:t>
+      </w:r>
+    </w:p>
+    <w:p>
+      <w:pPr>
+        <w:ind w:left="1980" w:hanging="1620"/>
+      </w:pPr>
+      <w:r>
+        <w:rPr>
+          <w:rStyle w:val="EmphasizeChar"/>
+        </w:rPr>
+        <w:t>tag</w:t>
+      </w:r>
+      <w:r>
+        <w:rPr>
+          <w:rStyle w:val="EmphasizeChar"/>
+        </w:rPr>
+        <w:tab/>
+      </w:r>
+      <w:r>
+        <w:t xml:space="preserve">The </w:t>
+      </w:r>
+      <w:proofErr w:type="spellStart"/>
+      <w:r>
+        <w:t>Fluentd</w:t>
+      </w:r>
+      <w:proofErr w:type="spellEnd"/>
+      <w:r>
+        <w:t xml:space="preserve"> event tag at the time when the event was persisted to Elasticsearch.</w:t>
+      </w:r>
+    </w:p>
+    <w:p>
+      <w:pPr>
+        <w:ind w:left="1980" w:hanging="1620"/>
+      </w:pPr>
+      <w:r>
+        <w:rPr>
+          <w:rStyle w:val="EmphasizeChar"/>
+        </w:rPr>
+        <w:t>@timestamp</w:t>
+      </w:r>
+      <w:r>
+        <w:tab/>
+        <w:t>Unix time (seconds) when the event was emitted or captured.</w:t>
+      </w:r>
+    </w:p>
+    <w:p>
+      <w:pPr>
+        <w:pStyle w:val="Heading2"/>
+      </w:pPr>
+      <w:r>
+        <w:t>Custom Event Processing</w:t>
+      </w:r>
+    </w:p>
+    <w:p>
+      <w:r>
+        <w:t xml:space="preserve">By default, </w:t>
+      </w:r>
+      <w:r>
+        <w:t>neonHIVE</w:t>
+      </w:r>
+      <w:r>
+        <w:t xml:space="preserve"> log pipeline attempts to extract some fields such as the timestamp, log level, module, and the remaining message from log events passing through the pipeline.  This can work for many applications, but sometimes logs require custom processing.</w:t>
+      </w:r>
+    </w:p>
+    <w:p>
+      <w:r>
+        <w:t>To accomplish this, you’ll need to ta</w:t>
+      </w:r>
+      <w:r>
+        <w:t>g the application events with a</w:t>
+      </w:r>
+      <w:r>
+        <w:t xml:space="preserve"> log source identifier as the leading tag segment.  The typical case will be to specify </w:t>
+      </w:r>
+      <w:r>
+        <w:rPr>
+          <w:rStyle w:val="EmphasizeChar"/>
+        </w:rPr>
+        <w:t>--log-driver=</w:t>
+      </w:r>
+      <w:proofErr w:type="spellStart"/>
+      <w:r>
+        <w:rPr>
+          <w:rStyle w:val="EmphasizeChar"/>
+        </w:rPr>
+        <w:t>f</w:t>
+      </w:r>
+      <w:r>
+        <w:rPr>
+          <w:rStyle w:val="EmphasizeChar"/>
+        </w:rPr>
+        <w:t>luentd</w:t>
+      </w:r>
+      <w:proofErr w:type="spellEnd"/>
+      <w:r>
+        <w:t xml:space="preserve"> and then </w:t>
+      </w:r>
+      <w:r>
+        <w:rPr>
+          <w:rStyle w:val="EmphasizeChar"/>
+        </w:rPr>
+        <w:t>--log-</w:t>
+      </w:r>
+      <w:r>
+        <w:rPr>
+          <w:rStyle w:val="EmphasizeChar"/>
+        </w:rPr>
+        <w:t>opt tag=&lt;value&gt;</w:t>
+      </w:r>
+      <w:r>
+        <w:t xml:space="preserve"> as one of these strings when deploying a Docker service or container.  This gives the </w:t>
+      </w:r>
+      <w:r>
+        <w:rPr>
+          <w:rStyle w:val="EmphasizeChar"/>
+        </w:rPr>
+        <w:t>neon-log-collector</w:t>
+      </w:r>
+      <w:r>
+        <w:t xml:space="preserve"> service enough information to customize event parsing for the specific application.</w:t>
+      </w:r>
+    </w:p>
+    <w:p>
+      <w:r>
         <w:lastRenderedPageBreak/>
-        <w:t>http_time_request</w:t>
-      </w:r>
-      <w:proofErr w:type="spellEnd"/>
-      <w:r>
-        <w:tab/>
-      </w:r>
-      <w:r>
-        <w:t>Seconds</w:t>
-      </w:r>
-      <w:r>
-        <w:t xml:space="preserve"> to receive the full HTTP request from the first byte</w:t>
-      </w:r>
-      <w:r>
-        <w:t>.</w:t>
-      </w:r>
-    </w:p>
-    <w:p>
-      <w:pPr>
-        <w:ind w:left="2700" w:hanging="2250"/>
-      </w:pPr>
-      <w:proofErr w:type="spellStart"/>
-      <w:r>
-        <w:rPr>
-          <w:rStyle w:val="EmphasizeChar"/>
-        </w:rPr>
-        <w:t>http_time_response</w:t>
-      </w:r>
-      <w:proofErr w:type="spellEnd"/>
-      <w:r>
-        <w:tab/>
-      </w:r>
-      <w:r>
-        <w:t xml:space="preserve">Seconds </w:t>
-      </w:r>
-      <w:r>
-        <w:t>the backend server took to process the request and return the response line and headers</w:t>
-      </w:r>
-      <w:r>
-        <w:t>.</w:t>
-      </w:r>
-      <w:r>
-        <w:t xml:space="preserve">  This does not include the time to return all of the response contents.</w:t>
-      </w:r>
-    </w:p>
-    <w:p>
-      <w:pPr>
-        <w:ind w:left="2700" w:hanging="2250"/>
-      </w:pPr>
-      <w:proofErr w:type="spellStart"/>
-      <w:r>
-        <w:rPr>
-          <w:rStyle w:val="EmphasizeChar"/>
-        </w:rPr>
-        <w:t>http_uri</w:t>
-      </w:r>
-      <w:proofErr w:type="spellEnd"/>
-      <w:r>
-        <w:tab/>
-      </w:r>
-      <w:r>
-        <w:t>R</w:t>
-      </w:r>
-      <w:r>
-        <w:t xml:space="preserve">elative request URI </w:t>
-      </w:r>
-      <w:r>
-        <w:t>excluding</w:t>
-      </w:r>
-      <w:r>
-        <w:t xml:space="preserve"> query string</w:t>
-      </w:r>
-      <w:r>
-        <w:t>s</w:t>
-      </w:r>
-      <w:r>
-        <w:t>.</w:t>
-      </w:r>
-    </w:p>
-    <w:p>
-      <w:pPr>
-        <w:ind w:left="2700" w:hanging="2250"/>
-      </w:pPr>
-      <w:proofErr w:type="spellStart"/>
-      <w:r>
-        <w:rPr>
-          <w:rStyle w:val="EmphasizeChar"/>
-        </w:rPr>
-        <w:t>http_uri_query</w:t>
-      </w:r>
-      <w:proofErr w:type="spellEnd"/>
-      <w:r>
-        <w:rPr>
-          <w:rStyle w:val="EmphasizeChar"/>
-        </w:rPr>
-        <w:tab/>
-      </w:r>
-      <w:r>
-        <w:t>Request URI query string.</w:t>
-      </w:r>
-    </w:p>
-    <w:p>
-      <w:pPr>
-        <w:ind w:left="2700" w:hanging="2250"/>
-      </w:pPr>
-      <w:proofErr w:type="spellStart"/>
-      <w:r>
-        <w:rPr>
-          <w:rStyle w:val="EmphasizeChar"/>
-        </w:rPr>
-        <w:t>http_user_agent</w:t>
-      </w:r>
-      <w:proofErr w:type="spellEnd"/>
-      <w:r>
-        <w:tab/>
-      </w:r>
-      <w:r>
-        <w:t xml:space="preserve">HTTP </w:t>
-      </w:r>
-      <w:r>
-        <w:rPr>
-          <w:rStyle w:val="EmphasizeChar"/>
-        </w:rPr>
-        <w:t>User-Agent</w:t>
-      </w:r>
-      <w:r>
-        <w:t xml:space="preserve"> header.</w:t>
-      </w:r>
-    </w:p>
-    <w:p>
-      <w:pPr>
-        <w:ind w:left="2700" w:hanging="2250"/>
-      </w:pPr>
-      <w:proofErr w:type="spellStart"/>
-      <w:r>
-        <w:rPr>
-          <w:rStyle w:val="EmphasizeChar"/>
-        </w:rPr>
-        <w:t>http_version</w:t>
-      </w:r>
-      <w:proofErr w:type="spellEnd"/>
-      <w:r>
-        <w:tab/>
-      </w:r>
-      <w:r>
-        <w:t>The HTTP version, like: HTTP/1.</w:t>
-      </w:r>
-      <w:r>
-        <w:t>1</w:t>
-      </w:r>
-    </w:p>
-    <w:p>
-      <w:pPr>
-        <w:pStyle w:val="Heading3"/>
-      </w:pPr>
-      <w:r>
-        <w:t xml:space="preserve">Audit </w:t>
-      </w:r>
-      <w:r>
-        <w:t>Details</w:t>
-      </w:r>
-    </w:p>
-    <w:p>
-      <w:r>
-        <w:t>TODO: DESCRIBE THESE</w:t>
-      </w:r>
-    </w:p>
-    <w:p>
-      <w:pPr>
-        <w:ind w:left="1980" w:hanging="1620"/>
-      </w:pPr>
-      <w:r>
-        <w:rPr>
-          <w:rStyle w:val="EmphasizeChar"/>
-        </w:rPr>
-        <w:t>cluster</w:t>
-      </w:r>
-      <w:r>
-        <w:tab/>
-        <w:t xml:space="preserve">Identifies the source </w:t>
-      </w:r>
-      <w:r>
-        <w:t>hive</w:t>
-      </w:r>
-      <w:r>
-        <w:t>/cluster</w:t>
-      </w:r>
-      <w:r>
-        <w:t xml:space="preserve"> within the datacenter.</w:t>
-      </w:r>
-    </w:p>
-    <w:p>
-      <w:pPr>
-        <w:ind w:left="1980" w:hanging="1620"/>
-      </w:pPr>
-      <w:r>
-        <w:rPr>
-          <w:rStyle w:val="EmphasizeChar"/>
-        </w:rPr>
-        <w:t>datacenter</w:t>
-      </w:r>
-      <w:r>
-        <w:tab/>
-        <w:t>Identifies the source datacenter.</w:t>
-      </w:r>
-    </w:p>
-    <w:p>
-      <w:pPr>
-        <w:ind w:left="1980" w:hanging="1620"/>
-      </w:pPr>
-      <w:r>
-        <w:rPr>
-          <w:rStyle w:val="EmphasizeChar"/>
-        </w:rPr>
-        <w:t>details</w:t>
-      </w:r>
-      <w:r>
-        <w:rPr>
-          <w:rStyle w:val="EmphasizeChar"/>
-        </w:rPr>
-        <w:tab/>
-      </w:r>
-      <w:r>
-        <w:t>Vault audit event details.</w:t>
-      </w:r>
-    </w:p>
-    <w:p>
-      <w:pPr>
-        <w:ind w:left="1980" w:hanging="1620"/>
-      </w:pPr>
-      <w:r>
-        <w:rPr>
-          <w:rStyle w:val="EmphasizeChar"/>
-        </w:rPr>
-        <w:t>environment</w:t>
-      </w:r>
-      <w:r>
-        <w:tab/>
-        <w:t xml:space="preserve">Identifies the operational environment, one of: </w:t>
-      </w:r>
-      <w:r>
-        <w:rPr>
-          <w:rStyle w:val="EmphasizeChar"/>
-        </w:rPr>
-        <w:t>dev</w:t>
-      </w:r>
-      <w:r>
-        <w:t xml:space="preserve">, </w:t>
-      </w:r>
-      <w:r>
-        <w:rPr>
-          <w:rStyle w:val="EmphasizeChar"/>
-        </w:rPr>
-        <w:t>test</w:t>
-      </w:r>
-      <w:r>
-        <w:t xml:space="preserve">, </w:t>
-      </w:r>
-      <w:r>
-        <w:rPr>
-          <w:rStyle w:val="EmphasizeChar"/>
-        </w:rPr>
-        <w:t>stage</w:t>
-      </w:r>
-      <w:r>
-        <w:t xml:space="preserve">, </w:t>
-      </w:r>
-      <w:r>
-        <w:rPr>
-          <w:rStyle w:val="EmphasizeChar"/>
-        </w:rPr>
-        <w:t>prod</w:t>
-      </w:r>
-      <w:r>
-        <w:t xml:space="preserve">, or </w:t>
-      </w:r>
-      <w:r>
-        <w:rPr>
-          <w:rStyle w:val="EmphasizeChar"/>
-        </w:rPr>
-        <w:t>other</w:t>
-      </w:r>
-      <w:r>
-        <w:t>.</w:t>
-      </w:r>
-    </w:p>
-    <w:p>
-      <w:pPr>
-        <w:ind w:left="1980" w:hanging="1620"/>
-      </w:pPr>
-      <w:r>
-        <w:rPr>
-          <w:rStyle w:val="EmphasizeChar"/>
-        </w:rPr>
-        <w:t>node</w:t>
-      </w:r>
-      <w:r>
-        <w:tab/>
-        <w:t xml:space="preserve">Docker host node name as specified in the </w:t>
-      </w:r>
-      <w:r>
-        <w:t>hive</w:t>
-      </w:r>
-      <w:r>
-        <w:t xml:space="preserve"> definition.</w:t>
-      </w:r>
-    </w:p>
-    <w:p>
-      <w:pPr>
-        <w:ind w:left="1980" w:hanging="1620"/>
-      </w:pPr>
-      <w:proofErr w:type="spellStart"/>
-      <w:r>
-        <w:rPr>
-          <w:rStyle w:val="EmphasizeChar"/>
-        </w:rPr>
-        <w:t>node_dnsname</w:t>
-      </w:r>
-      <w:proofErr w:type="spellEnd"/>
-      <w:r>
-        <w:tab/>
-        <w:t>Docker host node DNS name (if any).</w:t>
-      </w:r>
-    </w:p>
-    <w:p>
-      <w:pPr>
-        <w:ind w:left="1980" w:hanging="1620"/>
-      </w:pPr>
-      <w:proofErr w:type="spellStart"/>
-      <w:r>
-        <w:rPr>
-          <w:rStyle w:val="EmphasizeChar"/>
-        </w:rPr>
-        <w:t>node_ip</w:t>
-      </w:r>
-      <w:proofErr w:type="spellEnd"/>
-      <w:r>
-        <w:tab/>
-        <w:t xml:space="preserve">Docker host node’s IP address on the local </w:t>
-      </w:r>
-      <w:r>
-        <w:t>hive</w:t>
-      </w:r>
-      <w:r>
-        <w:t xml:space="preserve"> network.</w:t>
-      </w:r>
-    </w:p>
-    <w:p>
-      <w:pPr>
-        <w:ind w:left="1980" w:hanging="1620"/>
-      </w:pPr>
-      <w:proofErr w:type="spellStart"/>
-      <w:r>
-        <w:rPr>
-          <w:rStyle w:val="EmphasizeChar"/>
-        </w:rPr>
-        <w:t>node_role</w:t>
-      </w:r>
-      <w:proofErr w:type="spellEnd"/>
-      <w:r>
-        <w:tab/>
-        <w:t xml:space="preserve">Docker host node role, one of: </w:t>
-      </w:r>
-      <w:r>
-        <w:rPr>
-          <w:rStyle w:val="EmphasizeChar"/>
-        </w:rPr>
-        <w:t>manager</w:t>
-      </w:r>
-      <w:r>
-        <w:t xml:space="preserve"> or </w:t>
-      </w:r>
-      <w:r>
-        <w:rPr>
-          <w:rStyle w:val="EmphasizeChar"/>
-        </w:rPr>
-        <w:t>worker</w:t>
-      </w:r>
-      <w:r>
-        <w:t>.</w:t>
-      </w:r>
-    </w:p>
-    <w:p>
-      <w:pPr>
-        <w:ind w:left="1980" w:hanging="1620"/>
-      </w:pPr>
-      <w:r>
-        <w:rPr>
-          <w:rStyle w:val="EmphasizeChar"/>
-        </w:rPr>
-        <w:t>service</w:t>
-      </w:r>
-      <w:r>
-        <w:tab/>
-        <w:t>Names the service or container.</w:t>
-      </w:r>
-    </w:p>
-    <w:p>
-      <w:pPr>
-        <w:ind w:left="1980" w:hanging="1620"/>
-      </w:pPr>
-      <w:r>
-        <w:rPr>
-          <w:rStyle w:val="EmphasizeChar"/>
-        </w:rPr>
-        <w:t>tag</w:t>
-      </w:r>
-      <w:r>
-        <w:rPr>
-          <w:rStyle w:val="EmphasizeChar"/>
-        </w:rPr>
-        <w:tab/>
-      </w:r>
-      <w:r>
-        <w:t xml:space="preserve">The </w:t>
-      </w:r>
-      <w:proofErr w:type="spellStart"/>
-      <w:r>
-        <w:t>Fluentd</w:t>
-      </w:r>
-      <w:proofErr w:type="spellEnd"/>
-      <w:r>
-        <w:t xml:space="preserve"> event tag at the time when the event was persisted to Elasticsearch.</w:t>
-      </w:r>
-    </w:p>
-    <w:p>
-      <w:pPr>
-        <w:ind w:left="1980" w:hanging="1620"/>
-      </w:pPr>
-      <w:r>
-        <w:rPr>
-          <w:rStyle w:val="EmphasizeChar"/>
-        </w:rPr>
-        <w:t>@timestamp</w:t>
-      </w:r>
-      <w:r>
-        <w:tab/>
-        <w:t>Unix time (seconds) when the event was emitted or captured.</w:t>
-      </w:r>
-    </w:p>
-    <w:p>
-      <w:pPr>
-        <w:pStyle w:val="Heading2"/>
-      </w:pPr>
-      <w:r>
-        <w:t>Custom Event Processing</w:t>
-      </w:r>
-    </w:p>
-    <w:p>
-      <w:r>
-        <w:t xml:space="preserve">By default, </w:t>
+        <w:t xml:space="preserve">Here are the predefined identifiers supported by </w:t>
       </w:r>
       <w:r>
         <w:t>neonHIVE</w:t>
       </w:r>
       <w:r>
-        <w:t xml:space="preserve"> log pipeline attempts to extract some fields such as the timestamp, log level, module, and the remaining message from log events passing through the pipeline.  This can work for many applications, but sometimes logs require custom processing.</w:t>
-      </w:r>
-    </w:p>
-    <w:p>
-      <w:r>
-        <w:t>To accomplish this, you’ll need to ta</w:t>
-      </w:r>
-      <w:r>
-        <w:t>g the application events with a</w:t>
-      </w:r>
-      <w:r>
-        <w:t xml:space="preserve"> log source identifier as the leading tag segment.  The typical case will be to specify </w:t>
-      </w:r>
-      <w:r>
-        <w:rPr>
-          <w:rStyle w:val="EmphasizeChar"/>
-        </w:rPr>
-        <w:t>--log-driver=</w:t>
-      </w:r>
-      <w:proofErr w:type="spellStart"/>
-      <w:r>
-        <w:rPr>
-          <w:rStyle w:val="EmphasizeChar"/>
-        </w:rPr>
-        <w:t>f</w:t>
-      </w:r>
-      <w:r>
-        <w:rPr>
-          <w:rStyle w:val="EmphasizeChar"/>
-        </w:rPr>
-        <w:t>luentd</w:t>
-      </w:r>
-      <w:proofErr w:type="spellEnd"/>
-      <w:r>
-        <w:t xml:space="preserve"> and then </w:t>
-      </w:r>
-      <w:r>
-        <w:rPr>
-          <w:rStyle w:val="EmphasizeChar"/>
-        </w:rPr>
-        <w:t>--log-</w:t>
-      </w:r>
-      <w:r>
-        <w:rPr>
-          <w:rStyle w:val="EmphasizeChar"/>
-        </w:rPr>
-        <w:t>opt tag=&lt;value&gt;</w:t>
-      </w:r>
-      <w:r>
-        <w:t xml:space="preserve"> as one of these strings when deploying a Docker service or container.  This gives the </w:t>
-      </w:r>
-      <w:r>
-        <w:rPr>
-          <w:rStyle w:val="EmphasizeChar"/>
-        </w:rPr>
-        <w:t>neon-log-collector</w:t>
-      </w:r>
-      <w:r>
-        <w:t xml:space="preserve"> service enough information to customize event parsing for the specific application.</w:t>
-      </w:r>
-    </w:p>
-    <w:p>
-      <w:r>
-        <w:t xml:space="preserve">Here are the predefined identifiers supported by </w:t>
-      </w:r>
-      <w:r>
-        <w:t>neonHIVE</w:t>
-      </w:r>
-      <w:r>
         <w:t xml:space="preserve"> out of the box.  You may specify custom tags and then extend the neon-log-collector image to support other applications.</w:t>
       </w:r>
     </w:p>
@@ -6864,7 +7327,6 @@
         <w:rPr>
           <w:rStyle w:val="EmphasizeChar"/>
         </w:rPr>
-        <w:lastRenderedPageBreak/>
         <w:t>neon-common</w:t>
       </w:r>
       <w:r>
@@ -7227,7 +7689,7 @@
       <w:r>
         <w:t xml:space="preserve">or where a </w:t>
       </w:r>
-      <w:hyperlink r:id="rId20" w:history="1">
+      <w:hyperlink r:id="rId22" w:history="1">
         <w:proofErr w:type="spellStart"/>
         <w:r>
           <w:rPr>
@@ -7257,7 +7719,7 @@
       <w:r>
         <w:t xml:space="preserve">Solution #3 is the easiest way to get started.  This uses </w:t>
       </w:r>
-      <w:hyperlink r:id="rId21" w:history="1">
+      <w:hyperlink r:id="rId23" w:history="1">
         <w:r>
           <w:rPr>
             <w:rStyle w:val="Hyperlink"/>
@@ -7323,7 +7785,7 @@
       <w:r>
         <w:t xml:space="preserve">This is based on </w:t>
       </w:r>
-      <w:hyperlink r:id="rId22" w:history="1">
+      <w:hyperlink r:id="rId24" w:history="1">
         <w:r>
           <w:rPr>
             <w:rStyle w:val="Hyperlink"/>
@@ -7880,9 +8342,9 @@
       <w:r>
         <w:object w:dxaOrig="5761" w:dyaOrig="3031">
           <v:shape id="_x0000_i1026" type="#_x0000_t75" style="width:234.75pt;height:123.75pt" o:ole="">
-            <v:imagedata r:id="rId23" o:title=""/>
+            <v:imagedata r:id="rId25" o:title=""/>
           </v:shape>
-          <o:OLEObject Type="Embed" ProgID="Visio.Drawing.15" ShapeID="_x0000_i1026" DrawAspect="Content" ObjectID="_1597405366" r:id="rId24"/>
+          <o:OLEObject Type="Embed" ProgID="Visio.Drawing.15" ShapeID="_x0000_i1026" DrawAspect="Content" ObjectID="_1597655372" r:id="rId26"/>
         </w:object>
       </w:r>
     </w:p>
@@ -8921,20 +9383,18 @@
         <w:t>Here's how this looks:</w:t>
       </w:r>
     </w:p>
-    <w:bookmarkStart w:id="0" w:name="_GoBack"/>
     <w:p>
       <w:pPr>
         <w:ind w:left="-810"/>
       </w:pPr>
       <w:r>
         <w:object w:dxaOrig="14761" w:dyaOrig="11205">
-          <v:shape id="_x0000_i1029" type="#_x0000_t75" style="width:552pt;height:419.25pt" o:ole="">
-            <v:imagedata r:id="rId25" o:title=""/>
+          <v:shape id="_x0000_i1027" type="#_x0000_t75" style="width:552pt;height:419.25pt" o:ole="">
+            <v:imagedata r:id="rId27" o:title=""/>
           </v:shape>
-          <o:OLEObject Type="Embed" ProgID="Visio.Drawing.15" ShapeID="_x0000_i1029" DrawAspect="Content" ObjectID="_1597405367" r:id="rId26"/>
+          <o:OLEObject Type="Embed" ProgID="Visio.Drawing.15" ShapeID="_x0000_i1027" DrawAspect="Content" ObjectID="_1597655373" r:id="rId28"/>
         </w:object>
       </w:r>
-      <w:bookmarkEnd w:id="0"/>
     </w:p>
     <w:p>
       <w:r>
@@ -8963,7 +9423,7 @@
       <w:r>
         <w:t xml:space="preserve">This CNAME like feature should be limited to reference DNS names that you control and are relatively stable.  Referencing a host like </w:t>
       </w:r>
-      <w:hyperlink r:id="rId27" w:history="1">
+      <w:hyperlink r:id="rId29" w:history="1">
         <w:r>
           <w:rPr>
             <w:rStyle w:val="Hyperlink"/>
@@ -9775,7 +10235,7 @@
       <w:r>
         <w:t xml:space="preserve">The service is provisioned using the </w:t>
       </w:r>
-      <w:hyperlink r:id="rId28" w:history="1">
+      <w:hyperlink r:id="rId30" w:history="1">
         <w:proofErr w:type="spellStart"/>
         <w:r>
           <w:rPr>
@@ -15415,7 +15875,7 @@
 </file>
 
 <file path=customXml/itemProps1.xml><?xml version="1.0" encoding="utf-8"?>
-<ds:datastoreItem xmlns:ds="http://schemas.openxmlformats.org/officeDocument/2006/customXml" ds:itemID="{ACD0542A-38A8-49B8-983A-725D17539B76}">
+<ds:datastoreItem xmlns:ds="http://schemas.openxmlformats.org/officeDocument/2006/customXml" ds:itemID="{9DE2A102-FF18-4938-96CB-40500C8ABE6A}">
   <ds:schemaRefs>
     <ds:schemaRef ds:uri="http://schemas.openxmlformats.org/officeDocument/2006/bibliography"/>
   </ds:schemaRefs>

</xml_diff>

<commit_message>
[RabbitMQ]: Wrapped the IModel and IConnection interfaces to execute Close() within Dispose() along with some other RabbitMQ related changes.
</commit_message>
<xml_diff>
--- a/Doc/Hive Notes.docx
+++ b/Doc/Hive Notes.docx
@@ -3706,7 +3706,13 @@
         <w:rPr>
           <w:rStyle w:val="EmphasizeChar"/>
         </w:rPr>
-        <w:t>/user</w:t>
+        <w:t>/</w:t>
+      </w:r>
+      <w:r>
+        <w:rPr>
+          <w:rStyle w:val="EmphasizeChar"/>
+        </w:rPr>
+        <w:t>app</w:t>
       </w:r>
       <w:r>
         <w:tab/>
@@ -3723,117 +3729,125 @@
         <w:t>RabbitMQ Accounts</w:t>
       </w:r>
     </w:p>
-    <w:p>
+    <w:p/>
+    <w:p>
+      <w:pPr>
+        <w:ind w:left="1440" w:hanging="1080"/>
+      </w:pPr>
+      <w:r>
+        <w:rPr>
+          <w:rStyle w:val="EmphasizeChar"/>
+        </w:rPr>
+        <w:t>sysadmin</w:t>
+      </w:r>
+      <w:r>
+        <w:tab/>
+        <w:t>has full permissions on all virtual hosts.</w:t>
+      </w:r>
+    </w:p>
+    <w:p>
+      <w:pPr>
+        <w:ind w:left="1440" w:hanging="1080"/>
+      </w:pPr>
+      <w:r>
+        <w:rPr>
+          <w:rStyle w:val="EmphasizeChar"/>
+        </w:rPr>
+        <w:t>neon</w:t>
+      </w:r>
+      <w:r>
+        <w:tab/>
+        <w:t xml:space="preserve">has full permissions on the </w:t>
+      </w:r>
+      <w:r>
+        <w:rPr>
+          <w:rStyle w:val="EmphasizeChar"/>
+        </w:rPr>
+        <w:t>/neon</w:t>
+      </w:r>
+      <w:r>
+        <w:t xml:space="preserve"> virtual host.</w:t>
+      </w:r>
+    </w:p>
+    <w:p>
+      <w:pPr>
+        <w:ind w:left="1440" w:hanging="1080"/>
+      </w:pPr>
+      <w:r>
+        <w:rPr>
+          <w:rStyle w:val="EmphasizeChar"/>
+        </w:rPr>
+        <w:t>app</w:t>
+      </w:r>
+      <w:r>
+        <w:tab/>
+        <w:t xml:space="preserve">has full permissions on the </w:t>
+      </w:r>
+      <w:r>
+        <w:rPr>
+          <w:rStyle w:val="EmphasizeChar"/>
+        </w:rPr>
+        <w:t>/</w:t>
+      </w:r>
+      <w:r>
+        <w:rPr>
+          <w:rStyle w:val="EmphasizeChar"/>
+        </w:rPr>
+        <w:t>app</w:t>
+      </w:r>
+      <w:r>
+        <w:t xml:space="preserve"> virtual host.</w:t>
+      </w:r>
+    </w:p>
+    <w:p>
+      <w:r>
+        <w:t xml:space="preserve">All user accounts will be configured with </w:t>
+      </w:r>
+      <w:r>
+        <w:rPr>
+          <w:rStyle w:val="EmphasizeChar"/>
+        </w:rPr>
+        <w:t>password</w:t>
+      </w:r>
+      <w:r>
+        <w:t xml:space="preserve"> as the account password by default, unless you specify something else in the RabbitMQ hive definition options.  The </w:t>
+      </w:r>
+      <w:r>
+        <w:rPr>
+          <w:rStyle w:val="EmphasizeChar"/>
+        </w:rPr>
+        <w:t>neon</w:t>
+      </w:r>
+      <w:r>
+        <w:t xml:space="preserve"> account and virtual host is </w:t>
+      </w:r>
+      <w:r>
+        <w:rPr>
+          <w:rStyle w:val="EmphasizeChar"/>
+        </w:rPr>
+        <w:t>reserved for use by internal neonHIVE services</w:t>
+      </w:r>
+      <w:r>
+        <w:t xml:space="preserve">.  You are free to use the </w:t>
+      </w:r>
+      <w:r>
+        <w:rPr>
+          <w:rStyle w:val="EmphasizeChar"/>
+        </w:rPr>
+        <w:t>user</w:t>
+      </w:r>
+      <w:r>
+        <w:t xml:space="preserve"> account and virtual host for custom services or you can create other users and virtual hosts.</w:t>
+      </w:r>
+    </w:p>
+    <w:p>
+      <w:r>
+        <w:t>neonHIVE creates three Docker secrets, one for each RabbitMQ account.  These include the settings and credentials req</w:t>
+      </w:r>
       <w:bookmarkStart w:id="0" w:name="_GoBack"/>
       <w:bookmarkEnd w:id="0"/>
-    </w:p>
-    <w:p>
-      <w:pPr>
-        <w:ind w:left="1440" w:hanging="1080"/>
-      </w:pPr>
-      <w:r>
-        <w:rPr>
-          <w:rStyle w:val="EmphasizeChar"/>
-        </w:rPr>
-        <w:t>sysadmin</w:t>
-      </w:r>
-      <w:r>
-        <w:tab/>
-        <w:t>has full permissions on all virtual hosts.</w:t>
-      </w:r>
-    </w:p>
-    <w:p>
-      <w:pPr>
-        <w:ind w:left="1440" w:hanging="1080"/>
-      </w:pPr>
-      <w:r>
-        <w:rPr>
-          <w:rStyle w:val="EmphasizeChar"/>
-        </w:rPr>
-        <w:t>neon</w:t>
-      </w:r>
-      <w:r>
-        <w:tab/>
-        <w:t xml:space="preserve">has full permissions on the </w:t>
-      </w:r>
-      <w:r>
-        <w:rPr>
-          <w:rStyle w:val="EmphasizeChar"/>
-        </w:rPr>
-        <w:t>/neon</w:t>
-      </w:r>
-      <w:r>
-        <w:t xml:space="preserve"> virtual host.</w:t>
-      </w:r>
-    </w:p>
-    <w:p>
-      <w:pPr>
-        <w:ind w:left="1440" w:hanging="1080"/>
-      </w:pPr>
-      <w:r>
-        <w:rPr>
-          <w:rStyle w:val="EmphasizeChar"/>
-        </w:rPr>
-        <w:t>user</w:t>
-      </w:r>
-      <w:r>
-        <w:tab/>
-        <w:t xml:space="preserve">has full permissions on the </w:t>
-      </w:r>
-      <w:r>
-        <w:rPr>
-          <w:rStyle w:val="EmphasizeChar"/>
-        </w:rPr>
-        <w:t>/user</w:t>
-      </w:r>
-      <w:r>
-        <w:t xml:space="preserve"> virtual host.</w:t>
-      </w:r>
-    </w:p>
-    <w:p>
-      <w:r>
-        <w:t xml:space="preserve">All user accounts will be configured with </w:t>
-      </w:r>
-      <w:r>
-        <w:rPr>
-          <w:rStyle w:val="EmphasizeChar"/>
-        </w:rPr>
-        <w:t>password</w:t>
-      </w:r>
-      <w:r>
-        <w:t xml:space="preserve"> as the account password by default, unless you specify something else in the RabbitMQ hive definition options.  The </w:t>
-      </w:r>
-      <w:r>
-        <w:rPr>
-          <w:rStyle w:val="EmphasizeChar"/>
-        </w:rPr>
-        <w:t>neon</w:t>
-      </w:r>
-      <w:r>
-        <w:t xml:space="preserve"> account and virtual host is </w:t>
-      </w:r>
-      <w:r>
-        <w:rPr>
-          <w:rStyle w:val="EmphasizeChar"/>
-        </w:rPr>
-        <w:t>reserved for use by internal neonHIVE services</w:t>
-      </w:r>
-      <w:r>
-        <w:t xml:space="preserve">.  You are free to use the </w:t>
-      </w:r>
-      <w:r>
-        <w:rPr>
-          <w:rStyle w:val="EmphasizeChar"/>
-        </w:rPr>
-        <w:t>user</w:t>
-      </w:r>
-      <w:r>
-        <w:t xml:space="preserve"> account and virtual host for custom services or you can create other users and virtual hosts.</w:t>
-      </w:r>
-    </w:p>
-    <w:p>
-      <w:r>
-        <w:t>neonHIVE creates three Docker secrets, one for each RabbitMQ account.  These include the settings and credentials required to establish a connection to the messaging cluster.</w:t>
+      <w:r>
+        <w:t>uired to establish a connection to the messaging cluster.</w:t>
       </w:r>
     </w:p>
     <w:p>
@@ -3874,11 +3888,22 @@
         <w:rPr>
           <w:rStyle w:val="EmphasizeChar"/>
         </w:rPr>
-        <w:t>neon-rabbitmq-user</w:t>
-      </w:r>
-      <w:r>
-        <w:tab/>
-        <w:t>user settings</w:t>
+        <w:t>neon-rabbitmq-</w:t>
+      </w:r>
+      <w:r>
+        <w:rPr>
+          <w:rStyle w:val="EmphasizeChar"/>
+        </w:rPr>
+        <w:t>app</w:t>
+      </w:r>
+      <w:r>
+        <w:tab/>
+      </w:r>
+      <w:r>
+        <w:t>app</w:t>
+      </w:r>
+      <w:r>
+        <w:t xml:space="preserve"> settings</w:t>
       </w:r>
     </w:p>
     <w:p>
@@ -3922,6 +3947,18 @@
       </w:r>
       <w:r>
         <w:t>"Port": 5010,</w:t>
+      </w:r>
+      <w:r>
+        <w:br/>
+        <w:t xml:space="preserve">    "</w:t>
+      </w:r>
+      <w:proofErr w:type="spellStart"/>
+      <w:r>
+        <w:t>TlsEnabled</w:t>
+      </w:r>
+      <w:proofErr w:type="spellEnd"/>
+      <w:r>
+        <w:t>": false,</w:t>
       </w:r>
       <w:r>
         <w:br/>
@@ -4026,6 +4063,7 @@
         <w:pStyle w:val="Heading1"/>
       </w:pPr>
       <w:r>
+        <w:lastRenderedPageBreak/>
         <w:t>Logging</w:t>
       </w:r>
     </w:p>
@@ -4067,7 +4105,6 @@
     </w:p>
     <w:p>
       <w:r>
-        <w:lastRenderedPageBreak/>
         <w:t>neonHIVE</w:t>
       </w:r>
       <w:r>
@@ -4102,7 +4139,7 @@
           <v:shape id="_x0000_i1025" type="#_x0000_t75" style="width:564.75pt;height:444.75pt" o:ole="">
             <v:imagedata r:id="rId14" o:title=""/>
           </v:shape>
-          <o:OLEObject Type="Embed" ProgID="Visio.Drawing.15" ShapeID="_x0000_i1025" DrawAspect="Content" ObjectID="_1597655371" r:id="rId15"/>
+          <o:OLEObject Type="Embed" ProgID="Visio.Drawing.15" ShapeID="_x0000_i1025" DrawAspect="Content" ObjectID="_1597732145" r:id="rId15"/>
         </w:object>
       </w:r>
     </w:p>
@@ -4211,6 +4248,7 @@
     </w:p>
     <w:p>
       <w:r>
+        <w:lastRenderedPageBreak/>
         <w:t xml:space="preserve">The </w:t>
       </w:r>
       <w:r>
@@ -4240,7 +4278,6 @@
         <w:pStyle w:val="Heading2"/>
       </w:pPr>
       <w:r>
-        <w:lastRenderedPageBreak/>
         <w:t>Host and Docker Container Statistics</w:t>
       </w:r>
     </w:p>
@@ -4871,6 +4908,7 @@
         <w:rPr>
           <w:rStyle w:val="EmphasizeChar"/>
         </w:rPr>
+        <w:lastRenderedPageBreak/>
         <w:t>node_ip</w:t>
       </w:r>
       <w:proofErr w:type="spellEnd"/>
@@ -4894,7 +4932,6 @@
         <w:rPr>
           <w:rStyle w:val="EmphasizeChar"/>
         </w:rPr>
-        <w:lastRenderedPageBreak/>
         <w:t>node_role</w:t>
       </w:r>
       <w:proofErr w:type="spellEnd"/>
@@ -5482,6 +5519,7 @@
         <w:rPr>
           <w:rStyle w:val="EmphasizeChar"/>
         </w:rPr>
+        <w:lastRenderedPageBreak/>
         <w:t>continent</w:t>
       </w:r>
       <w:r>
@@ -5504,7 +5542,6 @@
         <w:rPr>
           <w:rStyle w:val="EmphasizeChar"/>
         </w:rPr>
-        <w:lastRenderedPageBreak/>
         <w:t>code</w:t>
       </w:r>
       <w:r>
@@ -6122,6 +6159,7 @@
         <w:rPr>
           <w:rStyle w:val="EmphasizeChar"/>
         </w:rPr>
+        <w:lastRenderedPageBreak/>
         <w:t>bytes_sent</w:t>
       </w:r>
       <w:proofErr w:type="spellEnd"/>
@@ -6144,7 +6182,6 @@
         <w:rPr>
           <w:rStyle w:val="EmphasizeChar"/>
         </w:rPr>
-        <w:lastRenderedPageBreak/>
         <w:t>client_ip</w:t>
       </w:r>
       <w:proofErr w:type="spellEnd"/>
@@ -6702,6 +6739,7 @@
         <w:rPr>
           <w:rStyle w:val="EmphasizeChar"/>
         </w:rPr>
+        <w:lastRenderedPageBreak/>
         <w:t>http_status</w:t>
       </w:r>
       <w:proofErr w:type="spellEnd"/>
@@ -6724,574 +6762,577 @@
         <w:rPr>
           <w:rStyle w:val="EmphasizeChar"/>
         </w:rPr>
+        <w:t>http_time_active</w:t>
+      </w:r>
+      <w:proofErr w:type="spellEnd"/>
+      <w:r>
+        <w:tab/>
+      </w:r>
+      <w:r>
+        <w:t>Seconds</w:t>
+      </w:r>
+      <w:r>
+        <w:t xml:space="preserve"> </w:t>
+      </w:r>
+      <w:r>
+        <w:t>from the request time (</w:t>
+      </w:r>
+      <w:r>
+        <w:rPr>
+          <w:rStyle w:val="EmphasizeChar"/>
+        </w:rPr>
+        <w:t>@timestamp</w:t>
+      </w:r>
+      <w:r>
+        <w:t>) until the response was transmitted</w:t>
+      </w:r>
+      <w:r>
+        <w:t>.</w:t>
+      </w:r>
+    </w:p>
+    <w:p>
+      <w:pPr>
+        <w:ind w:left="2700" w:hanging="2250"/>
+      </w:pPr>
+      <w:proofErr w:type="spellStart"/>
+      <w:r>
+        <w:rPr>
+          <w:rStyle w:val="EmphasizeChar"/>
+        </w:rPr>
+        <w:t>http_time_idle</w:t>
+      </w:r>
+      <w:proofErr w:type="spellEnd"/>
+      <w:r>
+        <w:rPr>
+          <w:rStyle w:val="EmphasizeChar"/>
+        </w:rPr>
+        <w:tab/>
+      </w:r>
+      <w:r>
+        <w:t>Seconds</w:t>
+      </w:r>
+      <w:r>
+        <w:t xml:space="preserve"> waiting idle for the first byte of the HTTP.</w:t>
+      </w:r>
+    </w:p>
+    <w:p>
+      <w:pPr>
+        <w:ind w:left="2700" w:hanging="2250"/>
+      </w:pPr>
+      <w:proofErr w:type="spellStart"/>
+      <w:r>
+        <w:rPr>
+          <w:rStyle w:val="EmphasizeChar"/>
+        </w:rPr>
+        <w:t>http_time_request</w:t>
+      </w:r>
+      <w:proofErr w:type="spellEnd"/>
+      <w:r>
+        <w:tab/>
+      </w:r>
+      <w:r>
+        <w:t>Seconds</w:t>
+      </w:r>
+      <w:r>
+        <w:t xml:space="preserve"> to receive the full HTTP request from the first byte</w:t>
+      </w:r>
+      <w:r>
+        <w:t>.</w:t>
+      </w:r>
+    </w:p>
+    <w:p>
+      <w:pPr>
+        <w:ind w:left="2700" w:hanging="2250"/>
+      </w:pPr>
+      <w:proofErr w:type="spellStart"/>
+      <w:r>
+        <w:rPr>
+          <w:rStyle w:val="EmphasizeChar"/>
+        </w:rPr>
+        <w:t>http_time_response</w:t>
+      </w:r>
+      <w:proofErr w:type="spellEnd"/>
+      <w:r>
+        <w:tab/>
+      </w:r>
+      <w:r>
+        <w:t xml:space="preserve">Seconds </w:t>
+      </w:r>
+      <w:r>
+        <w:t>the backend server took to process the request and return the response line and headers</w:t>
+      </w:r>
+      <w:r>
+        <w:t>.</w:t>
+      </w:r>
+      <w:r>
+        <w:t xml:space="preserve">  This does not include the time to return all of the response contents.</w:t>
+      </w:r>
+    </w:p>
+    <w:p>
+      <w:pPr>
+        <w:ind w:left="2700" w:hanging="2250"/>
+      </w:pPr>
+      <w:proofErr w:type="spellStart"/>
+      <w:r>
+        <w:rPr>
+          <w:rStyle w:val="EmphasizeChar"/>
+        </w:rPr>
+        <w:t>http_uri</w:t>
+      </w:r>
+      <w:proofErr w:type="spellEnd"/>
+      <w:r>
+        <w:tab/>
+      </w:r>
+      <w:r>
+        <w:t>R</w:t>
+      </w:r>
+      <w:r>
+        <w:t xml:space="preserve">elative request URI </w:t>
+      </w:r>
+      <w:r>
+        <w:t>excluding</w:t>
+      </w:r>
+      <w:r>
+        <w:t xml:space="preserve"> query string</w:t>
+      </w:r>
+      <w:r>
+        <w:t>s</w:t>
+      </w:r>
+      <w:r>
+        <w:t>.</w:t>
+      </w:r>
+    </w:p>
+    <w:p>
+      <w:pPr>
+        <w:ind w:left="2700" w:hanging="2250"/>
+      </w:pPr>
+      <w:proofErr w:type="spellStart"/>
+      <w:r>
+        <w:rPr>
+          <w:rStyle w:val="EmphasizeChar"/>
+        </w:rPr>
+        <w:t>http_uri_query</w:t>
+      </w:r>
+      <w:proofErr w:type="spellEnd"/>
+      <w:r>
+        <w:rPr>
+          <w:rStyle w:val="EmphasizeChar"/>
+        </w:rPr>
+        <w:tab/>
+      </w:r>
+      <w:r>
+        <w:t>Request URI query string.</w:t>
+      </w:r>
+    </w:p>
+    <w:p>
+      <w:pPr>
+        <w:ind w:left="2700" w:hanging="2250"/>
+      </w:pPr>
+      <w:proofErr w:type="spellStart"/>
+      <w:r>
+        <w:rPr>
+          <w:rStyle w:val="EmphasizeChar"/>
+        </w:rPr>
+        <w:t>http_user_agent</w:t>
+      </w:r>
+      <w:proofErr w:type="spellEnd"/>
+      <w:r>
+        <w:tab/>
+      </w:r>
+      <w:r>
+        <w:t xml:space="preserve">HTTP </w:t>
+      </w:r>
+      <w:r>
+        <w:rPr>
+          <w:rStyle w:val="EmphasizeChar"/>
+        </w:rPr>
+        <w:t>User-Agent</w:t>
+      </w:r>
+      <w:r>
+        <w:t xml:space="preserve"> header.</w:t>
+      </w:r>
+    </w:p>
+    <w:p>
+      <w:pPr>
+        <w:ind w:left="2700" w:hanging="2250"/>
+      </w:pPr>
+      <w:proofErr w:type="spellStart"/>
+      <w:r>
+        <w:rPr>
+          <w:rStyle w:val="EmphasizeChar"/>
+        </w:rPr>
+        <w:t>http_version</w:t>
+      </w:r>
+      <w:proofErr w:type="spellEnd"/>
+      <w:r>
+        <w:tab/>
+      </w:r>
+      <w:r>
+        <w:t>The HTTP version, like: HTTP/1.</w:t>
+      </w:r>
+      <w:r>
+        <w:t>1</w:t>
+      </w:r>
+    </w:p>
+    <w:p>
+      <w:pPr>
+        <w:pStyle w:val="Heading3"/>
+      </w:pPr>
+      <w:r>
+        <w:t xml:space="preserve">Audit </w:t>
+      </w:r>
+      <w:r>
+        <w:t>Details</w:t>
+      </w:r>
+    </w:p>
+    <w:p>
+      <w:r>
+        <w:t>TODO: DESCRIBE THESE</w:t>
+      </w:r>
+    </w:p>
+    <w:p>
+      <w:pPr>
+        <w:ind w:left="1980" w:hanging="1620"/>
+      </w:pPr>
+      <w:r>
+        <w:rPr>
+          <w:rStyle w:val="EmphasizeChar"/>
+        </w:rPr>
+        <w:t>cluster</w:t>
+      </w:r>
+      <w:r>
+        <w:tab/>
+        <w:t xml:space="preserve">Identifies the source </w:t>
+      </w:r>
+      <w:r>
+        <w:t>hive</w:t>
+      </w:r>
+      <w:r>
+        <w:t>/cluster</w:t>
+      </w:r>
+      <w:r>
+        <w:t xml:space="preserve"> within the datacenter.</w:t>
+      </w:r>
+    </w:p>
+    <w:p>
+      <w:pPr>
+        <w:ind w:left="1980" w:hanging="1620"/>
+      </w:pPr>
+      <w:r>
+        <w:rPr>
+          <w:rStyle w:val="EmphasizeChar"/>
+        </w:rPr>
+        <w:t>datacenter</w:t>
+      </w:r>
+      <w:r>
+        <w:tab/>
+        <w:t>Identifies the source datacenter.</w:t>
+      </w:r>
+    </w:p>
+    <w:p>
+      <w:pPr>
+        <w:ind w:left="1980" w:hanging="1620"/>
+      </w:pPr>
+      <w:r>
+        <w:rPr>
+          <w:rStyle w:val="EmphasizeChar"/>
+        </w:rPr>
+        <w:t>details</w:t>
+      </w:r>
+      <w:r>
+        <w:rPr>
+          <w:rStyle w:val="EmphasizeChar"/>
+        </w:rPr>
+        <w:tab/>
+      </w:r>
+      <w:r>
+        <w:t>Vault audit event details.</w:t>
+      </w:r>
+    </w:p>
+    <w:p>
+      <w:pPr>
+        <w:ind w:left="1980" w:hanging="1620"/>
+      </w:pPr>
+      <w:r>
+        <w:rPr>
+          <w:rStyle w:val="EmphasizeChar"/>
+        </w:rPr>
+        <w:t>environment</w:t>
+      </w:r>
+      <w:r>
+        <w:tab/>
+        <w:t xml:space="preserve">Identifies the operational environment, one of: </w:t>
+      </w:r>
+      <w:r>
+        <w:rPr>
+          <w:rStyle w:val="EmphasizeChar"/>
+        </w:rPr>
+        <w:t>dev</w:t>
+      </w:r>
+      <w:r>
+        <w:t xml:space="preserve">, </w:t>
+      </w:r>
+      <w:r>
+        <w:rPr>
+          <w:rStyle w:val="EmphasizeChar"/>
+        </w:rPr>
+        <w:t>test</w:t>
+      </w:r>
+      <w:r>
+        <w:t xml:space="preserve">, </w:t>
+      </w:r>
+      <w:r>
+        <w:rPr>
+          <w:rStyle w:val="EmphasizeChar"/>
+        </w:rPr>
+        <w:t>stage</w:t>
+      </w:r>
+      <w:r>
+        <w:t xml:space="preserve">, </w:t>
+      </w:r>
+      <w:r>
+        <w:rPr>
+          <w:rStyle w:val="EmphasizeChar"/>
+        </w:rPr>
+        <w:t>prod</w:t>
+      </w:r>
+      <w:r>
+        <w:t xml:space="preserve">, or </w:t>
+      </w:r>
+      <w:r>
+        <w:rPr>
+          <w:rStyle w:val="EmphasizeChar"/>
+        </w:rPr>
+        <w:t>other</w:t>
+      </w:r>
+      <w:r>
+        <w:t>.</w:t>
+      </w:r>
+    </w:p>
+    <w:p>
+      <w:pPr>
+        <w:ind w:left="1980" w:hanging="1620"/>
+      </w:pPr>
+      <w:r>
+        <w:rPr>
+          <w:rStyle w:val="EmphasizeChar"/>
+        </w:rPr>
+        <w:t>node</w:t>
+      </w:r>
+      <w:r>
+        <w:tab/>
+        <w:t xml:space="preserve">Docker host node name as specified in the </w:t>
+      </w:r>
+      <w:r>
+        <w:t>hive</w:t>
+      </w:r>
+      <w:r>
+        <w:t xml:space="preserve"> definition.</w:t>
+      </w:r>
+    </w:p>
+    <w:p>
+      <w:pPr>
+        <w:ind w:left="1980" w:hanging="1620"/>
+      </w:pPr>
+      <w:proofErr w:type="spellStart"/>
+      <w:r>
+        <w:rPr>
+          <w:rStyle w:val="EmphasizeChar"/>
+        </w:rPr>
+        <w:t>node_dnsname</w:t>
+      </w:r>
+      <w:proofErr w:type="spellEnd"/>
+      <w:r>
+        <w:tab/>
+        <w:t>Docker host node DNS name (if any).</w:t>
+      </w:r>
+    </w:p>
+    <w:p>
+      <w:pPr>
+        <w:ind w:left="1980" w:hanging="1620"/>
+      </w:pPr>
+      <w:proofErr w:type="spellStart"/>
+      <w:r>
+        <w:rPr>
+          <w:rStyle w:val="EmphasizeChar"/>
+        </w:rPr>
+        <w:t>node_ip</w:t>
+      </w:r>
+      <w:proofErr w:type="spellEnd"/>
+      <w:r>
+        <w:tab/>
+        <w:t xml:space="preserve">Docker host node’s IP address on the local </w:t>
+      </w:r>
+      <w:r>
+        <w:t>hive</w:t>
+      </w:r>
+      <w:r>
+        <w:t xml:space="preserve"> network.</w:t>
+      </w:r>
+    </w:p>
+    <w:p>
+      <w:pPr>
+        <w:ind w:left="1980" w:hanging="1620"/>
+      </w:pPr>
+      <w:proofErr w:type="spellStart"/>
+      <w:r>
+        <w:rPr>
+          <w:rStyle w:val="EmphasizeChar"/>
+        </w:rPr>
+        <w:t>node_role</w:t>
+      </w:r>
+      <w:proofErr w:type="spellEnd"/>
+      <w:r>
+        <w:tab/>
+        <w:t xml:space="preserve">Docker host node role, one of: </w:t>
+      </w:r>
+      <w:r>
+        <w:rPr>
+          <w:rStyle w:val="EmphasizeChar"/>
+        </w:rPr>
+        <w:t>manager</w:t>
+      </w:r>
+      <w:r>
+        <w:t xml:space="preserve"> or </w:t>
+      </w:r>
+      <w:r>
+        <w:rPr>
+          <w:rStyle w:val="EmphasizeChar"/>
+        </w:rPr>
+        <w:t>worker</w:t>
+      </w:r>
+      <w:r>
+        <w:t>.</w:t>
+      </w:r>
+    </w:p>
+    <w:p>
+      <w:pPr>
+        <w:ind w:left="1980" w:hanging="1620"/>
+      </w:pPr>
+      <w:r>
+        <w:rPr>
+          <w:rStyle w:val="EmphasizeChar"/>
+        </w:rPr>
+        <w:t>service</w:t>
+      </w:r>
+      <w:r>
+        <w:tab/>
+        <w:t>Names the service or container.</w:t>
+      </w:r>
+    </w:p>
+    <w:p>
+      <w:pPr>
+        <w:ind w:left="1980" w:hanging="1620"/>
+      </w:pPr>
+      <w:r>
+        <w:rPr>
+          <w:rStyle w:val="EmphasizeChar"/>
+        </w:rPr>
+        <w:t>tag</w:t>
+      </w:r>
+      <w:r>
+        <w:rPr>
+          <w:rStyle w:val="EmphasizeChar"/>
+        </w:rPr>
+        <w:tab/>
+      </w:r>
+      <w:r>
+        <w:t xml:space="preserve">The </w:t>
+      </w:r>
+      <w:proofErr w:type="spellStart"/>
+      <w:r>
+        <w:t>Fluentd</w:t>
+      </w:r>
+      <w:proofErr w:type="spellEnd"/>
+      <w:r>
+        <w:t xml:space="preserve"> event tag at the time when the event was persisted to Elasticsearch.</w:t>
+      </w:r>
+    </w:p>
+    <w:p>
+      <w:pPr>
+        <w:ind w:left="1980" w:hanging="1620"/>
+      </w:pPr>
+      <w:r>
+        <w:rPr>
+          <w:rStyle w:val="EmphasizeChar"/>
+        </w:rPr>
+        <w:t>@timestamp</w:t>
+      </w:r>
+      <w:r>
+        <w:tab/>
+        <w:t>Unix time (seconds) when the event was emitted or captured.</w:t>
+      </w:r>
+    </w:p>
+    <w:p>
+      <w:pPr>
+        <w:pStyle w:val="Heading2"/>
+      </w:pPr>
+      <w:r>
+        <w:t>Custom Event Processing</w:t>
+      </w:r>
+    </w:p>
+    <w:p>
+      <w:r>
+        <w:t xml:space="preserve">By default, </w:t>
+      </w:r>
+      <w:r>
+        <w:t>neonHIVE</w:t>
+      </w:r>
+      <w:r>
+        <w:t xml:space="preserve"> log pipeline attempts to extract some fields such as the timestamp, log level, module, and the remaining message from log events passing through the pipeline.  This can work for many applications, but sometimes logs require custom processing.</w:t>
+      </w:r>
+    </w:p>
+    <w:p>
+      <w:r>
+        <w:t>To accomplish this, you’ll need to ta</w:t>
+      </w:r>
+      <w:r>
+        <w:t>g the application events with a</w:t>
+      </w:r>
+      <w:r>
+        <w:t xml:space="preserve"> log source identifier as the leading tag segment.  The typical case will be to specify </w:t>
+      </w:r>
+      <w:r>
+        <w:rPr>
+          <w:rStyle w:val="EmphasizeChar"/>
+        </w:rPr>
+        <w:t>--log-driver=</w:t>
+      </w:r>
+      <w:proofErr w:type="spellStart"/>
+      <w:r>
+        <w:rPr>
+          <w:rStyle w:val="EmphasizeChar"/>
+        </w:rPr>
+        <w:t>f</w:t>
+      </w:r>
+      <w:r>
+        <w:rPr>
+          <w:rStyle w:val="EmphasizeChar"/>
+        </w:rPr>
+        <w:t>luentd</w:t>
+      </w:r>
+      <w:proofErr w:type="spellEnd"/>
+      <w:r>
+        <w:t xml:space="preserve"> and then </w:t>
+      </w:r>
+      <w:r>
+        <w:rPr>
+          <w:rStyle w:val="EmphasizeChar"/>
+        </w:rPr>
+        <w:t>--log-</w:t>
+      </w:r>
+      <w:r>
+        <w:rPr>
+          <w:rStyle w:val="EmphasizeChar"/>
+        </w:rPr>
+        <w:t>opt tag=&lt;value&gt;</w:t>
+      </w:r>
+      <w:r>
+        <w:t xml:space="preserve"> as </w:t>
+      </w:r>
+      <w:r>
         <w:lastRenderedPageBreak/>
-        <w:t>http_time_active</w:t>
-      </w:r>
-      <w:proofErr w:type="spellEnd"/>
-      <w:r>
-        <w:tab/>
-      </w:r>
-      <w:r>
-        <w:t>Seconds</w:t>
-      </w:r>
-      <w:r>
-        <w:t xml:space="preserve"> </w:t>
-      </w:r>
-      <w:r>
-        <w:t>from the request time (</w:t>
-      </w:r>
-      <w:r>
-        <w:rPr>
-          <w:rStyle w:val="EmphasizeChar"/>
-        </w:rPr>
-        <w:t>@timestamp</w:t>
-      </w:r>
-      <w:r>
-        <w:t>) until the response was transmitted</w:t>
-      </w:r>
-      <w:r>
-        <w:t>.</w:t>
-      </w:r>
-    </w:p>
-    <w:p>
-      <w:pPr>
-        <w:ind w:left="2700" w:hanging="2250"/>
-      </w:pPr>
-      <w:proofErr w:type="spellStart"/>
-      <w:r>
-        <w:rPr>
-          <w:rStyle w:val="EmphasizeChar"/>
-        </w:rPr>
-        <w:t>http_time_idle</w:t>
-      </w:r>
-      <w:proofErr w:type="spellEnd"/>
-      <w:r>
-        <w:rPr>
-          <w:rStyle w:val="EmphasizeChar"/>
-        </w:rPr>
-        <w:tab/>
-      </w:r>
-      <w:r>
-        <w:t>Seconds</w:t>
-      </w:r>
-      <w:r>
-        <w:t xml:space="preserve"> waiting idle for the first byte of the HTTP.</w:t>
-      </w:r>
-    </w:p>
-    <w:p>
-      <w:pPr>
-        <w:ind w:left="2700" w:hanging="2250"/>
-      </w:pPr>
-      <w:proofErr w:type="spellStart"/>
-      <w:r>
-        <w:rPr>
-          <w:rStyle w:val="EmphasizeChar"/>
-        </w:rPr>
-        <w:t>http_time_request</w:t>
-      </w:r>
-      <w:proofErr w:type="spellEnd"/>
-      <w:r>
-        <w:tab/>
-      </w:r>
-      <w:r>
-        <w:t>Seconds</w:t>
-      </w:r>
-      <w:r>
-        <w:t xml:space="preserve"> to receive the full HTTP request from the first byte</w:t>
-      </w:r>
-      <w:r>
-        <w:t>.</w:t>
-      </w:r>
-    </w:p>
-    <w:p>
-      <w:pPr>
-        <w:ind w:left="2700" w:hanging="2250"/>
-      </w:pPr>
-      <w:proofErr w:type="spellStart"/>
-      <w:r>
-        <w:rPr>
-          <w:rStyle w:val="EmphasizeChar"/>
-        </w:rPr>
-        <w:t>http_time_response</w:t>
-      </w:r>
-      <w:proofErr w:type="spellEnd"/>
-      <w:r>
-        <w:tab/>
-      </w:r>
-      <w:r>
-        <w:t xml:space="preserve">Seconds </w:t>
-      </w:r>
-      <w:r>
-        <w:t>the backend server took to process the request and return the response line and headers</w:t>
-      </w:r>
-      <w:r>
-        <w:t>.</w:t>
-      </w:r>
-      <w:r>
-        <w:t xml:space="preserve">  This does not include the time to return all of the response contents.</w:t>
-      </w:r>
-    </w:p>
-    <w:p>
-      <w:pPr>
-        <w:ind w:left="2700" w:hanging="2250"/>
-      </w:pPr>
-      <w:proofErr w:type="spellStart"/>
-      <w:r>
-        <w:rPr>
-          <w:rStyle w:val="EmphasizeChar"/>
-        </w:rPr>
-        <w:t>http_uri</w:t>
-      </w:r>
-      <w:proofErr w:type="spellEnd"/>
-      <w:r>
-        <w:tab/>
-      </w:r>
-      <w:r>
-        <w:t>R</w:t>
-      </w:r>
-      <w:r>
-        <w:t xml:space="preserve">elative request URI </w:t>
-      </w:r>
-      <w:r>
-        <w:t>excluding</w:t>
-      </w:r>
-      <w:r>
-        <w:t xml:space="preserve"> query string</w:t>
-      </w:r>
-      <w:r>
-        <w:t>s</w:t>
-      </w:r>
-      <w:r>
-        <w:t>.</w:t>
-      </w:r>
-    </w:p>
-    <w:p>
-      <w:pPr>
-        <w:ind w:left="2700" w:hanging="2250"/>
-      </w:pPr>
-      <w:proofErr w:type="spellStart"/>
-      <w:r>
-        <w:rPr>
-          <w:rStyle w:val="EmphasizeChar"/>
-        </w:rPr>
-        <w:t>http_uri_query</w:t>
-      </w:r>
-      <w:proofErr w:type="spellEnd"/>
-      <w:r>
-        <w:rPr>
-          <w:rStyle w:val="EmphasizeChar"/>
-        </w:rPr>
-        <w:tab/>
-      </w:r>
-      <w:r>
-        <w:t>Request URI query string.</w:t>
-      </w:r>
-    </w:p>
-    <w:p>
-      <w:pPr>
-        <w:ind w:left="2700" w:hanging="2250"/>
-      </w:pPr>
-      <w:proofErr w:type="spellStart"/>
-      <w:r>
-        <w:rPr>
-          <w:rStyle w:val="EmphasizeChar"/>
-        </w:rPr>
-        <w:t>http_user_agent</w:t>
-      </w:r>
-      <w:proofErr w:type="spellEnd"/>
-      <w:r>
-        <w:tab/>
-      </w:r>
-      <w:r>
-        <w:t xml:space="preserve">HTTP </w:t>
-      </w:r>
-      <w:r>
-        <w:rPr>
-          <w:rStyle w:val="EmphasizeChar"/>
-        </w:rPr>
-        <w:t>User-Agent</w:t>
-      </w:r>
-      <w:r>
-        <w:t xml:space="preserve"> header.</w:t>
-      </w:r>
-    </w:p>
-    <w:p>
-      <w:pPr>
-        <w:ind w:left="2700" w:hanging="2250"/>
-      </w:pPr>
-      <w:proofErr w:type="spellStart"/>
-      <w:r>
-        <w:rPr>
-          <w:rStyle w:val="EmphasizeChar"/>
-        </w:rPr>
-        <w:t>http_version</w:t>
-      </w:r>
-      <w:proofErr w:type="spellEnd"/>
-      <w:r>
-        <w:tab/>
-      </w:r>
-      <w:r>
-        <w:t>The HTTP version, like: HTTP/1.</w:t>
-      </w:r>
-      <w:r>
-        <w:t>1</w:t>
-      </w:r>
-    </w:p>
-    <w:p>
-      <w:pPr>
-        <w:pStyle w:val="Heading3"/>
-      </w:pPr>
-      <w:r>
-        <w:t xml:space="preserve">Audit </w:t>
-      </w:r>
-      <w:r>
-        <w:t>Details</w:t>
-      </w:r>
-    </w:p>
-    <w:p>
-      <w:r>
-        <w:t>TODO: DESCRIBE THESE</w:t>
-      </w:r>
-    </w:p>
-    <w:p>
-      <w:pPr>
-        <w:ind w:left="1980" w:hanging="1620"/>
-      </w:pPr>
-      <w:r>
-        <w:rPr>
-          <w:rStyle w:val="EmphasizeChar"/>
-        </w:rPr>
-        <w:t>cluster</w:t>
-      </w:r>
-      <w:r>
-        <w:tab/>
-        <w:t xml:space="preserve">Identifies the source </w:t>
-      </w:r>
-      <w:r>
-        <w:t>hive</w:t>
-      </w:r>
-      <w:r>
-        <w:t>/cluster</w:t>
-      </w:r>
-      <w:r>
-        <w:t xml:space="preserve"> within the datacenter.</w:t>
-      </w:r>
-    </w:p>
-    <w:p>
-      <w:pPr>
-        <w:ind w:left="1980" w:hanging="1620"/>
-      </w:pPr>
-      <w:r>
-        <w:rPr>
-          <w:rStyle w:val="EmphasizeChar"/>
-        </w:rPr>
-        <w:t>datacenter</w:t>
-      </w:r>
-      <w:r>
-        <w:tab/>
-        <w:t>Identifies the source datacenter.</w:t>
-      </w:r>
-    </w:p>
-    <w:p>
-      <w:pPr>
-        <w:ind w:left="1980" w:hanging="1620"/>
-      </w:pPr>
-      <w:r>
-        <w:rPr>
-          <w:rStyle w:val="EmphasizeChar"/>
-        </w:rPr>
-        <w:t>details</w:t>
-      </w:r>
-      <w:r>
-        <w:rPr>
-          <w:rStyle w:val="EmphasizeChar"/>
-        </w:rPr>
-        <w:tab/>
-      </w:r>
-      <w:r>
-        <w:t>Vault audit event details.</w:t>
-      </w:r>
-    </w:p>
-    <w:p>
-      <w:pPr>
-        <w:ind w:left="1980" w:hanging="1620"/>
-      </w:pPr>
-      <w:r>
-        <w:rPr>
-          <w:rStyle w:val="EmphasizeChar"/>
-        </w:rPr>
-        <w:t>environment</w:t>
-      </w:r>
-      <w:r>
-        <w:tab/>
-        <w:t xml:space="preserve">Identifies the operational environment, one of: </w:t>
-      </w:r>
-      <w:r>
-        <w:rPr>
-          <w:rStyle w:val="EmphasizeChar"/>
-        </w:rPr>
-        <w:t>dev</w:t>
-      </w:r>
-      <w:r>
-        <w:t xml:space="preserve">, </w:t>
-      </w:r>
-      <w:r>
-        <w:rPr>
-          <w:rStyle w:val="EmphasizeChar"/>
-        </w:rPr>
-        <w:t>test</w:t>
-      </w:r>
-      <w:r>
-        <w:t xml:space="preserve">, </w:t>
-      </w:r>
-      <w:r>
-        <w:rPr>
-          <w:rStyle w:val="EmphasizeChar"/>
-        </w:rPr>
-        <w:t>stage</w:t>
-      </w:r>
-      <w:r>
-        <w:t xml:space="preserve">, </w:t>
-      </w:r>
-      <w:r>
-        <w:rPr>
-          <w:rStyle w:val="EmphasizeChar"/>
-        </w:rPr>
-        <w:t>prod</w:t>
-      </w:r>
-      <w:r>
-        <w:t xml:space="preserve">, or </w:t>
-      </w:r>
-      <w:r>
-        <w:rPr>
-          <w:rStyle w:val="EmphasizeChar"/>
-        </w:rPr>
-        <w:t>other</w:t>
-      </w:r>
-      <w:r>
-        <w:t>.</w:t>
-      </w:r>
-    </w:p>
-    <w:p>
-      <w:pPr>
-        <w:ind w:left="1980" w:hanging="1620"/>
-      </w:pPr>
-      <w:r>
-        <w:rPr>
-          <w:rStyle w:val="EmphasizeChar"/>
-        </w:rPr>
-        <w:t>node</w:t>
-      </w:r>
-      <w:r>
-        <w:tab/>
-        <w:t xml:space="preserve">Docker host node name as specified in the </w:t>
-      </w:r>
-      <w:r>
-        <w:t>hive</w:t>
-      </w:r>
-      <w:r>
-        <w:t xml:space="preserve"> definition.</w:t>
-      </w:r>
-    </w:p>
-    <w:p>
-      <w:pPr>
-        <w:ind w:left="1980" w:hanging="1620"/>
-      </w:pPr>
-      <w:proofErr w:type="spellStart"/>
-      <w:r>
-        <w:rPr>
-          <w:rStyle w:val="EmphasizeChar"/>
-        </w:rPr>
-        <w:t>node_dnsname</w:t>
-      </w:r>
-      <w:proofErr w:type="spellEnd"/>
-      <w:r>
-        <w:tab/>
-        <w:t>Docker host node DNS name (if any).</w:t>
-      </w:r>
-    </w:p>
-    <w:p>
-      <w:pPr>
-        <w:ind w:left="1980" w:hanging="1620"/>
-      </w:pPr>
-      <w:proofErr w:type="spellStart"/>
-      <w:r>
-        <w:rPr>
-          <w:rStyle w:val="EmphasizeChar"/>
-        </w:rPr>
-        <w:t>node_ip</w:t>
-      </w:r>
-      <w:proofErr w:type="spellEnd"/>
-      <w:r>
-        <w:tab/>
-        <w:t xml:space="preserve">Docker host node’s IP address on the local </w:t>
-      </w:r>
-      <w:r>
-        <w:t>hive</w:t>
-      </w:r>
-      <w:r>
-        <w:t xml:space="preserve"> network.</w:t>
-      </w:r>
-    </w:p>
-    <w:p>
-      <w:pPr>
-        <w:ind w:left="1980" w:hanging="1620"/>
-      </w:pPr>
-      <w:proofErr w:type="spellStart"/>
-      <w:r>
-        <w:rPr>
-          <w:rStyle w:val="EmphasizeChar"/>
-        </w:rPr>
-        <w:t>node_role</w:t>
-      </w:r>
-      <w:proofErr w:type="spellEnd"/>
-      <w:r>
-        <w:tab/>
-        <w:t xml:space="preserve">Docker host node role, one of: </w:t>
-      </w:r>
-      <w:r>
-        <w:rPr>
-          <w:rStyle w:val="EmphasizeChar"/>
-        </w:rPr>
-        <w:t>manager</w:t>
-      </w:r>
-      <w:r>
-        <w:t xml:space="preserve"> or </w:t>
-      </w:r>
-      <w:r>
-        <w:rPr>
-          <w:rStyle w:val="EmphasizeChar"/>
-        </w:rPr>
-        <w:t>worker</w:t>
-      </w:r>
-      <w:r>
-        <w:t>.</w:t>
-      </w:r>
-    </w:p>
-    <w:p>
-      <w:pPr>
-        <w:ind w:left="1980" w:hanging="1620"/>
-      </w:pPr>
-      <w:r>
-        <w:rPr>
-          <w:rStyle w:val="EmphasizeChar"/>
-        </w:rPr>
-        <w:t>service</w:t>
-      </w:r>
-      <w:r>
-        <w:tab/>
-        <w:t>Names the service or container.</w:t>
-      </w:r>
-    </w:p>
-    <w:p>
-      <w:pPr>
-        <w:ind w:left="1980" w:hanging="1620"/>
-      </w:pPr>
-      <w:r>
-        <w:rPr>
-          <w:rStyle w:val="EmphasizeChar"/>
-        </w:rPr>
-        <w:t>tag</w:t>
-      </w:r>
-      <w:r>
-        <w:rPr>
-          <w:rStyle w:val="EmphasizeChar"/>
-        </w:rPr>
-        <w:tab/>
-      </w:r>
-      <w:r>
-        <w:t xml:space="preserve">The </w:t>
-      </w:r>
-      <w:proofErr w:type="spellStart"/>
-      <w:r>
-        <w:t>Fluentd</w:t>
-      </w:r>
-      <w:proofErr w:type="spellEnd"/>
-      <w:r>
-        <w:t xml:space="preserve"> event tag at the time when the event was persisted to Elasticsearch.</w:t>
-      </w:r>
-    </w:p>
-    <w:p>
-      <w:pPr>
-        <w:ind w:left="1980" w:hanging="1620"/>
-      </w:pPr>
-      <w:r>
-        <w:rPr>
-          <w:rStyle w:val="EmphasizeChar"/>
-        </w:rPr>
-        <w:t>@timestamp</w:t>
-      </w:r>
-      <w:r>
-        <w:tab/>
-        <w:t>Unix time (seconds) when the event was emitted or captured.</w:t>
-      </w:r>
-    </w:p>
-    <w:p>
-      <w:pPr>
-        <w:pStyle w:val="Heading2"/>
-      </w:pPr>
-      <w:r>
-        <w:t>Custom Event Processing</w:t>
-      </w:r>
-    </w:p>
-    <w:p>
-      <w:r>
-        <w:t xml:space="preserve">By default, </w:t>
-      </w:r>
-      <w:r>
-        <w:t>neonHIVE</w:t>
-      </w:r>
-      <w:r>
-        <w:t xml:space="preserve"> log pipeline attempts to extract some fields such as the timestamp, log level, module, and the remaining message from log events passing through the pipeline.  This can work for many applications, but sometimes logs require custom processing.</w:t>
-      </w:r>
-    </w:p>
-    <w:p>
-      <w:r>
-        <w:t>To accomplish this, you’ll need to ta</w:t>
-      </w:r>
-      <w:r>
-        <w:t>g the application events with a</w:t>
-      </w:r>
-      <w:r>
-        <w:t xml:space="preserve"> log source identifier as the leading tag segment.  The typical case will be to specify </w:t>
-      </w:r>
-      <w:r>
-        <w:rPr>
-          <w:rStyle w:val="EmphasizeChar"/>
-        </w:rPr>
-        <w:t>--log-driver=</w:t>
-      </w:r>
-      <w:proofErr w:type="spellStart"/>
-      <w:r>
-        <w:rPr>
-          <w:rStyle w:val="EmphasizeChar"/>
-        </w:rPr>
-        <w:t>f</w:t>
-      </w:r>
-      <w:r>
-        <w:rPr>
-          <w:rStyle w:val="EmphasizeChar"/>
-        </w:rPr>
-        <w:t>luentd</w:t>
-      </w:r>
-      <w:proofErr w:type="spellEnd"/>
-      <w:r>
-        <w:t xml:space="preserve"> and then </w:t>
-      </w:r>
-      <w:r>
-        <w:rPr>
-          <w:rStyle w:val="EmphasizeChar"/>
-        </w:rPr>
-        <w:t>--log-</w:t>
-      </w:r>
-      <w:r>
-        <w:rPr>
-          <w:rStyle w:val="EmphasizeChar"/>
-        </w:rPr>
-        <w:t>opt tag=&lt;value&gt;</w:t>
-      </w:r>
-      <w:r>
-        <w:t xml:space="preserve"> as one of these strings when deploying a Docker service or container.  This gives the </w:t>
+        <w:t xml:space="preserve">one of these strings when deploying a Docker service or container.  This gives the </w:t>
       </w:r>
       <w:r>
         <w:rPr>
@@ -7305,7 +7346,6 @@
     </w:p>
     <w:p>
       <w:r>
-        <w:lastRenderedPageBreak/>
         <w:t xml:space="preserve">Here are the predefined identifiers supported by </w:t>
       </w:r>
       <w:r>
@@ -7678,6 +7718,7 @@
     </w:p>
     <w:p>
       <w:r>
+        <w:lastRenderedPageBreak/>
         <w:t>Solution #1 works well for de</w:t>
       </w:r>
       <w:r>
@@ -7711,7 +7752,6 @@
     </w:p>
     <w:p>
       <w:r>
-        <w:lastRenderedPageBreak/>
         <w:t>Solution #2 is certainly possible, effective, and secure but can be difficult and expensive to configure, especially for smaller environments.  This can be accomplished using dedicated hardware and software as well as VPN services provided by the cloud environments.</w:t>
       </w:r>
     </w:p>
@@ -8246,6 +8286,7 @@
     </w:p>
     <w:p>
       <w:r>
+        <w:lastRenderedPageBreak/>
         <w:t xml:space="preserve">This is a little </w:t>
       </w:r>
       <w:r>
@@ -8286,7 +8327,6 @@
     </w:p>
     <w:p>
       <w:r>
-        <w:lastRenderedPageBreak/>
         <w:t xml:space="preserve">Modern </w:t>
       </w:r>
       <w:r>
@@ -8344,7 +8384,7 @@
           <v:shape id="_x0000_i1026" type="#_x0000_t75" style="width:234.75pt;height:123.75pt" o:ole="">
             <v:imagedata r:id="rId25" o:title=""/>
           </v:shape>
-          <o:OLEObject Type="Embed" ProgID="Visio.Drawing.15" ShapeID="_x0000_i1026" DrawAspect="Content" ObjectID="_1597655372" r:id="rId26"/>
+          <o:OLEObject Type="Embed" ProgID="Visio.Drawing.15" ShapeID="_x0000_i1026" DrawAspect="Content" ObjectID="_1597732146" r:id="rId26"/>
         </w:object>
       </w:r>
     </w:p>
@@ -8711,6 +8751,7 @@
         <w:pStyle w:val="Heading2"/>
       </w:pPr>
       <w:r>
+        <w:lastRenderedPageBreak/>
         <w:t>Hive</w:t>
       </w:r>
       <w:r>
@@ -8749,7 +8790,6 @@
         <w:rPr>
           <w:rStyle w:val="EmphasizeChar"/>
         </w:rPr>
-        <w:lastRenderedPageBreak/>
         <w:t>neon-</w:t>
       </w:r>
       <w:proofErr w:type="spellStart"/>
@@ -9392,7 +9432,7 @@
           <v:shape id="_x0000_i1027" type="#_x0000_t75" style="width:552pt;height:419.25pt" o:ole="">
             <v:imagedata r:id="rId27" o:title=""/>
           </v:shape>
-          <o:OLEObject Type="Embed" ProgID="Visio.Drawing.15" ShapeID="_x0000_i1027" DrawAspect="Content" ObjectID="_1597655373" r:id="rId28"/>
+          <o:OLEObject Type="Embed" ProgID="Visio.Drawing.15" ShapeID="_x0000_i1027" DrawAspect="Content" ObjectID="_1597732147" r:id="rId28"/>
         </w:object>
       </w:r>
     </w:p>
@@ -15875,7 +15915,7 @@
 </file>
 
 <file path=customXml/itemProps1.xml><?xml version="1.0" encoding="utf-8"?>
-<ds:datastoreItem xmlns:ds="http://schemas.openxmlformats.org/officeDocument/2006/customXml" ds:itemID="{9DE2A102-FF18-4938-96CB-40500C8ABE6A}">
+<ds:datastoreItem xmlns:ds="http://schemas.openxmlformats.org/officeDocument/2006/customXml" ds:itemID="{5F083A13-3DDB-4DED-9AC1-B1E621CE6EA1}">
   <ds:schemaRefs>
     <ds:schemaRef ds:uri="http://schemas.openxmlformats.org/officeDocument/2006/bibliography"/>
   </ds:schemaRefs>

</xml_diff>

<commit_message>
#330 [progress]: [neon-secret-retriever]: Capture a Docker secret and persist to Consul
</commit_message>
<xml_diff>
--- a/Doc/Hive Notes.docx
+++ b/Doc/Hive Notes.docx
@@ -3406,9 +3406,6 @@
       </w:r>
       <w:r>
         <w:br/>
-      </w:r>
-      <w:r>
-        <w:br/>
         <w:t xml:space="preserve">    </w:t>
       </w:r>
       <w:r>
@@ -3461,6 +3458,8 @@
       <w:r>
         <w:t xml:space="preserve">      ...</w:t>
       </w:r>
+      <w:bookmarkStart w:id="0" w:name="_GoBack"/>
+      <w:bookmarkEnd w:id="0"/>
       <w:r>
         <w:br/>
       </w:r>
@@ -3482,6 +3481,61 @@
       </w:r>
       <w:r>
         <w:t xml:space="preserve">      ...</w:t>
+      </w:r>
+      <w:r>
+        <w:br/>
+        <w:t xml:space="preserve">        neon-secret-retriever</w:t>
+      </w:r>
+      <w:r>
+        <w:br/>
+      </w:r>
+      <w:r>
+        <w:t xml:space="preserve">        </w:t>
+      </w:r>
+      <w:r>
+        <w:t xml:space="preserve">    </w:t>
+      </w:r>
+      <w:r>
+        <w:t>[timestamp]</w:t>
+      </w:r>
+      <w:r>
+        <w:t>~</w:t>
+      </w:r>
+      <w:r>
+        <w:t>GUID          - used by [neon-secret-retriever] for persisting</w:t>
+      </w:r>
+      <w:r>
+        <w:br/>
+        <w:t xml:space="preserve">                                        a Docker secret.  [timestamp] will be set to</w:t>
+      </w:r>
+      <w:r>
+        <w:br/>
+        <w:t xml:space="preserve">                                        something like [</w:t>
+      </w:r>
+      <w:r>
+        <w:t>2018-06-05T14:30:13.000Z</w:t>
+      </w:r>
+      <w:r>
+        <w:t xml:space="preserve">] </w:t>
+      </w:r>
+      <w:r>
+        <w:br/>
+        <w:t xml:space="preserve">                                        indicating the time when the secret was </w:t>
+      </w:r>
+      <w:r>
+        <w:br/>
+        <w:t xml:space="preserve">                                        requested and GUID is a generated unique ID.</w:t>
+      </w:r>
+      <w:r>
+        <w:br/>
+        <w:t xml:space="preserve">                                        Keys with timestamps older than an hour will </w:t>
+      </w:r>
+      <w:r>
+        <w:br/>
+        <w:t xml:space="preserve">                                        be removed by [neon-hive-manager].</w:t>
+      </w:r>
+      <w:r>
+        <w:br/>
       </w:r>
     </w:p>
     <w:p>
@@ -3644,7 +3698,11 @@
         <w:t xml:space="preserve"> </w:t>
       </w:r>
       <w:r>
-        <w:t xml:space="preserve">A virtual host is essentially a namespace that looks like a Linux directory path.  RabbitMQ allows for multiple virtual hosts to be configured and for accounts to be granted permissions on specific these </w:t>
+        <w:t xml:space="preserve">A virtual host is essentially a namespace that looks like a Linux directory path.  RabbitMQ </w:t>
+      </w:r>
+      <w:r>
+        <w:lastRenderedPageBreak/>
+        <w:t xml:space="preserve">allows for multiple virtual hosts to be configured and for accounts to be granted permissions on specific these </w:t>
       </w:r>
       <w:r>
         <w:t xml:space="preserve">virtual </w:t>
@@ -3690,311 +3748,306 @@
         <w:rPr>
           <w:rStyle w:val="EmphasizeChar"/>
         </w:rPr>
+        <w:t>/neon</w:t>
+      </w:r>
+      <w:r>
+        <w:tab/>
+        <w:t>Reserved for internal neonHIVE use.</w:t>
+      </w:r>
+    </w:p>
+    <w:p>
+      <w:pPr>
+        <w:ind w:left="1530" w:hanging="1170"/>
+      </w:pPr>
+      <w:r>
+        <w:rPr>
+          <w:rStyle w:val="EmphasizeChar"/>
+        </w:rPr>
+        <w:t>/</w:t>
+      </w:r>
+      <w:r>
+        <w:rPr>
+          <w:rStyle w:val="EmphasizeChar"/>
+        </w:rPr>
+        <w:t>app</w:t>
+      </w:r>
+      <w:r>
+        <w:tab/>
+      </w:r>
+      <w:r>
+        <w:t>Available for hive applications and services.</w:t>
+      </w:r>
+    </w:p>
+    <w:p>
+      <w:pPr>
+        <w:pStyle w:val="Heading2"/>
+      </w:pPr>
+      <w:r>
+        <w:t>RabbitMQ Accounts</w:t>
+      </w:r>
+    </w:p>
+    <w:p/>
+    <w:p>
+      <w:pPr>
+        <w:ind w:left="1440" w:hanging="1080"/>
+      </w:pPr>
+      <w:r>
+        <w:rPr>
+          <w:rStyle w:val="EmphasizeChar"/>
+        </w:rPr>
+        <w:t>sysadmin</w:t>
+      </w:r>
+      <w:r>
+        <w:tab/>
+        <w:t>has full permissions on all virtual hosts.</w:t>
+      </w:r>
+    </w:p>
+    <w:p>
+      <w:pPr>
+        <w:ind w:left="1440" w:hanging="1080"/>
+      </w:pPr>
+      <w:r>
+        <w:rPr>
+          <w:rStyle w:val="EmphasizeChar"/>
+        </w:rPr>
+        <w:t>neon</w:t>
+      </w:r>
+      <w:r>
+        <w:tab/>
+        <w:t xml:space="preserve">has full permissions on the </w:t>
+      </w:r>
+      <w:r>
+        <w:rPr>
+          <w:rStyle w:val="EmphasizeChar"/>
+        </w:rPr>
+        <w:t>/neon</w:t>
+      </w:r>
+      <w:r>
+        <w:t xml:space="preserve"> virtual host.</w:t>
+      </w:r>
+    </w:p>
+    <w:p>
+      <w:pPr>
+        <w:ind w:left="1440" w:hanging="1080"/>
+      </w:pPr>
+      <w:r>
+        <w:rPr>
+          <w:rStyle w:val="EmphasizeChar"/>
+        </w:rPr>
+        <w:t>app</w:t>
+      </w:r>
+      <w:r>
+        <w:tab/>
+        <w:t xml:space="preserve">has full permissions on the </w:t>
+      </w:r>
+      <w:r>
+        <w:rPr>
+          <w:rStyle w:val="EmphasizeChar"/>
+        </w:rPr>
+        <w:t>/</w:t>
+      </w:r>
+      <w:r>
+        <w:rPr>
+          <w:rStyle w:val="EmphasizeChar"/>
+        </w:rPr>
+        <w:t>app</w:t>
+      </w:r>
+      <w:r>
+        <w:t xml:space="preserve"> virtual host.</w:t>
+      </w:r>
+    </w:p>
+    <w:p>
+      <w:r>
+        <w:t xml:space="preserve">All user accounts will be configured with </w:t>
+      </w:r>
+      <w:r>
+        <w:rPr>
+          <w:rStyle w:val="EmphasizeChar"/>
+        </w:rPr>
+        <w:t>password</w:t>
+      </w:r>
+      <w:r>
+        <w:t xml:space="preserve"> as the account password by default, unless you specify something else in the RabbitMQ hive definition options.  The </w:t>
+      </w:r>
+      <w:r>
+        <w:rPr>
+          <w:rStyle w:val="EmphasizeChar"/>
+        </w:rPr>
+        <w:t>neon</w:t>
+      </w:r>
+      <w:r>
+        <w:t xml:space="preserve"> account and virtual host is </w:t>
+      </w:r>
+      <w:r>
+        <w:rPr>
+          <w:rStyle w:val="EmphasizeChar"/>
+        </w:rPr>
+        <w:t>reserved for use by internal neonHIVE services</w:t>
+      </w:r>
+      <w:r>
+        <w:t xml:space="preserve">.  You are free to use the </w:t>
+      </w:r>
+      <w:r>
+        <w:rPr>
+          <w:rStyle w:val="EmphasizeChar"/>
+        </w:rPr>
+        <w:t>user</w:t>
+      </w:r>
+      <w:r>
+        <w:t xml:space="preserve"> account and virtual host for custom services or you can create other users and virtual hosts.</w:t>
+      </w:r>
+    </w:p>
+    <w:p>
+      <w:r>
+        <w:t>neonHIVE creates three Docker secrets, one for each RabbitMQ account.  These include the settings and credentials required to establish a connection to the messaging cluster.</w:t>
+      </w:r>
+    </w:p>
+    <w:p>
+      <w:pPr>
+        <w:ind w:left="2880" w:hanging="2520"/>
+      </w:pPr>
+      <w:r>
+        <w:rPr>
+          <w:rStyle w:val="EmphasizeChar"/>
+        </w:rPr>
+        <w:t>neon-rabbitmq-sysadmin</w:t>
+      </w:r>
+      <w:r>
+        <w:tab/>
+        <w:t>sysadmin settings</w:t>
+      </w:r>
+    </w:p>
+    <w:p>
+      <w:pPr>
+        <w:ind w:left="2880" w:hanging="2520"/>
+      </w:pPr>
+      <w:r>
+        <w:rPr>
+          <w:rStyle w:val="EmphasizeChar"/>
+        </w:rPr>
+        <w:t>neon-rabbitmq-neon</w:t>
+      </w:r>
+      <w:r>
+        <w:tab/>
+        <w:t>neon settings</w:t>
+      </w:r>
+    </w:p>
+    <w:p>
+      <w:pPr>
+        <w:ind w:left="2880" w:hanging="2520"/>
+      </w:pPr>
+      <w:r>
+        <w:rPr>
+          <w:rStyle w:val="EmphasizeChar"/>
+        </w:rPr>
+        <w:t>neon-rabbitmq-</w:t>
+      </w:r>
+      <w:r>
+        <w:rPr>
+          <w:rStyle w:val="EmphasizeChar"/>
+        </w:rPr>
+        <w:t>app</w:t>
+      </w:r>
+      <w:r>
+        <w:tab/>
+      </w:r>
+      <w:r>
+        <w:t>app</w:t>
+      </w:r>
+      <w:r>
+        <w:t xml:space="preserve"> settings</w:t>
+      </w:r>
+    </w:p>
+    <w:p>
+      <w:r>
+        <w:t>Each of these secrets are formatted as JSON like:</w:t>
+      </w:r>
+    </w:p>
+    <w:p>
+      <w:pPr>
+        <w:pStyle w:val="Code"/>
+      </w:pPr>
+      <w:r>
+        <w:t>{</w:t>
+      </w:r>
+      <w:r>
+        <w:br/>
+        <w:t xml:space="preserve">    "Username": "</w:t>
+      </w:r>
+      <w:r>
+        <w:t>sysadmin",</w:t>
+      </w:r>
+      <w:r>
+        <w:br/>
+        <w:t xml:space="preserve">    "Password": "password",</w:t>
+      </w:r>
+      <w:r>
+        <w:br/>
+        <w:t xml:space="preserve">    "</w:t>
+      </w:r>
+      <w:proofErr w:type="spellStart"/>
+      <w:r>
+        <w:t>VirtualHost</w:t>
+      </w:r>
+      <w:proofErr w:type="spellEnd"/>
+      <w:r>
+        <w:t>": "/",</w:t>
+      </w:r>
+      <w:r>
+        <w:br/>
+        <w:t xml:space="preserve">    </w:t>
+      </w:r>
+      <w:r>
+        <w:t>"Port": 5010,</w:t>
+      </w:r>
+      <w:r>
+        <w:br/>
+        <w:t xml:space="preserve">    "</w:t>
+      </w:r>
+      <w:proofErr w:type="spellStart"/>
+      <w:r>
+        <w:t>TlsEnabled</w:t>
+      </w:r>
+      <w:proofErr w:type="spellEnd"/>
+      <w:r>
+        <w:t>": false,</w:t>
+      </w:r>
+      <w:r>
+        <w:br/>
+        <w:t xml:space="preserve">    "Hosts": [</w:t>
+      </w:r>
+      <w:r>
+        <w:br/>
+        <w:t xml:space="preserve">        </w:t>
+      </w:r>
+      <w:r>
+        <w:t>"manager-0.neon-rabbitmq.MYHIVE.nhive.io",</w:t>
+      </w:r>
+      <w:r>
+        <w:br/>
+        <w:t xml:space="preserve">        "manager-1.neon-rabbitmq.MYHIVE.nhive.io",</w:t>
+      </w:r>
+      <w:r>
+        <w:br/>
+        <w:t xml:space="preserve">        "manager-2.neon-rabbitmq.MYHIVE.nhive.io"</w:t>
+      </w:r>
+      <w:r>
+        <w:br/>
+        <w:t xml:space="preserve">  </w:t>
+      </w:r>
+      <w:proofErr w:type="gramStart"/>
+      <w:r>
+        <w:t xml:space="preserve">  ]</w:t>
+      </w:r>
+      <w:proofErr w:type="gramEnd"/>
+      <w:r>
+        <w:br/>
+        <w:t>}</w:t>
+      </w:r>
+    </w:p>
+    <w:p>
+      <w:r>
         <w:lastRenderedPageBreak/>
-        <w:t>/neon</w:t>
-      </w:r>
-      <w:r>
-        <w:tab/>
-        <w:t>Reserved for internal neonHIVE use.</w:t>
-      </w:r>
-    </w:p>
-    <w:p>
-      <w:pPr>
-        <w:ind w:left="1530" w:hanging="1170"/>
-      </w:pPr>
-      <w:r>
-        <w:rPr>
-          <w:rStyle w:val="EmphasizeChar"/>
-        </w:rPr>
-        <w:t>/</w:t>
-      </w:r>
-      <w:r>
-        <w:rPr>
-          <w:rStyle w:val="EmphasizeChar"/>
-        </w:rPr>
-        <w:t>app</w:t>
-      </w:r>
-      <w:r>
-        <w:tab/>
-      </w:r>
-      <w:r>
-        <w:t>Available for hive applications and services.</w:t>
-      </w:r>
-    </w:p>
-    <w:p>
-      <w:pPr>
-        <w:pStyle w:val="Heading2"/>
-      </w:pPr>
-      <w:r>
-        <w:t>RabbitMQ Accounts</w:t>
-      </w:r>
-    </w:p>
-    <w:p/>
-    <w:p>
-      <w:pPr>
-        <w:ind w:left="1440" w:hanging="1080"/>
-      </w:pPr>
-      <w:r>
-        <w:rPr>
-          <w:rStyle w:val="EmphasizeChar"/>
-        </w:rPr>
-        <w:t>sysadmin</w:t>
-      </w:r>
-      <w:r>
-        <w:tab/>
-        <w:t>has full permissions on all virtual hosts.</w:t>
-      </w:r>
-    </w:p>
-    <w:p>
-      <w:pPr>
-        <w:ind w:left="1440" w:hanging="1080"/>
-      </w:pPr>
-      <w:r>
-        <w:rPr>
-          <w:rStyle w:val="EmphasizeChar"/>
-        </w:rPr>
-        <w:t>neon</w:t>
-      </w:r>
-      <w:r>
-        <w:tab/>
-        <w:t xml:space="preserve">has full permissions on the </w:t>
-      </w:r>
-      <w:r>
-        <w:rPr>
-          <w:rStyle w:val="EmphasizeChar"/>
-        </w:rPr>
-        <w:t>/neon</w:t>
-      </w:r>
-      <w:r>
-        <w:t xml:space="preserve"> virtual host.</w:t>
-      </w:r>
-    </w:p>
-    <w:p>
-      <w:pPr>
-        <w:ind w:left="1440" w:hanging="1080"/>
-      </w:pPr>
-      <w:r>
-        <w:rPr>
-          <w:rStyle w:val="EmphasizeChar"/>
-        </w:rPr>
-        <w:t>app</w:t>
-      </w:r>
-      <w:r>
-        <w:tab/>
-        <w:t xml:space="preserve">has full permissions on the </w:t>
-      </w:r>
-      <w:r>
-        <w:rPr>
-          <w:rStyle w:val="EmphasizeChar"/>
-        </w:rPr>
-        <w:t>/</w:t>
-      </w:r>
-      <w:r>
-        <w:rPr>
-          <w:rStyle w:val="EmphasizeChar"/>
-        </w:rPr>
-        <w:t>app</w:t>
-      </w:r>
-      <w:r>
-        <w:t xml:space="preserve"> virtual host.</w:t>
-      </w:r>
-    </w:p>
-    <w:p>
-      <w:r>
-        <w:t xml:space="preserve">All user accounts will be configured with </w:t>
-      </w:r>
-      <w:r>
-        <w:rPr>
-          <w:rStyle w:val="EmphasizeChar"/>
-        </w:rPr>
-        <w:t>password</w:t>
-      </w:r>
-      <w:r>
-        <w:t xml:space="preserve"> as the account password by default, unless you specify something else in the RabbitMQ hive definition options.  The </w:t>
-      </w:r>
-      <w:r>
-        <w:rPr>
-          <w:rStyle w:val="EmphasizeChar"/>
-        </w:rPr>
-        <w:t>neon</w:t>
-      </w:r>
-      <w:r>
-        <w:t xml:space="preserve"> account and virtual host is </w:t>
-      </w:r>
-      <w:r>
-        <w:rPr>
-          <w:rStyle w:val="EmphasizeChar"/>
-        </w:rPr>
-        <w:t>reserved for use by internal neonHIVE services</w:t>
-      </w:r>
-      <w:r>
-        <w:t xml:space="preserve">.  You are free to use the </w:t>
-      </w:r>
-      <w:r>
-        <w:rPr>
-          <w:rStyle w:val="EmphasizeChar"/>
-        </w:rPr>
-        <w:t>user</w:t>
-      </w:r>
-      <w:r>
-        <w:t xml:space="preserve"> account and virtual host for custom services or you can create other users and virtual hosts.</w:t>
-      </w:r>
-    </w:p>
-    <w:p>
-      <w:r>
-        <w:t>neonHIVE creates three Docker secrets, one for each RabbitMQ account.  These include the settings and credentials req</w:t>
-      </w:r>
-      <w:bookmarkStart w:id="0" w:name="_GoBack"/>
-      <w:bookmarkEnd w:id="0"/>
-      <w:r>
-        <w:t>uired to establish a connection to the messaging cluster.</w:t>
-      </w:r>
-    </w:p>
-    <w:p>
-      <w:pPr>
-        <w:ind w:left="2880" w:hanging="2520"/>
-      </w:pPr>
-      <w:r>
-        <w:rPr>
-          <w:rStyle w:val="EmphasizeChar"/>
-        </w:rPr>
-        <w:t>neon-rabbitmq-sysadmin</w:t>
-      </w:r>
-      <w:r>
-        <w:tab/>
-        <w:t>sysadmin settings</w:t>
-      </w:r>
-    </w:p>
-    <w:p>
-      <w:pPr>
-        <w:ind w:left="2880" w:hanging="2520"/>
-      </w:pPr>
-      <w:r>
-        <w:rPr>
-          <w:rStyle w:val="EmphasizeChar"/>
-        </w:rPr>
-        <w:t>neon-rabbitmq-neon</w:t>
-      </w:r>
-      <w:r>
-        <w:tab/>
-        <w:t>neon settings</w:t>
-      </w:r>
-    </w:p>
-    <w:p>
-      <w:pPr>
-        <w:ind w:left="2880" w:hanging="2520"/>
-      </w:pPr>
-      <w:r>
-        <w:rPr>
-          <w:rStyle w:val="EmphasizeChar"/>
-        </w:rPr>
-        <w:t>neon-rabbitmq-</w:t>
-      </w:r>
-      <w:r>
-        <w:rPr>
-          <w:rStyle w:val="EmphasizeChar"/>
-        </w:rPr>
-        <w:t>app</w:t>
-      </w:r>
-      <w:r>
-        <w:tab/>
-      </w:r>
-      <w:r>
-        <w:t>app</w:t>
-      </w:r>
-      <w:r>
-        <w:t xml:space="preserve"> settings</w:t>
-      </w:r>
-    </w:p>
-    <w:p>
-      <w:r>
-        <w:t>Each of these secrets are formatted as JSON like:</w:t>
-      </w:r>
-    </w:p>
-    <w:p>
-      <w:pPr>
-        <w:pStyle w:val="Code"/>
-      </w:pPr>
-      <w:r>
-        <w:t>{</w:t>
-      </w:r>
-      <w:r>
-        <w:br/>
-        <w:t xml:space="preserve">    "Username": "</w:t>
-      </w:r>
-      <w:r>
-        <w:t>sysadmin",</w:t>
-      </w:r>
-      <w:r>
-        <w:br/>
-        <w:t xml:space="preserve">    "Password": "password",</w:t>
-      </w:r>
-      <w:r>
-        <w:br/>
-        <w:t xml:space="preserve">    "</w:t>
-      </w:r>
-      <w:proofErr w:type="spellStart"/>
-      <w:r>
-        <w:t>VirtualHost</w:t>
-      </w:r>
-      <w:proofErr w:type="spellEnd"/>
-      <w:r>
-        <w:t>": "/",</w:t>
-      </w:r>
-      <w:r>
-        <w:br/>
-        <w:t xml:space="preserve">    </w:t>
-      </w:r>
-      <w:r>
-        <w:t>"Port": 5010,</w:t>
-      </w:r>
-      <w:r>
-        <w:br/>
-        <w:t xml:space="preserve">    "</w:t>
-      </w:r>
-      <w:proofErr w:type="spellStart"/>
-      <w:r>
-        <w:t>TlsEnabled</w:t>
-      </w:r>
-      <w:proofErr w:type="spellEnd"/>
-      <w:r>
-        <w:t>": false,</w:t>
-      </w:r>
-      <w:r>
-        <w:br/>
-        <w:t xml:space="preserve">    "Hosts": [</w:t>
-      </w:r>
-      <w:r>
-        <w:br/>
-        <w:t xml:space="preserve">        </w:t>
-      </w:r>
-      <w:r>
-        <w:t>"manager-0.neon-rabbitmq.MYHIVE.nhive.io",</w:t>
-      </w:r>
-      <w:r>
-        <w:br/>
-        <w:t xml:space="preserve">        "manager-1.neon-rabbitmq.MYHIVE.nhive.io",</w:t>
-      </w:r>
-      <w:r>
-        <w:br/>
-        <w:t xml:space="preserve">        "manager-2.neon-rabbitmq.MYHIVE.nhive.io"</w:t>
-      </w:r>
-      <w:r>
-        <w:br/>
-        <w:t xml:space="preserve">  </w:t>
-      </w:r>
-      <w:proofErr w:type="gramStart"/>
-      <w:r>
-        <w:t xml:space="preserve">  ]</w:t>
-      </w:r>
-      <w:proofErr w:type="gramEnd"/>
-      <w:r>
-        <w:br/>
-        <w:t>}</w:t>
-      </w:r>
-    </w:p>
-    <w:p>
-      <w:r>
         <w:t xml:space="preserve">This structure corresponds to the </w:t>
       </w:r>
       <w:proofErr w:type="spellStart"/>
@@ -4063,7 +4116,6 @@
         <w:pStyle w:val="Heading1"/>
       </w:pPr>
       <w:r>
-        <w:lastRenderedPageBreak/>
         <w:t>Logging</w:t>
       </w:r>
     </w:p>
@@ -4139,12 +4191,13 @@
           <v:shape id="_x0000_i1025" type="#_x0000_t75" style="width:564.75pt;height:444.75pt" o:ole="">
             <v:imagedata r:id="rId14" o:title=""/>
           </v:shape>
-          <o:OLEObject Type="Embed" ProgID="Visio.Drawing.15" ShapeID="_x0000_i1025" DrawAspect="Content" ObjectID="_1597732145" r:id="rId15"/>
+          <o:OLEObject Type="Embed" ProgID="Visio.Drawing.15" ShapeID="_x0000_i1025" DrawAspect="Content" ObjectID="_1597993933" r:id="rId15"/>
         </w:object>
       </w:r>
     </w:p>
     <w:p>
       <w:r>
+        <w:lastRenderedPageBreak/>
         <w:t xml:space="preserve">The </w:t>
       </w:r>
       <w:r>
@@ -4248,7 +4301,6 @@
     </w:p>
     <w:p>
       <w:r>
-        <w:lastRenderedPageBreak/>
         <w:t xml:space="preserve">The </w:t>
       </w:r>
       <w:r>
@@ -4829,6 +4881,7 @@
         <w:rPr>
           <w:rStyle w:val="EmphasizeChar"/>
         </w:rPr>
+        <w:lastRenderedPageBreak/>
         <w:t>message</w:t>
       </w:r>
       <w:r>
@@ -4908,7 +4961,6 @@
         <w:rPr>
           <w:rStyle w:val="EmphasizeChar"/>
         </w:rPr>
-        <w:lastRenderedPageBreak/>
         <w:t>node_ip</w:t>
       </w:r>
       <w:proofErr w:type="spellEnd"/>
@@ -5424,6 +5476,7 @@
         <w:rPr>
           <w:rStyle w:val="EmphasizeChar"/>
         </w:rPr>
+        <w:lastRenderedPageBreak/>
         <w:t>longitude</w:t>
       </w:r>
       <w:r>
@@ -5519,7 +5572,6 @@
         <w:rPr>
           <w:rStyle w:val="EmphasizeChar"/>
         </w:rPr>
-        <w:lastRenderedPageBreak/>
         <w:t>continent</w:t>
       </w:r>
       <w:r>
@@ -6020,6 +6072,7 @@
         <w:rPr>
           <w:rStyle w:val="EmphasizeChar"/>
         </w:rPr>
+        <w:lastRenderedPageBreak/>
         <w:t>os</w:t>
       </w:r>
       <w:r>
@@ -6159,7 +6212,6 @@
         <w:rPr>
           <w:rStyle w:val="EmphasizeChar"/>
         </w:rPr>
-        <w:lastRenderedPageBreak/>
         <w:t>bytes_sent</w:t>
       </w:r>
       <w:proofErr w:type="spellEnd"/>
@@ -6646,6 +6698,7 @@
         <w:rPr>
           <w:rStyle w:val="Heading4Char"/>
         </w:rPr>
+        <w:lastRenderedPageBreak/>
         <w:t>Extended Fields for HTTP Traffic</w:t>
       </w:r>
     </w:p>
@@ -6739,580 +6792,580 @@
         <w:rPr>
           <w:rStyle w:val="EmphasizeChar"/>
         </w:rPr>
+        <w:t>http_status</w:t>
+      </w:r>
+      <w:proofErr w:type="spellEnd"/>
+      <w:r>
+        <w:tab/>
+      </w:r>
+      <w:r>
+        <w:t>HTTP response status code</w:t>
+      </w:r>
+      <w:r>
+        <w:t>.</w:t>
+      </w:r>
+    </w:p>
+    <w:p>
+      <w:pPr>
+        <w:ind w:left="2700" w:hanging="2250"/>
+      </w:pPr>
+      <w:proofErr w:type="spellStart"/>
+      <w:r>
+        <w:rPr>
+          <w:rStyle w:val="EmphasizeChar"/>
+        </w:rPr>
+        <w:t>http_time_active</w:t>
+      </w:r>
+      <w:proofErr w:type="spellEnd"/>
+      <w:r>
+        <w:tab/>
+      </w:r>
+      <w:r>
+        <w:t>Seconds</w:t>
+      </w:r>
+      <w:r>
+        <w:t xml:space="preserve"> </w:t>
+      </w:r>
+      <w:r>
+        <w:t>from the request time (</w:t>
+      </w:r>
+      <w:r>
+        <w:rPr>
+          <w:rStyle w:val="EmphasizeChar"/>
+        </w:rPr>
+        <w:t>@timestamp</w:t>
+      </w:r>
+      <w:r>
+        <w:t>) until the response was transmitted</w:t>
+      </w:r>
+      <w:r>
+        <w:t>.</w:t>
+      </w:r>
+    </w:p>
+    <w:p>
+      <w:pPr>
+        <w:ind w:left="2700" w:hanging="2250"/>
+      </w:pPr>
+      <w:proofErr w:type="spellStart"/>
+      <w:r>
+        <w:rPr>
+          <w:rStyle w:val="EmphasizeChar"/>
+        </w:rPr>
+        <w:t>http_time_idle</w:t>
+      </w:r>
+      <w:proofErr w:type="spellEnd"/>
+      <w:r>
+        <w:rPr>
+          <w:rStyle w:val="EmphasizeChar"/>
+        </w:rPr>
+        <w:tab/>
+      </w:r>
+      <w:r>
+        <w:t>Seconds</w:t>
+      </w:r>
+      <w:r>
+        <w:t xml:space="preserve"> waiting idle for the first byte of the HTTP.</w:t>
+      </w:r>
+    </w:p>
+    <w:p>
+      <w:pPr>
+        <w:ind w:left="2700" w:hanging="2250"/>
+      </w:pPr>
+      <w:proofErr w:type="spellStart"/>
+      <w:r>
+        <w:rPr>
+          <w:rStyle w:val="EmphasizeChar"/>
+        </w:rPr>
+        <w:t>http_time_request</w:t>
+      </w:r>
+      <w:proofErr w:type="spellEnd"/>
+      <w:r>
+        <w:tab/>
+      </w:r>
+      <w:r>
+        <w:t>Seconds</w:t>
+      </w:r>
+      <w:r>
+        <w:t xml:space="preserve"> to receive the full HTTP request from the first byte</w:t>
+      </w:r>
+      <w:r>
+        <w:t>.</w:t>
+      </w:r>
+    </w:p>
+    <w:p>
+      <w:pPr>
+        <w:ind w:left="2700" w:hanging="2250"/>
+      </w:pPr>
+      <w:proofErr w:type="spellStart"/>
+      <w:r>
+        <w:rPr>
+          <w:rStyle w:val="EmphasizeChar"/>
+        </w:rPr>
+        <w:t>http_time_response</w:t>
+      </w:r>
+      <w:proofErr w:type="spellEnd"/>
+      <w:r>
+        <w:tab/>
+      </w:r>
+      <w:r>
+        <w:t xml:space="preserve">Seconds </w:t>
+      </w:r>
+      <w:r>
+        <w:t>the backend server took to process the request and return the response line and headers</w:t>
+      </w:r>
+      <w:r>
+        <w:t>.</w:t>
+      </w:r>
+      <w:r>
+        <w:t xml:space="preserve">  This does not include the time to return all of the response contents.</w:t>
+      </w:r>
+    </w:p>
+    <w:p>
+      <w:pPr>
+        <w:ind w:left="2700" w:hanging="2250"/>
+      </w:pPr>
+      <w:proofErr w:type="spellStart"/>
+      <w:r>
+        <w:rPr>
+          <w:rStyle w:val="EmphasizeChar"/>
+        </w:rPr>
+        <w:t>http_uri</w:t>
+      </w:r>
+      <w:proofErr w:type="spellEnd"/>
+      <w:r>
+        <w:tab/>
+      </w:r>
+      <w:r>
+        <w:t>R</w:t>
+      </w:r>
+      <w:r>
+        <w:t xml:space="preserve">elative request URI </w:t>
+      </w:r>
+      <w:r>
+        <w:t>excluding</w:t>
+      </w:r>
+      <w:r>
+        <w:t xml:space="preserve"> query string</w:t>
+      </w:r>
+      <w:r>
+        <w:t>s</w:t>
+      </w:r>
+      <w:r>
+        <w:t>.</w:t>
+      </w:r>
+    </w:p>
+    <w:p>
+      <w:pPr>
+        <w:ind w:left="2700" w:hanging="2250"/>
+      </w:pPr>
+      <w:proofErr w:type="spellStart"/>
+      <w:r>
+        <w:rPr>
+          <w:rStyle w:val="EmphasizeChar"/>
+        </w:rPr>
+        <w:t>http_uri_query</w:t>
+      </w:r>
+      <w:proofErr w:type="spellEnd"/>
+      <w:r>
+        <w:rPr>
+          <w:rStyle w:val="EmphasizeChar"/>
+        </w:rPr>
+        <w:tab/>
+      </w:r>
+      <w:r>
+        <w:t>Request URI query string.</w:t>
+      </w:r>
+    </w:p>
+    <w:p>
+      <w:pPr>
+        <w:ind w:left="2700" w:hanging="2250"/>
+      </w:pPr>
+      <w:proofErr w:type="spellStart"/>
+      <w:r>
+        <w:rPr>
+          <w:rStyle w:val="EmphasizeChar"/>
+        </w:rPr>
+        <w:t>http_user_agent</w:t>
+      </w:r>
+      <w:proofErr w:type="spellEnd"/>
+      <w:r>
+        <w:tab/>
+      </w:r>
+      <w:r>
+        <w:t xml:space="preserve">HTTP </w:t>
+      </w:r>
+      <w:r>
+        <w:rPr>
+          <w:rStyle w:val="EmphasizeChar"/>
+        </w:rPr>
+        <w:t>User-Agent</w:t>
+      </w:r>
+      <w:r>
+        <w:t xml:space="preserve"> header.</w:t>
+      </w:r>
+    </w:p>
+    <w:p>
+      <w:pPr>
+        <w:ind w:left="2700" w:hanging="2250"/>
+      </w:pPr>
+      <w:proofErr w:type="spellStart"/>
+      <w:r>
+        <w:rPr>
+          <w:rStyle w:val="EmphasizeChar"/>
+        </w:rPr>
+        <w:t>http_version</w:t>
+      </w:r>
+      <w:proofErr w:type="spellEnd"/>
+      <w:r>
+        <w:tab/>
+      </w:r>
+      <w:r>
+        <w:t>The HTTP version, like: HTTP/1.</w:t>
+      </w:r>
+      <w:r>
+        <w:t>1</w:t>
+      </w:r>
+    </w:p>
+    <w:p>
+      <w:pPr>
+        <w:pStyle w:val="Heading3"/>
+      </w:pPr>
+      <w:r>
+        <w:t xml:space="preserve">Audit </w:t>
+      </w:r>
+      <w:r>
+        <w:t>Details</w:t>
+      </w:r>
+    </w:p>
+    <w:p>
+      <w:r>
+        <w:t>TODO: DESCRIBE THESE</w:t>
+      </w:r>
+    </w:p>
+    <w:p>
+      <w:pPr>
+        <w:ind w:left="1980" w:hanging="1620"/>
+      </w:pPr>
+      <w:r>
+        <w:rPr>
+          <w:rStyle w:val="EmphasizeChar"/>
+        </w:rPr>
+        <w:t>cluster</w:t>
+      </w:r>
+      <w:r>
+        <w:tab/>
+        <w:t xml:space="preserve">Identifies the source </w:t>
+      </w:r>
+      <w:r>
+        <w:t>hive</w:t>
+      </w:r>
+      <w:r>
+        <w:t>/cluster</w:t>
+      </w:r>
+      <w:r>
+        <w:t xml:space="preserve"> within the datacenter.</w:t>
+      </w:r>
+    </w:p>
+    <w:p>
+      <w:pPr>
+        <w:ind w:left="1980" w:hanging="1620"/>
+      </w:pPr>
+      <w:r>
+        <w:rPr>
+          <w:rStyle w:val="EmphasizeChar"/>
+        </w:rPr>
+        <w:t>datacenter</w:t>
+      </w:r>
+      <w:r>
+        <w:tab/>
+        <w:t>Identifies the source datacenter.</w:t>
+      </w:r>
+    </w:p>
+    <w:p>
+      <w:pPr>
+        <w:ind w:left="1980" w:hanging="1620"/>
+      </w:pPr>
+      <w:r>
+        <w:rPr>
+          <w:rStyle w:val="EmphasizeChar"/>
+        </w:rPr>
+        <w:t>details</w:t>
+      </w:r>
+      <w:r>
+        <w:rPr>
+          <w:rStyle w:val="EmphasizeChar"/>
+        </w:rPr>
+        <w:tab/>
+      </w:r>
+      <w:r>
+        <w:t>Vault audit event details.</w:t>
+      </w:r>
+    </w:p>
+    <w:p>
+      <w:pPr>
+        <w:ind w:left="1980" w:hanging="1620"/>
+      </w:pPr>
+      <w:r>
+        <w:rPr>
+          <w:rStyle w:val="EmphasizeChar"/>
+        </w:rPr>
+        <w:t>environment</w:t>
+      </w:r>
+      <w:r>
+        <w:tab/>
+        <w:t xml:space="preserve">Identifies the operational environment, one of: </w:t>
+      </w:r>
+      <w:r>
+        <w:rPr>
+          <w:rStyle w:val="EmphasizeChar"/>
+        </w:rPr>
+        <w:t>dev</w:t>
+      </w:r>
+      <w:r>
+        <w:t xml:space="preserve">, </w:t>
+      </w:r>
+      <w:r>
+        <w:rPr>
+          <w:rStyle w:val="EmphasizeChar"/>
+        </w:rPr>
+        <w:t>test</w:t>
+      </w:r>
+      <w:r>
+        <w:t xml:space="preserve">, </w:t>
+      </w:r>
+      <w:r>
+        <w:rPr>
+          <w:rStyle w:val="EmphasizeChar"/>
+        </w:rPr>
+        <w:t>stage</w:t>
+      </w:r>
+      <w:r>
+        <w:t xml:space="preserve">, </w:t>
+      </w:r>
+      <w:r>
+        <w:rPr>
+          <w:rStyle w:val="EmphasizeChar"/>
+        </w:rPr>
+        <w:t>prod</w:t>
+      </w:r>
+      <w:r>
+        <w:t xml:space="preserve">, or </w:t>
+      </w:r>
+      <w:r>
+        <w:rPr>
+          <w:rStyle w:val="EmphasizeChar"/>
+        </w:rPr>
+        <w:t>other</w:t>
+      </w:r>
+      <w:r>
+        <w:t>.</w:t>
+      </w:r>
+    </w:p>
+    <w:p>
+      <w:pPr>
+        <w:ind w:left="1980" w:hanging="1620"/>
+      </w:pPr>
+      <w:r>
+        <w:rPr>
+          <w:rStyle w:val="EmphasizeChar"/>
+        </w:rPr>
+        <w:t>node</w:t>
+      </w:r>
+      <w:r>
+        <w:tab/>
+        <w:t xml:space="preserve">Docker host node name as specified in the </w:t>
+      </w:r>
+      <w:r>
+        <w:t>hive</w:t>
+      </w:r>
+      <w:r>
+        <w:t xml:space="preserve"> definition.</w:t>
+      </w:r>
+    </w:p>
+    <w:p>
+      <w:pPr>
+        <w:ind w:left="1980" w:hanging="1620"/>
+      </w:pPr>
+      <w:proofErr w:type="spellStart"/>
+      <w:r>
+        <w:rPr>
+          <w:rStyle w:val="EmphasizeChar"/>
+        </w:rPr>
+        <w:t>node_dnsname</w:t>
+      </w:r>
+      <w:proofErr w:type="spellEnd"/>
+      <w:r>
+        <w:tab/>
+        <w:t>Docker host node DNS name (if any).</w:t>
+      </w:r>
+    </w:p>
+    <w:p>
+      <w:pPr>
+        <w:ind w:left="1980" w:hanging="1620"/>
+      </w:pPr>
+      <w:proofErr w:type="spellStart"/>
+      <w:r>
+        <w:rPr>
+          <w:rStyle w:val="EmphasizeChar"/>
+        </w:rPr>
+        <w:t>node_ip</w:t>
+      </w:r>
+      <w:proofErr w:type="spellEnd"/>
+      <w:r>
+        <w:tab/>
+        <w:t xml:space="preserve">Docker host node’s IP address on the local </w:t>
+      </w:r>
+      <w:r>
+        <w:t>hive</w:t>
+      </w:r>
+      <w:r>
+        <w:t xml:space="preserve"> network.</w:t>
+      </w:r>
+    </w:p>
+    <w:p>
+      <w:pPr>
+        <w:ind w:left="1980" w:hanging="1620"/>
+      </w:pPr>
+      <w:proofErr w:type="spellStart"/>
+      <w:r>
+        <w:rPr>
+          <w:rStyle w:val="EmphasizeChar"/>
+        </w:rPr>
+        <w:t>node_role</w:t>
+      </w:r>
+      <w:proofErr w:type="spellEnd"/>
+      <w:r>
+        <w:tab/>
+        <w:t xml:space="preserve">Docker host node role, one of: </w:t>
+      </w:r>
+      <w:r>
+        <w:rPr>
+          <w:rStyle w:val="EmphasizeChar"/>
+        </w:rPr>
+        <w:t>manager</w:t>
+      </w:r>
+      <w:r>
+        <w:t xml:space="preserve"> or </w:t>
+      </w:r>
+      <w:r>
+        <w:rPr>
+          <w:rStyle w:val="EmphasizeChar"/>
+        </w:rPr>
+        <w:t>worker</w:t>
+      </w:r>
+      <w:r>
+        <w:t>.</w:t>
+      </w:r>
+    </w:p>
+    <w:p>
+      <w:pPr>
+        <w:ind w:left="1980" w:hanging="1620"/>
+      </w:pPr>
+      <w:r>
+        <w:rPr>
+          <w:rStyle w:val="EmphasizeChar"/>
+        </w:rPr>
+        <w:t>service</w:t>
+      </w:r>
+      <w:r>
+        <w:tab/>
+        <w:t>Names the service or container.</w:t>
+      </w:r>
+    </w:p>
+    <w:p>
+      <w:pPr>
+        <w:ind w:left="1980" w:hanging="1620"/>
+      </w:pPr>
+      <w:r>
+        <w:rPr>
+          <w:rStyle w:val="EmphasizeChar"/>
+        </w:rPr>
+        <w:t>tag</w:t>
+      </w:r>
+      <w:r>
+        <w:rPr>
+          <w:rStyle w:val="EmphasizeChar"/>
+        </w:rPr>
+        <w:tab/>
+      </w:r>
+      <w:r>
+        <w:t xml:space="preserve">The </w:t>
+      </w:r>
+      <w:proofErr w:type="spellStart"/>
+      <w:r>
+        <w:t>Fluentd</w:t>
+      </w:r>
+      <w:proofErr w:type="spellEnd"/>
+      <w:r>
+        <w:t xml:space="preserve"> event tag at the time when the event was persisted to Elasticsearch.</w:t>
+      </w:r>
+    </w:p>
+    <w:p>
+      <w:pPr>
+        <w:ind w:left="1980" w:hanging="1620"/>
+      </w:pPr>
+      <w:r>
+        <w:rPr>
+          <w:rStyle w:val="EmphasizeChar"/>
+        </w:rPr>
+        <w:t>@timestamp</w:t>
+      </w:r>
+      <w:r>
+        <w:tab/>
+        <w:t>Unix time (seconds) when the event was emitted or captured.</w:t>
+      </w:r>
+    </w:p>
+    <w:p>
+      <w:pPr>
+        <w:pStyle w:val="Heading2"/>
+      </w:pPr>
+      <w:r>
         <w:lastRenderedPageBreak/>
-        <w:t>http_status</w:t>
+        <w:t>Custom Event Processing</w:t>
+      </w:r>
+    </w:p>
+    <w:p>
+      <w:r>
+        <w:t xml:space="preserve">By default, </w:t>
+      </w:r>
+      <w:r>
+        <w:t>neonHIVE</w:t>
+      </w:r>
+      <w:r>
+        <w:t xml:space="preserve"> log pipeline attempts to extract some fields such as the timestamp, log level, module, and the remaining message from log events passing through the pipeline.  This can work for many applications, but sometimes logs require custom processing.</w:t>
+      </w:r>
+    </w:p>
+    <w:p>
+      <w:r>
+        <w:t>To accomplish this, you’ll need to ta</w:t>
+      </w:r>
+      <w:r>
+        <w:t>g the application events with a</w:t>
+      </w:r>
+      <w:r>
+        <w:t xml:space="preserve"> log source identifier as the leading tag segment.  The typical case will be to specify </w:t>
+      </w:r>
+      <w:r>
+        <w:rPr>
+          <w:rStyle w:val="EmphasizeChar"/>
+        </w:rPr>
+        <w:t>--log-driver=</w:t>
+      </w:r>
+      <w:proofErr w:type="spellStart"/>
+      <w:r>
+        <w:rPr>
+          <w:rStyle w:val="EmphasizeChar"/>
+        </w:rPr>
+        <w:t>f</w:t>
+      </w:r>
+      <w:r>
+        <w:rPr>
+          <w:rStyle w:val="EmphasizeChar"/>
+        </w:rPr>
+        <w:t>luentd</w:t>
       </w:r>
       <w:proofErr w:type="spellEnd"/>
       <w:r>
-        <w:tab/>
-      </w:r>
-      <w:r>
-        <w:t>HTTP response status code</w:t>
-      </w:r>
-      <w:r>
-        <w:t>.</w:t>
-      </w:r>
-    </w:p>
-    <w:p>
-      <w:pPr>
-        <w:ind w:left="2700" w:hanging="2250"/>
-      </w:pPr>
-      <w:proofErr w:type="spellStart"/>
-      <w:r>
-        <w:rPr>
-          <w:rStyle w:val="EmphasizeChar"/>
-        </w:rPr>
-        <w:t>http_time_active</w:t>
-      </w:r>
-      <w:proofErr w:type="spellEnd"/>
-      <w:r>
-        <w:tab/>
-      </w:r>
-      <w:r>
-        <w:t>Seconds</w:t>
-      </w:r>
-      <w:r>
-        <w:t xml:space="preserve"> </w:t>
-      </w:r>
-      <w:r>
-        <w:t>from the request time (</w:t>
-      </w:r>
-      <w:r>
-        <w:rPr>
-          <w:rStyle w:val="EmphasizeChar"/>
-        </w:rPr>
-        <w:t>@timestamp</w:t>
-      </w:r>
-      <w:r>
-        <w:t>) until the response was transmitted</w:t>
-      </w:r>
-      <w:r>
-        <w:t>.</w:t>
-      </w:r>
-    </w:p>
-    <w:p>
-      <w:pPr>
-        <w:ind w:left="2700" w:hanging="2250"/>
-      </w:pPr>
-      <w:proofErr w:type="spellStart"/>
-      <w:r>
-        <w:rPr>
-          <w:rStyle w:val="EmphasizeChar"/>
-        </w:rPr>
-        <w:t>http_time_idle</w:t>
-      </w:r>
-      <w:proofErr w:type="spellEnd"/>
-      <w:r>
-        <w:rPr>
-          <w:rStyle w:val="EmphasizeChar"/>
-        </w:rPr>
-        <w:tab/>
-      </w:r>
-      <w:r>
-        <w:t>Seconds</w:t>
-      </w:r>
-      <w:r>
-        <w:t xml:space="preserve"> waiting idle for the first byte of the HTTP.</w:t>
-      </w:r>
-    </w:p>
-    <w:p>
-      <w:pPr>
-        <w:ind w:left="2700" w:hanging="2250"/>
-      </w:pPr>
-      <w:proofErr w:type="spellStart"/>
-      <w:r>
-        <w:rPr>
-          <w:rStyle w:val="EmphasizeChar"/>
-        </w:rPr>
-        <w:t>http_time_request</w:t>
-      </w:r>
-      <w:proofErr w:type="spellEnd"/>
-      <w:r>
-        <w:tab/>
-      </w:r>
-      <w:r>
-        <w:t>Seconds</w:t>
-      </w:r>
-      <w:r>
-        <w:t xml:space="preserve"> to receive the full HTTP request from the first byte</w:t>
-      </w:r>
-      <w:r>
-        <w:t>.</w:t>
-      </w:r>
-    </w:p>
-    <w:p>
-      <w:pPr>
-        <w:ind w:left="2700" w:hanging="2250"/>
-      </w:pPr>
-      <w:proofErr w:type="spellStart"/>
-      <w:r>
-        <w:rPr>
-          <w:rStyle w:val="EmphasizeChar"/>
-        </w:rPr>
-        <w:t>http_time_response</w:t>
-      </w:r>
-      <w:proofErr w:type="spellEnd"/>
-      <w:r>
-        <w:tab/>
-      </w:r>
-      <w:r>
-        <w:t xml:space="preserve">Seconds </w:t>
-      </w:r>
-      <w:r>
-        <w:t>the backend server took to process the request and return the response line and headers</w:t>
-      </w:r>
-      <w:r>
-        <w:t>.</w:t>
-      </w:r>
-      <w:r>
-        <w:t xml:space="preserve">  This does not include the time to return all of the response contents.</w:t>
-      </w:r>
-    </w:p>
-    <w:p>
-      <w:pPr>
-        <w:ind w:left="2700" w:hanging="2250"/>
-      </w:pPr>
-      <w:proofErr w:type="spellStart"/>
-      <w:r>
-        <w:rPr>
-          <w:rStyle w:val="EmphasizeChar"/>
-        </w:rPr>
-        <w:t>http_uri</w:t>
-      </w:r>
-      <w:proofErr w:type="spellEnd"/>
-      <w:r>
-        <w:tab/>
-      </w:r>
-      <w:r>
-        <w:t>R</w:t>
-      </w:r>
-      <w:r>
-        <w:t xml:space="preserve">elative request URI </w:t>
-      </w:r>
-      <w:r>
-        <w:t>excluding</w:t>
-      </w:r>
-      <w:r>
-        <w:t xml:space="preserve"> query string</w:t>
-      </w:r>
-      <w:r>
-        <w:t>s</w:t>
-      </w:r>
-      <w:r>
-        <w:t>.</w:t>
-      </w:r>
-    </w:p>
-    <w:p>
-      <w:pPr>
-        <w:ind w:left="2700" w:hanging="2250"/>
-      </w:pPr>
-      <w:proofErr w:type="spellStart"/>
-      <w:r>
-        <w:rPr>
-          <w:rStyle w:val="EmphasizeChar"/>
-        </w:rPr>
-        <w:t>http_uri_query</w:t>
-      </w:r>
-      <w:proofErr w:type="spellEnd"/>
-      <w:r>
-        <w:rPr>
-          <w:rStyle w:val="EmphasizeChar"/>
-        </w:rPr>
-        <w:tab/>
-      </w:r>
-      <w:r>
-        <w:t>Request URI query string.</w:t>
-      </w:r>
-    </w:p>
-    <w:p>
-      <w:pPr>
-        <w:ind w:left="2700" w:hanging="2250"/>
-      </w:pPr>
-      <w:proofErr w:type="spellStart"/>
-      <w:r>
-        <w:rPr>
-          <w:rStyle w:val="EmphasizeChar"/>
-        </w:rPr>
-        <w:t>http_user_agent</w:t>
-      </w:r>
-      <w:proofErr w:type="spellEnd"/>
-      <w:r>
-        <w:tab/>
-      </w:r>
-      <w:r>
-        <w:t xml:space="preserve">HTTP </w:t>
-      </w:r>
-      <w:r>
-        <w:rPr>
-          <w:rStyle w:val="EmphasizeChar"/>
-        </w:rPr>
-        <w:t>User-Agent</w:t>
-      </w:r>
-      <w:r>
-        <w:t xml:space="preserve"> header.</w:t>
-      </w:r>
-    </w:p>
-    <w:p>
-      <w:pPr>
-        <w:ind w:left="2700" w:hanging="2250"/>
-      </w:pPr>
-      <w:proofErr w:type="spellStart"/>
-      <w:r>
-        <w:rPr>
-          <w:rStyle w:val="EmphasizeChar"/>
-        </w:rPr>
-        <w:t>http_version</w:t>
-      </w:r>
-      <w:proofErr w:type="spellEnd"/>
-      <w:r>
-        <w:tab/>
-      </w:r>
-      <w:r>
-        <w:t>The HTTP version, like: HTTP/1.</w:t>
-      </w:r>
-      <w:r>
-        <w:t>1</w:t>
-      </w:r>
-    </w:p>
-    <w:p>
-      <w:pPr>
-        <w:pStyle w:val="Heading3"/>
-      </w:pPr>
-      <w:r>
-        <w:t xml:space="preserve">Audit </w:t>
-      </w:r>
-      <w:r>
-        <w:t>Details</w:t>
-      </w:r>
-    </w:p>
-    <w:p>
-      <w:r>
-        <w:t>TODO: DESCRIBE THESE</w:t>
-      </w:r>
-    </w:p>
-    <w:p>
-      <w:pPr>
-        <w:ind w:left="1980" w:hanging="1620"/>
-      </w:pPr>
-      <w:r>
-        <w:rPr>
-          <w:rStyle w:val="EmphasizeChar"/>
-        </w:rPr>
-        <w:t>cluster</w:t>
-      </w:r>
-      <w:r>
-        <w:tab/>
-        <w:t xml:space="preserve">Identifies the source </w:t>
-      </w:r>
-      <w:r>
-        <w:t>hive</w:t>
-      </w:r>
-      <w:r>
-        <w:t>/cluster</w:t>
-      </w:r>
-      <w:r>
-        <w:t xml:space="preserve"> within the datacenter.</w:t>
-      </w:r>
-    </w:p>
-    <w:p>
-      <w:pPr>
-        <w:ind w:left="1980" w:hanging="1620"/>
-      </w:pPr>
-      <w:r>
-        <w:rPr>
-          <w:rStyle w:val="EmphasizeChar"/>
-        </w:rPr>
-        <w:t>datacenter</w:t>
-      </w:r>
-      <w:r>
-        <w:tab/>
-        <w:t>Identifies the source datacenter.</w:t>
-      </w:r>
-    </w:p>
-    <w:p>
-      <w:pPr>
-        <w:ind w:left="1980" w:hanging="1620"/>
-      </w:pPr>
-      <w:r>
-        <w:rPr>
-          <w:rStyle w:val="EmphasizeChar"/>
-        </w:rPr>
-        <w:t>details</w:t>
-      </w:r>
-      <w:r>
-        <w:rPr>
-          <w:rStyle w:val="EmphasizeChar"/>
-        </w:rPr>
-        <w:tab/>
-      </w:r>
-      <w:r>
-        <w:t>Vault audit event details.</w:t>
-      </w:r>
-    </w:p>
-    <w:p>
-      <w:pPr>
-        <w:ind w:left="1980" w:hanging="1620"/>
-      </w:pPr>
-      <w:r>
-        <w:rPr>
-          <w:rStyle w:val="EmphasizeChar"/>
-        </w:rPr>
-        <w:t>environment</w:t>
-      </w:r>
-      <w:r>
-        <w:tab/>
-        <w:t xml:space="preserve">Identifies the operational environment, one of: </w:t>
-      </w:r>
-      <w:r>
-        <w:rPr>
-          <w:rStyle w:val="EmphasizeChar"/>
-        </w:rPr>
-        <w:t>dev</w:t>
-      </w:r>
-      <w:r>
-        <w:t xml:space="preserve">, </w:t>
-      </w:r>
-      <w:r>
-        <w:rPr>
-          <w:rStyle w:val="EmphasizeChar"/>
-        </w:rPr>
-        <w:t>test</w:t>
-      </w:r>
-      <w:r>
-        <w:t xml:space="preserve">, </w:t>
-      </w:r>
-      <w:r>
-        <w:rPr>
-          <w:rStyle w:val="EmphasizeChar"/>
-        </w:rPr>
-        <w:t>stage</w:t>
-      </w:r>
-      <w:r>
-        <w:t xml:space="preserve">, </w:t>
-      </w:r>
-      <w:r>
-        <w:rPr>
-          <w:rStyle w:val="EmphasizeChar"/>
-        </w:rPr>
-        <w:t>prod</w:t>
-      </w:r>
-      <w:r>
-        <w:t xml:space="preserve">, or </w:t>
-      </w:r>
-      <w:r>
-        <w:rPr>
-          <w:rStyle w:val="EmphasizeChar"/>
-        </w:rPr>
-        <w:t>other</w:t>
-      </w:r>
-      <w:r>
-        <w:t>.</w:t>
-      </w:r>
-    </w:p>
-    <w:p>
-      <w:pPr>
-        <w:ind w:left="1980" w:hanging="1620"/>
-      </w:pPr>
-      <w:r>
-        <w:rPr>
-          <w:rStyle w:val="EmphasizeChar"/>
-        </w:rPr>
-        <w:t>node</w:t>
-      </w:r>
-      <w:r>
-        <w:tab/>
-        <w:t xml:space="preserve">Docker host node name as specified in the </w:t>
-      </w:r>
-      <w:r>
-        <w:t>hive</w:t>
-      </w:r>
-      <w:r>
-        <w:t xml:space="preserve"> definition.</w:t>
-      </w:r>
-    </w:p>
-    <w:p>
-      <w:pPr>
-        <w:ind w:left="1980" w:hanging="1620"/>
-      </w:pPr>
-      <w:proofErr w:type="spellStart"/>
-      <w:r>
-        <w:rPr>
-          <w:rStyle w:val="EmphasizeChar"/>
-        </w:rPr>
-        <w:t>node_dnsname</w:t>
-      </w:r>
-      <w:proofErr w:type="spellEnd"/>
-      <w:r>
-        <w:tab/>
-        <w:t>Docker host node DNS name (if any).</w:t>
-      </w:r>
-    </w:p>
-    <w:p>
-      <w:pPr>
-        <w:ind w:left="1980" w:hanging="1620"/>
-      </w:pPr>
-      <w:proofErr w:type="spellStart"/>
-      <w:r>
-        <w:rPr>
-          <w:rStyle w:val="EmphasizeChar"/>
-        </w:rPr>
-        <w:t>node_ip</w:t>
-      </w:r>
-      <w:proofErr w:type="spellEnd"/>
-      <w:r>
-        <w:tab/>
-        <w:t xml:space="preserve">Docker host node’s IP address on the local </w:t>
-      </w:r>
-      <w:r>
-        <w:t>hive</w:t>
-      </w:r>
-      <w:r>
-        <w:t xml:space="preserve"> network.</w:t>
-      </w:r>
-    </w:p>
-    <w:p>
-      <w:pPr>
-        <w:ind w:left="1980" w:hanging="1620"/>
-      </w:pPr>
-      <w:proofErr w:type="spellStart"/>
-      <w:r>
-        <w:rPr>
-          <w:rStyle w:val="EmphasizeChar"/>
-        </w:rPr>
-        <w:t>node_role</w:t>
-      </w:r>
-      <w:proofErr w:type="spellEnd"/>
-      <w:r>
-        <w:tab/>
-        <w:t xml:space="preserve">Docker host node role, one of: </w:t>
-      </w:r>
-      <w:r>
-        <w:rPr>
-          <w:rStyle w:val="EmphasizeChar"/>
-        </w:rPr>
-        <w:t>manager</w:t>
-      </w:r>
-      <w:r>
-        <w:t xml:space="preserve"> or </w:t>
-      </w:r>
-      <w:r>
-        <w:rPr>
-          <w:rStyle w:val="EmphasizeChar"/>
-        </w:rPr>
-        <w:t>worker</w:t>
-      </w:r>
-      <w:r>
-        <w:t>.</w:t>
-      </w:r>
-    </w:p>
-    <w:p>
-      <w:pPr>
-        <w:ind w:left="1980" w:hanging="1620"/>
-      </w:pPr>
-      <w:r>
-        <w:rPr>
-          <w:rStyle w:val="EmphasizeChar"/>
-        </w:rPr>
-        <w:t>service</w:t>
-      </w:r>
-      <w:r>
-        <w:tab/>
-        <w:t>Names the service or container.</w:t>
-      </w:r>
-    </w:p>
-    <w:p>
-      <w:pPr>
-        <w:ind w:left="1980" w:hanging="1620"/>
-      </w:pPr>
-      <w:r>
-        <w:rPr>
-          <w:rStyle w:val="EmphasizeChar"/>
-        </w:rPr>
-        <w:t>tag</w:t>
-      </w:r>
-      <w:r>
-        <w:rPr>
-          <w:rStyle w:val="EmphasizeChar"/>
-        </w:rPr>
-        <w:tab/>
-      </w:r>
-      <w:r>
-        <w:t xml:space="preserve">The </w:t>
-      </w:r>
-      <w:proofErr w:type="spellStart"/>
-      <w:r>
-        <w:t>Fluentd</w:t>
-      </w:r>
-      <w:proofErr w:type="spellEnd"/>
-      <w:r>
-        <w:t xml:space="preserve"> event tag at the time when the event was persisted to Elasticsearch.</w:t>
-      </w:r>
-    </w:p>
-    <w:p>
-      <w:pPr>
-        <w:ind w:left="1980" w:hanging="1620"/>
-      </w:pPr>
-      <w:r>
-        <w:rPr>
-          <w:rStyle w:val="EmphasizeChar"/>
-        </w:rPr>
-        <w:t>@timestamp</w:t>
-      </w:r>
-      <w:r>
-        <w:tab/>
-        <w:t>Unix time (seconds) when the event was emitted or captured.</w:t>
-      </w:r>
-    </w:p>
-    <w:p>
-      <w:pPr>
-        <w:pStyle w:val="Heading2"/>
-      </w:pPr>
-      <w:r>
-        <w:t>Custom Event Processing</w:t>
-      </w:r>
-    </w:p>
-    <w:p>
-      <w:r>
-        <w:t xml:space="preserve">By default, </w:t>
-      </w:r>
-      <w:r>
-        <w:t>neonHIVE</w:t>
-      </w:r>
-      <w:r>
-        <w:t xml:space="preserve"> log pipeline attempts to extract some fields such as the timestamp, log level, module, and the remaining message from log events passing through the pipeline.  This can work for many applications, but sometimes logs require custom processing.</w:t>
-      </w:r>
-    </w:p>
-    <w:p>
-      <w:r>
-        <w:t>To accomplish this, you’ll need to ta</w:t>
-      </w:r>
-      <w:r>
-        <w:t>g the application events with a</w:t>
-      </w:r>
-      <w:r>
-        <w:t xml:space="preserve"> log source identifier as the leading tag segment.  The typical case will be to specify </w:t>
-      </w:r>
-      <w:r>
-        <w:rPr>
-          <w:rStyle w:val="EmphasizeChar"/>
-        </w:rPr>
-        <w:t>--log-driver=</w:t>
-      </w:r>
-      <w:proofErr w:type="spellStart"/>
-      <w:r>
-        <w:rPr>
-          <w:rStyle w:val="EmphasizeChar"/>
-        </w:rPr>
-        <w:t>f</w:t>
-      </w:r>
-      <w:r>
-        <w:rPr>
-          <w:rStyle w:val="EmphasizeChar"/>
-        </w:rPr>
-        <w:t>luentd</w:t>
-      </w:r>
-      <w:proofErr w:type="spellEnd"/>
-      <w:r>
         <w:t xml:space="preserve"> and then </w:t>
       </w:r>
       <w:r>
@@ -7328,11 +7381,7 @@
         <w:t>opt tag=&lt;value&gt;</w:t>
       </w:r>
       <w:r>
-        <w:t xml:space="preserve"> as </w:t>
-      </w:r>
-      <w:r>
-        <w:lastRenderedPageBreak/>
-        <w:t xml:space="preserve">one of these strings when deploying a Docker service or container.  This gives the </w:t>
+        <w:t xml:space="preserve"> as one of these strings when deploying a Docker service or container.  This gives the </w:t>
       </w:r>
       <w:r>
         <w:rPr>
@@ -7611,6 +7660,7 @@
     </w:p>
     <w:p>
       <w:r>
+        <w:lastRenderedPageBreak/>
         <w:t xml:space="preserve">The </w:t>
       </w:r>
       <w:r>
@@ -7718,7 +7768,6 @@
     </w:p>
     <w:p>
       <w:r>
-        <w:lastRenderedPageBreak/>
         <w:t>Solution #1 works well for de</w:t>
       </w:r>
       <w:r>
@@ -8096,7 +8145,11 @@
     </w:p>
     <w:p>
       <w:r>
-        <w:t xml:space="preserve">Many of these host names need to resolve to the private IP address of the host node running the calling service or container.  For services like Consul, this works because each node has a Consul instance running which a member of the Consul cluster.  Other services have load balancers running on each node or will take advantage of the Docker ingress/mesh network (when that works).  The basic idea here is that applications can simply send traffic to the host node its running on and rely on Consul, a load balancer, or Docker to forward the traffic to a functioning service somewhere in the </w:t>
+        <w:t xml:space="preserve">Many of these host names need to resolve to the private IP address of the host node running the calling service or container.  For services like Consul, this works because each node has a Consul instance running which a member of the Consul cluster.  Other services have load balancers running on each node or will take advantage of the Docker ingress/mesh network (when that works).  The basic idea here </w:t>
+      </w:r>
+      <w:r>
+        <w:lastRenderedPageBreak/>
+        <w:t xml:space="preserve">is that applications can simply send traffic to the host node its running on and rely on Consul, a load balancer, or Docker to forward the traffic to a functioning service somewhere in the </w:t>
       </w:r>
       <w:r>
         <w:t>hive</w:t>
@@ -8286,7 +8339,6 @@
     </w:p>
     <w:p>
       <w:r>
-        <w:lastRenderedPageBreak/>
         <w:t xml:space="preserve">This is a little </w:t>
       </w:r>
       <w:r>
@@ -8384,7 +8436,7 @@
           <v:shape id="_x0000_i1026" type="#_x0000_t75" style="width:234.75pt;height:123.75pt" o:ole="">
             <v:imagedata r:id="rId25" o:title=""/>
           </v:shape>
-          <o:OLEObject Type="Embed" ProgID="Visio.Drawing.15" ShapeID="_x0000_i1026" DrawAspect="Content" ObjectID="_1597732146" r:id="rId26"/>
+          <o:OLEObject Type="Embed" ProgID="Visio.Drawing.15" ShapeID="_x0000_i1026" DrawAspect="Content" ObjectID="_1597993934" r:id="rId26"/>
         </w:object>
       </w:r>
     </w:p>
@@ -8691,6 +8743,7 @@
         </w:numPr>
       </w:pPr>
       <w:r>
+        <w:lastRenderedPageBreak/>
         <w:t xml:space="preserve">The </w:t>
       </w:r>
       <w:r>
@@ -8751,7 +8804,6 @@
         <w:pStyle w:val="Heading2"/>
       </w:pPr>
       <w:r>
-        <w:lastRenderedPageBreak/>
         <w:t>Hive</w:t>
       </w:r>
       <w:r>
@@ -9415,7 +9467,11 @@
         <w:t>attempts to resolve names from the local hosts file before forwarding requests on to the upstream DNS servers.</w:t>
       </w:r>
       <w:r>
-        <w:t xml:space="preserve">  This is radically less complex and fundamentally more reliable than my previous approach of using the authoritative server and a remote backend service or even trying to do something similar using Lua to intercept requests in the recursor.</w:t>
+        <w:t xml:space="preserve">  This is radically less complex </w:t>
+      </w:r>
+      <w:r>
+        <w:lastRenderedPageBreak/>
+        <w:t>and fundamentally more reliable than my previous approach of using the authoritative server and a remote backend service or even trying to do something similar using Lua to intercept requests in the recursor.</w:t>
       </w:r>
     </w:p>
     <w:p>
@@ -9432,7 +9488,7 @@
           <v:shape id="_x0000_i1027" type="#_x0000_t75" style="width:552pt;height:419.25pt" o:ole="">
             <v:imagedata r:id="rId27" o:title=""/>
           </v:shape>
-          <o:OLEObject Type="Embed" ProgID="Visio.Drawing.15" ShapeID="_x0000_i1027" DrawAspect="Content" ObjectID="_1597732147" r:id="rId28"/>
+          <o:OLEObject Type="Embed" ProgID="Visio.Drawing.15" ShapeID="_x0000_i1027" DrawAspect="Content" ObjectID="_1597993935" r:id="rId28"/>
         </w:object>
       </w:r>
     </w:p>
@@ -9489,6 +9545,7 @@
         <w:pStyle w:val="Heading1"/>
       </w:pPr>
       <w:r>
+        <w:lastRenderedPageBreak/>
         <w:t>Hive</w:t>
       </w:r>
       <w:r>
@@ -9514,7 +9571,6 @@
         <w:keepLines/>
       </w:pPr>
       <w:r>
-        <w:lastRenderedPageBreak/>
         <w:t xml:space="preserve">Dashboards are specified by the </w:t>
       </w:r>
       <w:proofErr w:type="spellStart"/>
@@ -10333,6 +10389,9 @@
       </w:r>
       <w:r>
         <w:br/>
+      </w:r>
+      <w:r>
+        <w:lastRenderedPageBreak/>
         <w:t xml:space="preserve">        </w:t>
       </w:r>
       <w:proofErr w:type="spellStart"/>
@@ -10371,7 +10430,6 @@
           <w:b/>
           <w:color w:val="C45911" w:themeColor="accent2" w:themeShade="BF"/>
         </w:rPr>
-        <w:lastRenderedPageBreak/>
         <w:t>node_</w:t>
       </w:r>
       <w:r>
@@ -15915,7 +15973,7 @@
 </file>
 
 <file path=customXml/itemProps1.xml><?xml version="1.0" encoding="utf-8"?>
-<ds:datastoreItem xmlns:ds="http://schemas.openxmlformats.org/officeDocument/2006/customXml" ds:itemID="{5F083A13-3DDB-4DED-9AC1-B1E621CE6EA1}">
+<ds:datastoreItem xmlns:ds="http://schemas.openxmlformats.org/officeDocument/2006/customXml" ds:itemID="{744C21CC-5B03-4B09-86D6-A66B339C61D3}">
   <ds:schemaRefs>
     <ds:schemaRef ds:uri="http://schemas.openxmlformats.org/officeDocument/2006/bibliography"/>
   </ds:schemaRefs>

</xml_diff>

<commit_message>
#330 [done]: [neon-secret-retriever]: Capture a Docker secret and persist to Consul
</commit_message>
<xml_diff>
--- a/Doc/Hive Notes.docx
+++ b/Doc/Hive Notes.docx
@@ -3458,82 +3458,110 @@
       <w:r>
         <w:t xml:space="preserve">      ...</w:t>
       </w:r>
+      <w:r>
+        <w:br/>
+      </w:r>
+      <w:r>
+        <w:t xml:space="preserve">    </w:t>
+      </w:r>
+      <w:r>
+        <w:t xml:space="preserve">    </w:t>
+      </w:r>
+      <w:r>
+        <w:t>neon-proxy-manager</w:t>
+      </w:r>
+      <w:r>
+        <w:br/>
+        <w:t xml:space="preserve">    </w:t>
+      </w:r>
+      <w:r>
+        <w:t xml:space="preserve">    </w:t>
+      </w:r>
+      <w:r>
+        <w:t xml:space="preserve">      ...</w:t>
+      </w:r>
+      <w:r>
+        <w:br/>
+        <w:t xml:space="preserve">        neon-secret-retriever</w:t>
+      </w:r>
+      <w:r>
+        <w:br/>
+        <w:t xml:space="preserve">            [timestamp]</w:t>
+      </w:r>
+      <w:r>
+        <w:t>~</w:t>
+      </w:r>
+      <w:r>
+        <w:t>GUID          - used by [neon-secret-retriever] for persisting</w:t>
+      </w:r>
+      <w:r>
+        <w:br/>
+        <w:t xml:space="preserve">                                        a Docker secret.  [timestamp] will be set to</w:t>
+      </w:r>
+      <w:r>
+        <w:br/>
+        <w:t xml:space="preserve">                                        something like [</w:t>
+      </w:r>
+      <w:r>
+        <w:t>2018-06-05T14</w:t>
+      </w:r>
+      <w:r>
+        <w:t>_</w:t>
+      </w:r>
+      <w:r>
+        <w:t>30</w:t>
+      </w:r>
+      <w:r>
+        <w:t>_</w:t>
+      </w:r>
+      <w:r>
+        <w:t>13.000Z</w:t>
+      </w:r>
+      <w:r>
+        <w:t xml:space="preserve">] </w:t>
+      </w:r>
+      <w:r>
+        <w:br/>
+        <w:t xml:space="preserve">                                        indicating the time when the secret was </w:t>
+      </w:r>
+      <w:r>
+        <w:br/>
+        <w:t xml:space="preserve">                                        requested and GUID is a generated unique ID.</w:t>
+      </w:r>
+      <w:r>
+        <w:br/>
+        <w:t xml:space="preserve">                                        Keys with timestamps older than </w:t>
+      </w:r>
+      <w:r>
+        <w:t>30</w:t>
+      </w:r>
+      <w:r>
+        <w:t xml:space="preserve"> min</w:t>
+      </w:r>
+      <w:r>
+        <w:t xml:space="preserve"> will </w:t>
+      </w:r>
+      <w:r>
+        <w:br/>
+        <w:t xml:space="preserve">                                        be removed by [neon-hive-manager].</w:t>
+      </w:r>
+      <w:r>
+        <w:br/>
+      </w:r>
+      <w:r>
+        <w:br/>
+        <w:t xml:space="preserve">                                        Note that the colons (:) characters in the</w:t>
+      </w:r>
+      <w:r>
+        <w:br/>
+        <w:t xml:space="preserve">                                        timestamp were replaced by underscores to</w:t>
+      </w:r>
+      <w:r>
+        <w:br/>
+        <w:t xml:space="preserve">                                        prevent Consul from escaping them.</w:t>
+      </w:r>
       <w:bookmarkStart w:id="0" w:name="_GoBack"/>
       <w:bookmarkEnd w:id="0"/>
-      <w:r>
-        <w:br/>
-      </w:r>
-      <w:r>
-        <w:t xml:space="preserve">    </w:t>
-      </w:r>
-      <w:r>
-        <w:t xml:space="preserve">    </w:t>
-      </w:r>
-      <w:r>
-        <w:t>neon-proxy-manager</w:t>
-      </w:r>
-      <w:r>
-        <w:br/>
-        <w:t xml:space="preserve">    </w:t>
-      </w:r>
-      <w:r>
-        <w:t xml:space="preserve">    </w:t>
-      </w:r>
-      <w:r>
-        <w:t xml:space="preserve">      ...</w:t>
-      </w:r>
-      <w:r>
-        <w:br/>
-        <w:t xml:space="preserve">        neon-secret-retriever</w:t>
-      </w:r>
-      <w:r>
-        <w:br/>
-      </w:r>
-      <w:r>
-        <w:t xml:space="preserve">        </w:t>
-      </w:r>
-      <w:r>
-        <w:t xml:space="preserve">    </w:t>
-      </w:r>
-      <w:r>
-        <w:t>[timestamp]</w:t>
-      </w:r>
-      <w:r>
-        <w:t>~</w:t>
-      </w:r>
-      <w:r>
-        <w:t>GUID          - used by [neon-secret-retriever] for persisting</w:t>
-      </w:r>
-      <w:r>
-        <w:br/>
-        <w:t xml:space="preserve">                                        a Docker secret.  [timestamp] will be set to</w:t>
-      </w:r>
-      <w:r>
-        <w:br/>
-        <w:t xml:space="preserve">                                        something like [</w:t>
-      </w:r>
-      <w:r>
-        <w:t>2018-06-05T14:30:13.000Z</w:t>
-      </w:r>
-      <w:r>
-        <w:t xml:space="preserve">] </w:t>
-      </w:r>
-      <w:r>
-        <w:br/>
-        <w:t xml:space="preserve">                                        indicating the time when the secret was </w:t>
-      </w:r>
-      <w:r>
-        <w:br/>
-        <w:t xml:space="preserve">                                        requested and GUID is a generated unique ID.</w:t>
-      </w:r>
-      <w:r>
-        <w:br/>
-        <w:t xml:space="preserve">                                        Keys with timestamps older than an hour will </w:t>
-      </w:r>
-      <w:r>
-        <w:br/>
-        <w:t xml:space="preserve">                                        be removed by [neon-hive-manager].</w:t>
-      </w:r>
       <w:r>
         <w:br/>
       </w:r>
@@ -3680,6 +3708,7 @@
     </w:p>
     <w:p>
       <w:r>
+        <w:lastRenderedPageBreak/>
         <w:t xml:space="preserve">RabbitMQ </w:t>
       </w:r>
       <w:r>
@@ -3698,11 +3727,7 @@
         <w:t xml:space="preserve"> </w:t>
       </w:r>
       <w:r>
-        <w:t xml:space="preserve">A virtual host is essentially a namespace that looks like a Linux directory path.  RabbitMQ </w:t>
-      </w:r>
-      <w:r>
-        <w:lastRenderedPageBreak/>
-        <w:t xml:space="preserve">allows for multiple virtual hosts to be configured and for accounts to be granted permissions on specific these </w:t>
+        <w:t xml:space="preserve">A virtual host is essentially a namespace that looks like a Linux directory path.  RabbitMQ allows for multiple virtual hosts to be configured and for accounts to be granted permissions on specific these </w:t>
       </w:r>
       <w:r>
         <w:t xml:space="preserve">virtual </w:t>
@@ -4191,7 +4216,7 @@
           <v:shape id="_x0000_i1025" type="#_x0000_t75" style="width:564.75pt;height:444.75pt" o:ole="">
             <v:imagedata r:id="rId14" o:title=""/>
           </v:shape>
-          <o:OLEObject Type="Embed" ProgID="Visio.Drawing.15" ShapeID="_x0000_i1025" DrawAspect="Content" ObjectID="_1597993933" r:id="rId15"/>
+          <o:OLEObject Type="Embed" ProgID="Visio.Drawing.15" ShapeID="_x0000_i1025" DrawAspect="Content" ObjectID="_1598007092" r:id="rId15"/>
         </w:object>
       </w:r>
     </w:p>
@@ -8436,7 +8461,7 @@
           <v:shape id="_x0000_i1026" type="#_x0000_t75" style="width:234.75pt;height:123.75pt" o:ole="">
             <v:imagedata r:id="rId25" o:title=""/>
           </v:shape>
-          <o:OLEObject Type="Embed" ProgID="Visio.Drawing.15" ShapeID="_x0000_i1026" DrawAspect="Content" ObjectID="_1597993934" r:id="rId26"/>
+          <o:OLEObject Type="Embed" ProgID="Visio.Drawing.15" ShapeID="_x0000_i1026" DrawAspect="Content" ObjectID="_1598007093" r:id="rId26"/>
         </w:object>
       </w:r>
     </w:p>
@@ -9488,7 +9513,7 @@
           <v:shape id="_x0000_i1027" type="#_x0000_t75" style="width:552pt;height:419.25pt" o:ole="">
             <v:imagedata r:id="rId27" o:title=""/>
           </v:shape>
-          <o:OLEObject Type="Embed" ProgID="Visio.Drawing.15" ShapeID="_x0000_i1027" DrawAspect="Content" ObjectID="_1597993935" r:id="rId28"/>
+          <o:OLEObject Type="Embed" ProgID="Visio.Drawing.15" ShapeID="_x0000_i1027" DrawAspect="Content" ObjectID="_1598007094" r:id="rId28"/>
         </w:object>
       </w:r>
     </w:p>
@@ -15973,7 +15998,7 @@
 </file>
 
 <file path=customXml/itemProps1.xml><?xml version="1.0" encoding="utf-8"?>
-<ds:datastoreItem xmlns:ds="http://schemas.openxmlformats.org/officeDocument/2006/customXml" ds:itemID="{744C21CC-5B03-4B09-86D6-A66B339C61D3}">
+<ds:datastoreItem xmlns:ds="http://schemas.openxmlformats.org/officeDocument/2006/customXml" ds:itemID="{CC19101B-5383-4CAD-AAD9-DFE821CB3A25}">
   <ds:schemaRefs>
     <ds:schemaRef ds:uri="http://schemas.openxmlformats.org/officeDocument/2006/bibliography"/>
   </ds:schemaRefs>

</xml_diff>

<commit_message>
#337 [progress]: HiveMQ bootstrap settings
Generate the hive [hivemq-bootstrap] global Consul setting during hive setup and upgrade.
</commit_message>
<xml_diff>
--- a/Doc/Hive Notes.docx
+++ b/Doc/Hive Notes.docx
@@ -3270,298 +3270,331 @@
       </w:r>
       <w:r>
         <w:br/>
-        <w:t xml:space="preserve">        log-retention-days</w:t>
-      </w:r>
-      <w:r>
-        <w:tab/>
-      </w:r>
-      <w:r>
-        <w:tab/>
-      </w:r>
-      <w:r>
-        <w:t>- number of days to retain logs</w:t>
-      </w:r>
-      <w:r>
-        <w:br/>
-      </w:r>
-      <w:r>
-        <w:t xml:space="preserve">        neon-cli</w:t>
-      </w:r>
-      <w:r>
-        <w:tab/>
-      </w:r>
-      <w:r>
-        <w:tab/>
-      </w:r>
-      <w:r>
-        <w:tab/>
-      </w:r>
-      <w:r>
-        <w:tab/>
-      </w:r>
-      <w:r>
-        <w:t xml:space="preserve">- minimum </w:t>
-      </w:r>
-      <w:r>
-        <w:t xml:space="preserve">allowed </w:t>
-      </w:r>
-      <w:r>
-        <w:t>client version</w:t>
-      </w:r>
-      <w:r>
-        <w:br/>
-        <w:t xml:space="preserve">        pets</w:t>
-      </w:r>
-      <w:r>
-        <w:t>-definition</w:t>
-      </w:r>
-      <w:r>
-        <w:tab/>
-      </w:r>
-      <w:r>
-        <w:tab/>
-      </w:r>
-      <w:r>
-        <w:tab/>
-      </w:r>
-      <w:r>
-        <w:t xml:space="preserve">- </w:t>
-      </w:r>
-      <w:r>
-        <w:t>d</w:t>
-      </w:r>
-      <w:r>
-        <w:t xml:space="preserve">efinitions for the </w:t>
-      </w:r>
-      <w:r>
-        <w:t>hive</w:t>
-      </w:r>
-      <w:r>
-        <w:t xml:space="preserve"> pets</w:t>
-      </w:r>
-      <w:r>
-        <w:br/>
-      </w:r>
-      <w:r>
         <w:t xml:space="preserve">        </w:t>
       </w:r>
       <w:proofErr w:type="spellStart"/>
       <w:r>
-        <w:t>uuid</w:t>
+        <w:t>hivemq</w:t>
       </w:r>
       <w:proofErr w:type="spellEnd"/>
       <w:r>
-        <w:tab/>
-      </w:r>
-      <w:r>
-        <w:tab/>
-      </w:r>
-      <w:r>
-        <w:tab/>
-      </w:r>
-      <w:r>
-        <w:tab/>
-      </w:r>
-      <w:r>
-        <w:t xml:space="preserve">- UUID for the </w:t>
-      </w:r>
-      <w:r>
-        <w:t>hive</w:t>
-      </w:r>
-      <w:r>
-        <w:br/>
-      </w:r>
-      <w:r>
-        <w:t xml:space="preserve">        version</w:t>
-      </w:r>
-      <w:r>
-        <w:tab/>
-      </w:r>
-      <w:r>
-        <w:tab/>
-      </w:r>
-      <w:r>
-        <w:tab/>
-      </w:r>
-      <w:r>
-        <w:tab/>
-        <w:t xml:space="preserve">- </w:t>
-      </w:r>
-      <w:r>
-        <w:t>hive</w:t>
-      </w:r>
-      <w:r>
-        <w:t xml:space="preserve"> version (actually the version of </w:t>
-      </w:r>
-      <w:r>
-        <w:br/>
-        <w:t xml:space="preserve">                                        neon-cli that created or last updated the</w:t>
-      </w:r>
-      <w:r>
-        <w:br/>
-        <w:t xml:space="preserve">                                        </w:t>
-      </w:r>
-      <w:r>
-        <w:t>hive</w:t>
-      </w:r>
-      <w:r>
-        <w:br/>
-        <w:t xml:space="preserve">    </w:t>
-      </w:r>
-      <w:r>
-        <w:t>service</w:t>
-      </w:r>
-      <w:r>
-        <w:t>:</w:t>
-      </w:r>
-      <w:r>
-        <w:br/>
-      </w:r>
-      <w:r>
-        <w:t xml:space="preserve">    </w:t>
-      </w:r>
-      <w:r>
-        <w:t xml:space="preserve">    </w:t>
-      </w:r>
-      <w:r>
-        <w:t>neon-proxy-public</w:t>
-      </w:r>
-      <w:r>
-        <w:br/>
-        <w:t xml:space="preserve">        </w:t>
-      </w:r>
-      <w:r>
-        <w:t xml:space="preserve">    </w:t>
-      </w:r>
-      <w:r>
-        <w:t xml:space="preserve">  ...</w:t>
-      </w:r>
-      <w:r>
-        <w:br/>
-      </w:r>
-      <w:r>
-        <w:t xml:space="preserve">    </w:t>
-      </w:r>
-      <w:r>
-        <w:t xml:space="preserve">    </w:t>
-      </w:r>
-      <w:r>
-        <w:t>neon-proxy-private</w:t>
-      </w:r>
-      <w:r>
-        <w:br/>
-        <w:t xml:space="preserve">    </w:t>
-      </w:r>
-      <w:r>
-        <w:t xml:space="preserve">    </w:t>
-      </w:r>
-      <w:r>
-        <w:t xml:space="preserve">      ...</w:t>
-      </w:r>
-      <w:r>
-        <w:br/>
-      </w:r>
-      <w:r>
-        <w:t xml:space="preserve">    </w:t>
-      </w:r>
-      <w:r>
-        <w:t xml:space="preserve">    </w:t>
-      </w:r>
-      <w:r>
-        <w:t>neon-proxy-manager</w:t>
-      </w:r>
-      <w:r>
-        <w:br/>
-        <w:t xml:space="preserve">    </w:t>
-      </w:r>
-      <w:r>
-        <w:t xml:space="preserve">    </w:t>
-      </w:r>
-      <w:r>
-        <w:t xml:space="preserve">      ...</w:t>
-      </w:r>
-      <w:r>
-        <w:br/>
-        <w:t xml:space="preserve">        neon-secret-retriever</w:t>
-      </w:r>
-      <w:r>
-        <w:br/>
-        <w:t xml:space="preserve">            [timestamp]</w:t>
-      </w:r>
-      <w:r>
-        <w:t>~</w:t>
-      </w:r>
-      <w:r>
-        <w:t>GUID          - used by [neon-secret-retriever] for persisting</w:t>
-      </w:r>
-      <w:r>
-        <w:br/>
-        <w:t xml:space="preserve">                                        a Docker secret.  [timestamp] will be set to</w:t>
-      </w:r>
-      <w:r>
-        <w:br/>
-        <w:t xml:space="preserve">                                        something like [</w:t>
-      </w:r>
-      <w:r>
-        <w:t>2018-06-05T14</w:t>
-      </w:r>
-      <w:r>
-        <w:t>_</w:t>
-      </w:r>
-      <w:r>
-        <w:t>30</w:t>
-      </w:r>
-      <w:r>
-        <w:t>_</w:t>
-      </w:r>
-      <w:r>
-        <w:t>13.000Z</w:t>
-      </w:r>
-      <w:r>
-        <w:t xml:space="preserve">] </w:t>
-      </w:r>
-      <w:r>
-        <w:br/>
-        <w:t xml:space="preserve">                                        indicating the time when the secret was </w:t>
-      </w:r>
-      <w:r>
-        <w:br/>
-        <w:t xml:space="preserve">                                        requested and GUID is a generated unique ID.</w:t>
-      </w:r>
-      <w:r>
-        <w:br/>
-        <w:t xml:space="preserve">                                        Keys with timestamps older than </w:t>
-      </w:r>
-      <w:r>
-        <w:t>30</w:t>
-      </w:r>
-      <w:r>
-        <w:t xml:space="preserve"> min</w:t>
-      </w:r>
-      <w:r>
-        <w:t xml:space="preserve"> will </w:t>
-      </w:r>
-      <w:r>
-        <w:br/>
-        <w:t xml:space="preserve">                                        be removed by [neon-hive-manager].</w:t>
-      </w:r>
-      <w:r>
-        <w:br/>
-      </w:r>
-      <w:r>
-        <w:br/>
-        <w:t xml:space="preserve">                                        Note that the colons (:) characters in the</w:t>
-      </w:r>
-      <w:r>
-        <w:br/>
-        <w:t xml:space="preserve">                                        timestamp were replaced by underscores to</w:t>
-      </w:r>
-      <w:r>
-        <w:br/>
-        <w:t xml:space="preserve">                                        prevent Consul from escaping them.</w:t>
+        <w:t xml:space="preserve">-bootstrap              - </w:t>
+      </w:r>
+      <w:proofErr w:type="spellStart"/>
+      <w:r>
+        <w:t>HiveMQSettings</w:t>
+      </w:r>
+      <w:proofErr w:type="spellEnd"/>
+      <w:r>
+        <w:t xml:space="preserve"> that reference the </w:t>
+      </w:r>
+      <w:proofErr w:type="spellStart"/>
+      <w:r>
+        <w:t>HiveMQ</w:t>
+      </w:r>
+      <w:proofErr w:type="spellEnd"/>
+      <w:r>
+        <w:br/>
+        <w:t xml:space="preserve">                                        nodes directly rather than via load</w:t>
+      </w:r>
+      <w:r>
+        <w:br/>
+        <w:t xml:space="preserve">                                        balancer rules</w:t>
       </w:r>
       <w:bookmarkStart w:id="0" w:name="_GoBack"/>
       <w:bookmarkEnd w:id="0"/>
+      <w:r>
+        <w:br/>
+        <w:t xml:space="preserve">        log-retention-days</w:t>
+      </w:r>
+      <w:r>
+        <w:tab/>
+      </w:r>
+      <w:r>
+        <w:tab/>
+      </w:r>
+      <w:r>
+        <w:t>- number of days to retain logs</w:t>
+      </w:r>
+      <w:r>
+        <w:br/>
+      </w:r>
+      <w:r>
+        <w:t xml:space="preserve">        neon-cli</w:t>
+      </w:r>
+      <w:r>
+        <w:tab/>
+      </w:r>
+      <w:r>
+        <w:tab/>
+      </w:r>
+      <w:r>
+        <w:tab/>
+      </w:r>
+      <w:r>
+        <w:tab/>
+      </w:r>
+      <w:r>
+        <w:t xml:space="preserve">- minimum </w:t>
+      </w:r>
+      <w:r>
+        <w:t xml:space="preserve">allowed </w:t>
+      </w:r>
+      <w:r>
+        <w:t>client version</w:t>
+      </w:r>
+      <w:r>
+        <w:br/>
+        <w:t xml:space="preserve">        pets</w:t>
+      </w:r>
+      <w:r>
+        <w:t>-definition</w:t>
+      </w:r>
+      <w:r>
+        <w:tab/>
+      </w:r>
+      <w:r>
+        <w:tab/>
+      </w:r>
+      <w:r>
+        <w:tab/>
+      </w:r>
+      <w:r>
+        <w:t xml:space="preserve">- </w:t>
+      </w:r>
+      <w:r>
+        <w:t>d</w:t>
+      </w:r>
+      <w:r>
+        <w:t xml:space="preserve">efinitions for the </w:t>
+      </w:r>
+      <w:r>
+        <w:t>hive</w:t>
+      </w:r>
+      <w:r>
+        <w:t xml:space="preserve"> pets</w:t>
+      </w:r>
+      <w:r>
+        <w:br/>
+      </w:r>
+      <w:r>
+        <w:t xml:space="preserve">        </w:t>
+      </w:r>
+      <w:proofErr w:type="spellStart"/>
+      <w:r>
+        <w:t>uuid</w:t>
+      </w:r>
+      <w:proofErr w:type="spellEnd"/>
+      <w:r>
+        <w:tab/>
+      </w:r>
+      <w:r>
+        <w:tab/>
+      </w:r>
+      <w:r>
+        <w:tab/>
+      </w:r>
+      <w:r>
+        <w:tab/>
+      </w:r>
+      <w:r>
+        <w:t xml:space="preserve">- UUID for the </w:t>
+      </w:r>
+      <w:r>
+        <w:t>hive</w:t>
+      </w:r>
+      <w:r>
+        <w:br/>
+      </w:r>
+      <w:r>
+        <w:t xml:space="preserve">        version</w:t>
+      </w:r>
+      <w:r>
+        <w:tab/>
+      </w:r>
+      <w:r>
+        <w:tab/>
+      </w:r>
+      <w:r>
+        <w:tab/>
+      </w:r>
+      <w:r>
+        <w:tab/>
+        <w:t xml:space="preserve">- </w:t>
+      </w:r>
+      <w:r>
+        <w:t>hive</w:t>
+      </w:r>
+      <w:r>
+        <w:t xml:space="preserve"> version (actually the version of </w:t>
+      </w:r>
+      <w:r>
+        <w:br/>
+        <w:t xml:space="preserve">                                        neon-cli that created or last updated the</w:t>
+      </w:r>
+      <w:r>
+        <w:br/>
+        <w:t xml:space="preserve">                                        </w:t>
+      </w:r>
+      <w:r>
+        <w:t>hive</w:t>
+      </w:r>
+      <w:r>
+        <w:br/>
+        <w:t xml:space="preserve">    </w:t>
+      </w:r>
+      <w:r>
+        <w:t>service</w:t>
+      </w:r>
+      <w:r>
+        <w:t>:</w:t>
+      </w:r>
+      <w:r>
+        <w:br/>
+      </w:r>
+      <w:r>
+        <w:t xml:space="preserve">    </w:t>
+      </w:r>
+      <w:r>
+        <w:t xml:space="preserve">    </w:t>
+      </w:r>
+      <w:r>
+        <w:t>neon-proxy-public</w:t>
+      </w:r>
+      <w:r>
+        <w:br/>
+        <w:t xml:space="preserve">        </w:t>
+      </w:r>
+      <w:r>
+        <w:t xml:space="preserve">    </w:t>
+      </w:r>
+      <w:r>
+        <w:t xml:space="preserve">  ...</w:t>
+      </w:r>
+      <w:r>
+        <w:br/>
+      </w:r>
+      <w:r>
+        <w:t xml:space="preserve">    </w:t>
+      </w:r>
+      <w:r>
+        <w:t xml:space="preserve">    </w:t>
+      </w:r>
+      <w:r>
+        <w:t>neon-proxy-private</w:t>
+      </w:r>
+      <w:r>
+        <w:br/>
+        <w:t xml:space="preserve">    </w:t>
+      </w:r>
+      <w:r>
+        <w:t xml:space="preserve">    </w:t>
+      </w:r>
+      <w:r>
+        <w:t xml:space="preserve">      ...</w:t>
+      </w:r>
+      <w:r>
+        <w:br/>
+      </w:r>
+      <w:r>
+        <w:t xml:space="preserve">    </w:t>
+      </w:r>
+      <w:r>
+        <w:t xml:space="preserve">    </w:t>
+      </w:r>
+      <w:r>
+        <w:t>neon-proxy-manager</w:t>
+      </w:r>
+      <w:r>
+        <w:br/>
+        <w:t xml:space="preserve">    </w:t>
+      </w:r>
+      <w:r>
+        <w:t xml:space="preserve">    </w:t>
+      </w:r>
+      <w:r>
+        <w:t xml:space="preserve">      ...</w:t>
+      </w:r>
+      <w:r>
+        <w:br/>
+        <w:t xml:space="preserve">        neon-secret-retriever</w:t>
+      </w:r>
+      <w:r>
+        <w:br/>
+        <w:t xml:space="preserve">            [timestamp]</w:t>
+      </w:r>
+      <w:r>
+        <w:t>~</w:t>
+      </w:r>
+      <w:r>
+        <w:t>GUID          - used by [neon-secret-retriever] for persisting</w:t>
+      </w:r>
+      <w:r>
+        <w:br/>
+        <w:t xml:space="preserve">                                        a Docker secret.  [timestamp] will be set to</w:t>
+      </w:r>
+      <w:r>
+        <w:br/>
+        <w:t xml:space="preserve">                                        something like [</w:t>
+      </w:r>
+      <w:r>
+        <w:t>2018-06-05T14</w:t>
+      </w:r>
+      <w:r>
+        <w:t>_</w:t>
+      </w:r>
+      <w:r>
+        <w:t>30</w:t>
+      </w:r>
+      <w:r>
+        <w:t>_</w:t>
+      </w:r>
+      <w:r>
+        <w:t>13.000Z</w:t>
+      </w:r>
+      <w:r>
+        <w:t xml:space="preserve">] </w:t>
+      </w:r>
+      <w:r>
+        <w:br/>
+        <w:t xml:space="preserve">                                        indicating the time when the secret was </w:t>
+      </w:r>
+      <w:r>
+        <w:br/>
+        <w:t xml:space="preserve">                                        requested and GUID is a generated unique ID.</w:t>
+      </w:r>
+      <w:r>
+        <w:br/>
+        <w:t xml:space="preserve">                                        Keys with timestamps older than </w:t>
+      </w:r>
+      <w:r>
+        <w:t>30</w:t>
+      </w:r>
+      <w:r>
+        <w:t xml:space="preserve"> min</w:t>
+      </w:r>
+      <w:r>
+        <w:t xml:space="preserve"> will </w:t>
+      </w:r>
+      <w:r>
+        <w:br/>
+        <w:t xml:space="preserve">                                        be removed by [neon-hive-manager].</w:t>
+      </w:r>
+      <w:r>
+        <w:br/>
+      </w:r>
+      <w:r>
+        <w:br/>
+        <w:t xml:space="preserve">                                        Note that the colons (:) characters in the</w:t>
+      </w:r>
+      <w:r>
+        <w:br/>
+        <w:t xml:space="preserve">                                        timestamp were replaced by underscores to</w:t>
+      </w:r>
+      <w:r>
+        <w:br/>
+        <w:t xml:space="preserve">                                        prevent Consul from escaping them.</w:t>
+      </w:r>
       <w:r>
         <w:br/>
       </w:r>
@@ -3694,7 +3727,11 @@
         <w:t xml:space="preserve"> in the hive definition for the desired hive nodes.</w:t>
       </w:r>
       <w:r>
-        <w:t xml:space="preserve">  You can also customize this configuration via the </w:t>
+        <w:t xml:space="preserve">  You can also customize this </w:t>
+      </w:r>
+      <w:r>
+        <w:lastRenderedPageBreak/>
+        <w:t xml:space="preserve">configuration via the </w:t>
       </w:r>
       <w:r>
         <w:rPr>
@@ -3708,352 +3745,354 @@
     </w:p>
     <w:p>
       <w:r>
+        <w:t xml:space="preserve">RabbitMQ </w:t>
+      </w:r>
+      <w:r>
+        <w:t xml:space="preserve">supports multiple tenants via the concepts of </w:t>
+      </w:r>
+      <w:r>
+        <w:rPr>
+          <w:rStyle w:val="EmphasizeChar"/>
+        </w:rPr>
+        <w:t>virtual hosts</w:t>
+      </w:r>
+      <w:r>
+        <w:t xml:space="preserve">, authentication credentials, and permissions.  </w:t>
+      </w:r>
+      <w:r>
+        <w:t xml:space="preserve"> </w:t>
+      </w:r>
+      <w:r>
+        <w:t xml:space="preserve">A virtual host is essentially a namespace that looks like a Linux directory path.  RabbitMQ allows for multiple virtual hosts to be configured and for accounts to be granted permissions on specific these </w:t>
+      </w:r>
+      <w:r>
+        <w:t xml:space="preserve">virtual </w:t>
+      </w:r>
+      <w:r>
+        <w:t>hosts.</w:t>
+      </w:r>
+    </w:p>
+    <w:p>
+      <w:r>
+        <w:t>neonHIVE provisions the RabbitMQ cluster with three accounts and three virtual hosts:</w:t>
+      </w:r>
+    </w:p>
+    <w:p>
+      <w:pPr>
+        <w:pStyle w:val="Heading2"/>
+      </w:pPr>
+      <w:r>
+        <w:t>RabbitMQ Virtual Hosts</w:t>
+      </w:r>
+    </w:p>
+    <w:p/>
+    <w:p>
+      <w:pPr>
+        <w:ind w:left="1530" w:hanging="1170"/>
+      </w:pPr>
+      <w:r>
+        <w:rPr>
+          <w:rStyle w:val="EmphasizeChar"/>
+        </w:rPr>
+        <w:t>/</w:t>
+      </w:r>
+      <w:r>
+        <w:tab/>
+        <w:t>Root virtual host.</w:t>
+      </w:r>
+    </w:p>
+    <w:p>
+      <w:pPr>
+        <w:ind w:left="1530" w:hanging="1170"/>
+      </w:pPr>
+      <w:r>
+        <w:rPr>
+          <w:rStyle w:val="EmphasizeChar"/>
+        </w:rPr>
+        <w:t>/neon</w:t>
+      </w:r>
+      <w:r>
+        <w:tab/>
+        <w:t>Reserved for internal neonHIVE use.</w:t>
+      </w:r>
+    </w:p>
+    <w:p>
+      <w:pPr>
+        <w:ind w:left="1530" w:hanging="1170"/>
+      </w:pPr>
+      <w:r>
+        <w:rPr>
+          <w:rStyle w:val="EmphasizeChar"/>
+        </w:rPr>
+        <w:t>/</w:t>
+      </w:r>
+      <w:r>
+        <w:rPr>
+          <w:rStyle w:val="EmphasizeChar"/>
+        </w:rPr>
+        <w:t>app</w:t>
+      </w:r>
+      <w:r>
+        <w:tab/>
+      </w:r>
+      <w:r>
+        <w:t>Available for hive applications and services.</w:t>
+      </w:r>
+    </w:p>
+    <w:p>
+      <w:pPr>
+        <w:pStyle w:val="Heading2"/>
+      </w:pPr>
+      <w:r>
+        <w:t>RabbitMQ Accounts</w:t>
+      </w:r>
+    </w:p>
+    <w:p/>
+    <w:p>
+      <w:pPr>
+        <w:ind w:left="1440" w:hanging="1080"/>
+      </w:pPr>
+      <w:r>
+        <w:rPr>
+          <w:rStyle w:val="EmphasizeChar"/>
+        </w:rPr>
+        <w:t>sysadmin</w:t>
+      </w:r>
+      <w:r>
+        <w:tab/>
+        <w:t>has full permissions on all virtual hosts.</w:t>
+      </w:r>
+    </w:p>
+    <w:p>
+      <w:pPr>
+        <w:ind w:left="1440" w:hanging="1080"/>
+      </w:pPr>
+      <w:r>
+        <w:rPr>
+          <w:rStyle w:val="EmphasizeChar"/>
+        </w:rPr>
+        <w:t>neon</w:t>
+      </w:r>
+      <w:r>
+        <w:tab/>
+        <w:t xml:space="preserve">has full permissions on the </w:t>
+      </w:r>
+      <w:r>
+        <w:rPr>
+          <w:rStyle w:val="EmphasizeChar"/>
+        </w:rPr>
+        <w:t>/neon</w:t>
+      </w:r>
+      <w:r>
+        <w:t xml:space="preserve"> virtual host.</w:t>
+      </w:r>
+    </w:p>
+    <w:p>
+      <w:pPr>
+        <w:ind w:left="1440" w:hanging="1080"/>
+      </w:pPr>
+      <w:r>
+        <w:rPr>
+          <w:rStyle w:val="EmphasizeChar"/>
+        </w:rPr>
+        <w:t>app</w:t>
+      </w:r>
+      <w:r>
+        <w:tab/>
+        <w:t xml:space="preserve">has full permissions on the </w:t>
+      </w:r>
+      <w:r>
+        <w:rPr>
+          <w:rStyle w:val="EmphasizeChar"/>
+        </w:rPr>
+        <w:t>/</w:t>
+      </w:r>
+      <w:r>
+        <w:rPr>
+          <w:rStyle w:val="EmphasizeChar"/>
+        </w:rPr>
+        <w:t>app</w:t>
+      </w:r>
+      <w:r>
+        <w:t xml:space="preserve"> virtual host.</w:t>
+      </w:r>
+    </w:p>
+    <w:p>
+      <w:r>
+        <w:t xml:space="preserve">All user accounts will be configured with </w:t>
+      </w:r>
+      <w:r>
+        <w:rPr>
+          <w:rStyle w:val="EmphasizeChar"/>
+        </w:rPr>
+        <w:t>password</w:t>
+      </w:r>
+      <w:r>
+        <w:t xml:space="preserve"> as the account password by default, unless you specify something else in the RabbitMQ hive definition options.  The </w:t>
+      </w:r>
+      <w:r>
+        <w:rPr>
+          <w:rStyle w:val="EmphasizeChar"/>
+        </w:rPr>
+        <w:t>neon</w:t>
+      </w:r>
+      <w:r>
+        <w:t xml:space="preserve"> account and virtual host is </w:t>
+      </w:r>
+      <w:r>
+        <w:rPr>
+          <w:rStyle w:val="EmphasizeChar"/>
+        </w:rPr>
+        <w:t>reserved for use by internal neonHIVE services</w:t>
+      </w:r>
+      <w:r>
+        <w:t xml:space="preserve">.  You are free to use the </w:t>
+      </w:r>
+      <w:r>
+        <w:rPr>
+          <w:rStyle w:val="EmphasizeChar"/>
+        </w:rPr>
+        <w:t>user</w:t>
+      </w:r>
+      <w:r>
+        <w:t xml:space="preserve"> account and virtual host for custom services or you can create other users and virtual hosts.</w:t>
+      </w:r>
+    </w:p>
+    <w:p>
+      <w:r>
+        <w:t>neonHIVE creates three Docker secrets, one for each RabbitMQ account.  These include the settings and credentials required to establish a connection to the messaging cluster.</w:t>
+      </w:r>
+    </w:p>
+    <w:p>
+      <w:pPr>
+        <w:ind w:left="2880" w:hanging="2520"/>
+      </w:pPr>
+      <w:r>
+        <w:rPr>
+          <w:rStyle w:val="EmphasizeChar"/>
+        </w:rPr>
+        <w:t>neon-rabbitmq-sysadmin</w:t>
+      </w:r>
+      <w:r>
+        <w:tab/>
+        <w:t>sysadmin settings</w:t>
+      </w:r>
+    </w:p>
+    <w:p>
+      <w:pPr>
+        <w:ind w:left="2880" w:hanging="2520"/>
+      </w:pPr>
+      <w:r>
+        <w:rPr>
+          <w:rStyle w:val="EmphasizeChar"/>
+        </w:rPr>
+        <w:t>neon-rabbitmq-neon</w:t>
+      </w:r>
+      <w:r>
+        <w:tab/>
+        <w:t>neon settings</w:t>
+      </w:r>
+    </w:p>
+    <w:p>
+      <w:pPr>
+        <w:ind w:left="2880" w:hanging="2520"/>
+      </w:pPr>
+      <w:r>
+        <w:rPr>
+          <w:rStyle w:val="EmphasizeChar"/>
+        </w:rPr>
+        <w:t>neon-rabbitmq-</w:t>
+      </w:r>
+      <w:r>
+        <w:rPr>
+          <w:rStyle w:val="EmphasizeChar"/>
+        </w:rPr>
+        <w:t>app</w:t>
+      </w:r>
+      <w:r>
+        <w:tab/>
+      </w:r>
+      <w:r>
+        <w:t>app</w:t>
+      </w:r>
+      <w:r>
+        <w:t xml:space="preserve"> settings</w:t>
+      </w:r>
+    </w:p>
+    <w:p>
+      <w:r>
+        <w:t>Each of these secrets are formatted as JSON like:</w:t>
+      </w:r>
+    </w:p>
+    <w:p>
+      <w:pPr>
+        <w:pStyle w:val="Code"/>
+      </w:pPr>
+      <w:r>
+        <w:t>{</w:t>
+      </w:r>
+      <w:r>
+        <w:br/>
+        <w:t xml:space="preserve">    "Username": "</w:t>
+      </w:r>
+      <w:r>
+        <w:t>sysadmin",</w:t>
+      </w:r>
+      <w:r>
+        <w:br/>
+        <w:t xml:space="preserve">    "Password": "password",</w:t>
+      </w:r>
+      <w:r>
+        <w:br/>
+        <w:t xml:space="preserve">    "</w:t>
+      </w:r>
+      <w:proofErr w:type="spellStart"/>
+      <w:r>
+        <w:t>VirtualHost</w:t>
+      </w:r>
+      <w:proofErr w:type="spellEnd"/>
+      <w:r>
+        <w:t>": "/",</w:t>
+      </w:r>
+      <w:r>
+        <w:br/>
+        <w:t xml:space="preserve">    </w:t>
+      </w:r>
+      <w:r>
+        <w:t>"Port": 5010,</w:t>
+      </w:r>
+      <w:r>
+        <w:br/>
+        <w:t xml:space="preserve">    "</w:t>
+      </w:r>
+      <w:proofErr w:type="spellStart"/>
+      <w:r>
+        <w:t>TlsEnabled</w:t>
+      </w:r>
+      <w:proofErr w:type="spellEnd"/>
+      <w:r>
+        <w:t>": false,</w:t>
+      </w:r>
+      <w:r>
+        <w:br/>
+        <w:t xml:space="preserve">    "Hosts": [</w:t>
+      </w:r>
+      <w:r>
+        <w:br/>
+        <w:t xml:space="preserve">        </w:t>
+      </w:r>
+      <w:r>
+        <w:t>"manager-0.neon-rabbitmq.MYHIVE.nhive.io",</w:t>
+      </w:r>
+      <w:r>
+        <w:br/>
+        <w:t xml:space="preserve">        "manager-1.neon-rabbitmq.MYHIVE.nhive.io",</w:t>
+      </w:r>
+      <w:r>
+        <w:br/>
+      </w:r>
+      <w:r>
         <w:lastRenderedPageBreak/>
-        <w:t xml:space="preserve">RabbitMQ </w:t>
-      </w:r>
-      <w:r>
-        <w:t xml:space="preserve">supports multiple tenants via the concepts of </w:t>
-      </w:r>
-      <w:r>
-        <w:rPr>
-          <w:rStyle w:val="EmphasizeChar"/>
-        </w:rPr>
-        <w:t>virtual hosts</w:t>
-      </w:r>
-      <w:r>
-        <w:t xml:space="preserve">, authentication credentials, and permissions.  </w:t>
-      </w:r>
-      <w:r>
-        <w:t xml:space="preserve"> </w:t>
-      </w:r>
-      <w:r>
-        <w:t xml:space="preserve">A virtual host is essentially a namespace that looks like a Linux directory path.  RabbitMQ allows for multiple virtual hosts to be configured and for accounts to be granted permissions on specific these </w:t>
-      </w:r>
-      <w:r>
-        <w:t xml:space="preserve">virtual </w:t>
-      </w:r>
-      <w:r>
-        <w:t>hosts.</w:t>
-      </w:r>
-    </w:p>
-    <w:p>
-      <w:r>
-        <w:t>neonHIVE provisions the RabbitMQ cluster with three accounts and three virtual hosts:</w:t>
-      </w:r>
-    </w:p>
-    <w:p>
-      <w:pPr>
-        <w:pStyle w:val="Heading2"/>
-      </w:pPr>
-      <w:r>
-        <w:t>RabbitMQ Virtual Hosts</w:t>
-      </w:r>
-    </w:p>
-    <w:p/>
-    <w:p>
-      <w:pPr>
-        <w:ind w:left="1530" w:hanging="1170"/>
-      </w:pPr>
-      <w:r>
-        <w:rPr>
-          <w:rStyle w:val="EmphasizeChar"/>
-        </w:rPr>
-        <w:t>/</w:t>
-      </w:r>
-      <w:r>
-        <w:tab/>
-        <w:t>Root virtual host.</w:t>
-      </w:r>
-    </w:p>
-    <w:p>
-      <w:pPr>
-        <w:ind w:left="1530" w:hanging="1170"/>
-      </w:pPr>
-      <w:r>
-        <w:rPr>
-          <w:rStyle w:val="EmphasizeChar"/>
-        </w:rPr>
-        <w:t>/neon</w:t>
-      </w:r>
-      <w:r>
-        <w:tab/>
-        <w:t>Reserved for internal neonHIVE use.</w:t>
-      </w:r>
-    </w:p>
-    <w:p>
-      <w:pPr>
-        <w:ind w:left="1530" w:hanging="1170"/>
-      </w:pPr>
-      <w:r>
-        <w:rPr>
-          <w:rStyle w:val="EmphasizeChar"/>
-        </w:rPr>
-        <w:t>/</w:t>
-      </w:r>
-      <w:r>
-        <w:rPr>
-          <w:rStyle w:val="EmphasizeChar"/>
-        </w:rPr>
-        <w:t>app</w:t>
-      </w:r>
-      <w:r>
-        <w:tab/>
-      </w:r>
-      <w:r>
-        <w:t>Available for hive applications and services.</w:t>
-      </w:r>
-    </w:p>
-    <w:p>
-      <w:pPr>
-        <w:pStyle w:val="Heading2"/>
-      </w:pPr>
-      <w:r>
-        <w:t>RabbitMQ Accounts</w:t>
-      </w:r>
-    </w:p>
-    <w:p/>
-    <w:p>
-      <w:pPr>
-        <w:ind w:left="1440" w:hanging="1080"/>
-      </w:pPr>
-      <w:r>
-        <w:rPr>
-          <w:rStyle w:val="EmphasizeChar"/>
-        </w:rPr>
-        <w:t>sysadmin</w:t>
-      </w:r>
-      <w:r>
-        <w:tab/>
-        <w:t>has full permissions on all virtual hosts.</w:t>
-      </w:r>
-    </w:p>
-    <w:p>
-      <w:pPr>
-        <w:ind w:left="1440" w:hanging="1080"/>
-      </w:pPr>
-      <w:r>
-        <w:rPr>
-          <w:rStyle w:val="EmphasizeChar"/>
-        </w:rPr>
-        <w:t>neon</w:t>
-      </w:r>
-      <w:r>
-        <w:tab/>
-        <w:t xml:space="preserve">has full permissions on the </w:t>
-      </w:r>
-      <w:r>
-        <w:rPr>
-          <w:rStyle w:val="EmphasizeChar"/>
-        </w:rPr>
-        <w:t>/neon</w:t>
-      </w:r>
-      <w:r>
-        <w:t xml:space="preserve"> virtual host.</w:t>
-      </w:r>
-    </w:p>
-    <w:p>
-      <w:pPr>
-        <w:ind w:left="1440" w:hanging="1080"/>
-      </w:pPr>
-      <w:r>
-        <w:rPr>
-          <w:rStyle w:val="EmphasizeChar"/>
-        </w:rPr>
-        <w:t>app</w:t>
-      </w:r>
-      <w:r>
-        <w:tab/>
-        <w:t xml:space="preserve">has full permissions on the </w:t>
-      </w:r>
-      <w:r>
-        <w:rPr>
-          <w:rStyle w:val="EmphasizeChar"/>
-        </w:rPr>
-        <w:t>/</w:t>
-      </w:r>
-      <w:r>
-        <w:rPr>
-          <w:rStyle w:val="EmphasizeChar"/>
-        </w:rPr>
-        <w:t>app</w:t>
-      </w:r>
-      <w:r>
-        <w:t xml:space="preserve"> virtual host.</w:t>
-      </w:r>
-    </w:p>
-    <w:p>
-      <w:r>
-        <w:t xml:space="preserve">All user accounts will be configured with </w:t>
-      </w:r>
-      <w:r>
-        <w:rPr>
-          <w:rStyle w:val="EmphasizeChar"/>
-        </w:rPr>
-        <w:t>password</w:t>
-      </w:r>
-      <w:r>
-        <w:t xml:space="preserve"> as the account password by default, unless you specify something else in the RabbitMQ hive definition options.  The </w:t>
-      </w:r>
-      <w:r>
-        <w:rPr>
-          <w:rStyle w:val="EmphasizeChar"/>
-        </w:rPr>
-        <w:t>neon</w:t>
-      </w:r>
-      <w:r>
-        <w:t xml:space="preserve"> account and virtual host is </w:t>
-      </w:r>
-      <w:r>
-        <w:rPr>
-          <w:rStyle w:val="EmphasizeChar"/>
-        </w:rPr>
-        <w:t>reserved for use by internal neonHIVE services</w:t>
-      </w:r>
-      <w:r>
-        <w:t xml:space="preserve">.  You are free to use the </w:t>
-      </w:r>
-      <w:r>
-        <w:rPr>
-          <w:rStyle w:val="EmphasizeChar"/>
-        </w:rPr>
-        <w:t>user</w:t>
-      </w:r>
-      <w:r>
-        <w:t xml:space="preserve"> account and virtual host for custom services or you can create other users and virtual hosts.</w:t>
-      </w:r>
-    </w:p>
-    <w:p>
-      <w:r>
-        <w:t>neonHIVE creates three Docker secrets, one for each RabbitMQ account.  These include the settings and credentials required to establish a connection to the messaging cluster.</w:t>
-      </w:r>
-    </w:p>
-    <w:p>
-      <w:pPr>
-        <w:ind w:left="2880" w:hanging="2520"/>
-      </w:pPr>
-      <w:r>
-        <w:rPr>
-          <w:rStyle w:val="EmphasizeChar"/>
-        </w:rPr>
-        <w:t>neon-rabbitmq-sysadmin</w:t>
-      </w:r>
-      <w:r>
-        <w:tab/>
-        <w:t>sysadmin settings</w:t>
-      </w:r>
-    </w:p>
-    <w:p>
-      <w:pPr>
-        <w:ind w:left="2880" w:hanging="2520"/>
-      </w:pPr>
-      <w:r>
-        <w:rPr>
-          <w:rStyle w:val="EmphasizeChar"/>
-        </w:rPr>
-        <w:t>neon-rabbitmq-neon</w:t>
-      </w:r>
-      <w:r>
-        <w:tab/>
-        <w:t>neon settings</w:t>
-      </w:r>
-    </w:p>
-    <w:p>
-      <w:pPr>
-        <w:ind w:left="2880" w:hanging="2520"/>
-      </w:pPr>
-      <w:r>
-        <w:rPr>
-          <w:rStyle w:val="EmphasizeChar"/>
-        </w:rPr>
-        <w:t>neon-rabbitmq-</w:t>
-      </w:r>
-      <w:r>
-        <w:rPr>
-          <w:rStyle w:val="EmphasizeChar"/>
-        </w:rPr>
-        <w:t>app</w:t>
-      </w:r>
-      <w:r>
-        <w:tab/>
-      </w:r>
-      <w:r>
-        <w:t>app</w:t>
-      </w:r>
-      <w:r>
-        <w:t xml:space="preserve"> settings</w:t>
-      </w:r>
-    </w:p>
-    <w:p>
-      <w:r>
-        <w:t>Each of these secrets are formatted as JSON like:</w:t>
-      </w:r>
-    </w:p>
-    <w:p>
-      <w:pPr>
-        <w:pStyle w:val="Code"/>
-      </w:pPr>
-      <w:r>
-        <w:t>{</w:t>
-      </w:r>
-      <w:r>
-        <w:br/>
-        <w:t xml:space="preserve">    "Username": "</w:t>
-      </w:r>
-      <w:r>
-        <w:t>sysadmin",</w:t>
-      </w:r>
-      <w:r>
-        <w:br/>
-        <w:t xml:space="preserve">    "Password": "password",</w:t>
-      </w:r>
-      <w:r>
-        <w:br/>
-        <w:t xml:space="preserve">    "</w:t>
-      </w:r>
-      <w:proofErr w:type="spellStart"/>
-      <w:r>
-        <w:t>VirtualHost</w:t>
-      </w:r>
-      <w:proofErr w:type="spellEnd"/>
-      <w:r>
-        <w:t>": "/",</w:t>
-      </w:r>
-      <w:r>
-        <w:br/>
-        <w:t xml:space="preserve">    </w:t>
-      </w:r>
-      <w:r>
-        <w:t>"Port": 5010,</w:t>
-      </w:r>
-      <w:r>
-        <w:br/>
-        <w:t xml:space="preserve">    "</w:t>
-      </w:r>
-      <w:proofErr w:type="spellStart"/>
-      <w:r>
-        <w:t>TlsEnabled</w:t>
-      </w:r>
-      <w:proofErr w:type="spellEnd"/>
-      <w:r>
-        <w:t>": false,</w:t>
-      </w:r>
-      <w:r>
-        <w:br/>
-        <w:t xml:space="preserve">    "Hosts": [</w:t>
-      </w:r>
-      <w:r>
-        <w:br/>
-        <w:t xml:space="preserve">        </w:t>
-      </w:r>
-      <w:r>
-        <w:t>"manager-0.neon-rabbitmq.MYHIVE.nhive.io",</w:t>
-      </w:r>
-      <w:r>
-        <w:br/>
-        <w:t xml:space="preserve">        "manager-1.neon-rabbitmq.MYHIVE.nhive.io",</w:t>
-      </w:r>
-      <w:r>
-        <w:br/>
         <w:t xml:space="preserve">        "manager-2.neon-rabbitmq.MYHIVE.nhive.io"</w:t>
       </w:r>
       <w:r>
@@ -4072,7 +4111,6 @@
     </w:p>
     <w:p>
       <w:r>
-        <w:lastRenderedPageBreak/>
         <w:t xml:space="preserve">This structure corresponds to the </w:t>
       </w:r>
       <w:proofErr w:type="spellStart"/>
@@ -4213,16 +4251,15 @@
             <v:path o:extrusionok="f" gradientshapeok="t" o:connecttype="rect"/>
             <o:lock v:ext="edit" aspectratio="t"/>
           </v:shapetype>
-          <v:shape id="_x0000_i1025" type="#_x0000_t75" style="width:564.75pt;height:444.75pt" o:ole="">
+          <v:shape id="_x0000_i1025" type="#_x0000_t75" style="width:565.15pt;height:444.75pt" o:ole="">
             <v:imagedata r:id="rId14" o:title=""/>
           </v:shape>
-          <o:OLEObject Type="Embed" ProgID="Visio.Drawing.15" ShapeID="_x0000_i1025" DrawAspect="Content" ObjectID="_1598007092" r:id="rId15"/>
+          <o:OLEObject Type="Embed" ProgID="Visio.Drawing.15" ShapeID="_x0000_i1025" DrawAspect="Content" ObjectID="_1598425923" r:id="rId15"/>
         </w:object>
       </w:r>
     </w:p>
     <w:p>
       <w:r>
-        <w:lastRenderedPageBreak/>
         <w:t xml:space="preserve">The </w:t>
       </w:r>
       <w:r>
@@ -4417,6 +4454,7 @@
         <w:pStyle w:val="Heading2"/>
       </w:pPr>
       <w:r>
+        <w:lastRenderedPageBreak/>
         <w:t xml:space="preserve">Log Record </w:t>
       </w:r>
       <w:r>
@@ -4906,185 +4944,185 @@
         <w:rPr>
           <w:rStyle w:val="EmphasizeChar"/>
         </w:rPr>
+        <w:t>message</w:t>
+      </w:r>
+      <w:r>
+        <w:tab/>
+      </w:r>
+      <w:r>
+        <w:t>Optional event</w:t>
+      </w:r>
+      <w:r>
+        <w:t xml:space="preserve"> message text.</w:t>
+      </w:r>
+    </w:p>
+    <w:p>
+      <w:pPr>
+        <w:ind w:left="1980" w:hanging="1620"/>
+      </w:pPr>
+      <w:r>
+        <w:rPr>
+          <w:rStyle w:val="EmphasizeChar"/>
+        </w:rPr>
+        <w:t>module</w:t>
+      </w:r>
+      <w:r>
+        <w:rPr>
+          <w:rStyle w:val="EmphasizeChar"/>
+        </w:rPr>
+        <w:tab/>
+      </w:r>
+      <w:r>
+        <w:t>Identifies the source component or application area.</w:t>
+      </w:r>
+    </w:p>
+    <w:p>
+      <w:pPr>
+        <w:ind w:left="1980" w:hanging="1620"/>
+      </w:pPr>
+      <w:r>
+        <w:rPr>
+          <w:rStyle w:val="EmphasizeChar"/>
+        </w:rPr>
+        <w:t>node</w:t>
+      </w:r>
+      <w:r>
+        <w:tab/>
+        <w:t xml:space="preserve">Docker host node name as specified in the </w:t>
+      </w:r>
+      <w:r>
+        <w:t>hive</w:t>
+      </w:r>
+      <w:r>
+        <w:t xml:space="preserve"> definition.</w:t>
+      </w:r>
+    </w:p>
+    <w:p>
+      <w:pPr>
+        <w:ind w:left="1980" w:hanging="1620"/>
+      </w:pPr>
+      <w:proofErr w:type="spellStart"/>
+      <w:r>
+        <w:rPr>
+          <w:rStyle w:val="EmphasizeChar"/>
+        </w:rPr>
+        <w:t>node_dnsname</w:t>
+      </w:r>
+      <w:proofErr w:type="spellEnd"/>
+      <w:r>
+        <w:tab/>
+        <w:t>Docker host node DNS name (if any).</w:t>
+      </w:r>
+    </w:p>
+    <w:p>
+      <w:pPr>
+        <w:ind w:left="1980" w:hanging="1620"/>
+      </w:pPr>
+      <w:proofErr w:type="spellStart"/>
+      <w:r>
+        <w:rPr>
+          <w:rStyle w:val="EmphasizeChar"/>
+        </w:rPr>
+        <w:t>node_ip</w:t>
+      </w:r>
+      <w:proofErr w:type="spellEnd"/>
+      <w:r>
+        <w:tab/>
+        <w:t xml:space="preserve">Docker host node’s IP address on the local </w:t>
+      </w:r>
+      <w:r>
+        <w:t>hive</w:t>
+      </w:r>
+      <w:r>
+        <w:t xml:space="preserve"> network.</w:t>
+      </w:r>
+    </w:p>
+    <w:p>
+      <w:pPr>
+        <w:ind w:left="1980" w:hanging="1620"/>
+      </w:pPr>
+      <w:proofErr w:type="spellStart"/>
+      <w:r>
+        <w:rPr>
+          <w:rStyle w:val="EmphasizeChar"/>
+        </w:rPr>
+        <w:t>node_role</w:t>
+      </w:r>
+      <w:proofErr w:type="spellEnd"/>
+      <w:r>
+        <w:tab/>
+        <w:t xml:space="preserve">Docker host node role, one of: </w:t>
+      </w:r>
+      <w:r>
+        <w:rPr>
+          <w:rStyle w:val="EmphasizeChar"/>
+        </w:rPr>
+        <w:t>manager</w:t>
+      </w:r>
+      <w:r>
+        <w:t xml:space="preserve"> or </w:t>
+      </w:r>
+      <w:r>
+        <w:rPr>
+          <w:rStyle w:val="EmphasizeChar"/>
+        </w:rPr>
+        <w:t>worker</w:t>
+      </w:r>
+      <w:r>
+        <w:t>.</w:t>
+      </w:r>
+    </w:p>
+    <w:p>
+      <w:pPr>
+        <w:ind w:left="1980" w:hanging="1620"/>
+      </w:pPr>
+      <w:r>
+        <w:rPr>
+          <w:rStyle w:val="EmphasizeChar"/>
+        </w:rPr>
+        <w:t>proxy</w:t>
+      </w:r>
+      <w:r>
+        <w:rPr>
+          <w:rStyle w:val="EmphasizeChar"/>
+        </w:rPr>
+        <w:tab/>
+      </w:r>
+      <w:r>
+        <w:t xml:space="preserve">Optional field added for proxy </w:t>
+      </w:r>
+      <w:r>
+        <w:t>traffic</w:t>
+      </w:r>
+      <w:r>
+        <w:t xml:space="preserve"> events (see below).</w:t>
+      </w:r>
+    </w:p>
+    <w:p>
+      <w:pPr>
+        <w:ind w:left="1980" w:hanging="1620"/>
+      </w:pPr>
+      <w:r>
+        <w:rPr>
+          <w:rStyle w:val="EmphasizeChar"/>
+        </w:rPr>
+        <w:t>service</w:t>
+      </w:r>
+      <w:r>
+        <w:tab/>
+        <w:t>Names the service or container.</w:t>
+      </w:r>
+    </w:p>
+    <w:p>
+      <w:pPr>
+        <w:ind w:left="1980" w:hanging="1620"/>
+      </w:pPr>
+      <w:proofErr w:type="spellStart"/>
+      <w:r>
+        <w:rPr>
+          <w:rStyle w:val="EmphasizeChar"/>
+        </w:rPr>
         <w:lastRenderedPageBreak/>
-        <w:t>message</w:t>
-      </w:r>
-      <w:r>
-        <w:tab/>
-      </w:r>
-      <w:r>
-        <w:t>Optional event</w:t>
-      </w:r>
-      <w:r>
-        <w:t xml:space="preserve"> message text.</w:t>
-      </w:r>
-    </w:p>
-    <w:p>
-      <w:pPr>
-        <w:ind w:left="1980" w:hanging="1620"/>
-      </w:pPr>
-      <w:r>
-        <w:rPr>
-          <w:rStyle w:val="EmphasizeChar"/>
-        </w:rPr>
-        <w:t>module</w:t>
-      </w:r>
-      <w:r>
-        <w:rPr>
-          <w:rStyle w:val="EmphasizeChar"/>
-        </w:rPr>
-        <w:tab/>
-      </w:r>
-      <w:r>
-        <w:t>Identifies the source component or application area.</w:t>
-      </w:r>
-    </w:p>
-    <w:p>
-      <w:pPr>
-        <w:ind w:left="1980" w:hanging="1620"/>
-      </w:pPr>
-      <w:r>
-        <w:rPr>
-          <w:rStyle w:val="EmphasizeChar"/>
-        </w:rPr>
-        <w:t>node</w:t>
-      </w:r>
-      <w:r>
-        <w:tab/>
-        <w:t xml:space="preserve">Docker host node name as specified in the </w:t>
-      </w:r>
-      <w:r>
-        <w:t>hive</w:t>
-      </w:r>
-      <w:r>
-        <w:t xml:space="preserve"> definition.</w:t>
-      </w:r>
-    </w:p>
-    <w:p>
-      <w:pPr>
-        <w:ind w:left="1980" w:hanging="1620"/>
-      </w:pPr>
-      <w:proofErr w:type="spellStart"/>
-      <w:r>
-        <w:rPr>
-          <w:rStyle w:val="EmphasizeChar"/>
-        </w:rPr>
-        <w:t>node_dnsname</w:t>
-      </w:r>
-      <w:proofErr w:type="spellEnd"/>
-      <w:r>
-        <w:tab/>
-        <w:t>Docker host node DNS name (if any).</w:t>
-      </w:r>
-    </w:p>
-    <w:p>
-      <w:pPr>
-        <w:ind w:left="1980" w:hanging="1620"/>
-      </w:pPr>
-      <w:proofErr w:type="spellStart"/>
-      <w:r>
-        <w:rPr>
-          <w:rStyle w:val="EmphasizeChar"/>
-        </w:rPr>
-        <w:t>node_ip</w:t>
-      </w:r>
-      <w:proofErr w:type="spellEnd"/>
-      <w:r>
-        <w:tab/>
-        <w:t xml:space="preserve">Docker host node’s IP address on the local </w:t>
-      </w:r>
-      <w:r>
-        <w:t>hive</w:t>
-      </w:r>
-      <w:r>
-        <w:t xml:space="preserve"> network.</w:t>
-      </w:r>
-    </w:p>
-    <w:p>
-      <w:pPr>
-        <w:ind w:left="1980" w:hanging="1620"/>
-      </w:pPr>
-      <w:proofErr w:type="spellStart"/>
-      <w:r>
-        <w:rPr>
-          <w:rStyle w:val="EmphasizeChar"/>
-        </w:rPr>
-        <w:t>node_role</w:t>
-      </w:r>
-      <w:proofErr w:type="spellEnd"/>
-      <w:r>
-        <w:tab/>
-        <w:t xml:space="preserve">Docker host node role, one of: </w:t>
-      </w:r>
-      <w:r>
-        <w:rPr>
-          <w:rStyle w:val="EmphasizeChar"/>
-        </w:rPr>
-        <w:t>manager</w:t>
-      </w:r>
-      <w:r>
-        <w:t xml:space="preserve"> or </w:t>
-      </w:r>
-      <w:r>
-        <w:rPr>
-          <w:rStyle w:val="EmphasizeChar"/>
-        </w:rPr>
-        <w:t>worker</w:t>
-      </w:r>
-      <w:r>
-        <w:t>.</w:t>
-      </w:r>
-    </w:p>
-    <w:p>
-      <w:pPr>
-        <w:ind w:left="1980" w:hanging="1620"/>
-      </w:pPr>
-      <w:r>
-        <w:rPr>
-          <w:rStyle w:val="EmphasizeChar"/>
-        </w:rPr>
-        <w:t>proxy</w:t>
-      </w:r>
-      <w:r>
-        <w:rPr>
-          <w:rStyle w:val="EmphasizeChar"/>
-        </w:rPr>
-        <w:tab/>
-      </w:r>
-      <w:r>
-        <w:t xml:space="preserve">Optional field added for proxy </w:t>
-      </w:r>
-      <w:r>
-        <w:t>traffic</w:t>
-      </w:r>
-      <w:r>
-        <w:t xml:space="preserve"> events (see below).</w:t>
-      </w:r>
-    </w:p>
-    <w:p>
-      <w:pPr>
-        <w:ind w:left="1980" w:hanging="1620"/>
-      </w:pPr>
-      <w:r>
-        <w:rPr>
-          <w:rStyle w:val="EmphasizeChar"/>
-        </w:rPr>
-        <w:t>service</w:t>
-      </w:r>
-      <w:r>
-        <w:tab/>
-        <w:t>Names the service or container.</w:t>
-      </w:r>
-    </w:p>
-    <w:p>
-      <w:pPr>
-        <w:ind w:left="1980" w:hanging="1620"/>
-      </w:pPr>
-      <w:proofErr w:type="spellStart"/>
-      <w:r>
-        <w:rPr>
-          <w:rStyle w:val="EmphasizeChar"/>
-        </w:rPr>
         <w:t>service_</w:t>
       </w:r>
       <w:r>
@@ -5501,7 +5539,6 @@
         <w:rPr>
           <w:rStyle w:val="EmphasizeChar"/>
         </w:rPr>
-        <w:lastRenderedPageBreak/>
         <w:t>longitude</w:t>
       </w:r>
       <w:r>
@@ -5675,6 +5712,7 @@
         <w:rPr>
           <w:rStyle w:val="EmphasizeChar"/>
         </w:rPr>
+        <w:lastRenderedPageBreak/>
         <w:t>country</w:t>
       </w:r>
       <w:r>
@@ -6097,209 +6135,209 @@
         <w:rPr>
           <w:rStyle w:val="EmphasizeChar"/>
         </w:rPr>
+        <w:t>os</w:t>
+      </w:r>
+      <w:r>
+        <w:rPr>
+          <w:rStyle w:val="EmphasizeChar"/>
+        </w:rPr>
+        <w:t>_name</w:t>
+      </w:r>
+      <w:proofErr w:type="spellEnd"/>
+      <w:r>
+        <w:rPr>
+          <w:rStyle w:val="EmphasizeChar"/>
+        </w:rPr>
+        <w:tab/>
+      </w:r>
+      <w:r>
+        <w:t>Operating system</w:t>
+      </w:r>
+      <w:r>
+        <w:t xml:space="preserve"> (</w:t>
+      </w:r>
+      <w:r>
+        <w:t>platform</w:t>
+      </w:r>
+      <w:r>
+        <w:t xml:space="preserve">) </w:t>
+      </w:r>
+      <w:r>
+        <w:t>name</w:t>
+      </w:r>
+      <w:r>
+        <w:t>.</w:t>
+      </w:r>
+    </w:p>
+    <w:p>
+      <w:pPr>
+        <w:ind w:left="2700" w:hanging="1980"/>
+      </w:pPr>
+      <w:proofErr w:type="spellStart"/>
+      <w:r>
+        <w:rPr>
+          <w:rStyle w:val="EmphasizeChar"/>
+        </w:rPr>
+        <w:t>os</w:t>
+      </w:r>
+      <w:r>
+        <w:rPr>
+          <w:rStyle w:val="EmphasizeChar"/>
+        </w:rPr>
+        <w:t>_version</w:t>
+      </w:r>
+      <w:proofErr w:type="spellEnd"/>
+      <w:r>
+        <w:rPr>
+          <w:rStyle w:val="EmphasizeChar"/>
+        </w:rPr>
+        <w:tab/>
+      </w:r>
+      <w:r>
+        <w:t>Operating system</w:t>
+      </w:r>
+      <w:r>
+        <w:t xml:space="preserve"> (</w:t>
+      </w:r>
+      <w:r>
+        <w:t>platform</w:t>
+      </w:r>
+      <w:r>
+        <w:t xml:space="preserve">) </w:t>
+      </w:r>
+      <w:r>
+        <w:t>version</w:t>
+      </w:r>
+      <w:r>
+        <w:t>.</w:t>
+      </w:r>
+    </w:p>
+    <w:p>
+      <w:pPr>
+        <w:ind w:left="2700" w:hanging="1980"/>
+      </w:pPr>
+      <w:r>
+        <w:rPr>
+          <w:rStyle w:val="EmphasizeChar"/>
+        </w:rPr>
+        <w:t>version</w:t>
+      </w:r>
+      <w:r>
+        <w:rPr>
+          <w:rStyle w:val="EmphasizeChar"/>
+        </w:rPr>
+        <w:tab/>
+      </w:r>
+      <w:proofErr w:type="spellStart"/>
+      <w:r>
+        <w:t>Version</w:t>
+      </w:r>
+      <w:proofErr w:type="spellEnd"/>
+      <w:r>
+        <w:t xml:space="preserve"> of </w:t>
+      </w:r>
+      <w:r>
+        <w:t xml:space="preserve">a </w:t>
+      </w:r>
+      <w:r>
+        <w:t>known browsers</w:t>
+      </w:r>
+      <w:r>
+        <w:t>.</w:t>
+      </w:r>
+    </w:p>
+    <w:p>
+      <w:pPr>
+        <w:ind w:left="2700" w:hanging="2250"/>
+      </w:pPr>
+      <w:proofErr w:type="spellStart"/>
+      <w:r>
+        <w:rPr>
+          <w:rStyle w:val="EmphasizeChar"/>
+        </w:rPr>
+        <w:t>bytes_received</w:t>
+      </w:r>
+      <w:proofErr w:type="spellEnd"/>
+      <w:r>
+        <w:tab/>
+      </w:r>
+      <w:r>
+        <w:t>Number of bytes received by the proxy from the client.</w:t>
+      </w:r>
+    </w:p>
+    <w:p>
+      <w:pPr>
+        <w:ind w:left="2700" w:hanging="2250"/>
+      </w:pPr>
+      <w:proofErr w:type="spellStart"/>
+      <w:r>
+        <w:rPr>
+          <w:rStyle w:val="EmphasizeChar"/>
+        </w:rPr>
+        <w:t>bytes_sent</w:t>
+      </w:r>
+      <w:proofErr w:type="spellEnd"/>
+      <w:r>
+        <w:tab/>
+      </w:r>
+      <w:r>
+        <w:t>Number of bytes sent by the proxy to the client.</w:t>
+      </w:r>
+    </w:p>
+    <w:p>
+      <w:pPr>
+        <w:ind w:left="2700" w:hanging="2250"/>
+        <w:rPr>
+          <w:rStyle w:val="EmphasizeChar"/>
+        </w:rPr>
+      </w:pPr>
+      <w:proofErr w:type="spellStart"/>
+      <w:r>
+        <w:rPr>
+          <w:rStyle w:val="EmphasizeChar"/>
+        </w:rPr>
+        <w:t>client_ip</w:t>
+      </w:r>
+      <w:proofErr w:type="spellEnd"/>
+      <w:r>
+        <w:rPr>
+          <w:rStyle w:val="EmphasizeChar"/>
+        </w:rPr>
+        <w:tab/>
+      </w:r>
+      <w:r>
+        <w:t>Client IP address.</w:t>
+      </w:r>
+    </w:p>
+    <w:p>
+      <w:pPr>
+        <w:ind w:left="2700" w:hanging="2250"/>
+      </w:pPr>
+      <w:proofErr w:type="spellStart"/>
+      <w:r>
+        <w:rPr>
+          <w:rStyle w:val="EmphasizeChar"/>
+        </w:rPr>
+        <w:t>conn_proxy</w:t>
+      </w:r>
+      <w:proofErr w:type="spellEnd"/>
+      <w:r>
+        <w:tab/>
+      </w:r>
+      <w:r>
+        <w:t>Total number of connections being handled by the proxy at the time the event was logged.</w:t>
+      </w:r>
+    </w:p>
+    <w:p>
+      <w:pPr>
+        <w:ind w:left="2700" w:hanging="2250"/>
+      </w:pPr>
+      <w:proofErr w:type="spellStart"/>
+      <w:r>
+        <w:rPr>
+          <w:rStyle w:val="EmphasizeChar"/>
+        </w:rPr>
         <w:lastRenderedPageBreak/>
-        <w:t>os</w:t>
-      </w:r>
-      <w:r>
-        <w:rPr>
-          <w:rStyle w:val="EmphasizeChar"/>
-        </w:rPr>
-        <w:t>_name</w:t>
-      </w:r>
-      <w:proofErr w:type="spellEnd"/>
-      <w:r>
-        <w:rPr>
-          <w:rStyle w:val="EmphasizeChar"/>
-        </w:rPr>
-        <w:tab/>
-      </w:r>
-      <w:r>
-        <w:t>Operating system</w:t>
-      </w:r>
-      <w:r>
-        <w:t xml:space="preserve"> (</w:t>
-      </w:r>
-      <w:r>
-        <w:t>platform</w:t>
-      </w:r>
-      <w:r>
-        <w:t xml:space="preserve">) </w:t>
-      </w:r>
-      <w:r>
-        <w:t>name</w:t>
-      </w:r>
-      <w:r>
-        <w:t>.</w:t>
-      </w:r>
-    </w:p>
-    <w:p>
-      <w:pPr>
-        <w:ind w:left="2700" w:hanging="1980"/>
-      </w:pPr>
-      <w:proofErr w:type="spellStart"/>
-      <w:r>
-        <w:rPr>
-          <w:rStyle w:val="EmphasizeChar"/>
-        </w:rPr>
-        <w:t>os</w:t>
-      </w:r>
-      <w:r>
-        <w:rPr>
-          <w:rStyle w:val="EmphasizeChar"/>
-        </w:rPr>
-        <w:t>_version</w:t>
-      </w:r>
-      <w:proofErr w:type="spellEnd"/>
-      <w:r>
-        <w:rPr>
-          <w:rStyle w:val="EmphasizeChar"/>
-        </w:rPr>
-        <w:tab/>
-      </w:r>
-      <w:r>
-        <w:t>Operating system</w:t>
-      </w:r>
-      <w:r>
-        <w:t xml:space="preserve"> (</w:t>
-      </w:r>
-      <w:r>
-        <w:t>platform</w:t>
-      </w:r>
-      <w:r>
-        <w:t xml:space="preserve">) </w:t>
-      </w:r>
-      <w:r>
-        <w:t>version</w:t>
-      </w:r>
-      <w:r>
-        <w:t>.</w:t>
-      </w:r>
-    </w:p>
-    <w:p>
-      <w:pPr>
-        <w:ind w:left="2700" w:hanging="1980"/>
-      </w:pPr>
-      <w:r>
-        <w:rPr>
-          <w:rStyle w:val="EmphasizeChar"/>
-        </w:rPr>
-        <w:t>version</w:t>
-      </w:r>
-      <w:r>
-        <w:rPr>
-          <w:rStyle w:val="EmphasizeChar"/>
-        </w:rPr>
-        <w:tab/>
-      </w:r>
-      <w:proofErr w:type="spellStart"/>
-      <w:r>
-        <w:t>Version</w:t>
-      </w:r>
-      <w:proofErr w:type="spellEnd"/>
-      <w:r>
-        <w:t xml:space="preserve"> of </w:t>
-      </w:r>
-      <w:r>
-        <w:t xml:space="preserve">a </w:t>
-      </w:r>
-      <w:r>
-        <w:t>known browsers</w:t>
-      </w:r>
-      <w:r>
-        <w:t>.</w:t>
-      </w:r>
-    </w:p>
-    <w:p>
-      <w:pPr>
-        <w:ind w:left="2700" w:hanging="2250"/>
-      </w:pPr>
-      <w:proofErr w:type="spellStart"/>
-      <w:r>
-        <w:rPr>
-          <w:rStyle w:val="EmphasizeChar"/>
-        </w:rPr>
-        <w:t>bytes_received</w:t>
-      </w:r>
-      <w:proofErr w:type="spellEnd"/>
-      <w:r>
-        <w:tab/>
-      </w:r>
-      <w:r>
-        <w:t>Number of bytes received by the proxy from the client.</w:t>
-      </w:r>
-    </w:p>
-    <w:p>
-      <w:pPr>
-        <w:ind w:left="2700" w:hanging="2250"/>
-      </w:pPr>
-      <w:proofErr w:type="spellStart"/>
-      <w:r>
-        <w:rPr>
-          <w:rStyle w:val="EmphasizeChar"/>
-        </w:rPr>
-        <w:t>bytes_sent</w:t>
-      </w:r>
-      <w:proofErr w:type="spellEnd"/>
-      <w:r>
-        <w:tab/>
-      </w:r>
-      <w:r>
-        <w:t>Number of bytes sent by the proxy to the client.</w:t>
-      </w:r>
-    </w:p>
-    <w:p>
-      <w:pPr>
-        <w:ind w:left="2700" w:hanging="2250"/>
-        <w:rPr>
-          <w:rStyle w:val="EmphasizeChar"/>
-        </w:rPr>
-      </w:pPr>
-      <w:proofErr w:type="spellStart"/>
-      <w:r>
-        <w:rPr>
-          <w:rStyle w:val="EmphasizeChar"/>
-        </w:rPr>
-        <w:t>client_ip</w:t>
-      </w:r>
-      <w:proofErr w:type="spellEnd"/>
-      <w:r>
-        <w:rPr>
-          <w:rStyle w:val="EmphasizeChar"/>
-        </w:rPr>
-        <w:tab/>
-      </w:r>
-      <w:r>
-        <w:t>Client IP address.</w:t>
-      </w:r>
-    </w:p>
-    <w:p>
-      <w:pPr>
-        <w:ind w:left="2700" w:hanging="2250"/>
-      </w:pPr>
-      <w:proofErr w:type="spellStart"/>
-      <w:r>
-        <w:rPr>
-          <w:rStyle w:val="EmphasizeChar"/>
-        </w:rPr>
-        <w:t>conn_proxy</w:t>
-      </w:r>
-      <w:proofErr w:type="spellEnd"/>
-      <w:r>
-        <w:tab/>
-      </w:r>
-      <w:r>
-        <w:t>Total number of connections being handled by the proxy at the time the event was logged.</w:t>
-      </w:r>
-    </w:p>
-    <w:p>
-      <w:pPr>
-        <w:ind w:left="2700" w:hanging="2250"/>
-      </w:pPr>
-      <w:proofErr w:type="spellStart"/>
-      <w:r>
-        <w:rPr>
-          <w:rStyle w:val="EmphasizeChar"/>
-        </w:rPr>
         <w:t>conn_frontend</w:t>
       </w:r>
       <w:proofErr w:type="spellEnd"/>
@@ -6723,34 +6761,198 @@
         <w:rPr>
           <w:rStyle w:val="Heading4Char"/>
         </w:rPr>
+        <w:t>Extended Fields for HTTP Traffic</w:t>
+      </w:r>
+    </w:p>
+    <w:p>
+      <w:r>
+        <w:t>Here are the</w:t>
+      </w:r>
+      <w:r>
+        <w:t xml:space="preserve"> extended</w:t>
+      </w:r>
+      <w:r>
+        <w:t xml:space="preserve"> </w:t>
+      </w:r>
+      <w:r>
+        <w:rPr>
+          <w:rStyle w:val="EmphasizeChar"/>
+        </w:rPr>
+        <w:t>proxy</w:t>
+      </w:r>
+      <w:r>
+        <w:t xml:space="preserve"> common subfields </w:t>
+      </w:r>
+      <w:r>
+        <w:t>for</w:t>
+      </w:r>
+      <w:r>
+        <w:t xml:space="preserve"> and HTTP traffic:</w:t>
+      </w:r>
+    </w:p>
+    <w:p>
+      <w:pPr>
+        <w:ind w:left="2700" w:hanging="2250"/>
+      </w:pPr>
+      <w:proofErr w:type="spellStart"/>
+      <w:r>
+        <w:rPr>
+          <w:rStyle w:val="EmphasizeChar"/>
+        </w:rPr>
+        <w:t>http_host</w:t>
+      </w:r>
+      <w:proofErr w:type="spellEnd"/>
+      <w:r>
+        <w:tab/>
+      </w:r>
+      <w:r>
+        <w:t xml:space="preserve">HTTP </w:t>
+      </w:r>
+      <w:r>
+        <w:rPr>
+          <w:rStyle w:val="EmphasizeChar"/>
+        </w:rPr>
+        <w:t>Host</w:t>
+      </w:r>
+      <w:r>
+        <w:t xml:space="preserve"> header</w:t>
+      </w:r>
+      <w:r>
+        <w:t>.</w:t>
+      </w:r>
+    </w:p>
+    <w:p>
+      <w:pPr>
+        <w:ind w:left="2700" w:hanging="2250"/>
+      </w:pPr>
+      <w:proofErr w:type="spellStart"/>
+      <w:r>
+        <w:rPr>
+          <w:rStyle w:val="EmphasizeChar"/>
+        </w:rPr>
+        <w:t>http_method</w:t>
+      </w:r>
+      <w:proofErr w:type="spellEnd"/>
+      <w:r>
+        <w:tab/>
+      </w:r>
+      <w:r>
+        <w:t xml:space="preserve">HTTP request method, like: GET, PUT, </w:t>
+      </w:r>
+      <w:proofErr w:type="gramStart"/>
+      <w:r>
+        <w:t>POST,…</w:t>
+      </w:r>
+      <w:proofErr w:type="gramEnd"/>
+    </w:p>
+    <w:p>
+      <w:pPr>
+        <w:ind w:left="2700" w:hanging="2250"/>
+      </w:pPr>
+      <w:proofErr w:type="spellStart"/>
+      <w:r>
+        <w:rPr>
+          <w:rStyle w:val="EmphasizeChar"/>
+        </w:rPr>
+        <w:t>http_status</w:t>
+      </w:r>
+      <w:proofErr w:type="spellEnd"/>
+      <w:r>
+        <w:tab/>
+      </w:r>
+      <w:r>
+        <w:t>HTTP response status code</w:t>
+      </w:r>
+      <w:r>
+        <w:t>.</w:t>
+      </w:r>
+    </w:p>
+    <w:p>
+      <w:pPr>
+        <w:ind w:left="2700" w:hanging="2250"/>
+      </w:pPr>
+      <w:proofErr w:type="spellStart"/>
+      <w:r>
+        <w:rPr>
+          <w:rStyle w:val="EmphasizeChar"/>
+        </w:rPr>
+        <w:t>http_time_active</w:t>
+      </w:r>
+      <w:proofErr w:type="spellEnd"/>
+      <w:r>
+        <w:tab/>
+      </w:r>
+      <w:r>
+        <w:t>Seconds</w:t>
+      </w:r>
+      <w:r>
+        <w:t xml:space="preserve"> </w:t>
+      </w:r>
+      <w:r>
+        <w:t>from the request time (</w:t>
+      </w:r>
+      <w:r>
+        <w:rPr>
+          <w:rStyle w:val="EmphasizeChar"/>
+        </w:rPr>
+        <w:t>@timestamp</w:t>
+      </w:r>
+      <w:r>
+        <w:t>) until the response was transmitted</w:t>
+      </w:r>
+      <w:r>
+        <w:t>.</w:t>
+      </w:r>
+    </w:p>
+    <w:p>
+      <w:pPr>
+        <w:ind w:left="2700" w:hanging="2250"/>
+      </w:pPr>
+      <w:proofErr w:type="spellStart"/>
+      <w:r>
+        <w:rPr>
+          <w:rStyle w:val="EmphasizeChar"/>
+        </w:rPr>
+        <w:t>http_time_idle</w:t>
+      </w:r>
+      <w:proofErr w:type="spellEnd"/>
+      <w:r>
+        <w:rPr>
+          <w:rStyle w:val="EmphasizeChar"/>
+        </w:rPr>
+        <w:tab/>
+      </w:r>
+      <w:r>
+        <w:t>Seconds</w:t>
+      </w:r>
+      <w:r>
+        <w:t xml:space="preserve"> waiting idle for the first byte of the HTTP.</w:t>
+      </w:r>
+    </w:p>
+    <w:p>
+      <w:pPr>
+        <w:ind w:left="2700" w:hanging="2250"/>
+      </w:pPr>
+      <w:proofErr w:type="spellStart"/>
+      <w:r>
+        <w:rPr>
+          <w:rStyle w:val="EmphasizeChar"/>
+        </w:rPr>
         <w:lastRenderedPageBreak/>
-        <w:t>Extended Fields for HTTP Traffic</w:t>
-      </w:r>
-    </w:p>
-    <w:p>
-      <w:r>
-        <w:t>Here are the</w:t>
-      </w:r>
-      <w:r>
-        <w:t xml:space="preserve"> extended</w:t>
-      </w:r>
-      <w:r>
-        <w:t xml:space="preserve"> </w:t>
-      </w:r>
-      <w:r>
-        <w:rPr>
-          <w:rStyle w:val="EmphasizeChar"/>
-        </w:rPr>
-        <w:t>proxy</w:t>
-      </w:r>
-      <w:r>
-        <w:t xml:space="preserve"> common subfields </w:t>
-      </w:r>
-      <w:r>
-        <w:t>for</w:t>
-      </w:r>
-      <w:r>
-        <w:t xml:space="preserve"> and HTTP traffic:</w:t>
+        <w:t>http_time_request</w:t>
+      </w:r>
+      <w:proofErr w:type="spellEnd"/>
+      <w:r>
+        <w:tab/>
+      </w:r>
+      <w:r>
+        <w:t>Seconds</w:t>
+      </w:r>
+      <w:r>
+        <w:t xml:space="preserve"> to receive the full HTTP request from the first byte</w:t>
+      </w:r>
+      <w:r>
+        <w:t>.</w:t>
       </w:r>
     </w:p>
     <w:p>
@@ -6762,23 +6964,261 @@
         <w:rPr>
           <w:rStyle w:val="EmphasizeChar"/>
         </w:rPr>
-        <w:t>http_host</w:t>
+        <w:t>http_time_response</w:t>
       </w:r>
       <w:proofErr w:type="spellEnd"/>
       <w:r>
         <w:tab/>
       </w:r>
       <w:r>
+        <w:t xml:space="preserve">Seconds </w:t>
+      </w:r>
+      <w:r>
+        <w:t>the backend server took to process the request and return the response line and headers</w:t>
+      </w:r>
+      <w:r>
+        <w:t>.</w:t>
+      </w:r>
+      <w:r>
+        <w:t xml:space="preserve">  This does not include the time to return all of the response contents.</w:t>
+      </w:r>
+    </w:p>
+    <w:p>
+      <w:pPr>
+        <w:ind w:left="2700" w:hanging="2250"/>
+      </w:pPr>
+      <w:proofErr w:type="spellStart"/>
+      <w:r>
+        <w:rPr>
+          <w:rStyle w:val="EmphasizeChar"/>
+        </w:rPr>
+        <w:t>http_uri</w:t>
+      </w:r>
+      <w:proofErr w:type="spellEnd"/>
+      <w:r>
+        <w:tab/>
+      </w:r>
+      <w:r>
+        <w:t>R</w:t>
+      </w:r>
+      <w:r>
+        <w:t xml:space="preserve">elative request URI </w:t>
+      </w:r>
+      <w:r>
+        <w:t>excluding</w:t>
+      </w:r>
+      <w:r>
+        <w:t xml:space="preserve"> query string</w:t>
+      </w:r>
+      <w:r>
+        <w:t>s</w:t>
+      </w:r>
+      <w:r>
+        <w:t>.</w:t>
+      </w:r>
+    </w:p>
+    <w:p>
+      <w:pPr>
+        <w:ind w:left="2700" w:hanging="2250"/>
+      </w:pPr>
+      <w:proofErr w:type="spellStart"/>
+      <w:r>
+        <w:rPr>
+          <w:rStyle w:val="EmphasizeChar"/>
+        </w:rPr>
+        <w:t>http_uri_query</w:t>
+      </w:r>
+      <w:proofErr w:type="spellEnd"/>
+      <w:r>
+        <w:rPr>
+          <w:rStyle w:val="EmphasizeChar"/>
+        </w:rPr>
+        <w:tab/>
+      </w:r>
+      <w:r>
+        <w:t>Request URI query string.</w:t>
+      </w:r>
+    </w:p>
+    <w:p>
+      <w:pPr>
+        <w:ind w:left="2700" w:hanging="2250"/>
+      </w:pPr>
+      <w:proofErr w:type="spellStart"/>
+      <w:r>
+        <w:rPr>
+          <w:rStyle w:val="EmphasizeChar"/>
+        </w:rPr>
+        <w:t>http_user_agent</w:t>
+      </w:r>
+      <w:proofErr w:type="spellEnd"/>
+      <w:r>
+        <w:tab/>
+      </w:r>
+      <w:r>
         <w:t xml:space="preserve">HTTP </w:t>
       </w:r>
       <w:r>
         <w:rPr>
           <w:rStyle w:val="EmphasizeChar"/>
         </w:rPr>
-        <w:t>Host</w:t>
-      </w:r>
-      <w:r>
-        <w:t xml:space="preserve"> header</w:t>
+        <w:t>User-Agent</w:t>
+      </w:r>
+      <w:r>
+        <w:t xml:space="preserve"> header.</w:t>
+      </w:r>
+    </w:p>
+    <w:p>
+      <w:pPr>
+        <w:ind w:left="2700" w:hanging="2250"/>
+      </w:pPr>
+      <w:proofErr w:type="spellStart"/>
+      <w:r>
+        <w:rPr>
+          <w:rStyle w:val="EmphasizeChar"/>
+        </w:rPr>
+        <w:t>http_version</w:t>
+      </w:r>
+      <w:proofErr w:type="spellEnd"/>
+      <w:r>
+        <w:tab/>
+      </w:r>
+      <w:r>
+        <w:t>The HTTP version, like: HTTP/1.</w:t>
+      </w:r>
+      <w:r>
+        <w:t>1</w:t>
+      </w:r>
+    </w:p>
+    <w:p>
+      <w:pPr>
+        <w:pStyle w:val="Heading3"/>
+      </w:pPr>
+      <w:r>
+        <w:t xml:space="preserve">Audit </w:t>
+      </w:r>
+      <w:r>
+        <w:t>Details</w:t>
+      </w:r>
+    </w:p>
+    <w:p>
+      <w:r>
+        <w:t>TODO: DESCRIBE THESE</w:t>
+      </w:r>
+    </w:p>
+    <w:p>
+      <w:pPr>
+        <w:ind w:left="1980" w:hanging="1620"/>
+      </w:pPr>
+      <w:r>
+        <w:rPr>
+          <w:rStyle w:val="EmphasizeChar"/>
+        </w:rPr>
+        <w:t>cluster</w:t>
+      </w:r>
+      <w:r>
+        <w:tab/>
+        <w:t xml:space="preserve">Identifies the source </w:t>
+      </w:r>
+      <w:r>
+        <w:t>hive</w:t>
+      </w:r>
+      <w:r>
+        <w:t>/cluster</w:t>
+      </w:r>
+      <w:r>
+        <w:t xml:space="preserve"> within the datacenter.</w:t>
+      </w:r>
+    </w:p>
+    <w:p>
+      <w:pPr>
+        <w:ind w:left="1980" w:hanging="1620"/>
+      </w:pPr>
+      <w:r>
+        <w:rPr>
+          <w:rStyle w:val="EmphasizeChar"/>
+        </w:rPr>
+        <w:t>datacenter</w:t>
+      </w:r>
+      <w:r>
+        <w:tab/>
+        <w:t>Identifies the source datacenter.</w:t>
+      </w:r>
+    </w:p>
+    <w:p>
+      <w:pPr>
+        <w:ind w:left="1980" w:hanging="1620"/>
+      </w:pPr>
+      <w:r>
+        <w:rPr>
+          <w:rStyle w:val="EmphasizeChar"/>
+        </w:rPr>
+        <w:t>details</w:t>
+      </w:r>
+      <w:r>
+        <w:rPr>
+          <w:rStyle w:val="EmphasizeChar"/>
+        </w:rPr>
+        <w:tab/>
+      </w:r>
+      <w:r>
+        <w:t>Vault audit event details.</w:t>
+      </w:r>
+    </w:p>
+    <w:p>
+      <w:pPr>
+        <w:ind w:left="1980" w:hanging="1620"/>
+      </w:pPr>
+      <w:r>
+        <w:rPr>
+          <w:rStyle w:val="EmphasizeChar"/>
+        </w:rPr>
+        <w:t>environment</w:t>
+      </w:r>
+      <w:r>
+        <w:tab/>
+        <w:t xml:space="preserve">Identifies the operational environment, one of: </w:t>
+      </w:r>
+      <w:r>
+        <w:rPr>
+          <w:rStyle w:val="EmphasizeChar"/>
+        </w:rPr>
+        <w:t>dev</w:t>
+      </w:r>
+      <w:r>
+        <w:t xml:space="preserve">, </w:t>
+      </w:r>
+      <w:r>
+        <w:rPr>
+          <w:rStyle w:val="EmphasizeChar"/>
+        </w:rPr>
+        <w:t>test</w:t>
+      </w:r>
+      <w:r>
+        <w:t xml:space="preserve">, </w:t>
+      </w:r>
+      <w:r>
+        <w:rPr>
+          <w:rStyle w:val="EmphasizeChar"/>
+        </w:rPr>
+        <w:t>stage</w:t>
+      </w:r>
+      <w:r>
+        <w:t xml:space="preserve">, </w:t>
+      </w:r>
+      <w:r>
+        <w:rPr>
+          <w:rStyle w:val="EmphasizeChar"/>
+        </w:rPr>
+        <w:t>prod</w:t>
+      </w:r>
+      <w:r>
+        <w:t xml:space="preserve">, or </w:t>
+      </w:r>
+      <w:r>
+        <w:rPr>
+          <w:rStyle w:val="EmphasizeChar"/>
+        </w:rPr>
+        <w:t>other</w:t>
       </w:r>
       <w:r>
         <w:t>.</w:t>
@@ -6786,45 +7226,95 @@
     </w:p>
     <w:p>
       <w:pPr>
-        <w:ind w:left="2700" w:hanging="2250"/>
+        <w:ind w:left="1980" w:hanging="1620"/>
+      </w:pPr>
+      <w:r>
+        <w:rPr>
+          <w:rStyle w:val="EmphasizeChar"/>
+        </w:rPr>
+        <w:t>node</w:t>
+      </w:r>
+      <w:r>
+        <w:tab/>
+        <w:t xml:space="preserve">Docker host node name as specified in the </w:t>
+      </w:r>
+      <w:r>
+        <w:t>hive</w:t>
+      </w:r>
+      <w:r>
+        <w:t xml:space="preserve"> definition.</w:t>
+      </w:r>
+    </w:p>
+    <w:p>
+      <w:pPr>
+        <w:ind w:left="1980" w:hanging="1620"/>
       </w:pPr>
       <w:proofErr w:type="spellStart"/>
       <w:r>
         <w:rPr>
           <w:rStyle w:val="EmphasizeChar"/>
         </w:rPr>
-        <w:t>http_method</w:t>
+        <w:t>node_dnsname</w:t>
       </w:r>
       <w:proofErr w:type="spellEnd"/>
       <w:r>
         <w:tab/>
-      </w:r>
-      <w:r>
-        <w:t xml:space="preserve">HTTP request method, like: GET, PUT, </w:t>
-      </w:r>
-      <w:proofErr w:type="gramStart"/>
-      <w:r>
-        <w:t>POST,…</w:t>
-      </w:r>
-      <w:proofErr w:type="gramEnd"/>
-    </w:p>
-    <w:p>
-      <w:pPr>
-        <w:ind w:left="2700" w:hanging="2250"/>
+        <w:t>Docker host node DNS name (if any).</w:t>
+      </w:r>
+    </w:p>
+    <w:p>
+      <w:pPr>
+        <w:ind w:left="1980" w:hanging="1620"/>
       </w:pPr>
       <w:proofErr w:type="spellStart"/>
       <w:r>
         <w:rPr>
           <w:rStyle w:val="EmphasizeChar"/>
         </w:rPr>
-        <w:t>http_status</w:t>
+        <w:t>node_ip</w:t>
       </w:r>
       <w:proofErr w:type="spellEnd"/>
       <w:r>
         <w:tab/>
-      </w:r>
-      <w:r>
-        <w:t>HTTP response status code</w:t>
+        <w:t xml:space="preserve">Docker host node’s IP address on the local </w:t>
+      </w:r>
+      <w:r>
+        <w:t>hive</w:t>
+      </w:r>
+      <w:r>
+        <w:t xml:space="preserve"> network.</w:t>
+      </w:r>
+    </w:p>
+    <w:p>
+      <w:pPr>
+        <w:ind w:left="1980" w:hanging="1620"/>
+      </w:pPr>
+      <w:proofErr w:type="spellStart"/>
+      <w:r>
+        <w:rPr>
+          <w:rStyle w:val="EmphasizeChar"/>
+        </w:rPr>
+        <w:t>node_role</w:t>
+      </w:r>
+      <w:proofErr w:type="spellEnd"/>
+      <w:r>
+        <w:tab/>
+        <w:t xml:space="preserve">Docker host node role, one of: </w:t>
+      </w:r>
+      <w:r>
+        <w:rPr>
+          <w:rStyle w:val="EmphasizeChar"/>
+        </w:rPr>
+        <w:t>manager</w:t>
+      </w:r>
+      <w:r>
+        <w:t xml:space="preserve"> or </w:t>
+      </w:r>
+      <w:r>
+        <w:rPr>
+          <w:rStyle w:val="EmphasizeChar"/>
+        </w:rPr>
+        <w:t>worker</w:t>
       </w:r>
       <w:r>
         <w:t>.</w:t>
@@ -6832,28 +7322,51 @@
     </w:p>
     <w:p>
       <w:pPr>
-        <w:ind w:left="2700" w:hanging="2250"/>
-      </w:pPr>
+        <w:ind w:left="1980" w:hanging="1620"/>
+      </w:pPr>
+      <w:r>
+        <w:rPr>
+          <w:rStyle w:val="EmphasizeChar"/>
+        </w:rPr>
+        <w:t>service</w:t>
+      </w:r>
+      <w:r>
+        <w:tab/>
+        <w:t>Names the service or container.</w:t>
+      </w:r>
+    </w:p>
+    <w:p>
+      <w:pPr>
+        <w:ind w:left="1980" w:hanging="1620"/>
+      </w:pPr>
+      <w:r>
+        <w:rPr>
+          <w:rStyle w:val="EmphasizeChar"/>
+        </w:rPr>
+        <w:t>tag</w:t>
+      </w:r>
+      <w:r>
+        <w:rPr>
+          <w:rStyle w:val="EmphasizeChar"/>
+        </w:rPr>
+        <w:tab/>
+      </w:r>
+      <w:r>
+        <w:t xml:space="preserve">The </w:t>
+      </w:r>
       <w:proofErr w:type="spellStart"/>
       <w:r>
-        <w:rPr>
-          <w:rStyle w:val="EmphasizeChar"/>
-        </w:rPr>
-        <w:t>http_time_active</w:t>
+        <w:t>Fluentd</w:t>
       </w:r>
       <w:proofErr w:type="spellEnd"/>
       <w:r>
-        <w:tab/>
-      </w:r>
-      <w:r>
-        <w:t>Seconds</w:t>
-      </w:r>
-      <w:r>
-        <w:t xml:space="preserve"> </w:t>
-      </w:r>
-      <w:r>
-        <w:t>from the request time (</w:t>
-      </w:r>
+        <w:t xml:space="preserve"> event tag at the time when the event was persisted to Elasticsearch.</w:t>
+      </w:r>
+    </w:p>
+    <w:p>
+      <w:pPr>
+        <w:ind w:left="1980" w:hanging="1620"/>
+      </w:pPr>
       <w:r>
         <w:rPr>
           <w:rStyle w:val="EmphasizeChar"/>
@@ -6861,586 +7374,111 @@
         <w:t>@timestamp</w:t>
       </w:r>
       <w:r>
-        <w:t>) until the response was transmitted</w:t>
-      </w:r>
-      <w:r>
-        <w:t>.</w:t>
-      </w:r>
-    </w:p>
-    <w:p>
-      <w:pPr>
-        <w:ind w:left="2700" w:hanging="2250"/>
-      </w:pPr>
+        <w:tab/>
+        <w:t>Unix time (seconds) when the event was emitted or captured.</w:t>
+      </w:r>
+    </w:p>
+    <w:p>
+      <w:pPr>
+        <w:pStyle w:val="Heading2"/>
+      </w:pPr>
+      <w:r>
+        <w:t>Custom Event Processing</w:t>
+      </w:r>
+    </w:p>
+    <w:p>
+      <w:r>
+        <w:t xml:space="preserve">By default, </w:t>
+      </w:r>
+      <w:r>
+        <w:t>neonHIVE</w:t>
+      </w:r>
+      <w:r>
+        <w:t xml:space="preserve"> log pipeline attempts to extract some fields such as the timestamp, log level, module, and the remaining message from log events passing through the pipeline.  This can work for many applications, but sometimes logs require custom processing.</w:t>
+      </w:r>
+    </w:p>
+    <w:p>
+      <w:r>
+        <w:t>To accomplish this, you’ll need to ta</w:t>
+      </w:r>
+      <w:r>
+        <w:t>g the application events with a</w:t>
+      </w:r>
+      <w:r>
+        <w:t xml:space="preserve"> log source identifier as the leading tag segment.  The typical case will be to specify </w:t>
+      </w:r>
+      <w:r>
+        <w:rPr>
+          <w:rStyle w:val="EmphasizeChar"/>
+        </w:rPr>
+        <w:t>--log-driver=</w:t>
+      </w:r>
       <w:proofErr w:type="spellStart"/>
       <w:r>
         <w:rPr>
           <w:rStyle w:val="EmphasizeChar"/>
         </w:rPr>
-        <w:t>http_time_idle</w:t>
+        <w:t>f</w:t>
+      </w:r>
+      <w:r>
+        <w:rPr>
+          <w:rStyle w:val="EmphasizeChar"/>
+        </w:rPr>
+        <w:t>luentd</w:t>
       </w:r>
       <w:proofErr w:type="spellEnd"/>
       <w:r>
-        <w:rPr>
-          <w:rStyle w:val="EmphasizeChar"/>
-        </w:rPr>
-        <w:tab/>
-      </w:r>
-      <w:r>
-        <w:t>Seconds</w:t>
-      </w:r>
-      <w:r>
-        <w:t xml:space="preserve"> waiting idle for the first byte of the HTTP.</w:t>
-      </w:r>
-    </w:p>
-    <w:p>
-      <w:pPr>
-        <w:ind w:left="2700" w:hanging="2250"/>
-      </w:pPr>
-      <w:proofErr w:type="spellStart"/>
-      <w:r>
-        <w:rPr>
-          <w:rStyle w:val="EmphasizeChar"/>
-        </w:rPr>
-        <w:t>http_time_request</w:t>
-      </w:r>
-      <w:proofErr w:type="spellEnd"/>
-      <w:r>
-        <w:tab/>
-      </w:r>
-      <w:r>
-        <w:t>Seconds</w:t>
-      </w:r>
-      <w:r>
-        <w:t xml:space="preserve"> to receive the full HTTP request from the first byte</w:t>
-      </w:r>
-      <w:r>
-        <w:t>.</w:t>
-      </w:r>
-    </w:p>
-    <w:p>
-      <w:pPr>
-        <w:ind w:left="2700" w:hanging="2250"/>
-      </w:pPr>
-      <w:proofErr w:type="spellStart"/>
-      <w:r>
-        <w:rPr>
-          <w:rStyle w:val="EmphasizeChar"/>
-        </w:rPr>
-        <w:t>http_time_response</w:t>
-      </w:r>
-      <w:proofErr w:type="spellEnd"/>
-      <w:r>
-        <w:tab/>
-      </w:r>
-      <w:r>
-        <w:t xml:space="preserve">Seconds </w:t>
-      </w:r>
-      <w:r>
-        <w:t>the backend server took to process the request and return the response line and headers</w:t>
-      </w:r>
-      <w:r>
-        <w:t>.</w:t>
-      </w:r>
-      <w:r>
-        <w:t xml:space="preserve">  This does not include the time to return all of the response contents.</w:t>
-      </w:r>
-    </w:p>
-    <w:p>
-      <w:pPr>
-        <w:ind w:left="2700" w:hanging="2250"/>
-      </w:pPr>
-      <w:proofErr w:type="spellStart"/>
-      <w:r>
-        <w:rPr>
-          <w:rStyle w:val="EmphasizeChar"/>
-        </w:rPr>
-        <w:t>http_uri</w:t>
-      </w:r>
-      <w:proofErr w:type="spellEnd"/>
-      <w:r>
-        <w:tab/>
-      </w:r>
-      <w:r>
-        <w:t>R</w:t>
-      </w:r>
-      <w:r>
-        <w:t xml:space="preserve">elative request URI </w:t>
-      </w:r>
-      <w:r>
-        <w:t>excluding</w:t>
-      </w:r>
-      <w:r>
-        <w:t xml:space="preserve"> query string</w:t>
-      </w:r>
-      <w:r>
-        <w:t>s</w:t>
-      </w:r>
-      <w:r>
-        <w:t>.</w:t>
-      </w:r>
-    </w:p>
-    <w:p>
-      <w:pPr>
-        <w:ind w:left="2700" w:hanging="2250"/>
-      </w:pPr>
-      <w:proofErr w:type="spellStart"/>
-      <w:r>
-        <w:rPr>
-          <w:rStyle w:val="EmphasizeChar"/>
-        </w:rPr>
-        <w:t>http_uri_query</w:t>
-      </w:r>
-      <w:proofErr w:type="spellEnd"/>
-      <w:r>
-        <w:rPr>
-          <w:rStyle w:val="EmphasizeChar"/>
-        </w:rPr>
-        <w:tab/>
-      </w:r>
-      <w:r>
-        <w:t>Request URI query string.</w:t>
-      </w:r>
-    </w:p>
-    <w:p>
-      <w:pPr>
-        <w:ind w:left="2700" w:hanging="2250"/>
-      </w:pPr>
-      <w:proofErr w:type="spellStart"/>
-      <w:r>
-        <w:rPr>
-          <w:rStyle w:val="EmphasizeChar"/>
-        </w:rPr>
-        <w:t>http_user_agent</w:t>
-      </w:r>
-      <w:proofErr w:type="spellEnd"/>
-      <w:r>
-        <w:tab/>
-      </w:r>
-      <w:r>
-        <w:t xml:space="preserve">HTTP </w:t>
-      </w:r>
-      <w:r>
-        <w:rPr>
-          <w:rStyle w:val="EmphasizeChar"/>
-        </w:rPr>
-        <w:t>User-Agent</w:t>
-      </w:r>
-      <w:r>
-        <w:t xml:space="preserve"> header.</w:t>
-      </w:r>
-    </w:p>
-    <w:p>
-      <w:pPr>
-        <w:ind w:left="2700" w:hanging="2250"/>
-      </w:pPr>
-      <w:proofErr w:type="spellStart"/>
-      <w:r>
-        <w:rPr>
-          <w:rStyle w:val="EmphasizeChar"/>
-        </w:rPr>
-        <w:t>http_version</w:t>
-      </w:r>
-      <w:proofErr w:type="spellEnd"/>
-      <w:r>
-        <w:tab/>
-      </w:r>
-      <w:r>
-        <w:t>The HTTP version, like: HTTP/1.</w:t>
-      </w:r>
-      <w:r>
-        <w:t>1</w:t>
-      </w:r>
-    </w:p>
-    <w:p>
-      <w:pPr>
-        <w:pStyle w:val="Heading3"/>
-      </w:pPr>
-      <w:r>
-        <w:t xml:space="preserve">Audit </w:t>
-      </w:r>
-      <w:r>
-        <w:t>Details</w:t>
-      </w:r>
-    </w:p>
-    <w:p>
-      <w:r>
-        <w:t>TODO: DESCRIBE THESE</w:t>
-      </w:r>
-    </w:p>
-    <w:p>
-      <w:pPr>
-        <w:ind w:left="1980" w:hanging="1620"/>
-      </w:pPr>
-      <w:r>
-        <w:rPr>
-          <w:rStyle w:val="EmphasizeChar"/>
-        </w:rPr>
-        <w:t>cluster</w:t>
-      </w:r>
-      <w:r>
-        <w:tab/>
-        <w:t xml:space="preserve">Identifies the source </w:t>
-      </w:r>
-      <w:r>
-        <w:t>hive</w:t>
-      </w:r>
-      <w:r>
-        <w:t>/cluster</w:t>
-      </w:r>
-      <w:r>
-        <w:t xml:space="preserve"> within the datacenter.</w:t>
-      </w:r>
-    </w:p>
-    <w:p>
-      <w:pPr>
-        <w:ind w:left="1980" w:hanging="1620"/>
-      </w:pPr>
-      <w:r>
-        <w:rPr>
-          <w:rStyle w:val="EmphasizeChar"/>
-        </w:rPr>
-        <w:t>datacenter</w:t>
-      </w:r>
-      <w:r>
-        <w:tab/>
-        <w:t>Identifies the source datacenter.</w:t>
-      </w:r>
-    </w:p>
-    <w:p>
-      <w:pPr>
-        <w:ind w:left="1980" w:hanging="1620"/>
-      </w:pPr>
-      <w:r>
-        <w:rPr>
-          <w:rStyle w:val="EmphasizeChar"/>
-        </w:rPr>
-        <w:t>details</w:t>
-      </w:r>
-      <w:r>
-        <w:rPr>
-          <w:rStyle w:val="EmphasizeChar"/>
-        </w:rPr>
-        <w:tab/>
-      </w:r>
-      <w:r>
-        <w:t>Vault audit event details.</w:t>
-      </w:r>
-    </w:p>
-    <w:p>
-      <w:pPr>
-        <w:ind w:left="1980" w:hanging="1620"/>
-      </w:pPr>
-      <w:r>
-        <w:rPr>
-          <w:rStyle w:val="EmphasizeChar"/>
-        </w:rPr>
-        <w:t>environment</w:t>
-      </w:r>
-      <w:r>
-        <w:tab/>
-        <w:t xml:space="preserve">Identifies the operational environment, one of: </w:t>
-      </w:r>
-      <w:r>
-        <w:rPr>
-          <w:rStyle w:val="EmphasizeChar"/>
-        </w:rPr>
-        <w:t>dev</w:t>
-      </w:r>
-      <w:r>
-        <w:t xml:space="preserve">, </w:t>
-      </w:r>
-      <w:r>
-        <w:rPr>
-          <w:rStyle w:val="EmphasizeChar"/>
-        </w:rPr>
-        <w:t>test</w:t>
-      </w:r>
-      <w:r>
-        <w:t xml:space="preserve">, </w:t>
-      </w:r>
-      <w:r>
-        <w:rPr>
-          <w:rStyle w:val="EmphasizeChar"/>
-        </w:rPr>
-        <w:t>stage</w:t>
-      </w:r>
-      <w:r>
-        <w:t xml:space="preserve">, </w:t>
-      </w:r>
-      <w:r>
-        <w:rPr>
-          <w:rStyle w:val="EmphasizeChar"/>
-        </w:rPr>
-        <w:t>prod</w:t>
-      </w:r>
-      <w:r>
-        <w:t xml:space="preserve">, or </w:t>
-      </w:r>
-      <w:r>
-        <w:rPr>
-          <w:rStyle w:val="EmphasizeChar"/>
-        </w:rPr>
-        <w:t>other</w:t>
-      </w:r>
-      <w:r>
-        <w:t>.</w:t>
-      </w:r>
-    </w:p>
-    <w:p>
-      <w:pPr>
-        <w:ind w:left="1980" w:hanging="1620"/>
-      </w:pPr>
-      <w:r>
-        <w:rPr>
-          <w:rStyle w:val="EmphasizeChar"/>
-        </w:rPr>
-        <w:t>node</w:t>
-      </w:r>
-      <w:r>
-        <w:tab/>
-        <w:t xml:space="preserve">Docker host node name as specified in the </w:t>
-      </w:r>
-      <w:r>
-        <w:t>hive</w:t>
-      </w:r>
-      <w:r>
-        <w:t xml:space="preserve"> definition.</w:t>
-      </w:r>
-    </w:p>
-    <w:p>
-      <w:pPr>
-        <w:ind w:left="1980" w:hanging="1620"/>
-      </w:pPr>
-      <w:proofErr w:type="spellStart"/>
-      <w:r>
-        <w:rPr>
-          <w:rStyle w:val="EmphasizeChar"/>
-        </w:rPr>
-        <w:t>node_dnsname</w:t>
-      </w:r>
-      <w:proofErr w:type="spellEnd"/>
-      <w:r>
-        <w:tab/>
-        <w:t>Docker host node DNS name (if any).</w:t>
-      </w:r>
-    </w:p>
-    <w:p>
-      <w:pPr>
-        <w:ind w:left="1980" w:hanging="1620"/>
-      </w:pPr>
-      <w:proofErr w:type="spellStart"/>
-      <w:r>
-        <w:rPr>
-          <w:rStyle w:val="EmphasizeChar"/>
-        </w:rPr>
-        <w:t>node_ip</w:t>
-      </w:r>
-      <w:proofErr w:type="spellEnd"/>
-      <w:r>
-        <w:tab/>
-        <w:t xml:space="preserve">Docker host node’s IP address on the local </w:t>
-      </w:r>
-      <w:r>
-        <w:t>hive</w:t>
-      </w:r>
-      <w:r>
-        <w:t xml:space="preserve"> network.</w:t>
-      </w:r>
-    </w:p>
-    <w:p>
-      <w:pPr>
-        <w:ind w:left="1980" w:hanging="1620"/>
-      </w:pPr>
-      <w:proofErr w:type="spellStart"/>
-      <w:r>
-        <w:rPr>
-          <w:rStyle w:val="EmphasizeChar"/>
-        </w:rPr>
-        <w:t>node_role</w:t>
-      </w:r>
-      <w:proofErr w:type="spellEnd"/>
-      <w:r>
-        <w:tab/>
-        <w:t xml:space="preserve">Docker host node role, one of: </w:t>
-      </w:r>
-      <w:r>
-        <w:rPr>
-          <w:rStyle w:val="EmphasizeChar"/>
-        </w:rPr>
-        <w:t>manager</w:t>
-      </w:r>
-      <w:r>
-        <w:t xml:space="preserve"> or </w:t>
-      </w:r>
-      <w:r>
-        <w:rPr>
-          <w:rStyle w:val="EmphasizeChar"/>
-        </w:rPr>
-        <w:t>worker</w:t>
-      </w:r>
-      <w:r>
-        <w:t>.</w:t>
-      </w:r>
-    </w:p>
-    <w:p>
-      <w:pPr>
-        <w:ind w:left="1980" w:hanging="1620"/>
-      </w:pPr>
-      <w:r>
-        <w:rPr>
-          <w:rStyle w:val="EmphasizeChar"/>
-        </w:rPr>
-        <w:t>service</w:t>
-      </w:r>
-      <w:r>
-        <w:tab/>
-        <w:t>Names the service or container.</w:t>
-      </w:r>
-    </w:p>
-    <w:p>
-      <w:pPr>
-        <w:ind w:left="1980" w:hanging="1620"/>
-      </w:pPr>
-      <w:r>
-        <w:rPr>
-          <w:rStyle w:val="EmphasizeChar"/>
-        </w:rPr>
-        <w:t>tag</w:t>
-      </w:r>
-      <w:r>
-        <w:rPr>
-          <w:rStyle w:val="EmphasizeChar"/>
-        </w:rPr>
-        <w:tab/>
-      </w:r>
-      <w:r>
-        <w:t xml:space="preserve">The </w:t>
-      </w:r>
-      <w:proofErr w:type="spellStart"/>
-      <w:r>
-        <w:t>Fluentd</w:t>
-      </w:r>
-      <w:proofErr w:type="spellEnd"/>
-      <w:r>
-        <w:t xml:space="preserve"> event tag at the time when the event was persisted to Elasticsearch.</w:t>
-      </w:r>
-    </w:p>
-    <w:p>
-      <w:pPr>
-        <w:ind w:left="1980" w:hanging="1620"/>
-      </w:pPr>
-      <w:r>
-        <w:rPr>
-          <w:rStyle w:val="EmphasizeChar"/>
-        </w:rPr>
-        <w:t>@timestamp</w:t>
-      </w:r>
-      <w:r>
-        <w:tab/>
-        <w:t>Unix time (seconds) when the event was emitted or captured.</w:t>
-      </w:r>
-    </w:p>
-    <w:p>
-      <w:pPr>
-        <w:pStyle w:val="Heading2"/>
-      </w:pPr>
-      <w:r>
+        <w:t xml:space="preserve"> and then </w:t>
+      </w:r>
+      <w:r>
+        <w:rPr>
+          <w:rStyle w:val="EmphasizeChar"/>
+        </w:rPr>
+        <w:t>--log-</w:t>
+      </w:r>
+      <w:r>
+        <w:rPr>
+          <w:rStyle w:val="EmphasizeChar"/>
+        </w:rPr>
+        <w:t>opt tag=&lt;value&gt;</w:t>
+      </w:r>
+      <w:r>
+        <w:t xml:space="preserve"> as one of these strings when deploying a Docker service or container.  This gives the </w:t>
+      </w:r>
+      <w:r>
+        <w:rPr>
+          <w:rStyle w:val="EmphasizeChar"/>
+        </w:rPr>
+        <w:t>neon-log-collector</w:t>
+      </w:r>
+      <w:r>
+        <w:t xml:space="preserve"> service enough information to customize event parsing for the specific application.</w:t>
+      </w:r>
+    </w:p>
+    <w:p>
+      <w:r>
+        <w:t xml:space="preserve">Here are the predefined identifiers supported by </w:t>
+      </w:r>
+      <w:r>
+        <w:t>neonHIVE</w:t>
+      </w:r>
+      <w:r>
+        <w:t xml:space="preserve"> out of the box.  You may specify custom tags and then extend the neon-log-collector image to support other applications.</w:t>
+      </w:r>
+    </w:p>
+    <w:p>
+      <w:pPr>
+        <w:ind w:left="2070" w:hanging="1710"/>
+        <w:rPr>
+          <w:rStyle w:val="EmphasizeChar"/>
+          <w:b w:val="0"/>
+        </w:rPr>
+      </w:pPr>
+      <w:r>
+        <w:rPr>
+          <w:rStyle w:val="EmphasizeChar"/>
+        </w:rPr>
         <w:lastRenderedPageBreak/>
-        <w:t>Custom Event Processing</w:t>
-      </w:r>
-    </w:p>
-    <w:p>
-      <w:r>
-        <w:t xml:space="preserve">By default, </w:t>
-      </w:r>
-      <w:r>
-        <w:t>neonHIVE</w:t>
-      </w:r>
-      <w:r>
-        <w:t xml:space="preserve"> log pipeline attempts to extract some fields such as the timestamp, log level, module, and the remaining message from log events passing through the pipeline.  This can work for many applications, but sometimes logs require custom processing.</w:t>
-      </w:r>
-    </w:p>
-    <w:p>
-      <w:r>
-        <w:t>To accomplish this, you’ll need to ta</w:t>
-      </w:r>
-      <w:r>
-        <w:t>g the application events with a</w:t>
-      </w:r>
-      <w:r>
-        <w:t xml:space="preserve"> log source identifier as the leading tag segment.  The typical case will be to specify </w:t>
-      </w:r>
-      <w:r>
-        <w:rPr>
-          <w:rStyle w:val="EmphasizeChar"/>
-        </w:rPr>
-        <w:t>--log-driver=</w:t>
-      </w:r>
-      <w:proofErr w:type="spellStart"/>
-      <w:r>
-        <w:rPr>
-          <w:rStyle w:val="EmphasizeChar"/>
-        </w:rPr>
-        <w:t>f</w:t>
-      </w:r>
-      <w:r>
-        <w:rPr>
-          <w:rStyle w:val="EmphasizeChar"/>
-        </w:rPr>
-        <w:t>luentd</w:t>
-      </w:r>
-      <w:proofErr w:type="spellEnd"/>
-      <w:r>
-        <w:t xml:space="preserve"> and then </w:t>
-      </w:r>
-      <w:r>
-        <w:rPr>
-          <w:rStyle w:val="EmphasizeChar"/>
-        </w:rPr>
-        <w:t>--log-</w:t>
-      </w:r>
-      <w:r>
-        <w:rPr>
-          <w:rStyle w:val="EmphasizeChar"/>
-        </w:rPr>
-        <w:t>opt tag=&lt;value&gt;</w:t>
-      </w:r>
-      <w:r>
-        <w:t xml:space="preserve"> as one of these strings when deploying a Docker service or container.  This gives the </w:t>
-      </w:r>
-      <w:r>
-        <w:rPr>
-          <w:rStyle w:val="EmphasizeChar"/>
-        </w:rPr>
-        <w:t>neon-log-collector</w:t>
-      </w:r>
-      <w:r>
-        <w:t xml:space="preserve"> service enough information to customize event parsing for the specific application.</w:t>
-      </w:r>
-    </w:p>
-    <w:p>
-      <w:r>
-        <w:t xml:space="preserve">Here are the predefined identifiers supported by </w:t>
-      </w:r>
-      <w:r>
-        <w:t>neonHIVE</w:t>
-      </w:r>
-      <w:r>
-        <w:t xml:space="preserve"> out of the box.  You may specify custom tags and then extend the neon-log-collector image to support other applications.</w:t>
-      </w:r>
-    </w:p>
-    <w:p>
-      <w:pPr>
-        <w:ind w:left="2070" w:hanging="1710"/>
-        <w:rPr>
-          <w:rStyle w:val="EmphasizeChar"/>
-          <w:b w:val="0"/>
-        </w:rPr>
-      </w:pPr>
-      <w:r>
-        <w:rPr>
-          <w:rStyle w:val="EmphasizeChar"/>
-        </w:rPr>
         <w:t>neon-common</w:t>
       </w:r>
       <w:r>
@@ -7685,7 +7723,6 @@
     </w:p>
     <w:p>
       <w:r>
-        <w:lastRenderedPageBreak/>
         <w:t xml:space="preserve">The </w:t>
       </w:r>
       <w:r>
@@ -7826,6 +7863,7 @@
     </w:p>
     <w:p>
       <w:r>
+        <w:lastRenderedPageBreak/>
         <w:t>Solution #2 is certainly possible, effective, and secure but can be difficult and expensive to configure, especially for smaller environments.  This can be accomplished using dedicated hardware and software as well as VPN services provided by the cloud environments.</w:t>
       </w:r>
     </w:p>
@@ -8170,240 +8208,237 @@
     </w:p>
     <w:p>
       <w:r>
-        <w:t xml:space="preserve">Many of these host names need to resolve to the private IP address of the host node running the calling service or container.  For services like Consul, this works because each node has a Consul instance running which a member of the Consul cluster.  Other services have load balancers running on each node or will take advantage of the Docker ingress/mesh network (when that works).  The basic idea here </w:t>
-      </w:r>
+        <w:t xml:space="preserve">Many of these host names need to resolve to the private IP address of the host node running the calling service or container.  For services like Consul, this works because each node has a Consul instance running which a member of the Consul cluster.  Other services have load balancers running on each node or will take advantage of the Docker ingress/mesh network (when that works).  The basic idea here is that applications can simply send traffic to the host node its running on and rely on Consul, a load balancer, or Docker to forward the traffic to a functioning service somewhere in the </w:t>
+      </w:r>
+      <w:r>
+        <w:t>hive</w:t>
+      </w:r>
+      <w:r>
+        <w:t>.</w:t>
+      </w:r>
+    </w:p>
+    <w:p>
+      <w:r>
+        <w:t xml:space="preserve">Older versions of </w:t>
+      </w:r>
+      <w:r>
+        <w:t>neonHIVE</w:t>
+      </w:r>
+      <w:r>
+        <w:t xml:space="preserve"> </w:t>
+      </w:r>
+      <w:r>
+        <w:t>configured</w:t>
+      </w:r>
+      <w:r>
+        <w:t xml:space="preserve"> static host mappings written to </w:t>
+      </w:r>
+      <w:r>
+        <w:rPr>
+          <w:rStyle w:val="CodeChar"/>
+        </w:rPr>
+        <w:t>/</w:t>
+      </w:r>
+      <w:proofErr w:type="spellStart"/>
+      <w:r>
+        <w:rPr>
+          <w:rStyle w:val="CodeChar"/>
+        </w:rPr>
+        <w:t>etc</w:t>
+      </w:r>
+      <w:proofErr w:type="spellEnd"/>
+      <w:r>
+        <w:rPr>
+          <w:rStyle w:val="CodeChar"/>
+        </w:rPr>
+        <w:t>/hosts</w:t>
+      </w:r>
+      <w:r>
+        <w:t xml:space="preserve"> d</w:t>
+      </w:r>
+      <w:r>
+        <w:t xml:space="preserve">uring </w:t>
+      </w:r>
+      <w:r>
+        <w:t>hive</w:t>
+      </w:r>
+      <w:r>
+        <w:t xml:space="preserve"> setup.  This </w:t>
+      </w:r>
+      <w:r>
+        <w:t>works</w:t>
+      </w:r>
+      <w:r>
+        <w:t xml:space="preserve"> fine for </w:t>
+      </w:r>
+      <w:r>
+        <w:t xml:space="preserve">DNS lookups made by native host node processes.  The problem </w:t>
+      </w:r>
+      <w:r>
+        <w:t>was</w:t>
+      </w:r>
+      <w:r>
+        <w:t xml:space="preserve"> how to get these mappings into Docker containers.  </w:t>
+      </w:r>
+      <w:r>
+        <w:t xml:space="preserve">To accomplish this, </w:t>
+      </w:r>
+      <w:r>
+        <w:t>hive</w:t>
+      </w:r>
+      <w:r>
+        <w:t xml:space="preserve"> setup</w:t>
+      </w:r>
+      <w:r>
+        <w:t xml:space="preserve"> </w:t>
+      </w:r>
+      <w:r>
+        <w:t>create</w:t>
+      </w:r>
+      <w:r>
+        <w:t>d</w:t>
+      </w:r>
+      <w:r>
+        <w:t xml:space="preserve"> a static </w:t>
+      </w:r>
+      <w:r>
+        <w:rPr>
+          <w:rStyle w:val="CodeChar"/>
+        </w:rPr>
+        <w:t>/</w:t>
+      </w:r>
+      <w:proofErr w:type="spellStart"/>
+      <w:r>
+        <w:rPr>
+          <w:rStyle w:val="CodeChar"/>
+        </w:rPr>
+        <w:t>etc</w:t>
+      </w:r>
+      <w:proofErr w:type="spellEnd"/>
+      <w:r>
+        <w:rPr>
+          <w:rStyle w:val="CodeChar"/>
+        </w:rPr>
+        <w:t>/</w:t>
+      </w:r>
+      <w:r>
+        <w:rPr>
+          <w:rStyle w:val="CodeChar"/>
+        </w:rPr>
+        <w:t>neon</w:t>
+      </w:r>
+      <w:r>
+        <w:rPr>
+          <w:rStyle w:val="CodeChar"/>
+        </w:rPr>
+        <w:t>/env-</w:t>
+      </w:r>
+      <w:r>
+        <w:rPr>
+          <w:rStyle w:val="CodeChar"/>
+        </w:rPr>
+        <w:t>host</w:t>
+      </w:r>
+      <w:r>
+        <w:t xml:space="preserve"> script on the host and then </w:t>
+      </w:r>
+      <w:r>
+        <w:t xml:space="preserve">we </w:t>
+      </w:r>
+      <w:r>
+        <w:t>explicitly mount</w:t>
+      </w:r>
+      <w:r>
+        <w:t>ed</w:t>
+      </w:r>
+      <w:r>
+        <w:t xml:space="preserve"> this into containers and services and then </w:t>
+      </w:r>
+      <w:r>
+        <w:t>had</w:t>
+      </w:r>
+      <w:r>
+        <w:t xml:space="preserve"> the container entry point execute the m</w:t>
+      </w:r>
+      <w:r>
+        <w:t>ounted script.  This script set</w:t>
+      </w:r>
+      <w:r>
+        <w:t xml:space="preserve"> some environment variables and </w:t>
+      </w:r>
+      <w:r>
+        <w:t>also wrote</w:t>
+      </w:r>
+      <w:r>
+        <w:t xml:space="preserve"> static host mappings to the container’s </w:t>
+      </w:r>
+      <w:r>
+        <w:rPr>
+          <w:rStyle w:val="CodeChar"/>
+        </w:rPr>
+        <w:t>/</w:t>
+      </w:r>
+      <w:proofErr w:type="spellStart"/>
+      <w:r>
+        <w:rPr>
+          <w:rStyle w:val="CodeChar"/>
+        </w:rPr>
+        <w:t>etc</w:t>
+      </w:r>
+      <w:proofErr w:type="spellEnd"/>
+      <w:r>
+        <w:rPr>
+          <w:rStyle w:val="CodeChar"/>
+        </w:rPr>
+        <w:t>/hosts</w:t>
+      </w:r>
+      <w:r>
+        <w:t xml:space="preserve"> file.</w:t>
+      </w:r>
+    </w:p>
+    <w:p>
+      <w:r>
+        <w:t xml:space="preserve">This is a little </w:t>
+      </w:r>
+      <w:r>
+        <w:t>hokey</w:t>
+      </w:r>
+      <w:r>
+        <w:t xml:space="preserve"> though, since this means that containers will need to mount </w:t>
+      </w:r>
+      <w:r>
+        <w:rPr>
+          <w:rStyle w:val="CodeChar"/>
+        </w:rPr>
+        <w:t>/</w:t>
+      </w:r>
+      <w:proofErr w:type="spellStart"/>
+      <w:r>
+        <w:rPr>
+          <w:rStyle w:val="CodeChar"/>
+        </w:rPr>
+        <w:t>etc</w:t>
+      </w:r>
+      <w:proofErr w:type="spellEnd"/>
+      <w:r>
+        <w:rPr>
+          <w:rStyle w:val="CodeChar"/>
+        </w:rPr>
+        <w:t>/hosts</w:t>
+      </w:r>
+      <w:r>
+        <w:rPr>
+          <w:rStyle w:val="EmphasizeChar"/>
+        </w:rPr>
+        <w:t xml:space="preserve"> </w:t>
+      </w:r>
+      <w:r>
+        <w:t>to function, which is not in the spirit of Docker.  A better approach would be to configure a dynamic DNS infrastructure that would handle these resolutions via standard DNS lookups.</w:t>
+      </w:r>
+    </w:p>
+    <w:p>
       <w:r>
         <w:lastRenderedPageBreak/>
-        <w:t xml:space="preserve">is that applications can simply send traffic to the host node its running on and rely on Consul, a load balancer, or Docker to forward the traffic to a functioning service somewhere in the </w:t>
-      </w:r>
-      <w:r>
-        <w:t>hive</w:t>
-      </w:r>
-      <w:r>
-        <w:t>.</w:t>
-      </w:r>
-    </w:p>
-    <w:p>
-      <w:r>
-        <w:t xml:space="preserve">Older versions of </w:t>
-      </w:r>
-      <w:r>
-        <w:t>neonHIVE</w:t>
-      </w:r>
-      <w:r>
-        <w:t xml:space="preserve"> </w:t>
-      </w:r>
-      <w:r>
-        <w:t>configured</w:t>
-      </w:r>
-      <w:r>
-        <w:t xml:space="preserve"> static host mappings written to </w:t>
-      </w:r>
-      <w:r>
-        <w:rPr>
-          <w:rStyle w:val="CodeChar"/>
-        </w:rPr>
-        <w:t>/</w:t>
-      </w:r>
-      <w:proofErr w:type="spellStart"/>
-      <w:r>
-        <w:rPr>
-          <w:rStyle w:val="CodeChar"/>
-        </w:rPr>
-        <w:t>etc</w:t>
-      </w:r>
-      <w:proofErr w:type="spellEnd"/>
-      <w:r>
-        <w:rPr>
-          <w:rStyle w:val="CodeChar"/>
-        </w:rPr>
-        <w:t>/hosts</w:t>
-      </w:r>
-      <w:r>
-        <w:t xml:space="preserve"> d</w:t>
-      </w:r>
-      <w:r>
-        <w:t xml:space="preserve">uring </w:t>
-      </w:r>
-      <w:r>
-        <w:t>hive</w:t>
-      </w:r>
-      <w:r>
-        <w:t xml:space="preserve"> setup.  This </w:t>
-      </w:r>
-      <w:r>
-        <w:t>works</w:t>
-      </w:r>
-      <w:r>
-        <w:t xml:space="preserve"> fine for </w:t>
-      </w:r>
-      <w:r>
-        <w:t xml:space="preserve">DNS lookups made by native host node processes.  The problem </w:t>
-      </w:r>
-      <w:r>
-        <w:t>was</w:t>
-      </w:r>
-      <w:r>
-        <w:t xml:space="preserve"> how to get these mappings into Docker containers.  </w:t>
-      </w:r>
-      <w:r>
-        <w:t xml:space="preserve">To accomplish this, </w:t>
-      </w:r>
-      <w:r>
-        <w:t>hive</w:t>
-      </w:r>
-      <w:r>
-        <w:t xml:space="preserve"> setup</w:t>
-      </w:r>
-      <w:r>
-        <w:t xml:space="preserve"> </w:t>
-      </w:r>
-      <w:r>
-        <w:t>create</w:t>
-      </w:r>
-      <w:r>
-        <w:t>d</w:t>
-      </w:r>
-      <w:r>
-        <w:t xml:space="preserve"> a static </w:t>
-      </w:r>
-      <w:r>
-        <w:rPr>
-          <w:rStyle w:val="CodeChar"/>
-        </w:rPr>
-        <w:t>/</w:t>
-      </w:r>
-      <w:proofErr w:type="spellStart"/>
-      <w:r>
-        <w:rPr>
-          <w:rStyle w:val="CodeChar"/>
-        </w:rPr>
-        <w:t>etc</w:t>
-      </w:r>
-      <w:proofErr w:type="spellEnd"/>
-      <w:r>
-        <w:rPr>
-          <w:rStyle w:val="CodeChar"/>
-        </w:rPr>
-        <w:t>/</w:t>
-      </w:r>
-      <w:r>
-        <w:rPr>
-          <w:rStyle w:val="CodeChar"/>
-        </w:rPr>
-        <w:t>neon</w:t>
-      </w:r>
-      <w:r>
-        <w:rPr>
-          <w:rStyle w:val="CodeChar"/>
-        </w:rPr>
-        <w:t>/env-</w:t>
-      </w:r>
-      <w:r>
-        <w:rPr>
-          <w:rStyle w:val="CodeChar"/>
-        </w:rPr>
-        <w:t>host</w:t>
-      </w:r>
-      <w:r>
-        <w:t xml:space="preserve"> script on the host and then </w:t>
-      </w:r>
-      <w:r>
-        <w:t xml:space="preserve">we </w:t>
-      </w:r>
-      <w:r>
-        <w:t>explicitly mount</w:t>
-      </w:r>
-      <w:r>
-        <w:t>ed</w:t>
-      </w:r>
-      <w:r>
-        <w:t xml:space="preserve"> this into containers and services and then </w:t>
-      </w:r>
-      <w:r>
-        <w:t>had</w:t>
-      </w:r>
-      <w:r>
-        <w:t xml:space="preserve"> the container entry point execute the m</w:t>
-      </w:r>
-      <w:r>
-        <w:t>ounted script.  This script set</w:t>
-      </w:r>
-      <w:r>
-        <w:t xml:space="preserve"> some environment variables and </w:t>
-      </w:r>
-      <w:r>
-        <w:t>also wrote</w:t>
-      </w:r>
-      <w:r>
-        <w:t xml:space="preserve"> static host mappings to the container’s </w:t>
-      </w:r>
-      <w:r>
-        <w:rPr>
-          <w:rStyle w:val="CodeChar"/>
-        </w:rPr>
-        <w:t>/</w:t>
-      </w:r>
-      <w:proofErr w:type="spellStart"/>
-      <w:r>
-        <w:rPr>
-          <w:rStyle w:val="CodeChar"/>
-        </w:rPr>
-        <w:t>etc</w:t>
-      </w:r>
-      <w:proofErr w:type="spellEnd"/>
-      <w:r>
-        <w:rPr>
-          <w:rStyle w:val="CodeChar"/>
-        </w:rPr>
-        <w:t>/hosts</w:t>
-      </w:r>
-      <w:r>
-        <w:t xml:space="preserve"> file.</w:t>
-      </w:r>
-    </w:p>
-    <w:p>
-      <w:r>
-        <w:t xml:space="preserve">This is a little </w:t>
-      </w:r>
-      <w:r>
-        <w:t>hokey</w:t>
-      </w:r>
-      <w:r>
-        <w:t xml:space="preserve"> though, since this means that containers will need to mount </w:t>
-      </w:r>
-      <w:r>
-        <w:rPr>
-          <w:rStyle w:val="CodeChar"/>
-        </w:rPr>
-        <w:t>/</w:t>
-      </w:r>
-      <w:proofErr w:type="spellStart"/>
-      <w:r>
-        <w:rPr>
-          <w:rStyle w:val="CodeChar"/>
-        </w:rPr>
-        <w:t>etc</w:t>
-      </w:r>
-      <w:proofErr w:type="spellEnd"/>
-      <w:r>
-        <w:rPr>
-          <w:rStyle w:val="CodeChar"/>
-        </w:rPr>
-        <w:t>/hosts</w:t>
-      </w:r>
-      <w:r>
-        <w:rPr>
-          <w:rStyle w:val="EmphasizeChar"/>
-        </w:rPr>
-        <w:t xml:space="preserve"> </w:t>
-      </w:r>
-      <w:r>
-        <w:t>to function, which is not in the spirit of Docker.  A better approach would be to configure a dynamic DNS infrastructure that would handle these resolutions via standard DNS lookups.</w:t>
-      </w:r>
-    </w:p>
-    <w:p>
-      <w:r>
         <w:t xml:space="preserve">Modern </w:t>
       </w:r>
       <w:r>
@@ -8461,7 +8496,7 @@
           <v:shape id="_x0000_i1026" type="#_x0000_t75" style="width:234.75pt;height:123.75pt" o:ole="">
             <v:imagedata r:id="rId25" o:title=""/>
           </v:shape>
-          <o:OLEObject Type="Embed" ProgID="Visio.Drawing.15" ShapeID="_x0000_i1026" DrawAspect="Content" ObjectID="_1598007093" r:id="rId26"/>
+          <o:OLEObject Type="Embed" ProgID="Visio.Drawing.15" ShapeID="_x0000_i1026" DrawAspect="Content" ObjectID="_1598425924" r:id="rId26"/>
         </w:object>
       </w:r>
     </w:p>
@@ -8768,105 +8803,105 @@
         </w:numPr>
       </w:pPr>
       <w:r>
+        <w:t xml:space="preserve">The </w:t>
+      </w:r>
+      <w:r>
+        <w:t xml:space="preserve">PDNS </w:t>
+      </w:r>
+      <w:r>
+        <w:t>R</w:t>
+      </w:r>
+      <w:r>
+        <w:t xml:space="preserve">ecursors running on </w:t>
+      </w:r>
+      <w:r>
+        <w:t>each</w:t>
+      </w:r>
+      <w:r>
+        <w:t xml:space="preserve"> </w:t>
+      </w:r>
+      <w:r>
+        <w:t>hive</w:t>
+      </w:r>
+      <w:r>
+        <w:t xml:space="preserve"> node are configured to accept requests only from well-defined private Internet subnets.</w:t>
+      </w:r>
+    </w:p>
+    <w:p>
+      <w:r>
+        <w:t xml:space="preserve">This solution is pretty clean from an architectural perspective.  </w:t>
+      </w:r>
+      <w:r>
+        <w:t xml:space="preserve">Any DNS queries made by local host processes as well as by local containers will be received by the Recursor with </w:t>
+      </w:r>
+      <w:proofErr w:type="gramStart"/>
+      <w:r>
+        <w:rPr>
+          <w:rStyle w:val="EmphasizeChar"/>
+        </w:rPr>
+        <w:t>*</w:t>
+      </w:r>
+      <w:r>
+        <w:rPr>
+          <w:rStyle w:val="EmphasizeChar"/>
+        </w:rPr>
+        <w:t>.hive</w:t>
+      </w:r>
+      <w:proofErr w:type="gramEnd"/>
+      <w:r>
+        <w:t xml:space="preserve"> questions being answered from the local zone files.  This gives the local Server the chance to answer with the node’s private IP address, accomplishing our primary goal.</w:t>
+      </w:r>
+      <w:r>
+        <w:t xml:space="preserve">  Other requests will be forwarded to the PowerDNS servers running on the masters</w:t>
+      </w:r>
+      <w:r>
+        <w:t>, which will perform a dynamic lookup or forward the query upstream.</w:t>
+      </w:r>
+    </w:p>
+    <w:p>
+      <w:pPr>
+        <w:pStyle w:val="Heading2"/>
+      </w:pPr>
+      <w:r>
+        <w:t>Hive</w:t>
+      </w:r>
+      <w:r>
+        <w:t xml:space="preserve"> DNS</w:t>
+      </w:r>
+      <w:r>
+        <w:t xml:space="preserve"> (local)</w:t>
+      </w:r>
+    </w:p>
+    <w:p>
+      <w:r>
+        <w:t xml:space="preserve">The basic idea here is to </w:t>
+      </w:r>
+      <w:r>
+        <w:t xml:space="preserve">deploy a couple services that dynamically update the PowerDNS </w:t>
+      </w:r>
+      <w:proofErr w:type="spellStart"/>
+      <w:r>
+        <w:t>Recursor’s</w:t>
+      </w:r>
+      <w:proofErr w:type="spellEnd"/>
+      <w:r>
+        <w:t xml:space="preserve"> local hosts file on the manager nodes with DNS entries read from Consul.</w:t>
+      </w:r>
+    </w:p>
+    <w:p>
+      <w:r>
+        <w:t>We’re going to implement this using two new services:</w:t>
+      </w:r>
+    </w:p>
+    <w:p>
+      <w:pPr>
+        <w:ind w:left="2340" w:hanging="1800"/>
+      </w:pPr>
+      <w:r>
+        <w:rPr>
+          <w:rStyle w:val="EmphasizeChar"/>
+        </w:rPr>
         <w:lastRenderedPageBreak/>
-        <w:t xml:space="preserve">The </w:t>
-      </w:r>
-      <w:r>
-        <w:t xml:space="preserve">PDNS </w:t>
-      </w:r>
-      <w:r>
-        <w:t>R</w:t>
-      </w:r>
-      <w:r>
-        <w:t xml:space="preserve">ecursors running on </w:t>
-      </w:r>
-      <w:r>
-        <w:t>each</w:t>
-      </w:r>
-      <w:r>
-        <w:t xml:space="preserve"> </w:t>
-      </w:r>
-      <w:r>
-        <w:t>hive</w:t>
-      </w:r>
-      <w:r>
-        <w:t xml:space="preserve"> node are configured to accept requests only from well-defined private Internet subnets.</w:t>
-      </w:r>
-    </w:p>
-    <w:p>
-      <w:r>
-        <w:t xml:space="preserve">This solution is pretty clean from an architectural perspective.  </w:t>
-      </w:r>
-      <w:r>
-        <w:t xml:space="preserve">Any DNS queries made by local host processes as well as by local containers will be received by the Recursor with </w:t>
-      </w:r>
-      <w:proofErr w:type="gramStart"/>
-      <w:r>
-        <w:rPr>
-          <w:rStyle w:val="EmphasizeChar"/>
-        </w:rPr>
-        <w:t>*</w:t>
-      </w:r>
-      <w:r>
-        <w:rPr>
-          <w:rStyle w:val="EmphasizeChar"/>
-        </w:rPr>
-        <w:t>.hive</w:t>
-      </w:r>
-      <w:proofErr w:type="gramEnd"/>
-      <w:r>
-        <w:t xml:space="preserve"> questions being answered from the local zone files.  This gives the local Server the chance to answer with the node’s private IP address, accomplishing our primary goal.</w:t>
-      </w:r>
-      <w:r>
-        <w:t xml:space="preserve">  Other requests will be forwarded to the PowerDNS servers running on the masters</w:t>
-      </w:r>
-      <w:r>
-        <w:t>, which will perform a dynamic lookup or forward the query upstream.</w:t>
-      </w:r>
-    </w:p>
-    <w:p>
-      <w:pPr>
-        <w:pStyle w:val="Heading2"/>
-      </w:pPr>
-      <w:r>
-        <w:t>Hive</w:t>
-      </w:r>
-      <w:r>
-        <w:t xml:space="preserve"> DNS</w:t>
-      </w:r>
-      <w:r>
-        <w:t xml:space="preserve"> (local)</w:t>
-      </w:r>
-    </w:p>
-    <w:p>
-      <w:r>
-        <w:t xml:space="preserve">The basic idea here is to </w:t>
-      </w:r>
-      <w:r>
-        <w:t xml:space="preserve">deploy a couple services that dynamically update the PowerDNS </w:t>
-      </w:r>
-      <w:proofErr w:type="spellStart"/>
-      <w:r>
-        <w:t>Recursor’s</w:t>
-      </w:r>
-      <w:proofErr w:type="spellEnd"/>
-      <w:r>
-        <w:t xml:space="preserve"> local hosts file on the manager nodes with DNS entries read from Consul.</w:t>
-      </w:r>
-    </w:p>
-    <w:p>
-      <w:r>
-        <w:t>We’re going to implement this using two new services:</w:t>
-      </w:r>
-    </w:p>
-    <w:p>
-      <w:pPr>
-        <w:ind w:left="2340" w:hanging="1800"/>
-      </w:pPr>
-      <w:r>
-        <w:rPr>
-          <w:rStyle w:val="EmphasizeChar"/>
-        </w:rPr>
         <w:t>neon-</w:t>
       </w:r>
       <w:proofErr w:type="spellStart"/>
@@ -9492,11 +9527,7 @@
         <w:t>attempts to resolve names from the local hosts file before forwarding requests on to the upstream DNS servers.</w:t>
       </w:r>
       <w:r>
-        <w:t xml:space="preserve">  This is radically less complex </w:t>
-      </w:r>
-      <w:r>
-        <w:lastRenderedPageBreak/>
-        <w:t>and fundamentally more reliable than my previous approach of using the authoritative server and a remote backend service or even trying to do something similar using Lua to intercept requests in the recursor.</w:t>
+        <w:t xml:space="preserve">  This is radically less complex and fundamentally more reliable than my previous approach of using the authoritative server and a remote backend service or even trying to do something similar using Lua to intercept requests in the recursor.</w:t>
       </w:r>
     </w:p>
     <w:p>
@@ -9513,7 +9544,7 @@
           <v:shape id="_x0000_i1027" type="#_x0000_t75" style="width:552pt;height:419.25pt" o:ole="">
             <v:imagedata r:id="rId27" o:title=""/>
           </v:shape>
-          <o:OLEObject Type="Embed" ProgID="Visio.Drawing.15" ShapeID="_x0000_i1027" DrawAspect="Content" ObjectID="_1598007094" r:id="rId28"/>
+          <o:OLEObject Type="Embed" ProgID="Visio.Drawing.15" ShapeID="_x0000_i1027" DrawAspect="Content" ObjectID="_1598425925" r:id="rId28"/>
         </w:object>
       </w:r>
     </w:p>
@@ -9570,32 +9601,32 @@
         <w:pStyle w:val="Heading1"/>
       </w:pPr>
       <w:r>
+        <w:t>Hive</w:t>
+      </w:r>
+      <w:r>
+        <w:t xml:space="preserve"> Dashboards</w:t>
+      </w:r>
+    </w:p>
+    <w:p>
+      <w:r>
+        <w:t>neonHIVE</w:t>
+      </w:r>
+      <w:r>
+        <w:t xml:space="preserve"> provides commands to register dashboard URLs that can be launched using the neon-cli.  Eventually, these dashboards may also be included in a global </w:t>
+      </w:r>
+      <w:r>
+        <w:t>neonHIVE</w:t>
+      </w:r>
+      <w:r>
+        <w:t xml:space="preserve"> dashboard.</w:t>
+      </w:r>
+    </w:p>
+    <w:p>
+      <w:pPr>
+        <w:keepLines/>
+      </w:pPr>
+      <w:r>
         <w:lastRenderedPageBreak/>
-        <w:t>Hive</w:t>
-      </w:r>
-      <w:r>
-        <w:t xml:space="preserve"> Dashboards</w:t>
-      </w:r>
-    </w:p>
-    <w:p>
-      <w:r>
-        <w:t>neonHIVE</w:t>
-      </w:r>
-      <w:r>
-        <w:t xml:space="preserve"> provides commands to register dashboard URLs that can be launched using the neon-cli.  Eventually, these dashboards may also be included in a global </w:t>
-      </w:r>
-      <w:r>
-        <w:t>neonHIVE</w:t>
-      </w:r>
-      <w:r>
-        <w:t xml:space="preserve"> dashboard.</w:t>
-      </w:r>
-    </w:p>
-    <w:p>
-      <w:pPr>
-        <w:keepLines/>
-      </w:pPr>
-      <w:r>
         <w:t xml:space="preserve">Dashboards are specified by the </w:t>
       </w:r>
       <w:proofErr w:type="spellStart"/>
@@ -10414,9 +10445,6 @@
       </w:r>
       <w:r>
         <w:br/>
-      </w:r>
-      <w:r>
-        <w:lastRenderedPageBreak/>
         <w:t xml:space="preserve">        </w:t>
       </w:r>
       <w:proofErr w:type="spellStart"/>
@@ -10455,6 +10483,7 @@
           <w:b/>
           <w:color w:val="C45911" w:themeColor="accent2" w:themeShade="BF"/>
         </w:rPr>
+        <w:lastRenderedPageBreak/>
         <w:t>node_</w:t>
       </w:r>
       <w:r>
@@ -15998,7 +16027,7 @@
 </file>
 
 <file path=customXml/itemProps1.xml><?xml version="1.0" encoding="utf-8"?>
-<ds:datastoreItem xmlns:ds="http://schemas.openxmlformats.org/officeDocument/2006/customXml" ds:itemID="{CC19101B-5383-4CAD-AAD9-DFE821CB3A25}">
+<ds:datastoreItem xmlns:ds="http://schemas.openxmlformats.org/officeDocument/2006/customXml" ds:itemID="{B9B652CF-88AD-4D4F-A47A-9E6449BF5679}">
   <ds:schemaRefs>
     <ds:schemaRef ds:uri="http://schemas.openxmlformats.org/officeDocument/2006/bibliography"/>
   </ds:schemaRefs>

</xml_diff>

<commit_message>
#350 [progress]: [log-collector]: Add generic text and numeric fields to the Elasticsearch logstash index
Updated the logstash index template to include these new fields.
</commit_message>
<xml_diff>
--- a/Doc/Hive Notes.docx
+++ b/Doc/Hive Notes.docx
@@ -3301,8 +3301,6 @@
         <w:br/>
         <w:t xml:space="preserve">                                        balancer rules</w:t>
       </w:r>
-      <w:bookmarkStart w:id="0" w:name="_GoBack"/>
-      <w:bookmarkEnd w:id="0"/>
       <w:r>
         <w:br/>
         <w:t xml:space="preserve">        log-retention-days</w:t>
@@ -4251,10 +4249,10 @@
             <v:path o:extrusionok="f" gradientshapeok="t" o:connecttype="rect"/>
             <o:lock v:ext="edit" aspectratio="t"/>
           </v:shapetype>
-          <v:shape id="_x0000_i1025" type="#_x0000_t75" style="width:565.15pt;height:444.75pt" o:ole="">
+          <v:shape id="_x0000_i1025" type="#_x0000_t75" style="width:564.75pt;height:444.75pt" o:ole="">
             <v:imagedata r:id="rId14" o:title=""/>
           </v:shape>
-          <o:OLEObject Type="Embed" ProgID="Visio.Drawing.15" ShapeID="_x0000_i1025" DrawAspect="Content" ObjectID="_1598425923" r:id="rId15"/>
+          <o:OLEObject Type="Embed" ProgID="Visio.Drawing.15" ShapeID="_x0000_i1025" DrawAspect="Content" ObjectID="_1599407781" r:id="rId15"/>
         </w:object>
       </w:r>
     </w:p>
@@ -5080,6 +5078,52 @@
         <w:rPr>
           <w:rStyle w:val="EmphasizeChar"/>
         </w:rPr>
+        <w:t>num</w:t>
+      </w:r>
+      <w:r>
+        <w:rPr>
+          <w:rStyle w:val="EmphasizeChar"/>
+        </w:rPr>
+        <w:t xml:space="preserve">.0 – </w:t>
+      </w:r>
+      <w:r>
+        <w:rPr>
+          <w:rStyle w:val="EmphasizeChar"/>
+        </w:rPr>
+        <w:t>num</w:t>
+      </w:r>
+      <w:r>
+        <w:rPr>
+          <w:rStyle w:val="EmphasizeChar"/>
+        </w:rPr>
+        <w:t>.9</w:t>
+      </w:r>
+      <w:r>
+        <w:rPr>
+          <w:rStyle w:val="EmphasizeChar"/>
+        </w:rPr>
+        <w:tab/>
+      </w:r>
+      <w:r>
+        <w:t xml:space="preserve">General purpose </w:t>
+      </w:r>
+      <w:r>
+        <w:t>numeric</w:t>
+      </w:r>
+      <w:bookmarkStart w:id="0" w:name="_GoBack"/>
+      <w:bookmarkEnd w:id="0"/>
+      <w:r>
+        <w:t xml:space="preserve"> fields.</w:t>
+      </w:r>
+    </w:p>
+    <w:p>
+      <w:pPr>
+        <w:ind w:left="1980" w:hanging="1620"/>
+      </w:pPr>
+      <w:r>
+        <w:rPr>
+          <w:rStyle w:val="EmphasizeChar"/>
+        </w:rPr>
         <w:t>proxy</w:t>
       </w:r>
       <w:r>
@@ -5106,6 +5150,7 @@
         <w:rPr>
           <w:rStyle w:val="EmphasizeChar"/>
         </w:rPr>
+        <w:lastRenderedPageBreak/>
         <w:t>service</w:t>
       </w:r>
       <w:r>
@@ -5122,7 +5167,6 @@
         <w:rPr>
           <w:rStyle w:val="EmphasizeChar"/>
         </w:rPr>
-        <w:lastRenderedPageBreak/>
         <w:t>service_</w:t>
       </w:r>
       <w:r>
@@ -5248,6 +5292,26 @@
       <w:proofErr w:type="spellEnd"/>
       <w:r>
         <w:t xml:space="preserve"> event tag at the time when the event was persisted to Elasticsearch.</w:t>
+      </w:r>
+    </w:p>
+    <w:p>
+      <w:pPr>
+        <w:ind w:left="1980" w:hanging="1620"/>
+      </w:pPr>
+      <w:r>
+        <w:rPr>
+          <w:rStyle w:val="EmphasizeChar"/>
+        </w:rPr>
+        <w:t>txt.0 – txt.9</w:t>
+      </w:r>
+      <w:r>
+        <w:rPr>
+          <w:rStyle w:val="EmphasizeChar"/>
+        </w:rPr>
+        <w:tab/>
+      </w:r>
+      <w:r>
+        <w:t>General purpose text fields.</w:t>
       </w:r>
     </w:p>
     <w:p>
@@ -5679,6 +5743,7 @@
         <w:rPr>
           <w:rStyle w:val="EmphasizeChar"/>
         </w:rPr>
+        <w:lastRenderedPageBreak/>
         <w:t>geoname_id</w:t>
       </w:r>
       <w:proofErr w:type="spellEnd"/>
@@ -5712,7 +5777,6 @@
         <w:rPr>
           <w:rStyle w:val="EmphasizeChar"/>
         </w:rPr>
-        <w:lastRenderedPageBreak/>
         <w:t>country</w:t>
       </w:r>
       <w:r>
@@ -6318,6 +6382,7 @@
         <w:rPr>
           <w:rStyle w:val="EmphasizeChar"/>
         </w:rPr>
+        <w:lastRenderedPageBreak/>
         <w:t>conn_proxy</w:t>
       </w:r>
       <w:proofErr w:type="spellEnd"/>
@@ -6337,7 +6402,6 @@
         <w:rPr>
           <w:rStyle w:val="EmphasizeChar"/>
         </w:rPr>
-        <w:lastRenderedPageBreak/>
         <w:t>conn_frontend</w:t>
       </w:r>
       <w:proofErr w:type="spellEnd"/>
@@ -6876,6 +6940,7 @@
         <w:rPr>
           <w:rStyle w:val="EmphasizeChar"/>
         </w:rPr>
+        <w:lastRenderedPageBreak/>
         <w:t>http_time_active</w:t>
       </w:r>
       <w:proofErr w:type="spellEnd"/>
@@ -6938,531 +7003,531 @@
         <w:rPr>
           <w:rStyle w:val="EmphasizeChar"/>
         </w:rPr>
+        <w:t>http_time_request</w:t>
+      </w:r>
+      <w:proofErr w:type="spellEnd"/>
+      <w:r>
+        <w:tab/>
+      </w:r>
+      <w:r>
+        <w:t>Seconds</w:t>
+      </w:r>
+      <w:r>
+        <w:t xml:space="preserve"> to receive the full HTTP request from the first byte</w:t>
+      </w:r>
+      <w:r>
+        <w:t>.</w:t>
+      </w:r>
+    </w:p>
+    <w:p>
+      <w:pPr>
+        <w:ind w:left="2700" w:hanging="2250"/>
+      </w:pPr>
+      <w:proofErr w:type="spellStart"/>
+      <w:r>
+        <w:rPr>
+          <w:rStyle w:val="EmphasizeChar"/>
+        </w:rPr>
+        <w:t>http_time_response</w:t>
+      </w:r>
+      <w:proofErr w:type="spellEnd"/>
+      <w:r>
+        <w:tab/>
+      </w:r>
+      <w:r>
+        <w:t xml:space="preserve">Seconds </w:t>
+      </w:r>
+      <w:r>
+        <w:t>the backend server took to process the request and return the response line and headers</w:t>
+      </w:r>
+      <w:r>
+        <w:t>.</w:t>
+      </w:r>
+      <w:r>
+        <w:t xml:space="preserve">  This does not include the time to return all of the response contents.</w:t>
+      </w:r>
+    </w:p>
+    <w:p>
+      <w:pPr>
+        <w:ind w:left="2700" w:hanging="2250"/>
+      </w:pPr>
+      <w:proofErr w:type="spellStart"/>
+      <w:r>
+        <w:rPr>
+          <w:rStyle w:val="EmphasizeChar"/>
+        </w:rPr>
+        <w:t>http_uri</w:t>
+      </w:r>
+      <w:proofErr w:type="spellEnd"/>
+      <w:r>
+        <w:tab/>
+      </w:r>
+      <w:r>
+        <w:t>R</w:t>
+      </w:r>
+      <w:r>
+        <w:t xml:space="preserve">elative request URI </w:t>
+      </w:r>
+      <w:r>
+        <w:t>excluding</w:t>
+      </w:r>
+      <w:r>
+        <w:t xml:space="preserve"> query string</w:t>
+      </w:r>
+      <w:r>
+        <w:t>s</w:t>
+      </w:r>
+      <w:r>
+        <w:t>.</w:t>
+      </w:r>
+    </w:p>
+    <w:p>
+      <w:pPr>
+        <w:ind w:left="2700" w:hanging="2250"/>
+      </w:pPr>
+      <w:proofErr w:type="spellStart"/>
+      <w:r>
+        <w:rPr>
+          <w:rStyle w:val="EmphasizeChar"/>
+        </w:rPr>
+        <w:t>http_uri_query</w:t>
+      </w:r>
+      <w:proofErr w:type="spellEnd"/>
+      <w:r>
+        <w:rPr>
+          <w:rStyle w:val="EmphasizeChar"/>
+        </w:rPr>
+        <w:tab/>
+      </w:r>
+      <w:r>
+        <w:t>Request URI query string.</w:t>
+      </w:r>
+    </w:p>
+    <w:p>
+      <w:pPr>
+        <w:ind w:left="2700" w:hanging="2250"/>
+      </w:pPr>
+      <w:proofErr w:type="spellStart"/>
+      <w:r>
+        <w:rPr>
+          <w:rStyle w:val="EmphasizeChar"/>
+        </w:rPr>
+        <w:t>http_user_agent</w:t>
+      </w:r>
+      <w:proofErr w:type="spellEnd"/>
+      <w:r>
+        <w:tab/>
+      </w:r>
+      <w:r>
+        <w:t xml:space="preserve">HTTP </w:t>
+      </w:r>
+      <w:r>
+        <w:rPr>
+          <w:rStyle w:val="EmphasizeChar"/>
+        </w:rPr>
+        <w:t>User-Agent</w:t>
+      </w:r>
+      <w:r>
+        <w:t xml:space="preserve"> header.</w:t>
+      </w:r>
+    </w:p>
+    <w:p>
+      <w:pPr>
+        <w:ind w:left="2700" w:hanging="2250"/>
+      </w:pPr>
+      <w:proofErr w:type="spellStart"/>
+      <w:r>
+        <w:rPr>
+          <w:rStyle w:val="EmphasizeChar"/>
+        </w:rPr>
+        <w:t>http_version</w:t>
+      </w:r>
+      <w:proofErr w:type="spellEnd"/>
+      <w:r>
+        <w:tab/>
+      </w:r>
+      <w:r>
+        <w:t>The HTTP version, like: HTTP/1.</w:t>
+      </w:r>
+      <w:r>
+        <w:t>1</w:t>
+      </w:r>
+    </w:p>
+    <w:p>
+      <w:pPr>
+        <w:pStyle w:val="Heading3"/>
+      </w:pPr>
+      <w:r>
+        <w:t xml:space="preserve">Audit </w:t>
+      </w:r>
+      <w:r>
+        <w:t>Details</w:t>
+      </w:r>
+    </w:p>
+    <w:p>
+      <w:r>
+        <w:t>TODO: DESCRIBE THESE</w:t>
+      </w:r>
+    </w:p>
+    <w:p>
+      <w:pPr>
+        <w:ind w:left="1980" w:hanging="1620"/>
+      </w:pPr>
+      <w:r>
+        <w:rPr>
+          <w:rStyle w:val="EmphasizeChar"/>
+        </w:rPr>
+        <w:t>cluster</w:t>
+      </w:r>
+      <w:r>
+        <w:tab/>
+        <w:t xml:space="preserve">Identifies the source </w:t>
+      </w:r>
+      <w:r>
+        <w:t>hive</w:t>
+      </w:r>
+      <w:r>
+        <w:t>/cluster</w:t>
+      </w:r>
+      <w:r>
+        <w:t xml:space="preserve"> within the datacenter.</w:t>
+      </w:r>
+    </w:p>
+    <w:p>
+      <w:pPr>
+        <w:ind w:left="1980" w:hanging="1620"/>
+      </w:pPr>
+      <w:r>
+        <w:rPr>
+          <w:rStyle w:val="EmphasizeChar"/>
+        </w:rPr>
+        <w:t>datacenter</w:t>
+      </w:r>
+      <w:r>
+        <w:tab/>
+        <w:t>Identifies the source datacenter.</w:t>
+      </w:r>
+    </w:p>
+    <w:p>
+      <w:pPr>
+        <w:ind w:left="1980" w:hanging="1620"/>
+      </w:pPr>
+      <w:r>
+        <w:rPr>
+          <w:rStyle w:val="EmphasizeChar"/>
+        </w:rPr>
+        <w:t>details</w:t>
+      </w:r>
+      <w:r>
+        <w:rPr>
+          <w:rStyle w:val="EmphasizeChar"/>
+        </w:rPr>
+        <w:tab/>
+      </w:r>
+      <w:r>
+        <w:t>Vault audit event details.</w:t>
+      </w:r>
+    </w:p>
+    <w:p>
+      <w:pPr>
+        <w:ind w:left="1980" w:hanging="1620"/>
+      </w:pPr>
+      <w:r>
+        <w:rPr>
+          <w:rStyle w:val="EmphasizeChar"/>
+        </w:rPr>
+        <w:t>environment</w:t>
+      </w:r>
+      <w:r>
+        <w:tab/>
+        <w:t xml:space="preserve">Identifies the operational environment, one of: </w:t>
+      </w:r>
+      <w:r>
+        <w:rPr>
+          <w:rStyle w:val="EmphasizeChar"/>
+        </w:rPr>
+        <w:t>dev</w:t>
+      </w:r>
+      <w:r>
+        <w:t xml:space="preserve">, </w:t>
+      </w:r>
+      <w:r>
+        <w:rPr>
+          <w:rStyle w:val="EmphasizeChar"/>
+        </w:rPr>
+        <w:t>test</w:t>
+      </w:r>
+      <w:r>
+        <w:t xml:space="preserve">, </w:t>
+      </w:r>
+      <w:r>
+        <w:rPr>
+          <w:rStyle w:val="EmphasizeChar"/>
+        </w:rPr>
+        <w:t>stage</w:t>
+      </w:r>
+      <w:r>
+        <w:t xml:space="preserve">, </w:t>
+      </w:r>
+      <w:r>
+        <w:rPr>
+          <w:rStyle w:val="EmphasizeChar"/>
+        </w:rPr>
+        <w:t>prod</w:t>
+      </w:r>
+      <w:r>
+        <w:t xml:space="preserve">, or </w:t>
+      </w:r>
+      <w:r>
+        <w:rPr>
+          <w:rStyle w:val="EmphasizeChar"/>
+        </w:rPr>
+        <w:t>other</w:t>
+      </w:r>
+      <w:r>
+        <w:t>.</w:t>
+      </w:r>
+    </w:p>
+    <w:p>
+      <w:pPr>
+        <w:ind w:left="1980" w:hanging="1620"/>
+      </w:pPr>
+      <w:r>
+        <w:rPr>
+          <w:rStyle w:val="EmphasizeChar"/>
+        </w:rPr>
+        <w:t>node</w:t>
+      </w:r>
+      <w:r>
+        <w:tab/>
+        <w:t xml:space="preserve">Docker host node name as specified in the </w:t>
+      </w:r>
+      <w:r>
+        <w:t>hive</w:t>
+      </w:r>
+      <w:r>
+        <w:t xml:space="preserve"> definition.</w:t>
+      </w:r>
+    </w:p>
+    <w:p>
+      <w:pPr>
+        <w:ind w:left="1980" w:hanging="1620"/>
+      </w:pPr>
+      <w:proofErr w:type="spellStart"/>
+      <w:r>
+        <w:rPr>
+          <w:rStyle w:val="EmphasizeChar"/>
+        </w:rPr>
+        <w:t>node_dnsname</w:t>
+      </w:r>
+      <w:proofErr w:type="spellEnd"/>
+      <w:r>
+        <w:tab/>
+        <w:t>Docker host node DNS name (if any).</w:t>
+      </w:r>
+    </w:p>
+    <w:p>
+      <w:pPr>
+        <w:ind w:left="1980" w:hanging="1620"/>
+      </w:pPr>
+      <w:proofErr w:type="spellStart"/>
+      <w:r>
+        <w:rPr>
+          <w:rStyle w:val="EmphasizeChar"/>
+        </w:rPr>
+        <w:t>node_ip</w:t>
+      </w:r>
+      <w:proofErr w:type="spellEnd"/>
+      <w:r>
+        <w:tab/>
+        <w:t xml:space="preserve">Docker host node’s IP address on the local </w:t>
+      </w:r>
+      <w:r>
+        <w:t>hive</w:t>
+      </w:r>
+      <w:r>
+        <w:t xml:space="preserve"> network.</w:t>
+      </w:r>
+    </w:p>
+    <w:p>
+      <w:pPr>
+        <w:ind w:left="1980" w:hanging="1620"/>
+      </w:pPr>
+      <w:proofErr w:type="spellStart"/>
+      <w:r>
+        <w:rPr>
+          <w:rStyle w:val="EmphasizeChar"/>
+        </w:rPr>
+        <w:t>node_role</w:t>
+      </w:r>
+      <w:proofErr w:type="spellEnd"/>
+      <w:r>
+        <w:tab/>
+        <w:t xml:space="preserve">Docker host node role, one of: </w:t>
+      </w:r>
+      <w:r>
+        <w:rPr>
+          <w:rStyle w:val="EmphasizeChar"/>
+        </w:rPr>
+        <w:t>manager</w:t>
+      </w:r>
+      <w:r>
+        <w:t xml:space="preserve"> or </w:t>
+      </w:r>
+      <w:r>
+        <w:rPr>
+          <w:rStyle w:val="EmphasizeChar"/>
+        </w:rPr>
+        <w:t>worker</w:t>
+      </w:r>
+      <w:r>
+        <w:t>.</w:t>
+      </w:r>
+    </w:p>
+    <w:p>
+      <w:pPr>
+        <w:ind w:left="1980" w:hanging="1620"/>
+      </w:pPr>
+      <w:r>
+        <w:rPr>
+          <w:rStyle w:val="EmphasizeChar"/>
+        </w:rPr>
+        <w:t>service</w:t>
+      </w:r>
+      <w:r>
+        <w:tab/>
+        <w:t>Names the service or container.</w:t>
+      </w:r>
+    </w:p>
+    <w:p>
+      <w:pPr>
+        <w:ind w:left="1980" w:hanging="1620"/>
+      </w:pPr>
+      <w:r>
+        <w:rPr>
+          <w:rStyle w:val="EmphasizeChar"/>
+        </w:rPr>
+        <w:t>tag</w:t>
+      </w:r>
+      <w:r>
+        <w:rPr>
+          <w:rStyle w:val="EmphasizeChar"/>
+        </w:rPr>
+        <w:tab/>
+      </w:r>
+      <w:r>
+        <w:t xml:space="preserve">The </w:t>
+      </w:r>
+      <w:proofErr w:type="spellStart"/>
+      <w:r>
+        <w:t>Fluentd</w:t>
+      </w:r>
+      <w:proofErr w:type="spellEnd"/>
+      <w:r>
+        <w:t xml:space="preserve"> event tag at the time when the event was persisted to Elasticsearch.</w:t>
+      </w:r>
+    </w:p>
+    <w:p>
+      <w:pPr>
+        <w:ind w:left="1980" w:hanging="1620"/>
+      </w:pPr>
+      <w:r>
+        <w:rPr>
+          <w:rStyle w:val="EmphasizeChar"/>
+        </w:rPr>
+        <w:t>@timestamp</w:t>
+      </w:r>
+      <w:r>
+        <w:tab/>
+        <w:t>Unix time (seconds) when the event was emitted or captured.</w:t>
+      </w:r>
+    </w:p>
+    <w:p>
+      <w:pPr>
+        <w:pStyle w:val="Heading2"/>
+      </w:pPr>
+      <w:r>
+        <w:t>Custom Event Processing</w:t>
+      </w:r>
+    </w:p>
+    <w:p>
+      <w:r>
+        <w:t xml:space="preserve">By default, </w:t>
+      </w:r>
+      <w:r>
+        <w:t>neonHIVE</w:t>
+      </w:r>
+      <w:r>
+        <w:t xml:space="preserve"> log pipeline attempts to extract some fields such as the timestamp, log level, module, and the remaining message from log events passing through the pipeline.  This can work for many applications, but sometimes logs require custom processing.</w:t>
+      </w:r>
+    </w:p>
+    <w:p>
+      <w:r>
+        <w:t>To accomplish this, you’ll need to ta</w:t>
+      </w:r>
+      <w:r>
+        <w:t>g the application events with a</w:t>
+      </w:r>
+      <w:r>
+        <w:t xml:space="preserve"> log source identifier as the leading tag segment.  The typical case will be to specify </w:t>
+      </w:r>
+      <w:r>
+        <w:rPr>
+          <w:rStyle w:val="EmphasizeChar"/>
+        </w:rPr>
+        <w:t>--log-driver=</w:t>
+      </w:r>
+      <w:proofErr w:type="spellStart"/>
+      <w:r>
+        <w:rPr>
+          <w:rStyle w:val="EmphasizeChar"/>
+        </w:rPr>
+        <w:t>f</w:t>
+      </w:r>
+      <w:r>
+        <w:rPr>
+          <w:rStyle w:val="EmphasizeChar"/>
+        </w:rPr>
+        <w:t>luentd</w:t>
+      </w:r>
+      <w:proofErr w:type="spellEnd"/>
+      <w:r>
+        <w:t xml:space="preserve"> and then </w:t>
+      </w:r>
+      <w:r>
+        <w:rPr>
+          <w:rStyle w:val="EmphasizeChar"/>
+        </w:rPr>
+        <w:t>--log-</w:t>
+      </w:r>
+      <w:r>
+        <w:rPr>
+          <w:rStyle w:val="EmphasizeChar"/>
+        </w:rPr>
+        <w:t>opt tag=&lt;value&gt;</w:t>
+      </w:r>
+      <w:r>
+        <w:t xml:space="preserve"> as one of these strings when deploying a Docker service or container.  This gives the </w:t>
+      </w:r>
+      <w:r>
+        <w:rPr>
+          <w:rStyle w:val="EmphasizeChar"/>
+        </w:rPr>
+        <w:t>neon-log-collector</w:t>
+      </w:r>
+      <w:r>
+        <w:t xml:space="preserve"> service enough information to customize event parsing for the specific application.</w:t>
+      </w:r>
+    </w:p>
+    <w:p>
+      <w:r>
         <w:lastRenderedPageBreak/>
-        <w:t>http_time_request</w:t>
-      </w:r>
-      <w:proofErr w:type="spellEnd"/>
-      <w:r>
-        <w:tab/>
-      </w:r>
-      <w:r>
-        <w:t>Seconds</w:t>
-      </w:r>
-      <w:r>
-        <w:t xml:space="preserve"> to receive the full HTTP request from the first byte</w:t>
-      </w:r>
-      <w:r>
-        <w:t>.</w:t>
-      </w:r>
-    </w:p>
-    <w:p>
-      <w:pPr>
-        <w:ind w:left="2700" w:hanging="2250"/>
-      </w:pPr>
-      <w:proofErr w:type="spellStart"/>
-      <w:r>
-        <w:rPr>
-          <w:rStyle w:val="EmphasizeChar"/>
-        </w:rPr>
-        <w:t>http_time_response</w:t>
-      </w:r>
-      <w:proofErr w:type="spellEnd"/>
-      <w:r>
-        <w:tab/>
-      </w:r>
-      <w:r>
-        <w:t xml:space="preserve">Seconds </w:t>
-      </w:r>
-      <w:r>
-        <w:t>the backend server took to process the request and return the response line and headers</w:t>
-      </w:r>
-      <w:r>
-        <w:t>.</w:t>
-      </w:r>
-      <w:r>
-        <w:t xml:space="preserve">  This does not include the time to return all of the response contents.</w:t>
-      </w:r>
-    </w:p>
-    <w:p>
-      <w:pPr>
-        <w:ind w:left="2700" w:hanging="2250"/>
-      </w:pPr>
-      <w:proofErr w:type="spellStart"/>
-      <w:r>
-        <w:rPr>
-          <w:rStyle w:val="EmphasizeChar"/>
-        </w:rPr>
-        <w:t>http_uri</w:t>
-      </w:r>
-      <w:proofErr w:type="spellEnd"/>
-      <w:r>
-        <w:tab/>
-      </w:r>
-      <w:r>
-        <w:t>R</w:t>
-      </w:r>
-      <w:r>
-        <w:t xml:space="preserve">elative request URI </w:t>
-      </w:r>
-      <w:r>
-        <w:t>excluding</w:t>
-      </w:r>
-      <w:r>
-        <w:t xml:space="preserve"> query string</w:t>
-      </w:r>
-      <w:r>
-        <w:t>s</w:t>
-      </w:r>
-      <w:r>
-        <w:t>.</w:t>
-      </w:r>
-    </w:p>
-    <w:p>
-      <w:pPr>
-        <w:ind w:left="2700" w:hanging="2250"/>
-      </w:pPr>
-      <w:proofErr w:type="spellStart"/>
-      <w:r>
-        <w:rPr>
-          <w:rStyle w:val="EmphasizeChar"/>
-        </w:rPr>
-        <w:t>http_uri_query</w:t>
-      </w:r>
-      <w:proofErr w:type="spellEnd"/>
-      <w:r>
-        <w:rPr>
-          <w:rStyle w:val="EmphasizeChar"/>
-        </w:rPr>
-        <w:tab/>
-      </w:r>
-      <w:r>
-        <w:t>Request URI query string.</w:t>
-      </w:r>
-    </w:p>
-    <w:p>
-      <w:pPr>
-        <w:ind w:left="2700" w:hanging="2250"/>
-      </w:pPr>
-      <w:proofErr w:type="spellStart"/>
-      <w:r>
-        <w:rPr>
-          <w:rStyle w:val="EmphasizeChar"/>
-        </w:rPr>
-        <w:t>http_user_agent</w:t>
-      </w:r>
-      <w:proofErr w:type="spellEnd"/>
-      <w:r>
-        <w:tab/>
-      </w:r>
-      <w:r>
-        <w:t xml:space="preserve">HTTP </w:t>
-      </w:r>
-      <w:r>
-        <w:rPr>
-          <w:rStyle w:val="EmphasizeChar"/>
-        </w:rPr>
-        <w:t>User-Agent</w:t>
-      </w:r>
-      <w:r>
-        <w:t xml:space="preserve"> header.</w:t>
-      </w:r>
-    </w:p>
-    <w:p>
-      <w:pPr>
-        <w:ind w:left="2700" w:hanging="2250"/>
-      </w:pPr>
-      <w:proofErr w:type="spellStart"/>
-      <w:r>
-        <w:rPr>
-          <w:rStyle w:val="EmphasizeChar"/>
-        </w:rPr>
-        <w:t>http_version</w:t>
-      </w:r>
-      <w:proofErr w:type="spellEnd"/>
-      <w:r>
-        <w:tab/>
-      </w:r>
-      <w:r>
-        <w:t>The HTTP version, like: HTTP/1.</w:t>
-      </w:r>
-      <w:r>
-        <w:t>1</w:t>
-      </w:r>
-    </w:p>
-    <w:p>
-      <w:pPr>
-        <w:pStyle w:val="Heading3"/>
-      </w:pPr>
-      <w:r>
-        <w:t xml:space="preserve">Audit </w:t>
-      </w:r>
-      <w:r>
-        <w:t>Details</w:t>
-      </w:r>
-    </w:p>
-    <w:p>
-      <w:r>
-        <w:t>TODO: DESCRIBE THESE</w:t>
-      </w:r>
-    </w:p>
-    <w:p>
-      <w:pPr>
-        <w:ind w:left="1980" w:hanging="1620"/>
-      </w:pPr>
-      <w:r>
-        <w:rPr>
-          <w:rStyle w:val="EmphasizeChar"/>
-        </w:rPr>
-        <w:t>cluster</w:t>
-      </w:r>
-      <w:r>
-        <w:tab/>
-        <w:t xml:space="preserve">Identifies the source </w:t>
-      </w:r>
-      <w:r>
-        <w:t>hive</w:t>
-      </w:r>
-      <w:r>
-        <w:t>/cluster</w:t>
-      </w:r>
-      <w:r>
-        <w:t xml:space="preserve"> within the datacenter.</w:t>
-      </w:r>
-    </w:p>
-    <w:p>
-      <w:pPr>
-        <w:ind w:left="1980" w:hanging="1620"/>
-      </w:pPr>
-      <w:r>
-        <w:rPr>
-          <w:rStyle w:val="EmphasizeChar"/>
-        </w:rPr>
-        <w:t>datacenter</w:t>
-      </w:r>
-      <w:r>
-        <w:tab/>
-        <w:t>Identifies the source datacenter.</w:t>
-      </w:r>
-    </w:p>
-    <w:p>
-      <w:pPr>
-        <w:ind w:left="1980" w:hanging="1620"/>
-      </w:pPr>
-      <w:r>
-        <w:rPr>
-          <w:rStyle w:val="EmphasizeChar"/>
-        </w:rPr>
-        <w:t>details</w:t>
-      </w:r>
-      <w:r>
-        <w:rPr>
-          <w:rStyle w:val="EmphasizeChar"/>
-        </w:rPr>
-        <w:tab/>
-      </w:r>
-      <w:r>
-        <w:t>Vault audit event details.</w:t>
-      </w:r>
-    </w:p>
-    <w:p>
-      <w:pPr>
-        <w:ind w:left="1980" w:hanging="1620"/>
-      </w:pPr>
-      <w:r>
-        <w:rPr>
-          <w:rStyle w:val="EmphasizeChar"/>
-        </w:rPr>
-        <w:t>environment</w:t>
-      </w:r>
-      <w:r>
-        <w:tab/>
-        <w:t xml:space="preserve">Identifies the operational environment, one of: </w:t>
-      </w:r>
-      <w:r>
-        <w:rPr>
-          <w:rStyle w:val="EmphasizeChar"/>
-        </w:rPr>
-        <w:t>dev</w:t>
-      </w:r>
-      <w:r>
-        <w:t xml:space="preserve">, </w:t>
-      </w:r>
-      <w:r>
-        <w:rPr>
-          <w:rStyle w:val="EmphasizeChar"/>
-        </w:rPr>
-        <w:t>test</w:t>
-      </w:r>
-      <w:r>
-        <w:t xml:space="preserve">, </w:t>
-      </w:r>
-      <w:r>
-        <w:rPr>
-          <w:rStyle w:val="EmphasizeChar"/>
-        </w:rPr>
-        <w:t>stage</w:t>
-      </w:r>
-      <w:r>
-        <w:t xml:space="preserve">, </w:t>
-      </w:r>
-      <w:r>
-        <w:rPr>
-          <w:rStyle w:val="EmphasizeChar"/>
-        </w:rPr>
-        <w:t>prod</w:t>
-      </w:r>
-      <w:r>
-        <w:t xml:space="preserve">, or </w:t>
-      </w:r>
-      <w:r>
-        <w:rPr>
-          <w:rStyle w:val="EmphasizeChar"/>
-        </w:rPr>
-        <w:t>other</w:t>
-      </w:r>
-      <w:r>
-        <w:t>.</w:t>
-      </w:r>
-    </w:p>
-    <w:p>
-      <w:pPr>
-        <w:ind w:left="1980" w:hanging="1620"/>
-      </w:pPr>
-      <w:r>
-        <w:rPr>
-          <w:rStyle w:val="EmphasizeChar"/>
-        </w:rPr>
-        <w:t>node</w:t>
-      </w:r>
-      <w:r>
-        <w:tab/>
-        <w:t xml:space="preserve">Docker host node name as specified in the </w:t>
-      </w:r>
-      <w:r>
-        <w:t>hive</w:t>
-      </w:r>
-      <w:r>
-        <w:t xml:space="preserve"> definition.</w:t>
-      </w:r>
-    </w:p>
-    <w:p>
-      <w:pPr>
-        <w:ind w:left="1980" w:hanging="1620"/>
-      </w:pPr>
-      <w:proofErr w:type="spellStart"/>
-      <w:r>
-        <w:rPr>
-          <w:rStyle w:val="EmphasizeChar"/>
-        </w:rPr>
-        <w:t>node_dnsname</w:t>
-      </w:r>
-      <w:proofErr w:type="spellEnd"/>
-      <w:r>
-        <w:tab/>
-        <w:t>Docker host node DNS name (if any).</w:t>
-      </w:r>
-    </w:p>
-    <w:p>
-      <w:pPr>
-        <w:ind w:left="1980" w:hanging="1620"/>
-      </w:pPr>
-      <w:proofErr w:type="spellStart"/>
-      <w:r>
-        <w:rPr>
-          <w:rStyle w:val="EmphasizeChar"/>
-        </w:rPr>
-        <w:t>node_ip</w:t>
-      </w:r>
-      <w:proofErr w:type="spellEnd"/>
-      <w:r>
-        <w:tab/>
-        <w:t xml:space="preserve">Docker host node’s IP address on the local </w:t>
-      </w:r>
-      <w:r>
-        <w:t>hive</w:t>
-      </w:r>
-      <w:r>
-        <w:t xml:space="preserve"> network.</w:t>
-      </w:r>
-    </w:p>
-    <w:p>
-      <w:pPr>
-        <w:ind w:left="1980" w:hanging="1620"/>
-      </w:pPr>
-      <w:proofErr w:type="spellStart"/>
-      <w:r>
-        <w:rPr>
-          <w:rStyle w:val="EmphasizeChar"/>
-        </w:rPr>
-        <w:t>node_role</w:t>
-      </w:r>
-      <w:proofErr w:type="spellEnd"/>
-      <w:r>
-        <w:tab/>
-        <w:t xml:space="preserve">Docker host node role, one of: </w:t>
-      </w:r>
-      <w:r>
-        <w:rPr>
-          <w:rStyle w:val="EmphasizeChar"/>
-        </w:rPr>
-        <w:t>manager</w:t>
-      </w:r>
-      <w:r>
-        <w:t xml:space="preserve"> or </w:t>
-      </w:r>
-      <w:r>
-        <w:rPr>
-          <w:rStyle w:val="EmphasizeChar"/>
-        </w:rPr>
-        <w:t>worker</w:t>
-      </w:r>
-      <w:r>
-        <w:t>.</w:t>
-      </w:r>
-    </w:p>
-    <w:p>
-      <w:pPr>
-        <w:ind w:left="1980" w:hanging="1620"/>
-      </w:pPr>
-      <w:r>
-        <w:rPr>
-          <w:rStyle w:val="EmphasizeChar"/>
-        </w:rPr>
-        <w:t>service</w:t>
-      </w:r>
-      <w:r>
-        <w:tab/>
-        <w:t>Names the service or container.</w:t>
-      </w:r>
-    </w:p>
-    <w:p>
-      <w:pPr>
-        <w:ind w:left="1980" w:hanging="1620"/>
-      </w:pPr>
-      <w:r>
-        <w:rPr>
-          <w:rStyle w:val="EmphasizeChar"/>
-        </w:rPr>
-        <w:t>tag</w:t>
-      </w:r>
-      <w:r>
-        <w:rPr>
-          <w:rStyle w:val="EmphasizeChar"/>
-        </w:rPr>
-        <w:tab/>
-      </w:r>
-      <w:r>
-        <w:t xml:space="preserve">The </w:t>
-      </w:r>
-      <w:proofErr w:type="spellStart"/>
-      <w:r>
-        <w:t>Fluentd</w:t>
-      </w:r>
-      <w:proofErr w:type="spellEnd"/>
-      <w:r>
-        <w:t xml:space="preserve"> event tag at the time when the event was persisted to Elasticsearch.</w:t>
-      </w:r>
-    </w:p>
-    <w:p>
-      <w:pPr>
-        <w:ind w:left="1980" w:hanging="1620"/>
-      </w:pPr>
-      <w:r>
-        <w:rPr>
-          <w:rStyle w:val="EmphasizeChar"/>
-        </w:rPr>
-        <w:t>@timestamp</w:t>
-      </w:r>
-      <w:r>
-        <w:tab/>
-        <w:t>Unix time (seconds) when the event was emitted or captured.</w:t>
-      </w:r>
-    </w:p>
-    <w:p>
-      <w:pPr>
-        <w:pStyle w:val="Heading2"/>
-      </w:pPr>
-      <w:r>
-        <w:t>Custom Event Processing</w:t>
-      </w:r>
-    </w:p>
-    <w:p>
-      <w:r>
-        <w:t xml:space="preserve">By default, </w:t>
+        <w:t xml:space="preserve">Here are the predefined identifiers supported by </w:t>
       </w:r>
       <w:r>
         <w:t>neonHIVE</w:t>
       </w:r>
       <w:r>
-        <w:t xml:space="preserve"> log pipeline attempts to extract some fields such as the timestamp, log level, module, and the remaining message from log events passing through the pipeline.  This can work for many applications, but sometimes logs require custom processing.</w:t>
-      </w:r>
-    </w:p>
-    <w:p>
-      <w:r>
-        <w:t>To accomplish this, you’ll need to ta</w:t>
-      </w:r>
-      <w:r>
-        <w:t>g the application events with a</w:t>
-      </w:r>
-      <w:r>
-        <w:t xml:space="preserve"> log source identifier as the leading tag segment.  The typical case will be to specify </w:t>
-      </w:r>
-      <w:r>
-        <w:rPr>
-          <w:rStyle w:val="EmphasizeChar"/>
-        </w:rPr>
-        <w:t>--log-driver=</w:t>
-      </w:r>
-      <w:proofErr w:type="spellStart"/>
-      <w:r>
-        <w:rPr>
-          <w:rStyle w:val="EmphasizeChar"/>
-        </w:rPr>
-        <w:t>f</w:t>
-      </w:r>
-      <w:r>
-        <w:rPr>
-          <w:rStyle w:val="EmphasizeChar"/>
-        </w:rPr>
-        <w:t>luentd</w:t>
-      </w:r>
-      <w:proofErr w:type="spellEnd"/>
-      <w:r>
-        <w:t xml:space="preserve"> and then </w:t>
-      </w:r>
-      <w:r>
-        <w:rPr>
-          <w:rStyle w:val="EmphasizeChar"/>
-        </w:rPr>
-        <w:t>--log-</w:t>
-      </w:r>
-      <w:r>
-        <w:rPr>
-          <w:rStyle w:val="EmphasizeChar"/>
-        </w:rPr>
-        <w:t>opt tag=&lt;value&gt;</w:t>
-      </w:r>
-      <w:r>
-        <w:t xml:space="preserve"> as one of these strings when deploying a Docker service or container.  This gives the </w:t>
-      </w:r>
-      <w:r>
-        <w:rPr>
-          <w:rStyle w:val="EmphasizeChar"/>
-        </w:rPr>
-        <w:t>neon-log-collector</w:t>
-      </w:r>
-      <w:r>
-        <w:t xml:space="preserve"> service enough information to customize event parsing for the specific application.</w:t>
-      </w:r>
-    </w:p>
-    <w:p>
-      <w:r>
-        <w:t xml:space="preserve">Here are the predefined identifiers supported by </w:t>
-      </w:r>
-      <w:r>
-        <w:t>neonHIVE</w:t>
-      </w:r>
-      <w:r>
         <w:t xml:space="preserve"> out of the box.  You may specify custom tags and then extend the neon-log-collector image to support other applications.</w:t>
       </w:r>
     </w:p>
@@ -7478,7 +7543,6 @@
         <w:rPr>
           <w:rStyle w:val="EmphasizeChar"/>
         </w:rPr>
-        <w:lastRenderedPageBreak/>
         <w:t>neon-common</w:t>
       </w:r>
       <w:r>
@@ -8496,7 +8560,7 @@
           <v:shape id="_x0000_i1026" type="#_x0000_t75" style="width:234.75pt;height:123.75pt" o:ole="">
             <v:imagedata r:id="rId25" o:title=""/>
           </v:shape>
-          <o:OLEObject Type="Embed" ProgID="Visio.Drawing.15" ShapeID="_x0000_i1026" DrawAspect="Content" ObjectID="_1598425924" r:id="rId26"/>
+          <o:OLEObject Type="Embed" ProgID="Visio.Drawing.15" ShapeID="_x0000_i1026" DrawAspect="Content" ObjectID="_1599407782" r:id="rId26"/>
         </w:object>
       </w:r>
     </w:p>
@@ -9544,7 +9608,7 @@
           <v:shape id="_x0000_i1027" type="#_x0000_t75" style="width:552pt;height:419.25pt" o:ole="">
             <v:imagedata r:id="rId27" o:title=""/>
           </v:shape>
-          <o:OLEObject Type="Embed" ProgID="Visio.Drawing.15" ShapeID="_x0000_i1027" DrawAspect="Content" ObjectID="_1598425925" r:id="rId28"/>
+          <o:OLEObject Type="Embed" ProgID="Visio.Drawing.15" ShapeID="_x0000_i1027" DrawAspect="Content" ObjectID="_1599407783" r:id="rId28"/>
         </w:object>
       </w:r>
     </w:p>
@@ -15502,7 +15566,6 @@
   <w:style w:type="character" w:default="1" w:styleId="DefaultParagraphFont">
     <w:name w:val="Default Paragraph Font"/>
     <w:uiPriority w:val="1"/>
-    <w:semiHidden/>
     <w:unhideWhenUsed/>
   </w:style>
   <w:style w:type="table" w:default="1" w:styleId="TableNormal">
@@ -16027,7 +16090,7 @@
 </file>
 
 <file path=customXml/itemProps1.xml><?xml version="1.0" encoding="utf-8"?>
-<ds:datastoreItem xmlns:ds="http://schemas.openxmlformats.org/officeDocument/2006/customXml" ds:itemID="{B9B652CF-88AD-4D4F-A47A-9E6449BF5679}">
+<ds:datastoreItem xmlns:ds="http://schemas.openxmlformats.org/officeDocument/2006/customXml" ds:itemID="{D0F0B0D6-3398-48BD-AECC-5192B992CC74}">
   <ds:schemaRefs>
     <ds:schemaRef ds:uri="http://schemas.openxmlformats.org/officeDocument/2006/bibliography"/>
   </ds:schemaRefs>

</xml_diff>

<commit_message>
[doc]: Added some HiveMQ notes.
</commit_message>
<xml_diff>
--- a/Doc/Hive Notes.docx
+++ b/Doc/Hive Notes.docx
@@ -3677,13 +3677,24 @@
       <w:pPr>
         <w:pStyle w:val="Heading1"/>
       </w:pPr>
-      <w:r>
-        <w:t>RabbitMQ – Message Broker</w:t>
-      </w:r>
-    </w:p>
-    <w:p>
-      <w:r>
-        <w:t xml:space="preserve">NeonHIVE deploys a </w:t>
+      <w:proofErr w:type="spellStart"/>
+      <w:r>
+        <w:t>Hive</w:t>
+      </w:r>
+      <w:r>
+        <w:t>MQ</w:t>
+      </w:r>
+      <w:proofErr w:type="spellEnd"/>
+      <w:r>
+        <w:t xml:space="preserve"> – Message Broker</w:t>
+      </w:r>
+    </w:p>
+    <w:p>
+      <w:r>
+        <w:t>n</w:t>
+      </w:r>
+      <w:r>
+        <w:t xml:space="preserve">eonHIVE deploys a </w:t>
       </w:r>
       <w:hyperlink r:id="rId11" w:history="1">
         <w:r>
@@ -3713,37 +3724,78 @@
     </w:p>
     <w:p>
       <w:r>
-        <w:t xml:space="preserve">By default, RabbitMQ nodes are deployed to the hive manager nodes.  This can be changed by setting </w:t>
-      </w:r>
+        <w:t xml:space="preserve">By default, </w:t>
+      </w:r>
+      <w:proofErr w:type="spellStart"/>
+      <w:r>
+        <w:t>Hive</w:t>
+      </w:r>
+      <w:r>
+        <w:t>MQ</w:t>
+      </w:r>
+      <w:proofErr w:type="spellEnd"/>
+      <w:r>
+        <w:t xml:space="preserve"> nodes are deployed to the hive manager nodes.  This can be changed by setting </w:t>
+      </w:r>
+      <w:proofErr w:type="spellStart"/>
       <w:r>
         <w:rPr>
           <w:rStyle w:val="CodeChar"/>
         </w:rPr>
-        <w:t>RabbitMQ=true</w:t>
+        <w:t>Hive</w:t>
+      </w:r>
+      <w:r>
+        <w:rPr>
+          <w:rStyle w:val="CodeChar"/>
+        </w:rPr>
+        <w:t>MQ</w:t>
+      </w:r>
+      <w:proofErr w:type="spellEnd"/>
+      <w:r>
+        <w:rPr>
+          <w:rStyle w:val="CodeChar"/>
+        </w:rPr>
+        <w:t>=true</w:t>
       </w:r>
       <w:r>
         <w:t xml:space="preserve"> in the hive definition for the desired hive nodes.</w:t>
       </w:r>
       <w:r>
-        <w:t xml:space="preserve">  You can also customize this </w:t>
+        <w:t xml:space="preserve">  You can also customize this configuration </w:t>
       </w:r>
       <w:r>
         <w:lastRenderedPageBreak/>
-        <w:t xml:space="preserve">configuration via the </w:t>
-      </w:r>
+        <w:t xml:space="preserve">via the </w:t>
+      </w:r>
+      <w:proofErr w:type="spellStart"/>
       <w:r>
         <w:rPr>
           <w:rStyle w:val="CodeChar"/>
         </w:rPr>
-        <w:t>RabbitMQ</w:t>
-      </w:r>
+        <w:t>Hive</w:t>
+      </w:r>
+      <w:r>
+        <w:rPr>
+          <w:rStyle w:val="CodeChar"/>
+        </w:rPr>
+        <w:t>MQ</w:t>
+      </w:r>
+      <w:proofErr w:type="spellEnd"/>
       <w:r>
         <w:t xml:space="preserve"> options in the cluster definition.  This lets you customize the RAM and disk usage, the credentials, and other attributes.</w:t>
       </w:r>
     </w:p>
     <w:p>
-      <w:r>
-        <w:t xml:space="preserve">RabbitMQ </w:t>
+      <w:proofErr w:type="spellStart"/>
+      <w:r>
+        <w:t>Hive</w:t>
+      </w:r>
+      <w:r>
+        <w:t>MQ</w:t>
+      </w:r>
+      <w:proofErr w:type="spellEnd"/>
+      <w:r>
+        <w:t xml:space="preserve"> </w:t>
       </w:r>
       <w:r>
         <w:t xml:space="preserve">supports multiple tenants via the concepts of </w:t>
@@ -4129,7 +4181,19 @@
         <w:rPr>
           <w:rStyle w:val="EmphasizeChar"/>
         </w:rPr>
-        <w:t>Neon.RabbitMQ</w:t>
+        <w:t>Neon.</w:t>
+      </w:r>
+      <w:r>
+        <w:rPr>
+          <w:rStyle w:val="EmphasizeChar"/>
+        </w:rPr>
+        <w:t>Hive</w:t>
+      </w:r>
+      <w:r>
+        <w:rPr>
+          <w:rStyle w:val="EmphasizeChar"/>
+        </w:rPr>
+        <w:t>MQ</w:t>
       </w:r>
       <w:proofErr w:type="spellEnd"/>
       <w:r>
@@ -4153,7 +4217,18 @@
     </w:p>
     <w:p>
       <w:r>
-        <w:t xml:space="preserve">Note that the RabbitMQ configures the standard AMQP backend to </w:t>
+        <w:t xml:space="preserve">Note that the </w:t>
+      </w:r>
+      <w:proofErr w:type="spellStart"/>
+      <w:r>
+        <w:t>Hive</w:t>
+      </w:r>
+      <w:r>
+        <w:t>MQ</w:t>
+      </w:r>
+      <w:proofErr w:type="spellEnd"/>
+      <w:r>
+        <w:t xml:space="preserve"> configures the standard AMQP backend to </w:t>
       </w:r>
       <w:r>
         <w:rPr>
@@ -4170,6 +4245,463 @@
       </w:r>
       <w:r>
         <w:t>rather than the standard port 5672.</w:t>
+      </w:r>
+    </w:p>
+    <w:p>
+      <w:pPr>
+        <w:pStyle w:val="Heading2"/>
+      </w:pPr>
+      <w:r>
+        <w:t>Additional Notes</w:t>
+      </w:r>
+    </w:p>
+    <w:p>
+      <w:r>
+        <w:t>Production hives should enable RabbitMQ precompiling. This may double the performance of queuing operations at the cost of about 45 seconds of additional container start time and 100MB of additional RAM. This is disabled by default to keep the RAM requirements low for very small hives.</w:t>
+      </w:r>
+    </w:p>
+    <w:p>
+      <w:proofErr w:type="spellStart"/>
+      <w:r>
+        <w:rPr>
+          <w:rStyle w:val="CodeChar"/>
+        </w:rPr>
+        <w:t>RamLimit</w:t>
+      </w:r>
+      <w:proofErr w:type="spellEnd"/>
+      <w:r>
+        <w:t xml:space="preserve"> specifies the maximum amount of RAM that </w:t>
+      </w:r>
+      <w:proofErr w:type="spellStart"/>
+      <w:r>
+        <w:t>HIveMQ</w:t>
+      </w:r>
+      <w:proofErr w:type="spellEnd"/>
+      <w:r>
+        <w:t xml:space="preserve"> will attempt to limit itself to. This includes the RAM required by the application heap as well as other things like stacks and lower-level RAM allocations.</w:t>
+      </w:r>
+    </w:p>
+    <w:p>
+      <w:proofErr w:type="spellStart"/>
+      <w:r>
+        <w:rPr>
+          <w:rStyle w:val="CodeChar"/>
+        </w:rPr>
+        <w:t>RamHighwatermark</w:t>
+      </w:r>
+      <w:proofErr w:type="spellEnd"/>
+      <w:r>
+        <w:t xml:space="preserve"> (a RabbitMQ term) specifies the amount of </w:t>
+      </w:r>
+      <w:proofErr w:type="spellStart"/>
+      <w:r>
+        <w:rPr>
+          <w:rStyle w:val="HTMLCode"/>
+          <w:rFonts w:eastAsiaTheme="majorEastAsia"/>
+        </w:rPr>
+        <w:t>RamLimit</w:t>
+      </w:r>
+      <w:proofErr w:type="spellEnd"/>
+      <w:r>
+        <w:t xml:space="preserve"> to be dedicated to just the heap, effectively controlling how much of the queue data is cached in RAM. This can be specified as a fraction of </w:t>
+      </w:r>
+      <w:proofErr w:type="spellStart"/>
+      <w:r>
+        <w:rPr>
+          <w:rStyle w:val="CodeChar"/>
+        </w:rPr>
+        <w:t>RamLimit</w:t>
+      </w:r>
+      <w:proofErr w:type="spellEnd"/>
+      <w:r>
+        <w:t xml:space="preserve"> between </w:t>
+      </w:r>
+      <w:r>
+        <w:rPr>
+          <w:rStyle w:val="CodeChar"/>
+        </w:rPr>
+        <w:t>0.0 - 1.0</w:t>
+      </w:r>
+      <w:r>
+        <w:t xml:space="preserve"> or an absolute number of bytes. This defaults to </w:t>
+      </w:r>
+      <w:r>
+        <w:rPr>
+          <w:rStyle w:val="CodeChar"/>
+        </w:rPr>
+        <w:t>0.5</w:t>
+      </w:r>
+      <w:r>
+        <w:t xml:space="preserve"> which works OK for very small </w:t>
+      </w:r>
+      <w:proofErr w:type="spellStart"/>
+      <w:r>
+        <w:rPr>
+          <w:rStyle w:val="CodeChar"/>
+        </w:rPr>
+        <w:t>RamLimit</w:t>
+      </w:r>
+      <w:proofErr w:type="spellEnd"/>
+      <w:r>
+        <w:t xml:space="preserve"> values but is very </w:t>
+      </w:r>
+      <w:proofErr w:type="spellStart"/>
+      <w:r>
+        <w:t>very</w:t>
+      </w:r>
+      <w:proofErr w:type="spellEnd"/>
+      <w:r>
+        <w:t xml:space="preserve"> conservative for large RAM assignments. In the example above, I reserved 1GB out of 1.5GB total for the heap, figuring that 500MB will be plenty for RabbitMQ overhead. I suspect we'll be able to tune this lower as we gain more experience with RabbitMQ.</w:t>
+      </w:r>
+    </w:p>
+    <w:p>
+      <w:r>
+        <w:t xml:space="preserve">neonHIVE setup now creates the built-in </w:t>
+      </w:r>
+      <w:proofErr w:type="spellStart"/>
+      <w:r>
+        <w:rPr>
+          <w:rStyle w:val="EmphasizeChar"/>
+        </w:rPr>
+        <w:t>hivemq</w:t>
+      </w:r>
+      <w:proofErr w:type="spellEnd"/>
+      <w:r>
+        <w:t xml:space="preserve"> and </w:t>
+      </w:r>
+      <w:proofErr w:type="spellStart"/>
+      <w:r>
+        <w:rPr>
+          <w:rStyle w:val="EmphasizeChar"/>
+        </w:rPr>
+        <w:t>hivemq</w:t>
+      </w:r>
+      <w:proofErr w:type="spellEnd"/>
+      <w:r>
+        <w:rPr>
+          <w:rStyle w:val="EmphasizeChar"/>
+        </w:rPr>
+        <w:t>-managers</w:t>
+      </w:r>
+      <w:r>
+        <w:t xml:space="preserve"> host groups.</w:t>
+      </w:r>
+    </w:p>
+    <w:p>
+      <w:bookmarkStart w:id="0" w:name="_GoBack"/>
+      <w:bookmarkEnd w:id="0"/>
+      <w:proofErr w:type="spellStart"/>
+      <w:r>
+        <w:t>Hive</w:t>
+      </w:r>
+      <w:r>
+        <w:t>MQ</w:t>
+      </w:r>
+      <w:proofErr w:type="spellEnd"/>
+      <w:r>
+        <w:t xml:space="preserve"> can operate as a manager or just a regular node. Manager nodes do everything that regular nodes do, but they also enable the management plugin. Each management node polls all of the other nodes for usage stats, etc. that can be queried via a management API or displayed in the web dashboard which is also provided by management nodes. The management API can also be used to manage queues, exchanges, users, etc.</w:t>
+      </w:r>
+    </w:p>
+    <w:p>
+      <w:r>
+        <w:t xml:space="preserve">All </w:t>
+      </w:r>
+      <w:proofErr w:type="spellStart"/>
+      <w:r>
+        <w:t>HiveMQ</w:t>
+      </w:r>
+      <w:proofErr w:type="spellEnd"/>
+      <w:r>
+        <w:t xml:space="preserve"> nodes are configured as management nodes by default which is reasonable for small </w:t>
+      </w:r>
+      <w:proofErr w:type="spellStart"/>
+      <w:r>
+        <w:t>HiveMQ</w:t>
+      </w:r>
+      <w:proofErr w:type="spellEnd"/>
+      <w:r>
+        <w:t xml:space="preserve"> clusters. As the number of </w:t>
+      </w:r>
+      <w:proofErr w:type="spellStart"/>
+      <w:r>
+        <w:t>HiveMQ</w:t>
+      </w:r>
+      <w:proofErr w:type="spellEnd"/>
+      <w:r>
+        <w:t xml:space="preserve"> nodes increase though, having all of the nodes polling all of the other nodes for status could quickly blow up. To address this, you can target specific nodes to be managers by setting the hive node label: </w:t>
+      </w:r>
+      <w:r>
+        <w:rPr>
+          <w:rStyle w:val="CodeChar"/>
+        </w:rPr>
+        <w:t>"</w:t>
+      </w:r>
+      <w:proofErr w:type="spellStart"/>
+      <w:r>
+        <w:rPr>
+          <w:rStyle w:val="CodeChar"/>
+        </w:rPr>
+        <w:t>HiveMQManager</w:t>
+      </w:r>
+      <w:proofErr w:type="spellEnd"/>
+      <w:r>
+        <w:rPr>
+          <w:rStyle w:val="CodeChar"/>
+        </w:rPr>
+        <w:t>:" true</w:t>
+      </w:r>
+      <w:r>
+        <w:t>. We probably don't need to worry about this for our current hives.</w:t>
+      </w:r>
+    </w:p>
+    <w:p>
+      <w:r>
+        <w:t xml:space="preserve">neonHIVE setup configures three </w:t>
+      </w:r>
+      <w:proofErr w:type="spellStart"/>
+      <w:r>
+        <w:t>HiveMQ</w:t>
+      </w:r>
+      <w:proofErr w:type="spellEnd"/>
+      <w:r>
+        <w:t xml:space="preserve"> virtual hosts and user accounts. </w:t>
+      </w:r>
+      <w:r>
+        <w:rPr>
+          <w:rStyle w:val="CodeChar"/>
+        </w:rPr>
+        <w:t>"/"</w:t>
+      </w:r>
+      <w:r>
+        <w:t xml:space="preserve"> is the root </w:t>
+      </w:r>
+      <w:proofErr w:type="spellStart"/>
+      <w:r>
+        <w:t>vhost</w:t>
+      </w:r>
+      <w:proofErr w:type="spellEnd"/>
+      <w:r>
+        <w:t xml:space="preserve"> and the </w:t>
+      </w:r>
+      <w:r>
+        <w:rPr>
+          <w:rStyle w:val="CodeChar"/>
+        </w:rPr>
+        <w:t>sysadmin</w:t>
+      </w:r>
+      <w:r>
+        <w:t xml:space="preserve"> account is granted full admin permissions to all </w:t>
+      </w:r>
+      <w:proofErr w:type="spellStart"/>
+      <w:r>
+        <w:t>vhosts</w:t>
+      </w:r>
+      <w:proofErr w:type="spellEnd"/>
+      <w:r>
+        <w:t xml:space="preserve">. The </w:t>
+      </w:r>
+      <w:r>
+        <w:rPr>
+          <w:rStyle w:val="CodeChar"/>
+        </w:rPr>
+        <w:t>neon</w:t>
+      </w:r>
+      <w:r>
+        <w:t xml:space="preserve"> </w:t>
+      </w:r>
+      <w:proofErr w:type="spellStart"/>
+      <w:r>
+        <w:t>vhost</w:t>
+      </w:r>
+      <w:proofErr w:type="spellEnd"/>
+      <w:r>
+        <w:t xml:space="preserve"> is intended for internal hive usage and can be accessed by the </w:t>
+      </w:r>
+      <w:r>
+        <w:rPr>
+          <w:rStyle w:val="CodeChar"/>
+        </w:rPr>
+        <w:t>neon</w:t>
+      </w:r>
+      <w:r>
+        <w:t xml:space="preserve"> account. The </w:t>
+      </w:r>
+      <w:r>
+        <w:rPr>
+          <w:rStyle w:val="CodeChar"/>
+        </w:rPr>
+        <w:t>app</w:t>
+      </w:r>
+      <w:r>
+        <w:t xml:space="preserve"> </w:t>
+      </w:r>
+      <w:proofErr w:type="spellStart"/>
+      <w:r>
+        <w:t>vhost</w:t>
+      </w:r>
+      <w:proofErr w:type="spellEnd"/>
+      <w:r>
+        <w:t xml:space="preserve"> is intended for use by hive applications and is secured by the </w:t>
+      </w:r>
+      <w:r>
+        <w:rPr>
+          <w:rStyle w:val="CodeChar"/>
+        </w:rPr>
+        <w:t>app</w:t>
+      </w:r>
+      <w:r>
+        <w:t xml:space="preserve"> account. All of the accounts default to using </w:t>
+      </w:r>
+      <w:r>
+        <w:rPr>
+          <w:rStyle w:val="CodeChar"/>
+        </w:rPr>
+        <w:t>password</w:t>
+      </w:r>
+      <w:r>
+        <w:t xml:space="preserve"> as the password.</w:t>
+      </w:r>
+    </w:p>
+    <w:p>
+      <w:r>
+        <w:rPr>
+          <w:rStyle w:val="Strong"/>
+        </w:rPr>
+        <w:lastRenderedPageBreak/>
+        <w:t>NOTE:</w:t>
+      </w:r>
+      <w:r>
+        <w:t xml:space="preserve"> It's possible for users to create addition </w:t>
+      </w:r>
+      <w:proofErr w:type="spellStart"/>
+      <w:r>
+        <w:t>HiveMQ</w:t>
+      </w:r>
+      <w:proofErr w:type="spellEnd"/>
+      <w:r>
+        <w:t xml:space="preserve"> </w:t>
+      </w:r>
+      <w:proofErr w:type="spellStart"/>
+      <w:r>
+        <w:t>vhosts</w:t>
+      </w:r>
+      <w:proofErr w:type="spellEnd"/>
+      <w:r>
+        <w:t xml:space="preserve"> and accounts using the management API or dashboard.</w:t>
+      </w:r>
+    </w:p>
+    <w:p>
+      <w:r>
+        <w:t xml:space="preserve">neonHIVE setup configures three Docker secrets specifying the necessary client connection settings and credentials for each of the three built-in accounts: </w:t>
+      </w:r>
+      <w:r>
+        <w:rPr>
+          <w:rStyle w:val="EmphasizeChar"/>
+        </w:rPr>
+        <w:t>neon-</w:t>
+      </w:r>
+      <w:proofErr w:type="spellStart"/>
+      <w:r>
+        <w:rPr>
+          <w:rStyle w:val="EmphasizeChar"/>
+        </w:rPr>
+        <w:t>hivemq</w:t>
+      </w:r>
+      <w:proofErr w:type="spellEnd"/>
+      <w:r>
+        <w:rPr>
+          <w:rStyle w:val="EmphasizeChar"/>
+        </w:rPr>
+        <w:t>-sysadmin</w:t>
+      </w:r>
+      <w:r>
+        <w:t xml:space="preserve">, </w:t>
+      </w:r>
+      <w:r>
+        <w:rPr>
+          <w:rStyle w:val="EmphasizeChar"/>
+        </w:rPr>
+        <w:t>neon-</w:t>
+      </w:r>
+      <w:proofErr w:type="spellStart"/>
+      <w:r>
+        <w:rPr>
+          <w:rStyle w:val="EmphasizeChar"/>
+        </w:rPr>
+        <w:t>hivemq</w:t>
+      </w:r>
+      <w:proofErr w:type="spellEnd"/>
+      <w:r>
+        <w:rPr>
+          <w:rStyle w:val="EmphasizeChar"/>
+        </w:rPr>
+        <w:t>-neon</w:t>
+      </w:r>
+      <w:r>
+        <w:t xml:space="preserve">, and </w:t>
+      </w:r>
+      <w:r>
+        <w:rPr>
+          <w:rStyle w:val="EmphasizeChar"/>
+        </w:rPr>
+        <w:t>neon-</w:t>
+      </w:r>
+      <w:proofErr w:type="spellStart"/>
+      <w:r>
+        <w:rPr>
+          <w:rStyle w:val="EmphasizeChar"/>
+        </w:rPr>
+        <w:t>hivemq</w:t>
+      </w:r>
+      <w:proofErr w:type="spellEnd"/>
+      <w:r>
+        <w:rPr>
+          <w:rStyle w:val="EmphasizeChar"/>
+        </w:rPr>
+        <w:t>-app</w:t>
+      </w:r>
+      <w:r>
+        <w:t xml:space="preserve"> and the </w:t>
+      </w:r>
+      <w:proofErr w:type="spellStart"/>
+      <w:r>
+        <w:rPr>
+          <w:rStyle w:val="CodeChar"/>
+        </w:rPr>
+        <w:t>HiveProxy.HiveMQ</w:t>
+      </w:r>
+      <w:proofErr w:type="spellEnd"/>
+      <w:r>
+        <w:t xml:space="preserve"> property provides an easy way to gain access to the queue operation and management clients for .NET based services.</w:t>
+      </w:r>
+    </w:p>
+    <w:p>
+      <w:r>
+        <w:t xml:space="preserve">We currently provide three client APIs: the standard RabbitMQ .NET client, the </w:t>
+      </w:r>
+      <w:proofErr w:type="spellStart"/>
+      <w:r>
+        <w:t>EasyNetQ</w:t>
+      </w:r>
+      <w:proofErr w:type="spellEnd"/>
+      <w:r>
+        <w:t xml:space="preserve"> client and a management client (also implemented by </w:t>
+      </w:r>
+      <w:proofErr w:type="spellStart"/>
+      <w:r>
+        <w:t>EasyNetQ</w:t>
+      </w:r>
+      <w:proofErr w:type="spellEnd"/>
+      <w:r>
+        <w:t xml:space="preserve">). The </w:t>
+      </w:r>
+      <w:proofErr w:type="spellStart"/>
+      <w:r>
+        <w:t>EasyNetQ</w:t>
+      </w:r>
+      <w:proofErr w:type="spellEnd"/>
+      <w:r>
+        <w:t xml:space="preserve"> client is a bit too easy, so I'm going to be wrapping their advanced API into something more suitable as I implement the Varnish support.</w:t>
       </w:r>
     </w:p>
     <w:p>
@@ -4252,7 +4784,7 @@
           <v:shape id="_x0000_i1025" type="#_x0000_t75" style="width:564.75pt;height:444.75pt" o:ole="">
             <v:imagedata r:id="rId14" o:title=""/>
           </v:shape>
-          <o:OLEObject Type="Embed" ProgID="Visio.Drawing.15" ShapeID="_x0000_i1025" DrawAspect="Content" ObjectID="_1599407781" r:id="rId15"/>
+          <o:OLEObject Type="Embed" ProgID="Visio.Drawing.15" ShapeID="_x0000_i1025" DrawAspect="Content" ObjectID="_1599811556" r:id="rId15"/>
         </w:object>
       </w:r>
     </w:p>
@@ -5078,42 +5610,16 @@
         <w:rPr>
           <w:rStyle w:val="EmphasizeChar"/>
         </w:rPr>
-        <w:t>num</w:t>
-      </w:r>
-      <w:r>
-        <w:rPr>
-          <w:rStyle w:val="EmphasizeChar"/>
-        </w:rPr>
-        <w:t xml:space="preserve">.0 – </w:t>
-      </w:r>
-      <w:r>
-        <w:rPr>
-          <w:rStyle w:val="EmphasizeChar"/>
-        </w:rPr>
-        <w:t>num</w:t>
-      </w:r>
-      <w:r>
-        <w:rPr>
-          <w:rStyle w:val="EmphasizeChar"/>
-        </w:rPr>
-        <w:t>.9</w:t>
-      </w:r>
-      <w:r>
-        <w:rPr>
-          <w:rStyle w:val="EmphasizeChar"/>
-        </w:rPr>
-        <w:tab/>
-      </w:r>
-      <w:r>
-        <w:t xml:space="preserve">General purpose </w:t>
-      </w:r>
-      <w:r>
-        <w:t>numeric</w:t>
-      </w:r>
-      <w:bookmarkStart w:id="0" w:name="_GoBack"/>
-      <w:bookmarkEnd w:id="0"/>
-      <w:r>
-        <w:t xml:space="preserve"> fields.</w:t>
+        <w:t>num.0 – num.9</w:t>
+      </w:r>
+      <w:r>
+        <w:rPr>
+          <w:rStyle w:val="EmphasizeChar"/>
+        </w:rPr>
+        <w:tab/>
+      </w:r>
+      <w:r>
+        <w:t>General purpose numeric fields.</w:t>
       </w:r>
     </w:p>
     <w:p>
@@ -8560,7 +9066,7 @@
           <v:shape id="_x0000_i1026" type="#_x0000_t75" style="width:234.75pt;height:123.75pt" o:ole="">
             <v:imagedata r:id="rId25" o:title=""/>
           </v:shape>
-          <o:OLEObject Type="Embed" ProgID="Visio.Drawing.15" ShapeID="_x0000_i1026" DrawAspect="Content" ObjectID="_1599407782" r:id="rId26"/>
+          <o:OLEObject Type="Embed" ProgID="Visio.Drawing.15" ShapeID="_x0000_i1026" DrawAspect="Content" ObjectID="_1599811557" r:id="rId26"/>
         </w:object>
       </w:r>
     </w:p>
@@ -9608,7 +10114,7 @@
           <v:shape id="_x0000_i1027" type="#_x0000_t75" style="width:552pt;height:419.25pt" o:ole="">
             <v:imagedata r:id="rId27" o:title=""/>
           </v:shape>
-          <o:OLEObject Type="Embed" ProgID="Visio.Drawing.15" ShapeID="_x0000_i1027" DrawAspect="Content" ObjectID="_1599407783" r:id="rId28"/>
+          <o:OLEObject Type="Embed" ProgID="Visio.Drawing.15" ShapeID="_x0000_i1027" DrawAspect="Content" ObjectID="_1599811558" r:id="rId28"/>
         </w:object>
       </w:r>
     </w:p>
@@ -14466,6 +14972,155 @@
     </w:lvl>
   </w:abstractNum>
   <w:abstractNum w:abstractNumId="10" w15:restartNumberingAfterBreak="0">
+    <w:nsid w:val="5D915913"/>
+    <w:multiLevelType w:val="multilevel"/>
+    <w:tmpl w:val="CD0E256A"/>
+    <w:lvl w:ilvl="0">
+      <w:start w:val="1"/>
+      <w:numFmt w:val="bullet"/>
+      <w:lvlText w:val=""/>
+      <w:lvlJc w:val="left"/>
+      <w:pPr>
+        <w:tabs>
+          <w:tab w:val="num" w:pos="720"/>
+        </w:tabs>
+        <w:ind w:left="720" w:hanging="360"/>
+      </w:pPr>
+      <w:rPr>
+        <w:rFonts w:ascii="Symbol" w:hAnsi="Symbol" w:hint="default"/>
+        <w:sz w:val="20"/>
+      </w:rPr>
+    </w:lvl>
+    <w:lvl w:ilvl="1" w:tentative="1">
+      <w:start w:val="1"/>
+      <w:numFmt w:val="bullet"/>
+      <w:lvlText w:val="o"/>
+      <w:lvlJc w:val="left"/>
+      <w:pPr>
+        <w:tabs>
+          <w:tab w:val="num" w:pos="1440"/>
+        </w:tabs>
+        <w:ind w:left="1440" w:hanging="360"/>
+      </w:pPr>
+      <w:rPr>
+        <w:rFonts w:ascii="Courier New" w:hAnsi="Courier New" w:hint="default"/>
+        <w:sz w:val="20"/>
+      </w:rPr>
+    </w:lvl>
+    <w:lvl w:ilvl="2" w:tentative="1">
+      <w:start w:val="1"/>
+      <w:numFmt w:val="bullet"/>
+      <w:lvlText w:val=""/>
+      <w:lvlJc w:val="left"/>
+      <w:pPr>
+        <w:tabs>
+          <w:tab w:val="num" w:pos="2160"/>
+        </w:tabs>
+        <w:ind w:left="2160" w:hanging="360"/>
+      </w:pPr>
+      <w:rPr>
+        <w:rFonts w:ascii="Wingdings" w:hAnsi="Wingdings" w:hint="default"/>
+        <w:sz w:val="20"/>
+      </w:rPr>
+    </w:lvl>
+    <w:lvl w:ilvl="3" w:tentative="1">
+      <w:start w:val="1"/>
+      <w:numFmt w:val="bullet"/>
+      <w:lvlText w:val=""/>
+      <w:lvlJc w:val="left"/>
+      <w:pPr>
+        <w:tabs>
+          <w:tab w:val="num" w:pos="2880"/>
+        </w:tabs>
+        <w:ind w:left="2880" w:hanging="360"/>
+      </w:pPr>
+      <w:rPr>
+        <w:rFonts w:ascii="Wingdings" w:hAnsi="Wingdings" w:hint="default"/>
+        <w:sz w:val="20"/>
+      </w:rPr>
+    </w:lvl>
+    <w:lvl w:ilvl="4" w:tentative="1">
+      <w:start w:val="1"/>
+      <w:numFmt w:val="bullet"/>
+      <w:lvlText w:val=""/>
+      <w:lvlJc w:val="left"/>
+      <w:pPr>
+        <w:tabs>
+          <w:tab w:val="num" w:pos="3600"/>
+        </w:tabs>
+        <w:ind w:left="3600" w:hanging="360"/>
+      </w:pPr>
+      <w:rPr>
+        <w:rFonts w:ascii="Wingdings" w:hAnsi="Wingdings" w:hint="default"/>
+        <w:sz w:val="20"/>
+      </w:rPr>
+    </w:lvl>
+    <w:lvl w:ilvl="5" w:tentative="1">
+      <w:start w:val="1"/>
+      <w:numFmt w:val="bullet"/>
+      <w:lvlText w:val=""/>
+      <w:lvlJc w:val="left"/>
+      <w:pPr>
+        <w:tabs>
+          <w:tab w:val="num" w:pos="4320"/>
+        </w:tabs>
+        <w:ind w:left="4320" w:hanging="360"/>
+      </w:pPr>
+      <w:rPr>
+        <w:rFonts w:ascii="Wingdings" w:hAnsi="Wingdings" w:hint="default"/>
+        <w:sz w:val="20"/>
+      </w:rPr>
+    </w:lvl>
+    <w:lvl w:ilvl="6" w:tentative="1">
+      <w:start w:val="1"/>
+      <w:numFmt w:val="bullet"/>
+      <w:lvlText w:val=""/>
+      <w:lvlJc w:val="left"/>
+      <w:pPr>
+        <w:tabs>
+          <w:tab w:val="num" w:pos="5040"/>
+        </w:tabs>
+        <w:ind w:left="5040" w:hanging="360"/>
+      </w:pPr>
+      <w:rPr>
+        <w:rFonts w:ascii="Wingdings" w:hAnsi="Wingdings" w:hint="default"/>
+        <w:sz w:val="20"/>
+      </w:rPr>
+    </w:lvl>
+    <w:lvl w:ilvl="7" w:tentative="1">
+      <w:start w:val="1"/>
+      <w:numFmt w:val="bullet"/>
+      <w:lvlText w:val=""/>
+      <w:lvlJc w:val="left"/>
+      <w:pPr>
+        <w:tabs>
+          <w:tab w:val="num" w:pos="5760"/>
+        </w:tabs>
+        <w:ind w:left="5760" w:hanging="360"/>
+      </w:pPr>
+      <w:rPr>
+        <w:rFonts w:ascii="Wingdings" w:hAnsi="Wingdings" w:hint="default"/>
+        <w:sz w:val="20"/>
+      </w:rPr>
+    </w:lvl>
+    <w:lvl w:ilvl="8" w:tentative="1">
+      <w:start w:val="1"/>
+      <w:numFmt w:val="bullet"/>
+      <w:lvlText w:val=""/>
+      <w:lvlJc w:val="left"/>
+      <w:pPr>
+        <w:tabs>
+          <w:tab w:val="num" w:pos="6480"/>
+        </w:tabs>
+        <w:ind w:left="6480" w:hanging="360"/>
+      </w:pPr>
+      <w:rPr>
+        <w:rFonts w:ascii="Wingdings" w:hAnsi="Wingdings" w:hint="default"/>
+        <w:sz w:val="20"/>
+      </w:rPr>
+    </w:lvl>
+  </w:abstractNum>
+  <w:abstractNum w:abstractNumId="11" w15:restartNumberingAfterBreak="0">
     <w:nsid w:val="6562274F"/>
     <w:multiLevelType w:val="hybridMultilevel"/>
     <w:tmpl w:val="9C2CCA36"/>
@@ -14551,7 +15206,7 @@
       </w:pPr>
     </w:lvl>
   </w:abstractNum>
-  <w:abstractNum w:abstractNumId="11" w15:restartNumberingAfterBreak="0">
+  <w:abstractNum w:abstractNumId="12" w15:restartNumberingAfterBreak="0">
     <w:nsid w:val="727A07CA"/>
     <w:multiLevelType w:val="hybridMultilevel"/>
     <w:tmpl w:val="64209E7A"/>
@@ -14664,7 +15319,7 @@
       </w:rPr>
     </w:lvl>
   </w:abstractNum>
-  <w:abstractNum w:abstractNumId="12" w15:restartNumberingAfterBreak="0">
+  <w:abstractNum w:abstractNumId="13" w15:restartNumberingAfterBreak="0">
     <w:nsid w:val="73031492"/>
     <w:multiLevelType w:val="hybridMultilevel"/>
     <w:tmpl w:val="AF1A23F6"/>
@@ -14777,7 +15432,7 @@
       </w:rPr>
     </w:lvl>
   </w:abstractNum>
-  <w:abstractNum w:abstractNumId="13" w15:restartNumberingAfterBreak="0">
+  <w:abstractNum w:abstractNumId="14" w15:restartNumberingAfterBreak="0">
     <w:nsid w:val="78373B42"/>
     <w:multiLevelType w:val="hybridMultilevel"/>
     <w:tmpl w:val="45147746"/>
@@ -14890,7 +15545,7 @@
       </w:rPr>
     </w:lvl>
   </w:abstractNum>
-  <w:abstractNum w:abstractNumId="14" w15:restartNumberingAfterBreak="0">
+  <w:abstractNum w:abstractNumId="15" w15:restartNumberingAfterBreak="0">
     <w:nsid w:val="7F7D3DD9"/>
     <w:multiLevelType w:val="hybridMultilevel"/>
     <w:tmpl w:val="EA44DBA4"/>
@@ -15004,7 +15659,7 @@
     </w:lvl>
   </w:abstractNum>
   <w:num w:numId="1">
-    <w:abstractNumId w:val="11"/>
+    <w:abstractNumId w:val="12"/>
   </w:num>
   <w:num w:numId="2">
     <w:abstractNumId w:val="3"/>
@@ -15016,13 +15671,13 @@
     <w:abstractNumId w:val="8"/>
   </w:num>
   <w:num w:numId="5">
-    <w:abstractNumId w:val="14"/>
+    <w:abstractNumId w:val="15"/>
   </w:num>
   <w:num w:numId="6">
     <w:abstractNumId w:val="6"/>
   </w:num>
   <w:num w:numId="7">
-    <w:abstractNumId w:val="13"/>
+    <w:abstractNumId w:val="14"/>
   </w:num>
   <w:num w:numId="8">
     <w:abstractNumId w:val="9"/>
@@ -15043,7 +15698,7 @@
     <w:abstractNumId w:val="2"/>
   </w:num>
   <w:num w:numId="14">
-    <w:abstractNumId w:val="10"/>
+    <w:abstractNumId w:val="11"/>
     <w:lvlOverride w:ilvl="0">
       <w:startOverride w:val="1"/>
     </w:lvlOverride>
@@ -15073,7 +15728,10 @@
     </w:lvlOverride>
   </w:num>
   <w:num w:numId="15">
-    <w:abstractNumId w:val="12"/>
+    <w:abstractNumId w:val="13"/>
+  </w:num>
+  <w:num w:numId="16">
+    <w:abstractNumId w:val="10"/>
   </w:num>
 </w:numbering>
 </file>
@@ -15566,6 +16224,7 @@
   <w:style w:type="character" w:default="1" w:styleId="DefaultParagraphFont">
     <w:name w:val="Default Paragraph Font"/>
     <w:uiPriority w:val="1"/>
+    <w:semiHidden/>
     <w:unhideWhenUsed/>
   </w:style>
   <w:style w:type="table" w:default="1" w:styleId="TableNormal">
@@ -15820,6 +16479,46 @@
     <w:pPr>
       <w:spacing w:after="0" w:line="240" w:lineRule="auto"/>
     </w:pPr>
+  </w:style>
+  <w:style w:type="paragraph" w:styleId="NormalWeb">
+    <w:name w:val="Normal (Web)"/>
+    <w:basedOn w:val="Normal"/>
+    <w:uiPriority w:val="99"/>
+    <w:semiHidden/>
+    <w:unhideWhenUsed/>
+    <w:rsid w:val="002B1FA4"/>
+    <w:pPr>
+      <w:spacing w:before="100" w:beforeAutospacing="1" w:after="100" w:afterAutospacing="1" w:line="240" w:lineRule="auto"/>
+    </w:pPr>
+    <w:rPr>
+      <w:rFonts w:ascii="Times New Roman" w:eastAsia="Times New Roman" w:hAnsi="Times New Roman" w:cs="Times New Roman"/>
+      <w:sz w:val="24"/>
+      <w:szCs w:val="24"/>
+    </w:rPr>
+  </w:style>
+  <w:style w:type="character" w:styleId="HTMLCode">
+    <w:name w:val="HTML Code"/>
+    <w:basedOn w:val="DefaultParagraphFont"/>
+    <w:uiPriority w:val="99"/>
+    <w:semiHidden/>
+    <w:unhideWhenUsed/>
+    <w:rsid w:val="002B1FA4"/>
+    <w:rPr>
+      <w:rFonts w:ascii="Courier New" w:eastAsia="Times New Roman" w:hAnsi="Courier New" w:cs="Courier New"/>
+      <w:sz w:val="20"/>
+      <w:szCs w:val="20"/>
+    </w:rPr>
+  </w:style>
+  <w:style w:type="character" w:styleId="Strong">
+    <w:name w:val="Strong"/>
+    <w:basedOn w:val="DefaultParagraphFont"/>
+    <w:uiPriority w:val="22"/>
+    <w:qFormat/>
+    <w:rsid w:val="002B1FA4"/>
+    <w:rPr>
+      <w:b/>
+      <w:bCs/>
+    </w:rPr>
   </w:style>
 </w:styles>
 </file>
@@ -16090,7 +16789,7 @@
 </file>
 
 <file path=customXml/itemProps1.xml><?xml version="1.0" encoding="utf-8"?>
-<ds:datastoreItem xmlns:ds="http://schemas.openxmlformats.org/officeDocument/2006/customXml" ds:itemID="{D0F0B0D6-3398-48BD-AECC-5192B992CC74}">
+<ds:datastoreItem xmlns:ds="http://schemas.openxmlformats.org/officeDocument/2006/customXml" ds:itemID="{8E717E71-BCB5-4D97-8654-962448292A5C}">
   <ds:schemaRefs>
     <ds:schemaRef ds:uri="http://schemas.openxmlformats.org/officeDocument/2006/bibliography"/>
   </ds:schemaRefs>

</xml_diff>

<commit_message>
[proxy]: HiveMQ notifications in progress.
</commit_message>
<xml_diff>
--- a/Doc/Hive Notes.docx
+++ b/Doc/Hive Notes.docx
@@ -3686,7 +3686,13 @@
       </w:r>
       <w:proofErr w:type="spellEnd"/>
       <w:r>
-        <w:t xml:space="preserve"> – Cluster Messaging</w:t>
+        <w:t xml:space="preserve"> –</w:t>
+      </w:r>
+      <w:r>
+        <w:t xml:space="preserve"> </w:t>
+      </w:r>
+      <w:r>
+        <w:t>Messaging</w:t>
       </w:r>
     </w:p>
     <w:p>
@@ -4398,7 +4404,7 @@
     </w:p>
     <w:p>
       <w:r>
-        <w:t xml:space="preserve">neonHIVE makes use the following channels in the within the reserved </w:t>
+        <w:t xml:space="preserve">neonHIVE makes use the following channels within the reserved </w:t>
       </w:r>
       <w:r>
         <w:rPr>
@@ -4412,17 +4418,62 @@
     </w:p>
     <w:p>
       <w:pPr>
-        <w:ind w:left="3060" w:hanging="2700"/>
-      </w:pPr>
-      <w:r>
-        <w:rPr>
-          <w:rStyle w:val="EmphasizeChar"/>
-        </w:rPr>
-        <w:t>proxy-public-update</w:t>
-      </w:r>
-      <w:r>
-        <w:tab/>
-        <w:t xml:space="preserve">(broadcast) </w:t>
+        <w:ind w:left="1980" w:hanging="1620"/>
+        <w:rPr>
+          <w:rStyle w:val="EmphasizeChar"/>
+        </w:rPr>
+      </w:pPr>
+      <w:r>
+        <w:rPr>
+          <w:rStyle w:val="EmphasizeChar"/>
+        </w:rPr>
+        <w:t>proxy</w:t>
+      </w:r>
+      <w:r>
+        <w:rPr>
+          <w:rStyle w:val="EmphasizeChar"/>
+        </w:rPr>
+        <w:t>-notify</w:t>
+      </w:r>
+      <w:r>
+        <w:rPr>
+          <w:rStyle w:val="EmphasizeChar"/>
+        </w:rPr>
+        <w:tab/>
+      </w:r>
+      <w:r>
+        <w:t>(</w:t>
+      </w:r>
+      <w:bookmarkStart w:id="0" w:name="_GoBack"/>
+      <w:r>
+        <w:rPr>
+          <w:b/>
+        </w:rPr>
+        <w:t>broadcast</w:t>
+      </w:r>
+      <w:r>
+        <w:t>)</w:t>
+      </w:r>
+      <w:r>
+        <w:t xml:space="preserve"> </w:t>
+      </w:r>
+      <w:r>
+        <w:t xml:space="preserve">Used </w:t>
+      </w:r>
+      <w:r>
+        <w:t>by the various neonHIVE proxy components and services to coordinate their activities, especially for signaling that proxy configurations have changed</w:t>
+      </w:r>
+      <w:r>
+        <w:t>.</w:t>
+      </w:r>
+      <w:r>
+        <w:t xml:space="preserve">  This is monitored by:</w:t>
+      </w:r>
+      <w:r>
+        <w:br/>
+      </w:r>
+      <w:r>
+        <w:br/>
       </w:r>
       <w:r>
         <w:rPr>
@@ -4431,243 +4482,54 @@
         <w:t>neon-proxy-manager</w:t>
       </w:r>
       <w:r>
-        <w:t xml:space="preserve"> uses this to notify of changes to the public proxy configuration.  </w:t>
-      </w:r>
-      <w:r>
-        <w:t xml:space="preserve">The </w:t>
-      </w:r>
-      <w:r>
-        <w:rPr>
-          <w:rStyle w:val="EmphasizeChar"/>
-        </w:rPr>
+        <w:rPr>
+          <w:rStyle w:val="EmphasizeChar"/>
+        </w:rPr>
+        <w:br/>
         <w:t>neon-proxy-public</w:t>
       </w:r>
       <w:r>
-        <w:t xml:space="preserve"> and </w:t>
-      </w:r>
-      <w:r>
-        <w:rPr>
-          <w:rStyle w:val="EmphasizeChar"/>
-        </w:rPr>
-        <w:t>neon-</w:t>
-      </w:r>
-      <w:r>
-        <w:rPr>
-          <w:rStyle w:val="EmphasizeChar"/>
-        </w:rPr>
-        <w:t>proxy-</w:t>
-      </w:r>
-      <w:r>
-        <w:rPr>
-          <w:rStyle w:val="EmphasizeChar"/>
-        </w:rPr>
-        <w:t>public-cache</w:t>
-      </w:r>
-      <w:r>
-        <w:t xml:space="preserve"> services monitor this and update their configuration when a change is signaled.</w:t>
-      </w:r>
-    </w:p>
-    <w:p>
-      <w:pPr>
-        <w:ind w:left="3060" w:hanging="2700"/>
-        <w:rPr>
-          <w:rStyle w:val="EmphasizeChar"/>
-        </w:rPr>
-      </w:pPr>
-      <w:r>
-        <w:rPr>
-          <w:rStyle w:val="EmphasizeChar"/>
-        </w:rPr>
-        <w:t>proxy-private-update</w:t>
-      </w:r>
-      <w:r>
-        <w:tab/>
-        <w:t xml:space="preserve">(broadcast) </w:t>
-      </w:r>
-      <w:r>
-        <w:rPr>
-          <w:rStyle w:val="EmphasizeChar"/>
-        </w:rPr>
-        <w:t>neon-proxy-manager</w:t>
-      </w:r>
-      <w:r>
-        <w:t xml:space="preserve"> uses this to notify of changes to the private proxy configuration.  The </w:t>
-      </w:r>
-      <w:r>
-        <w:rPr>
-          <w:rStyle w:val="EmphasizeChar"/>
-        </w:rPr>
-        <w:t>neon-</w:t>
-      </w:r>
-      <w:r>
-        <w:rPr>
-          <w:rStyle w:val="EmphasizeChar"/>
-        </w:rPr>
-        <w:t>private</w:t>
-      </w:r>
-      <w:r>
-        <w:rPr>
-          <w:rStyle w:val="EmphasizeChar"/>
-        </w:rPr>
-        <w:t>-public</w:t>
-      </w:r>
-      <w:r>
-        <w:t xml:space="preserve"> and </w:t>
-      </w:r>
-      <w:r>
-        <w:rPr>
-          <w:rStyle w:val="EmphasizeChar"/>
-        </w:rPr>
-        <w:t>neon-</w:t>
-      </w:r>
-      <w:r>
-        <w:rPr>
-          <w:rStyle w:val="EmphasizeChar"/>
-        </w:rPr>
-        <w:t>proxy-private-cache</w:t>
-      </w:r>
-      <w:r>
-        <w:t xml:space="preserve"> services monitor this and update their configuration when a change is signaled.</w:t>
-      </w:r>
-      <w:r>
-        <w:br/>
-      </w:r>
-    </w:p>
-    <w:p>
-      <w:pPr>
-        <w:ind w:left="3060" w:hanging="2700"/>
-      </w:pPr>
-      <w:r>
-        <w:rPr>
-          <w:rStyle w:val="EmphasizeChar"/>
-        </w:rPr>
-        <w:t>proxy-public-</w:t>
-      </w:r>
-      <w:r>
-        <w:rPr>
-          <w:rStyle w:val="EmphasizeChar"/>
-        </w:rPr>
-        <w:t>cache-</w:t>
-      </w:r>
-      <w:r>
-        <w:rPr>
-          <w:rStyle w:val="EmphasizeChar"/>
-        </w:rPr>
-        <w:t>update</w:t>
-      </w:r>
-      <w:r>
-        <w:tab/>
-        <w:t xml:space="preserve">(broadcast) </w:t>
-      </w:r>
-      <w:r>
-        <w:rPr>
-          <w:rStyle w:val="EmphasizeChar"/>
-        </w:rPr>
-        <w:t>neon-proxy-manager</w:t>
-      </w:r>
-      <w:r>
-        <w:t xml:space="preserve"> uses this to notify of changes to the public proxy</w:t>
-      </w:r>
-      <w:r>
-        <w:t xml:space="preserve"> bridge</w:t>
-      </w:r>
-      <w:r>
-        <w:t xml:space="preserve"> configuration.  The </w:t>
-      </w:r>
-      <w:r>
-        <w:rPr>
-          <w:rStyle w:val="EmphasizeChar"/>
-        </w:rPr>
-        <w:t>neon-proxy-public</w:t>
-      </w:r>
-      <w:r>
-        <w:rPr>
-          <w:rStyle w:val="EmphasizeChar"/>
-        </w:rPr>
-        <w:t>-</w:t>
-      </w:r>
-      <w:proofErr w:type="spellStart"/>
-      <w:r>
-        <w:rPr>
-          <w:rStyle w:val="EmphasizeChar"/>
-        </w:rPr>
-        <w:t>bridge</w:t>
-      </w:r>
-      <w:proofErr w:type="spellEnd"/>
-      <w:r>
-        <w:t xml:space="preserve"> </w:t>
-      </w:r>
-      <w:r>
-        <w:t>containers</w:t>
-      </w:r>
-      <w:r>
-        <w:t xml:space="preserve"> monitor this and update their configuration when a change is signaled.</w:t>
-      </w:r>
-    </w:p>
-    <w:p>
-      <w:pPr>
-        <w:ind w:left="3060" w:hanging="2700"/>
-      </w:pPr>
-      <w:r>
-        <w:rPr>
-          <w:rStyle w:val="EmphasizeChar"/>
-        </w:rPr>
-        <w:t>proxy-private-</w:t>
-      </w:r>
-      <w:r>
-        <w:rPr>
-          <w:rStyle w:val="EmphasizeChar"/>
-        </w:rPr>
-        <w:t>cache-</w:t>
-      </w:r>
-      <w:r>
-        <w:rPr>
-          <w:rStyle w:val="EmphasizeChar"/>
-        </w:rPr>
-        <w:t>update</w:t>
-      </w:r>
-      <w:r>
-        <w:tab/>
-        <w:t xml:space="preserve">(broadcast) </w:t>
-      </w:r>
-      <w:r>
-        <w:rPr>
-          <w:rStyle w:val="EmphasizeChar"/>
-        </w:rPr>
-        <w:t>neon-proxy-manager</w:t>
-      </w:r>
-      <w:r>
-        <w:t xml:space="preserve"> uses this to notify of changes to the </w:t>
-      </w:r>
-      <w:r>
-        <w:t>private</w:t>
-      </w:r>
-      <w:r>
-        <w:t xml:space="preserve"> proxy bridge configuration.  The </w:t>
-      </w:r>
-      <w:r>
-        <w:rPr>
-          <w:rStyle w:val="EmphasizeChar"/>
-        </w:rPr>
-        <w:t>neon-proxy-</w:t>
-      </w:r>
-      <w:r>
-        <w:rPr>
-          <w:rStyle w:val="EmphasizeChar"/>
-        </w:rPr>
-        <w:t>private</w:t>
-      </w:r>
-      <w:r>
-        <w:rPr>
-          <w:rStyle w:val="EmphasizeChar"/>
-        </w:rPr>
-        <w:t>-bridge</w:t>
-      </w:r>
-      <w:r>
-        <w:t xml:space="preserve"> containers monitor this and update their configuration when a change is signaled.</w:t>
-      </w:r>
-      <w:bookmarkStart w:id="0" w:name="_GoBack"/>
+        <w:rPr>
+          <w:rStyle w:val="EmphasizeChar"/>
+        </w:rPr>
+        <w:br/>
+        <w:t>neon-proxy-private</w:t>
+      </w:r>
+      <w:r>
+        <w:rPr>
+          <w:rStyle w:val="EmphasizeChar"/>
+        </w:rPr>
+        <w:br/>
+        <w:t>neon-proxy-public-cache</w:t>
+      </w:r>
+      <w:r>
+        <w:rPr>
+          <w:rStyle w:val="EmphasizeChar"/>
+        </w:rPr>
+        <w:br/>
+        <w:t>neon-proxy-private-cache</w:t>
+      </w:r>
+      <w:r>
+        <w:rPr>
+          <w:rStyle w:val="EmphasizeChar"/>
+        </w:rPr>
+        <w:br/>
+        <w:t>neon-proxy-pubic-bridge</w:t>
+      </w:r>
+      <w:r>
+        <w:rPr>
+          <w:rStyle w:val="EmphasizeChar"/>
+        </w:rPr>
+        <w:br/>
+        <w:t>neon-proxy</w:t>
+      </w:r>
       <w:bookmarkEnd w:id="0"/>
+      <w:r>
+        <w:rPr>
+          <w:rStyle w:val="EmphasizeChar"/>
+        </w:rPr>
+        <w:t>-private-bridge</w:t>
+      </w:r>
     </w:p>
     <w:p>
       <w:pPr>
@@ -4709,7 +4571,6 @@
         <w:rPr>
           <w:rStyle w:val="CodeChar"/>
         </w:rPr>
-        <w:lastRenderedPageBreak/>
         <w:t>RamHighwatermark</w:t>
       </w:r>
       <w:proofErr w:type="spellEnd"/>
@@ -4813,6 +4674,7 @@
     <w:p>
       <w:proofErr w:type="spellStart"/>
       <w:r>
+        <w:lastRenderedPageBreak/>
         <w:t>Hive</w:t>
       </w:r>
       <w:r>
@@ -5204,7 +5066,7 @@
           <v:shape id="_x0000_i1025" type="#_x0000_t75" style="width:564.75pt;height:444.75pt" o:ole="">
             <v:imagedata r:id="rId14" o:title=""/>
           </v:shape>
-          <o:OLEObject Type="Embed" ProgID="Visio.Drawing.15" ShapeID="_x0000_i1025" DrawAspect="Content" ObjectID="_1600232700" r:id="rId15"/>
+          <o:OLEObject Type="Embed" ProgID="Visio.Drawing.15" ShapeID="_x0000_i1025" DrawAspect="Content" ObjectID="_1600260594" r:id="rId15"/>
         </w:object>
       </w:r>
     </w:p>
@@ -9486,7 +9348,7 @@
           <v:shape id="_x0000_i1026" type="#_x0000_t75" style="width:234.75pt;height:123.75pt" o:ole="">
             <v:imagedata r:id="rId25" o:title=""/>
           </v:shape>
-          <o:OLEObject Type="Embed" ProgID="Visio.Drawing.15" ShapeID="_x0000_i1026" DrawAspect="Content" ObjectID="_1600232701" r:id="rId26"/>
+          <o:OLEObject Type="Embed" ProgID="Visio.Drawing.15" ShapeID="_x0000_i1026" DrawAspect="Content" ObjectID="_1600260595" r:id="rId26"/>
         </w:object>
       </w:r>
     </w:p>
@@ -10534,7 +10396,7 @@
           <v:shape id="_x0000_i1027" type="#_x0000_t75" style="width:552pt;height:419.25pt" o:ole="">
             <v:imagedata r:id="rId27" o:title=""/>
           </v:shape>
-          <o:OLEObject Type="Embed" ProgID="Visio.Drawing.15" ShapeID="_x0000_i1027" DrawAspect="Content" ObjectID="_1600232702" r:id="rId28"/>
+          <o:OLEObject Type="Embed" ProgID="Visio.Drawing.15" ShapeID="_x0000_i1027" DrawAspect="Content" ObjectID="_1600260596" r:id="rId28"/>
         </w:object>
       </w:r>
     </w:p>
@@ -16553,7 +16415,6 @@
   <w:style w:type="character" w:default="1" w:styleId="DefaultParagraphFont">
     <w:name w:val="Default Paragraph Font"/>
     <w:uiPriority w:val="1"/>
-    <w:semiHidden/>
     <w:unhideWhenUsed/>
   </w:style>
   <w:style w:type="table" w:default="1" w:styleId="TableNormal">
@@ -17118,7 +16979,7 @@
 </file>
 
 <file path=customXml/itemProps1.xml><?xml version="1.0" encoding="utf-8"?>
-<ds:datastoreItem xmlns:ds="http://schemas.openxmlformats.org/officeDocument/2006/customXml" ds:itemID="{A20EAA10-6999-4660-AC95-C3B9B4C0DE73}">
+<ds:datastoreItem xmlns:ds="http://schemas.openxmlformats.org/officeDocument/2006/customXml" ds:itemID="{ECE0A57D-E142-4C58-AE9C-36E4134DF353}">
   <ds:schemaRefs>
     <ds:schemaRef ds:uri="http://schemas.openxmlformats.org/officeDocument/2006/bibliography"/>
   </ds:schemaRefs>

</xml_diff>

<commit_message>
[hivemq]: Relocating the hive account settings from Docker secrets to Hive Consul globals.
Docker secrets wouldn't work for containers (e.g. on pets) that also need access to HiveMQ.
</commit_message>
<xml_diff>
--- a/Doc/Hive Notes.docx
+++ b/Doc/Hive Notes.docx
@@ -21,8 +21,6 @@
       <w:r>
         <w:t>Notes</w:t>
       </w:r>
-      <w:bookmarkStart w:id="0" w:name="_GoBack"/>
-      <w:bookmarkEnd w:id="0"/>
     </w:p>
     <w:p>
       <w:pPr>
@@ -3305,6 +3303,66 @@
       </w:r>
       <w:r>
         <w:br/>
+        <w:t xml:space="preserve">        </w:t>
+      </w:r>
+      <w:proofErr w:type="spellStart"/>
+      <w:r>
+        <w:t>hivemq</w:t>
+      </w:r>
+      <w:proofErr w:type="spellEnd"/>
+      <w:r>
+        <w:t xml:space="preserve">-settings-app           - </w:t>
+      </w:r>
+      <w:proofErr w:type="spellStart"/>
+      <w:r>
+        <w:t>HiveMQ</w:t>
+      </w:r>
+      <w:proofErr w:type="spellEnd"/>
+      <w:r>
+        <w:t xml:space="preserve"> app account settings</w:t>
+      </w:r>
+      <w:r>
+        <w:br/>
+        <w:t xml:space="preserve">        </w:t>
+      </w:r>
+      <w:proofErr w:type="spellStart"/>
+      <w:r>
+        <w:t>hivemq</w:t>
+      </w:r>
+      <w:proofErr w:type="spellEnd"/>
+      <w:r>
+        <w:t xml:space="preserve">-settings-neon          - </w:t>
+      </w:r>
+      <w:proofErr w:type="spellStart"/>
+      <w:r>
+        <w:t>HiveMQ</w:t>
+      </w:r>
+      <w:proofErr w:type="spellEnd"/>
+      <w:r>
+        <w:t xml:space="preserve"> neon account settings</w:t>
+      </w:r>
+      <w:r>
+        <w:br/>
+        <w:t xml:space="preserve">        </w:t>
+      </w:r>
+      <w:proofErr w:type="spellStart"/>
+      <w:r>
+        <w:t>hivemq</w:t>
+      </w:r>
+      <w:proofErr w:type="spellEnd"/>
+      <w:r>
+        <w:t xml:space="preserve">-settings-sysadmin      - </w:t>
+      </w:r>
+      <w:proofErr w:type="spellStart"/>
+      <w:r>
+        <w:t>HiveMQ</w:t>
+      </w:r>
+      <w:proofErr w:type="spellEnd"/>
+      <w:r>
+        <w:t xml:space="preserve"> sysadmin account settings</w:t>
+      </w:r>
+      <w:r>
+        <w:br/>
         <w:t xml:space="preserve">        log-retention-days</w:t>
       </w:r>
       <w:r>
@@ -3732,6 +3790,7 @@
     </w:p>
     <w:p>
       <w:r>
+        <w:lastRenderedPageBreak/>
         <w:t xml:space="preserve">By default, </w:t>
       </w:r>
       <w:proofErr w:type="spellStart"/>
@@ -3769,463 +3828,451 @@
         <w:t xml:space="preserve"> in the hive definition for the desired hive nodes.</w:t>
       </w:r>
       <w:r>
-        <w:t xml:space="preserve">  You can also customize this configuration </w:t>
+        <w:t xml:space="preserve">  You can also customize this configuration via the </w:t>
+      </w:r>
+      <w:proofErr w:type="spellStart"/>
+      <w:r>
+        <w:rPr>
+          <w:rStyle w:val="CodeChar"/>
+        </w:rPr>
+        <w:t>Hive</w:t>
+      </w:r>
+      <w:r>
+        <w:rPr>
+          <w:rStyle w:val="CodeChar"/>
+        </w:rPr>
+        <w:t>MQ</w:t>
+      </w:r>
+      <w:proofErr w:type="spellEnd"/>
+      <w:r>
+        <w:t xml:space="preserve"> options in the cluster definition.  This lets you customize the RAM and disk usage, the credentials, and other attributes.</w:t>
+      </w:r>
+    </w:p>
+    <w:p>
+      <w:proofErr w:type="spellStart"/>
+      <w:r>
+        <w:t>Hive</w:t>
+      </w:r>
+      <w:r>
+        <w:t>MQ</w:t>
+      </w:r>
+      <w:proofErr w:type="spellEnd"/>
+      <w:r>
+        <w:t xml:space="preserve"> </w:t>
+      </w:r>
+      <w:r>
+        <w:t xml:space="preserve">supports multiple tenants via the concepts of </w:t>
+      </w:r>
+      <w:r>
+        <w:rPr>
+          <w:rStyle w:val="EmphasizeChar"/>
+        </w:rPr>
+        <w:t>virtual hosts</w:t>
+      </w:r>
+      <w:r>
+        <w:t xml:space="preserve">, authentication credentials, and permissions.  </w:t>
+      </w:r>
+      <w:r>
+        <w:t xml:space="preserve"> </w:t>
+      </w:r>
+      <w:r>
+        <w:t xml:space="preserve">A virtual host is essentially a namespace that looks like a Linux directory path.  RabbitMQ allows for multiple virtual hosts to be configured and for accounts to be granted permissions on specific these </w:t>
+      </w:r>
+      <w:r>
+        <w:t xml:space="preserve">virtual </w:t>
+      </w:r>
+      <w:r>
+        <w:t>hosts.</w:t>
+      </w:r>
+    </w:p>
+    <w:p>
+      <w:r>
+        <w:t>neonHIVE provisions the RabbitMQ cluster with three accounts and three virtual hosts:</w:t>
+      </w:r>
+    </w:p>
+    <w:p>
+      <w:pPr>
+        <w:pStyle w:val="Heading2"/>
+      </w:pPr>
+      <w:r>
+        <w:t>RabbitMQ Virtual Hosts</w:t>
+      </w:r>
+    </w:p>
+    <w:p/>
+    <w:p>
+      <w:pPr>
+        <w:ind w:left="1530" w:hanging="1170"/>
+      </w:pPr>
+      <w:r>
+        <w:rPr>
+          <w:rStyle w:val="EmphasizeChar"/>
+        </w:rPr>
+        <w:t>/</w:t>
+      </w:r>
+      <w:r>
+        <w:tab/>
+        <w:t>Root virtual host.</w:t>
+      </w:r>
+    </w:p>
+    <w:p>
+      <w:pPr>
+        <w:ind w:left="1530" w:hanging="1170"/>
+      </w:pPr>
+      <w:r>
+        <w:rPr>
+          <w:rStyle w:val="EmphasizeChar"/>
+        </w:rPr>
+        <w:t>/neon</w:t>
+      </w:r>
+      <w:r>
+        <w:tab/>
+        <w:t>Reserved for internal neonHIVE use.</w:t>
+      </w:r>
+    </w:p>
+    <w:p>
+      <w:pPr>
+        <w:ind w:left="1530" w:hanging="1170"/>
+      </w:pPr>
+      <w:r>
+        <w:rPr>
+          <w:rStyle w:val="EmphasizeChar"/>
+        </w:rPr>
+        <w:t>/</w:t>
+      </w:r>
+      <w:r>
+        <w:rPr>
+          <w:rStyle w:val="EmphasizeChar"/>
+        </w:rPr>
+        <w:t>app</w:t>
+      </w:r>
+      <w:r>
+        <w:tab/>
+      </w:r>
+      <w:r>
+        <w:t>Available for hive applications and services.</w:t>
+      </w:r>
+    </w:p>
+    <w:p>
+      <w:pPr>
+        <w:pStyle w:val="Heading2"/>
+      </w:pPr>
+      <w:r>
+        <w:t>RabbitMQ Accounts</w:t>
+      </w:r>
+    </w:p>
+    <w:p/>
+    <w:p>
+      <w:pPr>
+        <w:ind w:left="1440" w:hanging="1080"/>
+      </w:pPr>
+      <w:r>
+        <w:rPr>
+          <w:rStyle w:val="EmphasizeChar"/>
+        </w:rPr>
+        <w:t>sysadmin</w:t>
+      </w:r>
+      <w:r>
+        <w:tab/>
+        <w:t>has full permissions on all virtual hosts.</w:t>
+      </w:r>
+    </w:p>
+    <w:p>
+      <w:pPr>
+        <w:ind w:left="1440" w:hanging="1080"/>
+      </w:pPr>
+      <w:r>
+        <w:rPr>
+          <w:rStyle w:val="EmphasizeChar"/>
+        </w:rPr>
+        <w:t>neon</w:t>
+      </w:r>
+      <w:r>
+        <w:tab/>
+        <w:t xml:space="preserve">has full permissions on the </w:t>
+      </w:r>
+      <w:r>
+        <w:rPr>
+          <w:rStyle w:val="EmphasizeChar"/>
+        </w:rPr>
+        <w:t>/neon</w:t>
+      </w:r>
+      <w:r>
+        <w:t xml:space="preserve"> virtual host.</w:t>
+      </w:r>
+    </w:p>
+    <w:p>
+      <w:pPr>
+        <w:ind w:left="1440" w:hanging="1080"/>
+      </w:pPr>
+      <w:r>
+        <w:rPr>
+          <w:rStyle w:val="EmphasizeChar"/>
+        </w:rPr>
+        <w:t>app</w:t>
+      </w:r>
+      <w:r>
+        <w:tab/>
+        <w:t xml:space="preserve">has full permissions on the </w:t>
+      </w:r>
+      <w:r>
+        <w:rPr>
+          <w:rStyle w:val="EmphasizeChar"/>
+        </w:rPr>
+        <w:t>/</w:t>
+      </w:r>
+      <w:r>
+        <w:rPr>
+          <w:rStyle w:val="EmphasizeChar"/>
+        </w:rPr>
+        <w:t>app</w:t>
+      </w:r>
+      <w:r>
+        <w:t xml:space="preserve"> virtual host.</w:t>
+      </w:r>
+    </w:p>
+    <w:p>
+      <w:r>
+        <w:t xml:space="preserve">All user accounts will be configured with </w:t>
+      </w:r>
+      <w:r>
+        <w:rPr>
+          <w:rStyle w:val="EmphasizeChar"/>
+        </w:rPr>
+        <w:t>password</w:t>
+      </w:r>
+      <w:r>
+        <w:t xml:space="preserve"> as the account password by default, unless you specify something else in the RabbitMQ hive definition options.  The </w:t>
+      </w:r>
+      <w:r>
+        <w:rPr>
+          <w:rStyle w:val="EmphasizeChar"/>
+        </w:rPr>
+        <w:t>neon</w:t>
+      </w:r>
+      <w:r>
+        <w:t xml:space="preserve"> account and virtual host is </w:t>
+      </w:r>
+      <w:r>
+        <w:rPr>
+          <w:rStyle w:val="EmphasizeChar"/>
+        </w:rPr>
+        <w:t>reserved for use by internal neonHIVE services</w:t>
+      </w:r>
+      <w:r>
+        <w:t xml:space="preserve">.  You are free to use the </w:t>
+      </w:r>
+      <w:r>
+        <w:rPr>
+          <w:rStyle w:val="EmphasizeChar"/>
+        </w:rPr>
+        <w:t>user</w:t>
+      </w:r>
+      <w:r>
+        <w:t xml:space="preserve"> account and virtual host for custom services or you can create other users and virtual hosts.</w:t>
+      </w:r>
+      <w:bookmarkStart w:id="0" w:name="_GoBack"/>
+      <w:bookmarkEnd w:id="0"/>
+    </w:p>
+    <w:p>
+      <w:r>
+        <w:t xml:space="preserve">neonHIVE creates three </w:t>
+      </w:r>
+      <w:r>
+        <w:t xml:space="preserve">Consul keys to hold the </w:t>
+      </w:r>
+      <w:proofErr w:type="spellStart"/>
+      <w:r>
+        <w:t>HiveMQ</w:t>
+      </w:r>
+      <w:proofErr w:type="spellEnd"/>
+      <w:r>
+        <w:t xml:space="preserve"> settings and credentials for each</w:t>
+      </w:r>
+      <w:r>
+        <w:t xml:space="preserve"> RabbitMQ account.  These include the settings and credentials required to establish a connection to the messaging cluster.</w:t>
+      </w:r>
+    </w:p>
+    <w:p>
+      <w:pPr>
+        <w:ind w:left="4320" w:hanging="3960"/>
+      </w:pPr>
+      <w:r>
+        <w:rPr>
+          <w:rStyle w:val="CodeChar"/>
+        </w:rPr>
+        <w:t>neon/global/</w:t>
+      </w:r>
+      <w:proofErr w:type="spellStart"/>
+      <w:r>
+        <w:rPr>
+          <w:rStyle w:val="CodeChar"/>
+        </w:rPr>
+        <w:t>hive</w:t>
+      </w:r>
+      <w:r>
+        <w:rPr>
+          <w:rStyle w:val="CodeChar"/>
+        </w:rPr>
+        <w:t>mq</w:t>
+      </w:r>
+      <w:proofErr w:type="spellEnd"/>
+      <w:r>
+        <w:rPr>
+          <w:rStyle w:val="CodeChar"/>
+        </w:rPr>
+        <w:t>-settings</w:t>
+      </w:r>
+      <w:r>
+        <w:rPr>
+          <w:rStyle w:val="CodeChar"/>
+        </w:rPr>
+        <w:t>-sysadmin</w:t>
+      </w:r>
+      <w:r>
+        <w:tab/>
+        <w:t>sysadmin settings</w:t>
+      </w:r>
+    </w:p>
+    <w:p>
+      <w:pPr>
+        <w:ind w:left="4320" w:hanging="3960"/>
+      </w:pPr>
+      <w:r>
+        <w:rPr>
+          <w:rStyle w:val="CodeChar"/>
+        </w:rPr>
+        <w:t>neon/global/</w:t>
+      </w:r>
+      <w:proofErr w:type="spellStart"/>
+      <w:r>
+        <w:rPr>
+          <w:rStyle w:val="CodeChar"/>
+        </w:rPr>
+        <w:t>hivemq</w:t>
+      </w:r>
+      <w:proofErr w:type="spellEnd"/>
+      <w:r>
+        <w:rPr>
+          <w:rStyle w:val="CodeChar"/>
+        </w:rPr>
+        <w:t>-settings</w:t>
+      </w:r>
+      <w:r>
+        <w:rPr>
+          <w:rStyle w:val="CodeChar"/>
+        </w:rPr>
+        <w:t>-neon</w:t>
+      </w:r>
+      <w:r>
+        <w:tab/>
+        <w:t>neon settings</w:t>
+      </w:r>
+    </w:p>
+    <w:p>
+      <w:pPr>
+        <w:ind w:left="4320" w:hanging="3960"/>
+      </w:pPr>
+      <w:r>
+        <w:rPr>
+          <w:rStyle w:val="CodeChar"/>
+        </w:rPr>
+        <w:t>neon/global/</w:t>
+      </w:r>
+      <w:proofErr w:type="spellStart"/>
+      <w:r>
+        <w:rPr>
+          <w:rStyle w:val="CodeChar"/>
+        </w:rPr>
+        <w:t>hivemq</w:t>
+      </w:r>
+      <w:proofErr w:type="spellEnd"/>
+      <w:r>
+        <w:rPr>
+          <w:rStyle w:val="CodeChar"/>
+        </w:rPr>
+        <w:t>-settings</w:t>
+      </w:r>
+      <w:r>
+        <w:rPr>
+          <w:rStyle w:val="CodeChar"/>
+        </w:rPr>
+        <w:t>-</w:t>
+      </w:r>
+      <w:r>
+        <w:rPr>
+          <w:rStyle w:val="CodeChar"/>
+        </w:rPr>
+        <w:t>app</w:t>
+      </w:r>
+      <w:r>
+        <w:tab/>
+      </w:r>
+      <w:r>
+        <w:t>app</w:t>
+      </w:r>
+      <w:r>
+        <w:t xml:space="preserve"> settings</w:t>
+      </w:r>
+    </w:p>
+    <w:p>
+      <w:r>
+        <w:t>Each of these secrets are formatted as JSON like:</w:t>
+      </w:r>
+    </w:p>
+    <w:p>
+      <w:pPr>
+        <w:pStyle w:val="Code"/>
+      </w:pPr>
+      <w:r>
+        <w:t>{</w:t>
+      </w:r>
+      <w:r>
+        <w:br/>
+        <w:t xml:space="preserve">    "Username": "</w:t>
+      </w:r>
+      <w:r>
+        <w:t>sysadmin",</w:t>
+      </w:r>
+      <w:r>
+        <w:br/>
+        <w:t xml:space="preserve">    "Password": "password",</w:t>
+      </w:r>
+      <w:r>
+        <w:br/>
+        <w:t xml:space="preserve">    "</w:t>
+      </w:r>
+      <w:proofErr w:type="spellStart"/>
+      <w:r>
+        <w:t>VirtualHost</w:t>
+      </w:r>
+      <w:proofErr w:type="spellEnd"/>
+      <w:r>
+        <w:t>": "/",</w:t>
+      </w:r>
+      <w:r>
+        <w:br/>
+        <w:t xml:space="preserve">    </w:t>
+      </w:r>
+      <w:r>
+        <w:t>"Port": 5010,</w:t>
+      </w:r>
+      <w:r>
+        <w:br/>
+        <w:t xml:space="preserve">    "</w:t>
+      </w:r>
+      <w:proofErr w:type="spellStart"/>
+      <w:r>
+        <w:t>TlsEnabled</w:t>
+      </w:r>
+      <w:proofErr w:type="spellEnd"/>
+      <w:r>
+        <w:t>": false,</w:t>
+      </w:r>
+      <w:r>
+        <w:br/>
       </w:r>
       <w:r>
         <w:lastRenderedPageBreak/>
-        <w:t xml:space="preserve">via the </w:t>
-      </w:r>
-      <w:proofErr w:type="spellStart"/>
-      <w:r>
-        <w:rPr>
-          <w:rStyle w:val="CodeChar"/>
-        </w:rPr>
-        <w:t>Hive</w:t>
-      </w:r>
-      <w:r>
-        <w:rPr>
-          <w:rStyle w:val="CodeChar"/>
-        </w:rPr>
-        <w:t>MQ</w:t>
-      </w:r>
-      <w:proofErr w:type="spellEnd"/>
-      <w:r>
-        <w:t xml:space="preserve"> options in the cluster definition.  This lets you customize the RAM and disk usage, the credentials, and other attributes.</w:t>
-      </w:r>
-    </w:p>
-    <w:p>
-      <w:proofErr w:type="spellStart"/>
-      <w:r>
-        <w:t>Hive</w:t>
-      </w:r>
-      <w:r>
-        <w:t>MQ</w:t>
-      </w:r>
-      <w:proofErr w:type="spellEnd"/>
-      <w:r>
-        <w:t xml:space="preserve"> </w:t>
-      </w:r>
-      <w:r>
-        <w:t xml:space="preserve">supports multiple tenants via the concepts of </w:t>
-      </w:r>
-      <w:r>
-        <w:rPr>
-          <w:rStyle w:val="EmphasizeChar"/>
-        </w:rPr>
-        <w:t>virtual hosts</w:t>
-      </w:r>
-      <w:r>
-        <w:t xml:space="preserve">, authentication credentials, and permissions.  </w:t>
-      </w:r>
-      <w:r>
-        <w:t xml:space="preserve"> </w:t>
-      </w:r>
-      <w:r>
-        <w:t xml:space="preserve">A virtual host is essentially a namespace that looks like a Linux directory path.  RabbitMQ allows for multiple virtual hosts to be configured and for accounts to be granted permissions on specific these </w:t>
-      </w:r>
-      <w:r>
-        <w:t xml:space="preserve">virtual </w:t>
-      </w:r>
-      <w:r>
-        <w:t>hosts.</w:t>
-      </w:r>
-    </w:p>
-    <w:p>
-      <w:r>
-        <w:t>neonHIVE provisions the RabbitMQ cluster with three accounts and three virtual hosts:</w:t>
-      </w:r>
-    </w:p>
-    <w:p>
-      <w:pPr>
-        <w:pStyle w:val="Heading2"/>
-      </w:pPr>
-      <w:r>
-        <w:t>RabbitMQ Virtual Hosts</w:t>
-      </w:r>
-    </w:p>
-    <w:p/>
-    <w:p>
-      <w:pPr>
-        <w:ind w:left="1530" w:hanging="1170"/>
-      </w:pPr>
-      <w:r>
-        <w:rPr>
-          <w:rStyle w:val="EmphasizeChar"/>
-        </w:rPr>
-        <w:t>/</w:t>
-      </w:r>
-      <w:r>
-        <w:tab/>
-        <w:t>Root virtual host.</w:t>
-      </w:r>
-    </w:p>
-    <w:p>
-      <w:pPr>
-        <w:ind w:left="1530" w:hanging="1170"/>
-      </w:pPr>
-      <w:r>
-        <w:rPr>
-          <w:rStyle w:val="EmphasizeChar"/>
-        </w:rPr>
-        <w:t>/neon</w:t>
-      </w:r>
-      <w:r>
-        <w:tab/>
-        <w:t>Reserved for internal neonHIVE use.</w:t>
-      </w:r>
-    </w:p>
-    <w:p>
-      <w:pPr>
-        <w:ind w:left="1530" w:hanging="1170"/>
-      </w:pPr>
-      <w:r>
-        <w:rPr>
-          <w:rStyle w:val="EmphasizeChar"/>
-        </w:rPr>
-        <w:t>/</w:t>
-      </w:r>
-      <w:r>
-        <w:rPr>
-          <w:rStyle w:val="EmphasizeChar"/>
-        </w:rPr>
-        <w:t>app</w:t>
-      </w:r>
-      <w:r>
-        <w:tab/>
-      </w:r>
-      <w:r>
-        <w:t>Available for hive applications and services.</w:t>
-      </w:r>
-    </w:p>
-    <w:p>
-      <w:pPr>
-        <w:pStyle w:val="Heading2"/>
-      </w:pPr>
-      <w:r>
-        <w:t>RabbitMQ Accounts</w:t>
-      </w:r>
-    </w:p>
-    <w:p/>
-    <w:p>
-      <w:pPr>
-        <w:ind w:left="1440" w:hanging="1080"/>
-      </w:pPr>
-      <w:r>
-        <w:rPr>
-          <w:rStyle w:val="EmphasizeChar"/>
-        </w:rPr>
-        <w:t>sysadmin</w:t>
-      </w:r>
-      <w:r>
-        <w:tab/>
-        <w:t>has full permissions on all virtual hosts.</w:t>
-      </w:r>
-    </w:p>
-    <w:p>
-      <w:pPr>
-        <w:ind w:left="1440" w:hanging="1080"/>
-      </w:pPr>
-      <w:r>
-        <w:rPr>
-          <w:rStyle w:val="EmphasizeChar"/>
-        </w:rPr>
-        <w:t>neon</w:t>
-      </w:r>
-      <w:r>
-        <w:tab/>
-        <w:t xml:space="preserve">has full permissions on the </w:t>
-      </w:r>
-      <w:r>
-        <w:rPr>
-          <w:rStyle w:val="EmphasizeChar"/>
-        </w:rPr>
-        <w:t>/neon</w:t>
-      </w:r>
-      <w:r>
-        <w:t xml:space="preserve"> virtual host.</w:t>
-      </w:r>
-    </w:p>
-    <w:p>
-      <w:pPr>
-        <w:ind w:left="1440" w:hanging="1080"/>
-      </w:pPr>
-      <w:r>
-        <w:rPr>
-          <w:rStyle w:val="EmphasizeChar"/>
-        </w:rPr>
-        <w:t>app</w:t>
-      </w:r>
-      <w:r>
-        <w:tab/>
-        <w:t xml:space="preserve">has full permissions on the </w:t>
-      </w:r>
-      <w:r>
-        <w:rPr>
-          <w:rStyle w:val="EmphasizeChar"/>
-        </w:rPr>
-        <w:t>/</w:t>
-      </w:r>
-      <w:r>
-        <w:rPr>
-          <w:rStyle w:val="EmphasizeChar"/>
-        </w:rPr>
-        <w:t>app</w:t>
-      </w:r>
-      <w:r>
-        <w:t xml:space="preserve"> virtual host.</w:t>
-      </w:r>
-    </w:p>
-    <w:p>
-      <w:r>
-        <w:t xml:space="preserve">All user accounts will be configured with </w:t>
-      </w:r>
-      <w:r>
-        <w:rPr>
-          <w:rStyle w:val="EmphasizeChar"/>
-        </w:rPr>
-        <w:t>password</w:t>
-      </w:r>
-      <w:r>
-        <w:t xml:space="preserve"> as the account password by default, unless you specify something else in the RabbitMQ hive definition options.  The </w:t>
-      </w:r>
-      <w:r>
-        <w:rPr>
-          <w:rStyle w:val="EmphasizeChar"/>
-        </w:rPr>
-        <w:t>neon</w:t>
-      </w:r>
-      <w:r>
-        <w:t xml:space="preserve"> account and virtual host is </w:t>
-      </w:r>
-      <w:r>
-        <w:rPr>
-          <w:rStyle w:val="EmphasizeChar"/>
-        </w:rPr>
-        <w:t>reserved for use by internal neonHIVE services</w:t>
-      </w:r>
-      <w:r>
-        <w:t xml:space="preserve">.  You are free to use the </w:t>
-      </w:r>
-      <w:r>
-        <w:rPr>
-          <w:rStyle w:val="EmphasizeChar"/>
-        </w:rPr>
-        <w:t>user</w:t>
-      </w:r>
-      <w:r>
-        <w:t xml:space="preserve"> account and virtual host for custom services or you can create other users and virtual hosts.</w:t>
-      </w:r>
-    </w:p>
-    <w:p>
-      <w:r>
-        <w:t>neonHIVE creates three Docker secrets, one for each RabbitMQ account.  These include the settings and credentials required to establish a connection to the messaging cluster.</w:t>
-      </w:r>
-    </w:p>
-    <w:p>
-      <w:pPr>
-        <w:ind w:left="2880" w:hanging="2520"/>
-      </w:pPr>
-      <w:r>
-        <w:rPr>
-          <w:rStyle w:val="EmphasizeChar"/>
-        </w:rPr>
-        <w:t>neon-</w:t>
-      </w:r>
-      <w:proofErr w:type="spellStart"/>
-      <w:r>
-        <w:rPr>
-          <w:rStyle w:val="EmphasizeChar"/>
-        </w:rPr>
-        <w:t>hive</w:t>
-      </w:r>
-      <w:r>
-        <w:rPr>
-          <w:rStyle w:val="EmphasizeChar"/>
-        </w:rPr>
-        <w:t>mq</w:t>
-      </w:r>
-      <w:proofErr w:type="spellEnd"/>
-      <w:r>
-        <w:rPr>
-          <w:rStyle w:val="EmphasizeChar"/>
-        </w:rPr>
-        <w:t>-sysadmin</w:t>
-      </w:r>
-      <w:r>
-        <w:tab/>
-        <w:t>sysadmin settings</w:t>
-      </w:r>
-    </w:p>
-    <w:p>
-      <w:pPr>
-        <w:ind w:left="2880" w:hanging="2520"/>
-      </w:pPr>
-      <w:r>
-        <w:rPr>
-          <w:rStyle w:val="EmphasizeChar"/>
-        </w:rPr>
-        <w:t>neon-</w:t>
-      </w:r>
-      <w:r>
-        <w:rPr>
-          <w:rStyle w:val="EmphasizeChar"/>
-        </w:rPr>
-        <w:t xml:space="preserve"> </w:t>
-      </w:r>
-      <w:proofErr w:type="spellStart"/>
-      <w:r>
-        <w:rPr>
-          <w:rStyle w:val="EmphasizeChar"/>
-        </w:rPr>
-        <w:t>hive</w:t>
-      </w:r>
-      <w:r>
-        <w:rPr>
-          <w:rStyle w:val="EmphasizeChar"/>
-        </w:rPr>
-        <w:t>mq</w:t>
-      </w:r>
-      <w:proofErr w:type="spellEnd"/>
-      <w:r>
-        <w:rPr>
-          <w:rStyle w:val="EmphasizeChar"/>
-        </w:rPr>
-        <w:t xml:space="preserve"> </w:t>
-      </w:r>
-      <w:r>
-        <w:rPr>
-          <w:rStyle w:val="EmphasizeChar"/>
-        </w:rPr>
-        <w:t>-neon</w:t>
-      </w:r>
-      <w:r>
-        <w:tab/>
-      </w:r>
-      <w:proofErr w:type="spellStart"/>
-      <w:r>
-        <w:t>neon</w:t>
-      </w:r>
-      <w:proofErr w:type="spellEnd"/>
-      <w:r>
-        <w:t xml:space="preserve"> settings</w:t>
-      </w:r>
-    </w:p>
-    <w:p>
-      <w:pPr>
-        <w:ind w:left="2880" w:hanging="2520"/>
-      </w:pPr>
-      <w:r>
-        <w:rPr>
-          <w:rStyle w:val="EmphasizeChar"/>
-        </w:rPr>
-        <w:t>neon-</w:t>
-      </w:r>
-      <w:r>
-        <w:rPr>
-          <w:rStyle w:val="EmphasizeChar"/>
-        </w:rPr>
-        <w:t xml:space="preserve"> </w:t>
-      </w:r>
-      <w:proofErr w:type="spellStart"/>
-      <w:r>
-        <w:rPr>
-          <w:rStyle w:val="EmphasizeChar"/>
-        </w:rPr>
-        <w:t>hive</w:t>
-      </w:r>
-      <w:r>
-        <w:rPr>
-          <w:rStyle w:val="EmphasizeChar"/>
-        </w:rPr>
-        <w:t>mq</w:t>
-      </w:r>
-      <w:proofErr w:type="spellEnd"/>
-      <w:r>
-        <w:rPr>
-          <w:rStyle w:val="EmphasizeChar"/>
-        </w:rPr>
-        <w:t xml:space="preserve"> </w:t>
-      </w:r>
-      <w:r>
-        <w:rPr>
-          <w:rStyle w:val="EmphasizeChar"/>
-        </w:rPr>
-        <w:t>-</w:t>
-      </w:r>
-      <w:r>
-        <w:rPr>
-          <w:rStyle w:val="EmphasizeChar"/>
-        </w:rPr>
-        <w:t>app</w:t>
-      </w:r>
-      <w:r>
-        <w:tab/>
-      </w:r>
-      <w:proofErr w:type="spellStart"/>
-      <w:r>
-        <w:t>app</w:t>
-      </w:r>
-      <w:proofErr w:type="spellEnd"/>
-      <w:r>
-        <w:t xml:space="preserve"> settings</w:t>
-      </w:r>
-    </w:p>
-    <w:p>
-      <w:r>
-        <w:t>Each of these secrets are formatted as JSON like:</w:t>
-      </w:r>
-    </w:p>
-    <w:p>
-      <w:pPr>
-        <w:pStyle w:val="Code"/>
-      </w:pPr>
-      <w:r>
-        <w:t>{</w:t>
-      </w:r>
-      <w:r>
-        <w:br/>
-        <w:t xml:space="preserve">    "Username": "</w:t>
-      </w:r>
-      <w:r>
-        <w:t>sysadmin",</w:t>
-      </w:r>
-      <w:r>
-        <w:br/>
-        <w:t xml:space="preserve">    "Password": "password",</w:t>
-      </w:r>
-      <w:r>
-        <w:br/>
-        <w:t xml:space="preserve">    "</w:t>
-      </w:r>
-      <w:proofErr w:type="spellStart"/>
-      <w:r>
-        <w:t>VirtualHost</w:t>
-      </w:r>
-      <w:proofErr w:type="spellEnd"/>
-      <w:r>
-        <w:t>": "/",</w:t>
-      </w:r>
-      <w:r>
-        <w:br/>
-        <w:t xml:space="preserve">    </w:t>
-      </w:r>
-      <w:r>
-        <w:t>"Port": 5010,</w:t>
-      </w:r>
-      <w:r>
-        <w:br/>
-        <w:t xml:space="preserve">    "</w:t>
-      </w:r>
-      <w:proofErr w:type="spellStart"/>
-      <w:r>
-        <w:t>TlsEnabled</w:t>
-      </w:r>
-      <w:proofErr w:type="spellEnd"/>
-      <w:r>
-        <w:t>": false,</w:t>
-      </w:r>
-      <w:r>
-        <w:br/>
         <w:t xml:space="preserve">    "Hosts": [</w:t>
       </w:r>
       <w:r>
@@ -4241,9 +4288,6 @@
       </w:r>
       <w:r>
         <w:br/>
-      </w:r>
-      <w:r>
-        <w:lastRenderedPageBreak/>
         <w:t xml:space="preserve">        "manager-2.neon-rabbitmq.MYHIVE.nhive.io"</w:t>
       </w:r>
       <w:r>
@@ -4634,6 +4678,7 @@
     </w:p>
     <w:p>
       <w:r>
+        <w:lastRenderedPageBreak/>
         <w:t xml:space="preserve">neonHIVE setup now creates the built-in </w:t>
       </w:r>
       <w:proofErr w:type="spellStart"/>
@@ -4668,7 +4713,6 @@
     <w:p>
       <w:proofErr w:type="spellStart"/>
       <w:r>
-        <w:lastRenderedPageBreak/>
         <w:t>Hive</w:t>
       </w:r>
       <w:r>
@@ -5060,7 +5104,7 @@
           <v:shape id="_x0000_i1025" type="#_x0000_t75" style="width:564.75pt;height:444.75pt" o:ole="">
             <v:imagedata r:id="rId14" o:title=""/>
           </v:shape>
-          <o:OLEObject Type="Embed" ProgID="Visio.Drawing.15" ShapeID="_x0000_i1025" DrawAspect="Content" ObjectID="_1600326233" r:id="rId15"/>
+          <o:OLEObject Type="Embed" ProgID="Visio.Drawing.15" ShapeID="_x0000_i1025" DrawAspect="Content" ObjectID="_1600333106" r:id="rId15"/>
         </w:object>
       </w:r>
     </w:p>
@@ -9342,7 +9386,7 @@
           <v:shape id="_x0000_i1026" type="#_x0000_t75" style="width:234.75pt;height:123.75pt" o:ole="">
             <v:imagedata r:id="rId25" o:title=""/>
           </v:shape>
-          <o:OLEObject Type="Embed" ProgID="Visio.Drawing.15" ShapeID="_x0000_i1026" DrawAspect="Content" ObjectID="_1600326234" r:id="rId26"/>
+          <o:OLEObject Type="Embed" ProgID="Visio.Drawing.15" ShapeID="_x0000_i1026" DrawAspect="Content" ObjectID="_1600333107" r:id="rId26"/>
         </w:object>
       </w:r>
     </w:p>
@@ -10390,7 +10434,7 @@
           <v:shape id="_x0000_i1027" type="#_x0000_t75" style="width:552pt;height:419.25pt" o:ole="">
             <v:imagedata r:id="rId27" o:title=""/>
           </v:shape>
-          <o:OLEObject Type="Embed" ProgID="Visio.Drawing.15" ShapeID="_x0000_i1027" DrawAspect="Content" ObjectID="_1600326235" r:id="rId28"/>
+          <o:OLEObject Type="Embed" ProgID="Visio.Drawing.15" ShapeID="_x0000_i1027" DrawAspect="Content" ObjectID="_1600333108" r:id="rId28"/>
         </w:object>
       </w:r>
     </w:p>
@@ -16409,6 +16453,7 @@
   <w:style w:type="character" w:default="1" w:styleId="DefaultParagraphFont">
     <w:name w:val="Default Paragraph Font"/>
     <w:uiPriority w:val="1"/>
+    <w:semiHidden/>
     <w:unhideWhenUsed/>
   </w:style>
   <w:style w:type="table" w:default="1" w:styleId="TableNormal">
@@ -16973,7 +17018,7 @@
 </file>
 
 <file path=customXml/itemProps1.xml><?xml version="1.0" encoding="utf-8"?>
-<ds:datastoreItem xmlns:ds="http://schemas.openxmlformats.org/officeDocument/2006/customXml" ds:itemID="{A87B9209-BA66-47AF-ADCE-5663160B5DA7}">
+<ds:datastoreItem xmlns:ds="http://schemas.openxmlformats.org/officeDocument/2006/customXml" ds:itemID="{DCBFE370-3BBF-4159-9957-650C2F05303F}">
   <ds:schemaRefs>
     <ds:schemaRef ds:uri="http://schemas.openxmlformats.org/officeDocument/2006/bibliography"/>
   </ds:schemaRefs>

</xml_diff>

<commit_message>
[hive]: Refactoring to bootstrap HiveMQ connections for core services to resolve chicken-and-the-egg circular references.
</commit_message>
<xml_diff>
--- a/Doc/Hive Notes.docx
+++ b/Doc/Hive Notes.docx
@@ -3270,6 +3270,8 @@
       </w:r>
       <w:r>
         <w:br/>
+      </w:r>
+      <w:r>
         <w:t xml:space="preserve">        </w:t>
       </w:r>
       <w:proofErr w:type="spellStart"/>
@@ -3278,7 +3280,29 @@
       </w:r>
       <w:proofErr w:type="spellEnd"/>
       <w:r>
-        <w:t xml:space="preserve">-bootstrap              - </w:t>
+        <w:t xml:space="preserve">-settings-app           - </w:t>
+      </w:r>
+      <w:proofErr w:type="spellStart"/>
+      <w:r>
+        <w:t>HiveMQ</w:t>
+      </w:r>
+      <w:proofErr w:type="spellEnd"/>
+      <w:r>
+        <w:t xml:space="preserve"> app account settings</w:t>
+      </w:r>
+      <w:r>
+        <w:br/>
+      </w:r>
+      <w:r>
+        <w:t xml:space="preserve">        </w:t>
+      </w:r>
+      <w:proofErr w:type="spellStart"/>
+      <w:r>
+        <w:t>hivemq</w:t>
+      </w:r>
+      <w:proofErr w:type="spellEnd"/>
+      <w:r>
+        <w:t xml:space="preserve">-settings-bootstrap     - </w:t>
       </w:r>
       <w:proofErr w:type="spellStart"/>
       <w:r>
@@ -3303,6 +3327,8 @@
       </w:r>
       <w:r>
         <w:br/>
+      </w:r>
+      <w:r>
         <w:t xml:space="preserve">        </w:t>
       </w:r>
       <w:proofErr w:type="spellStart"/>
@@ -3311,7 +3337,7 @@
       </w:r>
       <w:proofErr w:type="spellEnd"/>
       <w:r>
-        <w:t xml:space="preserve">-settings-app           - </w:t>
+        <w:t xml:space="preserve">-settings-neon          - </w:t>
       </w:r>
       <w:proofErr w:type="spellStart"/>
       <w:r>
@@ -3319,7 +3345,7 @@
       </w:r>
       <w:proofErr w:type="spellEnd"/>
       <w:r>
-        <w:t xml:space="preserve"> app account settings</w:t>
+        <w:t xml:space="preserve"> neon account settings</w:t>
       </w:r>
       <w:r>
         <w:br/>
@@ -3331,7 +3357,7 @@
       </w:r>
       <w:proofErr w:type="spellEnd"/>
       <w:r>
-        <w:t xml:space="preserve">-settings-neon          - </w:t>
+        <w:t xml:space="preserve">-settings-sysadmin      - </w:t>
       </w:r>
       <w:proofErr w:type="spellStart"/>
       <w:r>
@@ -3339,28 +3365,10 @@
       </w:r>
       <w:proofErr w:type="spellEnd"/>
       <w:r>
-        <w:t xml:space="preserve"> neon account settings</w:t>
-      </w:r>
-      <w:r>
-        <w:br/>
-        <w:t xml:space="preserve">        </w:t>
-      </w:r>
-      <w:proofErr w:type="spellStart"/>
-      <w:r>
-        <w:t>hivemq</w:t>
-      </w:r>
-      <w:proofErr w:type="spellEnd"/>
-      <w:r>
-        <w:t xml:space="preserve">-settings-sysadmin      - </w:t>
-      </w:r>
-      <w:proofErr w:type="spellStart"/>
-      <w:r>
-        <w:t>HiveMQ</w:t>
-      </w:r>
-      <w:proofErr w:type="spellEnd"/>
-      <w:r>
         <w:t xml:space="preserve"> sysadmin account settings</w:t>
       </w:r>
+      <w:bookmarkStart w:id="0" w:name="_GoBack"/>
+      <w:bookmarkEnd w:id="0"/>
       <w:r>
         <w:br/>
         <w:t xml:space="preserve">        log-retention-days</w:t>
@@ -4070,8 +4078,6 @@
       <w:r>
         <w:t xml:space="preserve"> account and virtual host for custom services or you can create other users and virtual hosts.</w:t>
       </w:r>
-      <w:bookmarkStart w:id="0" w:name="_GoBack"/>
-      <w:bookmarkEnd w:id="0"/>
     </w:p>
     <w:p>
       <w:r>
@@ -5104,7 +5110,7 @@
           <v:shape id="_x0000_i1025" type="#_x0000_t75" style="width:564.75pt;height:444.75pt" o:ole="">
             <v:imagedata r:id="rId14" o:title=""/>
           </v:shape>
-          <o:OLEObject Type="Embed" ProgID="Visio.Drawing.15" ShapeID="_x0000_i1025" DrawAspect="Content" ObjectID="_1600333106" r:id="rId15"/>
+          <o:OLEObject Type="Embed" ProgID="Visio.Drawing.15" ShapeID="_x0000_i1025" DrawAspect="Content" ObjectID="_1600414029" r:id="rId15"/>
         </w:object>
       </w:r>
     </w:p>
@@ -9386,7 +9392,7 @@
           <v:shape id="_x0000_i1026" type="#_x0000_t75" style="width:234.75pt;height:123.75pt" o:ole="">
             <v:imagedata r:id="rId25" o:title=""/>
           </v:shape>
-          <o:OLEObject Type="Embed" ProgID="Visio.Drawing.15" ShapeID="_x0000_i1026" DrawAspect="Content" ObjectID="_1600333107" r:id="rId26"/>
+          <o:OLEObject Type="Embed" ProgID="Visio.Drawing.15" ShapeID="_x0000_i1026" DrawAspect="Content" ObjectID="_1600414030" r:id="rId26"/>
         </w:object>
       </w:r>
     </w:p>
@@ -10434,7 +10440,7 @@
           <v:shape id="_x0000_i1027" type="#_x0000_t75" style="width:552pt;height:419.25pt" o:ole="">
             <v:imagedata r:id="rId27" o:title=""/>
           </v:shape>
-          <o:OLEObject Type="Embed" ProgID="Visio.Drawing.15" ShapeID="_x0000_i1027" DrawAspect="Content" ObjectID="_1600333108" r:id="rId28"/>
+          <o:OLEObject Type="Embed" ProgID="Visio.Drawing.15" ShapeID="_x0000_i1027" DrawAspect="Content" ObjectID="_1600414031" r:id="rId28"/>
         </w:object>
       </w:r>
     </w:p>
@@ -17018,7 +17024,7 @@
 </file>
 
 <file path=customXml/itemProps1.xml><?xml version="1.0" encoding="utf-8"?>
-<ds:datastoreItem xmlns:ds="http://schemas.openxmlformats.org/officeDocument/2006/customXml" ds:itemID="{DCBFE370-3BBF-4159-9957-650C2F05303F}">
+<ds:datastoreItem xmlns:ds="http://schemas.openxmlformats.org/officeDocument/2006/customXml" ds:itemID="{4C82112F-F8CC-494A-9910-3B75157E7167}">
   <ds:schemaRefs>
     <ds:schemaRef ds:uri="http://schemas.openxmlformats.org/officeDocument/2006/bibliography"/>
   </ds:schemaRefs>

</xml_diff>

<commit_message>
[neon-hive-manager]: Renamed some of the settings to make more sense and also refactored related method names.
</commit_message>
<xml_diff>
--- a/Doc/Hive Notes.docx
+++ b/Doc/Hive Notes.docx
@@ -3367,8 +3367,6 @@
       <w:r>
         <w:t xml:space="preserve"> sysadmin account settings</w:t>
       </w:r>
-      <w:bookmarkStart w:id="0" w:name="_GoBack"/>
-      <w:bookmarkEnd w:id="0"/>
       <w:r>
         <w:br/>
         <w:t xml:space="preserve">        log-retention-days</w:t>
@@ -5110,7 +5108,7 @@
           <v:shape id="_x0000_i1025" type="#_x0000_t75" style="width:564.75pt;height:444.75pt" o:ole="">
             <v:imagedata r:id="rId14" o:title=""/>
           </v:shape>
-          <o:OLEObject Type="Embed" ProgID="Visio.Drawing.15" ShapeID="_x0000_i1025" DrawAspect="Content" ObjectID="_1600414029" r:id="rId15"/>
+          <o:OLEObject Type="Embed" ProgID="Visio.Drawing.15" ShapeID="_x0000_i1025" DrawAspect="Content" ObjectID="_1601204913" r:id="rId15"/>
         </w:object>
       </w:r>
     </w:p>
@@ -9392,7 +9390,7 @@
           <v:shape id="_x0000_i1026" type="#_x0000_t75" style="width:234.75pt;height:123.75pt" o:ole="">
             <v:imagedata r:id="rId25" o:title=""/>
           </v:shape>
-          <o:OLEObject Type="Embed" ProgID="Visio.Drawing.15" ShapeID="_x0000_i1026" DrawAspect="Content" ObjectID="_1600414030" r:id="rId26"/>
+          <o:OLEObject Type="Embed" ProgID="Visio.Drawing.15" ShapeID="_x0000_i1026" DrawAspect="Content" ObjectID="_1601204914" r:id="rId26"/>
         </w:object>
       </w:r>
     </w:p>
@@ -10440,7 +10438,7 @@
           <v:shape id="_x0000_i1027" type="#_x0000_t75" style="width:552pt;height:419.25pt" o:ole="">
             <v:imagedata r:id="rId27" o:title=""/>
           </v:shape>
-          <o:OLEObject Type="Embed" ProgID="Visio.Drawing.15" ShapeID="_x0000_i1027" DrawAspect="Content" ObjectID="_1600414031" r:id="rId28"/>
+          <o:OLEObject Type="Embed" ProgID="Visio.Drawing.15" ShapeID="_x0000_i1027" DrawAspect="Content" ObjectID="_1601204915" r:id="rId28"/>
         </w:object>
       </w:r>
     </w:p>
@@ -10852,7 +10850,7 @@
           <w:sz w:val="19"/>
           <w:szCs w:val="19"/>
         </w:rPr>
-        <w:t>hive</w:t>
+        <w:t>global</w:t>
       </w:r>
       <w:r>
         <w:rPr>
@@ -10874,6 +10872,7 @@
         <w:t xml:space="preserve">        </w:t>
       </w:r>
       <w:proofErr w:type="spellStart"/>
+      <w:proofErr w:type="gramStart"/>
       <w:r>
         <w:rPr>
           <w:rFonts w:ascii="Consolas" w:hAnsi="Consolas"/>
@@ -10883,7 +10882,6 @@
         </w:rPr>
         <w:t>definition.deflate</w:t>
       </w:r>
-      <w:proofErr w:type="spellEnd"/>
       <w:r>
         <w:rPr>
           <w:rFonts w:ascii="Consolas" w:hAnsi="Consolas"/>
@@ -10891,8 +10889,10 @@
           <w:sz w:val="19"/>
           <w:szCs w:val="19"/>
         </w:rPr>
-        <w:t xml:space="preserve"> </w:t>
-      </w:r>
+        <w:t>d</w:t>
+      </w:r>
+      <w:proofErr w:type="spellEnd"/>
+      <w:proofErr w:type="gramEnd"/>
       <w:r>
         <w:rPr>
           <w:rFonts w:ascii="Consolas" w:hAnsi="Consolas"/>
@@ -10900,8 +10900,7 @@
           <w:sz w:val="19"/>
           <w:szCs w:val="19"/>
         </w:rPr>
-        <w:tab/>
-        <w:t xml:space="preserve">– (json/compressed) the current </w:t>
+        <w:t xml:space="preserve"> -</w:t>
       </w:r>
       <w:r>
         <w:rPr>
@@ -10910,7 +10909,7 @@
           <w:sz w:val="19"/>
           <w:szCs w:val="19"/>
         </w:rPr>
-        <w:t>hive</w:t>
+        <w:t xml:space="preserve"> (json/compressed) the current </w:t>
       </w:r>
       <w:r>
         <w:rPr>
@@ -10919,7 +10918,7 @@
           <w:sz w:val="19"/>
           <w:szCs w:val="19"/>
         </w:rPr>
-        <w:t xml:space="preserve"> definition</w:t>
+        <w:t>hive</w:t>
       </w:r>
       <w:r>
         <w:rPr>
@@ -10928,10 +10927,8 @@
           <w:sz w:val="19"/>
           <w:szCs w:val="19"/>
         </w:rPr>
-        <w:br/>
-        <w:t xml:space="preserve">        </w:t>
-      </w:r>
-      <w:proofErr w:type="spellStart"/>
+        <w:t xml:space="preserve"> definition</w:t>
+      </w:r>
       <w:r>
         <w:rPr>
           <w:rFonts w:ascii="Consolas" w:hAnsi="Consolas"/>
@@ -10939,9 +10936,10 @@
           <w:sz w:val="19"/>
           <w:szCs w:val="19"/>
         </w:rPr>
-        <w:t>definition.hash</w:t>
-      </w:r>
-      <w:proofErr w:type="spellEnd"/>
+        <w:br/>
+        <w:t xml:space="preserve">        </w:t>
+      </w:r>
+      <w:proofErr w:type="spellStart"/>
       <w:r>
         <w:rPr>
           <w:rFonts w:ascii="Consolas" w:hAnsi="Consolas"/>
@@ -10949,8 +10947,9 @@
           <w:sz w:val="19"/>
           <w:szCs w:val="19"/>
         </w:rPr>
-        <w:t xml:space="preserve">   </w:t>
-      </w:r>
+        <w:t>definition.hash</w:t>
+      </w:r>
+      <w:proofErr w:type="spellEnd"/>
       <w:r>
         <w:rPr>
           <w:rFonts w:ascii="Consolas" w:hAnsi="Consolas"/>
@@ -10958,8 +10957,7 @@
           <w:sz w:val="19"/>
           <w:szCs w:val="19"/>
         </w:rPr>
-        <w:tab/>
-        <w:t>- MD5 hash of the definition (base64)</w:t>
+        <w:t xml:space="preserve">     </w:t>
       </w:r>
       <w:r>
         <w:rPr>
@@ -10968,10 +10966,8 @@
           <w:sz w:val="19"/>
           <w:szCs w:val="19"/>
         </w:rPr>
-        <w:br/>
-        <w:t xml:space="preserve">        </w:t>
-      </w:r>
-      <w:proofErr w:type="spellStart"/>
+        <w:t>- MD5 hash of the definition (base64)</w:t>
+      </w:r>
       <w:r>
         <w:rPr>
           <w:rFonts w:ascii="Consolas" w:hAnsi="Consolas"/>
@@ -10979,9 +10975,9 @@
           <w:sz w:val="19"/>
           <w:szCs w:val="19"/>
         </w:rPr>
-        <w:t>pets.json</w:t>
-      </w:r>
-      <w:proofErr w:type="spellEnd"/>
+        <w:br/>
+        <w:t xml:space="preserve">        pets</w:t>
+      </w:r>
       <w:r>
         <w:rPr>
           <w:rFonts w:ascii="Consolas" w:hAnsi="Consolas"/>
@@ -10989,7 +10985,7 @@
           <w:sz w:val="19"/>
           <w:szCs w:val="19"/>
         </w:rPr>
-        <w:tab/>
+        <w:t>-definition</w:t>
       </w:r>
       <w:r>
         <w:rPr>
@@ -10998,8 +10994,7 @@
           <w:sz w:val="19"/>
           <w:szCs w:val="19"/>
         </w:rPr>
-        <w:tab/>
-        <w:t>- Node definitions for any Pet nodes</w:t>
+        <w:t xml:space="preserve">     </w:t>
       </w:r>
       <w:r>
         <w:rPr>
@@ -11008,7 +11003,7 @@
           <w:sz w:val="19"/>
           <w:szCs w:val="19"/>
         </w:rPr>
-        <w:br/>
+        <w:t>- Node definitions for any Pet nodes</w:t>
       </w:r>
       <w:r>
         <w:rPr>
@@ -11020,6 +11015,15 @@
         <w:br/>
       </w:r>
       <w:r>
+        <w:rPr>
+          <w:rFonts w:ascii="Consolas" w:hAnsi="Consolas"/>
+          <w:color w:val="538135" w:themeColor="accent6" w:themeShade="BF"/>
+          <w:sz w:val="19"/>
+          <w:szCs w:val="19"/>
+        </w:rPr>
+        <w:br/>
+      </w:r>
+      <w:r>
         <w:t xml:space="preserve">Note that the Docker Swarm will not report on hive pet nodes, because these are not part of the Swarm by definition.  The </w:t>
       </w:r>
       <w:r>
@@ -11041,17 +11045,15 @@
           <w:b/>
           <w:color w:val="C45911" w:themeColor="accent2" w:themeShade="BF"/>
         </w:rPr>
-        <w:t>/</w:t>
-      </w:r>
-      <w:proofErr w:type="spellStart"/>
+        <w:t>/pets</w:t>
+      </w:r>
       <w:r>
         <w:rPr>
           <w:b/>
           <w:color w:val="C45911" w:themeColor="accent2" w:themeShade="BF"/>
         </w:rPr>
-        <w:t>pets.json</w:t>
-      </w:r>
-      <w:proofErr w:type="spellEnd"/>
+        <w:t>-definition</w:t>
+      </w:r>
       <w:r>
         <w:rPr>
           <w:color w:val="C45911" w:themeColor="accent2" w:themeShade="BF"/>
@@ -11096,12 +11098,199 @@
     </w:p>
     <w:p>
       <w:pPr>
+        <w:spacing w:line="256" w:lineRule="auto"/>
+      </w:pPr>
+      <w:r>
+        <w:t xml:space="preserve">neon-hive-manager obtains its settings from </w:t>
+      </w:r>
+      <w:r>
+        <w:t>Consul</w:t>
+      </w:r>
+      <w:r>
+        <w:t>:</w:t>
+      </w:r>
+    </w:p>
+    <w:p>
+      <w:pPr>
+        <w:pStyle w:val="Code"/>
+      </w:pPr>
+      <w:r>
+        <w:t>neon/serv</w:t>
+      </w:r>
+      <w:r>
+        <w:t>i</w:t>
+      </w:r>
+      <w:r>
+        <w:t>ces/neon-hive-manager</w:t>
+      </w:r>
+      <w:r>
+        <w:t>:</w:t>
+      </w:r>
+      <w:r>
+        <w:br/>
+      </w:r>
+      <w:r>
+        <w:br/>
+      </w:r>
+      <w:r>
+        <w:t xml:space="preserve">    </w:t>
+      </w:r>
+      <w:r>
+        <w:t>hive-maintain-seconds</w:t>
+      </w:r>
+      <w:r>
+        <w:t xml:space="preserve">        - </w:t>
+      </w:r>
+      <w:r>
+        <w:t>Hive maintenance</w:t>
+      </w:r>
+      <w:r>
+        <w:t xml:space="preserve"> (default 30)</w:t>
+      </w:r>
+      <w:r>
+        <w:br/>
+        <w:t xml:space="preserve">    log-p</w:t>
+      </w:r>
+      <w:r>
+        <w:t>urge</w:t>
+      </w:r>
+      <w:r>
+        <w:t>-seconds</w:t>
+      </w:r>
+      <w:r>
+        <w:t xml:space="preserve">          </w:t>
+      </w:r>
+      <w:r>
+        <w:t xml:space="preserve"> </w:t>
+      </w:r>
+      <w:r>
+        <w:t xml:space="preserve"> - Elasticsearch index </w:t>
+      </w:r>
+      <w:r>
+        <w:t>purge</w:t>
+      </w:r>
+      <w:r>
+        <w:t xml:space="preserve"> (default 300)</w:t>
+      </w:r>
+      <w:r>
+        <w:br/>
+        <w:t xml:space="preserve">    manager-</w:t>
+      </w:r>
+      <w:r>
+        <w:t>topology</w:t>
+      </w:r>
+      <w:r>
+        <w:t>-seconds</w:t>
+      </w:r>
+      <w:r>
+        <w:t xml:space="preserve">     - </w:t>
+      </w:r>
+      <w:r>
+        <w:t>Detects manager topology changes and</w:t>
+      </w:r>
+      <w:r>
+        <w:br/>
+        <w:t xml:space="preserve">                                   exists to ensure that the service will be</w:t>
+      </w:r>
+      <w:r>
+        <w:br/>
+        <w:t xml:space="preserve">                                   rescheduled on a manager node (default 300)</w:t>
+      </w:r>
+      <w:r>
+        <w:br/>
+      </w:r>
+      <w:r>
+        <w:t xml:space="preserve">    proxy-no</w:t>
+      </w:r>
+      <w:r>
+        <w:t>t</w:t>
+      </w:r>
+      <w:r>
+        <w:t>ify-seconds</w:t>
+      </w:r>
+      <w:r>
+        <w:t xml:space="preserve">         - Broadcasts</w:t>
+      </w:r>
+      <w:r>
+        <w:t xml:space="preserve"> update messages to the proxy-notify</w:t>
+      </w:r>
+      <w:r>
+        <w:br/>
+        <w:t xml:space="preserve">                                   queue as a fail-safe (defaults to 300).</w:t>
+      </w:r>
+      <w:r>
+        <w:br/>
+        <w:t xml:space="preserve">    secret-</w:t>
+      </w:r>
+      <w:r>
+        <w:t>purge</w:t>
+      </w:r>
+      <w:r>
+        <w:t>-seconds</w:t>
+      </w:r>
+      <w:r>
+        <w:t xml:space="preserve">         - Ensures that old [neon-secret-retriever]</w:t>
+      </w:r>
+      <w:r>
+        <w:br/>
+        <w:t xml:space="preserve">                                   service instances and any retrieved secrets</w:t>
+      </w:r>
+      <w:r>
+        <w:br/>
+        <w:t xml:space="preserve">                                   </w:t>
+      </w:r>
+      <w:r>
+        <w:t>are purged (default 300)</w:t>
+      </w:r>
+      <w:bookmarkStart w:id="0" w:name="_GoBack"/>
+      <w:bookmarkEnd w:id="0"/>
+      <w:r>
+        <w:br/>
+      </w:r>
+      <w:r>
+        <w:t xml:space="preserve">    swarm-poll-seconds           - Updates the hive definition from current</w:t>
+      </w:r>
+      <w:r>
+        <w:br/>
+        <w:t xml:space="preserve">                                   hive nodes (default 30)</w:t>
+      </w:r>
+      <w:r>
+        <w:br/>
+      </w:r>
+      <w:r>
+        <w:t xml:space="preserve">    vault-</w:t>
+      </w:r>
+      <w:r>
+        <w:t>unseal</w:t>
+      </w:r>
+      <w:r>
+        <w:t>-seconds</w:t>
+      </w:r>
+      <w:r>
+        <w:t xml:space="preserve">     </w:t>
+      </w:r>
+      <w:r>
+        <w:t xml:space="preserve">  </w:t>
+      </w:r>
+      <w:r>
+        <w:t xml:space="preserve">  </w:t>
+      </w:r>
+      <w:r>
+        <w:t>- Automatically unseal Vault (default 30)</w:t>
+      </w:r>
+      <w:r>
+        <w:br/>
+      </w:r>
+    </w:p>
+    <w:p>
+      <w:pPr>
         <w:pStyle w:val="Heading2"/>
       </w:pPr>
       <w:r>
         <w:rPr>
           <w:rFonts w:eastAsiaTheme="minorHAnsi"/>
         </w:rPr>
+        <w:lastRenderedPageBreak/>
         <w:t>Implementation Note</w:t>
       </w:r>
     </w:p>
@@ -11377,7 +11566,6 @@
           <w:b/>
           <w:color w:val="C45911" w:themeColor="accent2" w:themeShade="BF"/>
         </w:rPr>
-        <w:lastRenderedPageBreak/>
         <w:t>node_</w:t>
       </w:r>
       <w:r>
@@ -17024,7 +17212,7 @@
 </file>
 
 <file path=customXml/itemProps1.xml><?xml version="1.0" encoding="utf-8"?>
-<ds:datastoreItem xmlns:ds="http://schemas.openxmlformats.org/officeDocument/2006/customXml" ds:itemID="{4C82112F-F8CC-494A-9910-3B75157E7167}">
+<ds:datastoreItem xmlns:ds="http://schemas.openxmlformats.org/officeDocument/2006/customXml" ds:itemID="{FC4A19E5-53D3-4569-855A-B71C33D33FBF}">
   <ds:schemaRefs>
     <ds:schemaRef ds:uri="http://schemas.openxmlformats.org/officeDocument/2006/bibliography"/>
   </ds:schemaRefs>

</xml_diff>

<commit_message>
[hive]: Added the [setup-pending] global so [neon-proxy-manager] can avoid performing tasks that will likely fail until hive setup has completed.
</commit_message>
<xml_diff>
--- a/Doc/Hive Notes.docx
+++ b/Doc/Hive Notes.docx
@@ -3408,6 +3408,9 @@
         <w:t>client version</w:t>
       </w:r>
       <w:r>
+        <w:t xml:space="preserve"> (int)</w:t>
+      </w:r>
+      <w:r>
         <w:br/>
         <w:t xml:space="preserve">        pets</w:t>
       </w:r>
@@ -3440,6 +3443,12 @@
       </w:r>
       <w:r>
         <w:br/>
+        <w:t xml:space="preserve">        setup-pending                 - [true] if hive setup is in progress (bool)</w:t>
+      </w:r>
+      <w:bookmarkStart w:id="0" w:name="_GoBack"/>
+      <w:bookmarkEnd w:id="0"/>
+      <w:r>
+        <w:br/>
       </w:r>
       <w:r>
         <w:t xml:space="preserve">        </w:t>
@@ -3502,6 +3511,9 @@
       </w:r>
       <w:r>
         <w:t>hive</w:t>
+      </w:r>
+      <w:r>
+        <w:t>)</w:t>
       </w:r>
       <w:r>
         <w:br/>
@@ -3791,12 +3803,15 @@
         </w:r>
       </w:hyperlink>
       <w:r>
-        <w:t xml:space="preserve"> because it has many more features and a wide available of client libraries while providing reasonable performance.  RabbitMQ is suitable for most messaging scenarios.  Kafka is known for very high performance with a more limited feature set.</w:t>
-      </w:r>
-    </w:p>
-    <w:p>
+        <w:t xml:space="preserve"> because it has many more features and a wide available of client libraries while providing reasonable performance.  RabbitMQ is </w:t>
+      </w:r>
       <w:r>
         <w:lastRenderedPageBreak/>
+        <w:t>suitable for most messaging scenarios.  Kafka is known for very high performance with a more limited feature set.</w:t>
+      </w:r>
+    </w:p>
+    <w:p>
+      <w:r>
         <w:t xml:space="preserve">By default, </w:t>
       </w:r>
       <w:proofErr w:type="spellStart"/>
@@ -4239,6 +4254,9 @@
       </w:r>
       <w:r>
         <w:br/>
+      </w:r>
+      <w:r>
+        <w:lastRenderedPageBreak/>
         <w:t xml:space="preserve">    "Password": "password",</w:t>
       </w:r>
       <w:r>
@@ -4274,9 +4292,6 @@
       </w:r>
       <w:r>
         <w:br/>
-      </w:r>
-      <w:r>
-        <w:lastRenderedPageBreak/>
         <w:t xml:space="preserve">    "Hosts": [</w:t>
       </w:r>
       <w:r>
@@ -4658,7 +4673,11 @@
         <w:t>0.5</w:t>
       </w:r>
       <w:r>
-        <w:t xml:space="preserve"> which works OK for very small </w:t>
+        <w:t xml:space="preserve"> which </w:t>
+      </w:r>
+      <w:r>
+        <w:lastRenderedPageBreak/>
+        <w:t xml:space="preserve">works OK for very small </w:t>
       </w:r>
       <w:proofErr w:type="spellStart"/>
       <w:r>
@@ -4682,7 +4701,6 @@
     </w:p>
     <w:p>
       <w:r>
-        <w:lastRenderedPageBreak/>
         <w:t xml:space="preserve">neonHIVE setup now creates the built-in </w:t>
       </w:r>
       <w:proofErr w:type="spellStart"/>
@@ -5108,7 +5126,7 @@
           <v:shape id="_x0000_i1025" type="#_x0000_t75" style="width:564.75pt;height:444.75pt" o:ole="">
             <v:imagedata r:id="rId14" o:title=""/>
           </v:shape>
-          <o:OLEObject Type="Embed" ProgID="Visio.Drawing.15" ShapeID="_x0000_i1025" DrawAspect="Content" ObjectID="_1601204913" r:id="rId15"/>
+          <o:OLEObject Type="Embed" ProgID="Visio.Drawing.15" ShapeID="_x0000_i1025" DrawAspect="Content" ObjectID="_1601214188" r:id="rId15"/>
         </w:object>
       </w:r>
     </w:p>
@@ -9390,7 +9408,7 @@
           <v:shape id="_x0000_i1026" type="#_x0000_t75" style="width:234.75pt;height:123.75pt" o:ole="">
             <v:imagedata r:id="rId25" o:title=""/>
           </v:shape>
-          <o:OLEObject Type="Embed" ProgID="Visio.Drawing.15" ShapeID="_x0000_i1026" DrawAspect="Content" ObjectID="_1601204914" r:id="rId26"/>
+          <o:OLEObject Type="Embed" ProgID="Visio.Drawing.15" ShapeID="_x0000_i1026" DrawAspect="Content" ObjectID="_1601214189" r:id="rId26"/>
         </w:object>
       </w:r>
     </w:p>
@@ -10438,7 +10456,7 @@
           <v:shape id="_x0000_i1027" type="#_x0000_t75" style="width:552pt;height:419.25pt" o:ole="">
             <v:imagedata r:id="rId27" o:title=""/>
           </v:shape>
-          <o:OLEObject Type="Embed" ProgID="Visio.Drawing.15" ShapeID="_x0000_i1027" DrawAspect="Content" ObjectID="_1601204915" r:id="rId28"/>
+          <o:OLEObject Type="Embed" ProgID="Visio.Drawing.15" ShapeID="_x0000_i1027" DrawAspect="Content" ObjectID="_1601214190" r:id="rId28"/>
         </w:object>
       </w:r>
     </w:p>
@@ -11242,8 +11260,6 @@
       <w:r>
         <w:t>are purged (default 300)</w:t>
       </w:r>
-      <w:bookmarkStart w:id="0" w:name="_GoBack"/>
-      <w:bookmarkEnd w:id="0"/>
       <w:r>
         <w:br/>
       </w:r>
@@ -17212,7 +17228,7 @@
 </file>
 
 <file path=customXml/itemProps1.xml><?xml version="1.0" encoding="utf-8"?>
-<ds:datastoreItem xmlns:ds="http://schemas.openxmlformats.org/officeDocument/2006/customXml" ds:itemID="{FC4A19E5-53D3-4569-855A-B71C33D33FBF}">
+<ds:datastoreItem xmlns:ds="http://schemas.openxmlformats.org/officeDocument/2006/customXml" ds:itemID="{CE5F139F-308A-4216-B8F1-2B32477BEE86}">
   <ds:schemaRefs>
     <ds:schemaRef ds:uri="http://schemas.openxmlformats.org/officeDocument/2006/bibliography"/>
   </ds:schemaRefs>

</xml_diff>

<commit_message>
BREAKING [done]: #382: BREAKING: Rebrand "Load Balancer" as "Traffic Director"
</commit_message>
<xml_diff>
--- a/Doc/Hive Notes.docx
+++ b/Doc/Hive Notes.docx
@@ -101,7 +101,10 @@
         <w:t xml:space="preserve">Networks, </w:t>
       </w:r>
       <w:r>
-        <w:t>Load Balancers, and Rules</w:t>
+        <w:t>Traffic Directors</w:t>
+      </w:r>
+      <w:r>
+        <w:t>, and Rules</w:t>
       </w:r>
     </w:p>
     <w:p>
@@ -276,7 +279,7 @@
         <w:t xml:space="preserve"> </w:t>
       </w:r>
       <w:r>
-        <w:t>load balancer</w:t>
+        <w:t>traffic director</w:t>
       </w:r>
       <w:r>
         <w:t xml:space="preserve"> is intended primarily for routing inbound Internet traffic to services and containers on the </w:t>
@@ -337,15 +340,23 @@
         <w:t xml:space="preserve">These </w:t>
       </w:r>
       <w:r>
-        <w:t>load balancers</w:t>
-      </w:r>
-      <w:r>
-        <w:t xml:space="preserve"> are used to augment the built-in Docker service discovery and routing capabilities which doesn’t provide for routing external traffic from a router or load balancer to Docker services and also for providing load balancing for stateful services implemented as a group of individual (non-service) containers.</w:t>
-      </w:r>
-    </w:p>
-    <w:p>
-      <w:r>
-        <w:t>Load balancers</w:t>
+        <w:t>traffic directors</w:t>
+      </w:r>
+      <w:r>
+        <w:t xml:space="preserve"> are used to augment the built-in Docker service discovery and routing capabilities which doesn’t provide for routing external traffic from a router or load balancer to Docker services and also for providing load balancing for stateful services implemented as a group of </w:t>
+      </w:r>
+      <w:proofErr w:type="gramStart"/>
+      <w:r>
+        <w:t>individual</w:t>
+      </w:r>
+      <w:proofErr w:type="gramEnd"/>
+      <w:r>
+        <w:t xml:space="preserve"> (non-service) containers.</w:t>
+      </w:r>
+    </w:p>
+    <w:p>
+      <w:r>
+        <w:t>Traffic directors</w:t>
       </w:r>
       <w:r>
         <w:t xml:space="preserve"> </w:t>
@@ -378,7 +389,7 @@
         <w:rPr>
           <w:rStyle w:val="EmphasizeChar"/>
         </w:rPr>
-        <w:t>load-balancer</w:t>
+        <w:t>traffic</w:t>
       </w:r>
       <w:r>
         <w:t xml:space="preserve"> and </w:t>
@@ -410,7 +421,7 @@
         <w:t xml:space="preserve">watches for these changes and rebuilds the </w:t>
       </w:r>
       <w:r>
-        <w:t>load balancer</w:t>
+        <w:t>traffic director</w:t>
       </w:r>
       <w:r>
         <w:t xml:space="preserve"> configurations as required.</w:t>
@@ -2584,9 +2595,11 @@
       <w:pPr>
         <w:pStyle w:val="Heading2"/>
       </w:pPr>
+      <w:proofErr w:type="spellStart"/>
       <w:r>
         <w:t>neonHIVE</w:t>
       </w:r>
+      <w:proofErr w:type="spellEnd"/>
       <w:r>
         <w:t xml:space="preserve"> </w:t>
       </w:r>
@@ -2923,7 +2936,23 @@
           <w:b/>
           <w:color w:val="C45911" w:themeColor="accent2" w:themeShade="BF"/>
         </w:rPr>
-        <w:t>/env-host</w:t>
+        <w:t>/</w:t>
+      </w:r>
+      <w:proofErr w:type="spellStart"/>
+      <w:r>
+        <w:rPr>
+          <w:b/>
+          <w:color w:val="C45911" w:themeColor="accent2" w:themeShade="BF"/>
+        </w:rPr>
+        <w:t>env</w:t>
+      </w:r>
+      <w:proofErr w:type="spellEnd"/>
+      <w:r>
+        <w:rPr>
+          <w:b/>
+          <w:color w:val="C45911" w:themeColor="accent2" w:themeShade="BF"/>
+        </w:rPr>
+        <w:t>-host</w:t>
       </w:r>
       <w:r>
         <w:t xml:space="preserve"> script file and then execute it during </w:t>
@@ -3207,7 +3236,15 @@
         <w:t xml:space="preserve">– </w:t>
       </w:r>
       <w:r>
-        <w:t>(json/</w:t>
+        <w:t>(</w:t>
+      </w:r>
+      <w:proofErr w:type="spellStart"/>
+      <w:r>
+        <w:t>json</w:t>
+      </w:r>
+      <w:proofErr w:type="spellEnd"/>
+      <w:r>
+        <w:t>/</w:t>
       </w:r>
       <w:r>
         <w:t>compressed</w:t>
@@ -3319,11 +3356,20 @@
       <w:proofErr w:type="spellEnd"/>
       <w:r>
         <w:br/>
-        <w:t xml:space="preserve">                                        nodes directly rather than via load</w:t>
-      </w:r>
-      <w:r>
-        <w:br/>
-        <w:t xml:space="preserve">                                        balancer rules</w:t>
+        <w:t xml:space="preserve">                                        nodes directly rather than via </w:t>
+      </w:r>
+      <w:r>
+        <w:t>traffic</w:t>
+      </w:r>
+      <w:r>
+        <w:br/>
+        <w:t xml:space="preserve">                                        </w:t>
+      </w:r>
+      <w:r>
+        <w:t>director</w:t>
+      </w:r>
+      <w:r>
+        <w:t xml:space="preserve"> rules</w:t>
       </w:r>
       <w:r>
         <w:br/>
@@ -3408,7 +3454,15 @@
         <w:t>client version</w:t>
       </w:r>
       <w:r>
-        <w:t xml:space="preserve"> (int)</w:t>
+        <w:t xml:space="preserve"> (</w:t>
+      </w:r>
+      <w:proofErr w:type="spellStart"/>
+      <w:r>
+        <w:t>int</w:t>
+      </w:r>
+      <w:proofErr w:type="spellEnd"/>
+      <w:r>
+        <w:t>)</w:t>
       </w:r>
       <w:r>
         <w:br/>
@@ -5124,7 +5178,7 @@
           <v:shape id="_x0000_i1025" type="#_x0000_t75" style="width:564.75pt;height:444.75pt" o:ole="">
             <v:imagedata r:id="rId14" o:title=""/>
           </v:shape>
-          <o:OLEObject Type="Embed" ProgID="Visio.Drawing.15" ShapeID="_x0000_i1025" DrawAspect="Content" ObjectID="_1601814118" r:id="rId15"/>
+          <o:OLEObject Type="Embed" ProgID="Visio.Drawing.15" ShapeID="_x0000_i1025" DrawAspect="Content" ObjectID="_1603362216" r:id="rId15"/>
         </w:object>
       </w:r>
     </w:p>
@@ -5266,9 +5320,11 @@
       </w:r>
     </w:p>
     <w:p>
+      <w:proofErr w:type="spellStart"/>
       <w:r>
         <w:t>neonHIVE</w:t>
       </w:r>
+      <w:proofErr w:type="spellEnd"/>
       <w:r>
         <w:t xml:space="preserve"> uses Elastic </w:t>
       </w:r>
@@ -9118,7 +9174,19 @@
     </w:p>
     <w:p>
       <w:r>
-        <w:t xml:space="preserve">Many of these host names need to resolve to the private IP address of the host node running the calling service or container.  For services like Consul, this works because each node has a Consul instance running which a member of the Consul cluster.  Other services have load balancers running on each node or will take advantage of the Docker ingress/mesh network (when that works).  The basic idea here is that applications can simply send traffic to the host node its running on and rely on Consul, a load balancer, or Docker to forward the traffic to a functioning service somewhere in the </w:t>
+        <w:t xml:space="preserve">Many of these host names need to resolve to the private IP address of the host node running the calling service or container.  For services like Consul, this works because each node has a Consul instance running which a member of the Consul cluster.  Other services have </w:t>
+      </w:r>
+      <w:r>
+        <w:t>traffic director</w:t>
+      </w:r>
+      <w:r>
+        <w:t xml:space="preserve"> running on each node or will take advantage of the Docker ingress/mesh network (when that works).  The basic idea here is that applications can simply send traffic to the host node its running on and rely on Consul, a </w:t>
+      </w:r>
+      <w:r>
+        <w:t>traffic director</w:t>
+      </w:r>
+      <w:r>
+        <w:t xml:space="preserve">, or Docker to forward the traffic to a functioning service somewhere in the </w:t>
       </w:r>
       <w:r>
         <w:t>hive</w:t>
@@ -9241,7 +9309,21 @@
         <w:rPr>
           <w:rStyle w:val="CodeChar"/>
         </w:rPr>
-        <w:t>/env-</w:t>
+        <w:t>/</w:t>
+      </w:r>
+      <w:proofErr w:type="spellStart"/>
+      <w:r>
+        <w:rPr>
+          <w:rStyle w:val="CodeChar"/>
+        </w:rPr>
+        <w:t>env</w:t>
+      </w:r>
+      <w:proofErr w:type="spellEnd"/>
+      <w:r>
+        <w:rPr>
+          <w:rStyle w:val="CodeChar"/>
+        </w:rPr>
+        <w:t>-</w:t>
       </w:r>
       <w:r>
         <w:rPr>
@@ -9406,7 +9488,7 @@
           <v:shape id="_x0000_i1026" type="#_x0000_t75" style="width:234.75pt;height:123.75pt" o:ole="">
             <v:imagedata r:id="rId25" o:title=""/>
           </v:shape>
-          <o:OLEObject Type="Embed" ProgID="Visio.Drawing.15" ShapeID="_x0000_i1026" DrawAspect="Content" ObjectID="_1601814119" r:id="rId26"/>
+          <o:OLEObject Type="Embed" ProgID="Visio.Drawing.15" ShapeID="_x0000_i1026" DrawAspect="Content" ObjectID="_1603362217" r:id="rId26"/>
         </w:object>
       </w:r>
     </w:p>
@@ -10454,7 +10536,7 @@
           <v:shape id="_x0000_i1027" type="#_x0000_t75" style="width:552pt;height:419.25pt" o:ole="">
             <v:imagedata r:id="rId27" o:title=""/>
           </v:shape>
-          <o:OLEObject Type="Embed" ProgID="Visio.Drawing.15" ShapeID="_x0000_i1027" DrawAspect="Content" ObjectID="_1601814120" r:id="rId28"/>
+          <o:OLEObject Type="Embed" ProgID="Visio.Drawing.15" ShapeID="_x0000_i1027" DrawAspect="Content" ObjectID="_1603362218" r:id="rId28"/>
         </w:object>
       </w:r>
     </w:p>
@@ -10888,7 +10970,6 @@
         <w:t xml:space="preserve">        </w:t>
       </w:r>
       <w:proofErr w:type="spellStart"/>
-      <w:proofErr w:type="gramStart"/>
       <w:r>
         <w:rPr>
           <w:rFonts w:ascii="Consolas" w:hAnsi="Consolas"/>
@@ -10908,7 +10989,6 @@
         <w:t>d</w:t>
       </w:r>
       <w:proofErr w:type="spellEnd"/>
-      <w:proofErr w:type="gramEnd"/>
       <w:r>
         <w:rPr>
           <w:rFonts w:ascii="Consolas" w:hAnsi="Consolas"/>
@@ -10925,7 +11005,27 @@
           <w:sz w:val="19"/>
           <w:szCs w:val="19"/>
         </w:rPr>
-        <w:t xml:space="preserve"> (json/compressed) the current </w:t>
+        <w:t xml:space="preserve"> (</w:t>
+      </w:r>
+      <w:proofErr w:type="spellStart"/>
+      <w:r>
+        <w:rPr>
+          <w:rFonts w:ascii="Consolas" w:hAnsi="Consolas"/>
+          <w:color w:val="538135" w:themeColor="accent6" w:themeShade="BF"/>
+          <w:sz w:val="19"/>
+          <w:szCs w:val="19"/>
+        </w:rPr>
+        <w:t>json</w:t>
+      </w:r>
+      <w:proofErr w:type="spellEnd"/>
+      <w:r>
+        <w:rPr>
+          <w:rFonts w:ascii="Consolas" w:hAnsi="Consolas"/>
+          <w:color w:val="538135" w:themeColor="accent6" w:themeShade="BF"/>
+          <w:sz w:val="19"/>
+          <w:szCs w:val="19"/>
+        </w:rPr>
+        <w:t xml:space="preserve">/compressed) the current </w:t>
       </w:r>
       <w:r>
         <w:rPr>
@@ -11785,7 +11885,13 @@
         <w:t>neon-proxy-private</w:t>
       </w:r>
       <w:r>
-        <w:t xml:space="preserve"> related load balancers.  The proxy manager is constrained to run on manager nodes and will be configured to run a single instance.  Proxy manager settings are persisted to </w:t>
+        <w:t xml:space="preserve"> related </w:t>
+      </w:r>
+      <w:r>
+        <w:t>traffic directors</w:t>
+      </w:r>
+      <w:r>
+        <w:t xml:space="preserve">.  The proxy manager is constrained to run on manager nodes and will be configured to run a single instance.  Proxy manager settings are persisted to </w:t>
       </w:r>
       <w:r>
         <w:rPr>
@@ -11842,15 +11948,177 @@
       </w:r>
       <w:proofErr w:type="spellEnd"/>
       <w:r>
+        <w:t xml:space="preserve"> </w:t>
+      </w:r>
+      <w:proofErr w:type="spellStart"/>
+      <w:r>
+        <w:t>json</w:t>
+      </w:r>
+      <w:proofErr w:type="spellEnd"/>
+      <w:r>
+        <w:t>&gt;</w:t>
+      </w:r>
+      <w:r>
+        <w:br/>
+        <w:t xml:space="preserve">            private: &lt;</w:t>
+      </w:r>
+      <w:proofErr w:type="spellStart"/>
+      <w:r>
+        <w:t>ProxyStatus</w:t>
+      </w:r>
+      <w:proofErr w:type="spellEnd"/>
+      <w:r>
         <w:t xml:space="preserve"> json&gt;</w:t>
       </w:r>
       <w:r>
         <w:br/>
-        <w:t xml:space="preserve">            private: &lt;</w:t>
-      </w:r>
-      <w:proofErr w:type="spellStart"/>
-      <w:r>
-        <w:t>ProxyStatus</w:t>
+        <w:t xml:space="preserve">        </w:t>
+      </w:r>
+      <w:r>
+        <w:br/>
+        <w:t xml:space="preserve">        proxies:</w:t>
+      </w:r>
+      <w:r>
+        <w:br/>
+        <w:t xml:space="preserve">            public:</w:t>
+      </w:r>
+      <w:r>
+        <w:br/>
+        <w:t xml:space="preserve">                conf: </w:t>
+      </w:r>
+      <w:r>
+        <w:t>proxy-conf</w:t>
+      </w:r>
+      <w:r>
+        <w:t>.zip</w:t>
+      </w:r>
+      <w:r>
+        <w:br/>
+        <w:t xml:space="preserve">                hash: &lt;MD5 hash of </w:t>
+      </w:r>
+      <w:proofErr w:type="spellStart"/>
+      <w:r>
+        <w:t>conf+certs</w:t>
+      </w:r>
+      <w:proofErr w:type="spellEnd"/>
+      <w:r>
+        <w:t>&gt;</w:t>
+      </w:r>
+      <w:r>
+        <w:br/>
+        <w:t xml:space="preserve">            private:</w:t>
+      </w:r>
+      <w:r>
+        <w:br/>
+        <w:t xml:space="preserve">                </w:t>
+      </w:r>
+      <w:proofErr w:type="spellStart"/>
+      <w:r>
+        <w:t>conf</w:t>
+      </w:r>
+      <w:proofErr w:type="spellEnd"/>
+      <w:r>
+        <w:t xml:space="preserve">: </w:t>
+      </w:r>
+      <w:r>
+        <w:t>proxy-conf</w:t>
+      </w:r>
+      <w:r>
+        <w:t>.zip</w:t>
+      </w:r>
+      <w:r>
+        <w:br/>
+        <w:t xml:space="preserve">                hash: &lt;MD5 hash of </w:t>
+      </w:r>
+      <w:proofErr w:type="spellStart"/>
+      <w:r>
+        <w:t>conf+certs</w:t>
+      </w:r>
+      <w:proofErr w:type="spellEnd"/>
+      <w:r>
+        <w:t>&gt;</w:t>
+      </w:r>
+      <w:r>
+        <w:br/>
+      </w:r>
+      <w:r>
+        <w:br/>
+        <w:t xml:space="preserve">        </w:t>
+      </w:r>
+      <w:proofErr w:type="spellStart"/>
+      <w:r>
+        <w:t>conf</w:t>
+      </w:r>
+      <w:proofErr w:type="spellEnd"/>
+      <w:r>
+        <w:t>:</w:t>
+      </w:r>
+      <w:r>
+        <w:br/>
+        <w:t xml:space="preserve">            reload</w:t>
+      </w:r>
+      <w:r>
+        <w:br/>
+        <w:t xml:space="preserve">            cert-update</w:t>
+      </w:r>
+      <w:r>
+        <w:br/>
+      </w:r>
+      <w:r>
+        <w:br/>
+        <w:t xml:space="preserve">            public:</w:t>
+      </w:r>
+      <w:r>
+        <w:br/>
+        <w:t xml:space="preserve">                settings: &lt;</w:t>
+      </w:r>
+      <w:proofErr w:type="spellStart"/>
+      <w:r>
+        <w:t>ProxySettings</w:t>
+      </w:r>
+      <w:proofErr w:type="spellEnd"/>
+      <w:r>
+        <w:t xml:space="preserve"> </w:t>
+      </w:r>
+      <w:proofErr w:type="spellStart"/>
+      <w:r>
+        <w:t>json</w:t>
+      </w:r>
+      <w:proofErr w:type="spellEnd"/>
+      <w:r>
+        <w:t>&gt;</w:t>
+      </w:r>
+      <w:r>
+        <w:br/>
+        <w:t xml:space="preserve">                routes:</w:t>
+      </w:r>
+      <w:r>
+        <w:br/>
+        <w:t xml:space="preserve">                    name1: &lt;</w:t>
+      </w:r>
+      <w:proofErr w:type="spellStart"/>
+      <w:r>
+        <w:t>ProxyRoute</w:t>
+      </w:r>
+      <w:proofErr w:type="spellEnd"/>
+      <w:r>
+        <w:t xml:space="preserve"> </w:t>
+      </w:r>
+      <w:proofErr w:type="spellStart"/>
+      <w:r>
+        <w:t>json</w:t>
+      </w:r>
+      <w:proofErr w:type="spellEnd"/>
+      <w:r>
+        <w:t>&gt;</w:t>
+      </w:r>
+      <w:r>
+        <w:br/>
+        <w:t xml:space="preserve">                    name2: &lt;</w:t>
+      </w:r>
+      <w:proofErr w:type="spellStart"/>
+      <w:r>
+        <w:t>ProxyRoute</w:t>
       </w:r>
       <w:proofErr w:type="spellEnd"/>
       <w:r>
@@ -11858,33 +12126,27 @@
       </w:r>
       <w:r>
         <w:br/>
-        <w:t xml:space="preserve">        </w:t>
-      </w:r>
-      <w:r>
-        <w:br/>
-        <w:t xml:space="preserve">        proxies:</w:t>
-      </w:r>
-      <w:r>
-        <w:br/>
-        <w:t xml:space="preserve">            public:</w:t>
-      </w:r>
-      <w:r>
-        <w:br/>
-        <w:t xml:space="preserve">                conf: </w:t>
-      </w:r>
-      <w:r>
-        <w:t>proxy-conf</w:t>
-      </w:r>
-      <w:r>
-        <w:t>.zip</w:t>
-      </w:r>
-      <w:r>
-        <w:br/>
-        <w:t xml:space="preserve">                hash: &lt;MD5 hash of </w:t>
-      </w:r>
-      <w:proofErr w:type="spellStart"/>
-      <w:r>
-        <w:t>conf+certs</w:t>
+        <w:t xml:space="preserve">                    ...</w:t>
+      </w:r>
+      <w:r>
+        <w:br/>
+        <w:t xml:space="preserve">            private:</w:t>
+      </w:r>
+      <w:r>
+        <w:br/>
+        <w:t xml:space="preserve">                settings: &lt;</w:t>
+      </w:r>
+      <w:proofErr w:type="spellStart"/>
+      <w:r>
+        <w:t>ProxySettings</w:t>
+      </w:r>
+      <w:proofErr w:type="spellEnd"/>
+      <w:r>
+        <w:t xml:space="preserve"> </w:t>
+      </w:r>
+      <w:proofErr w:type="spellStart"/>
+      <w:r>
+        <w:t>json</w:t>
       </w:r>
       <w:proofErr w:type="spellEnd"/>
       <w:r>
@@ -11892,127 +12154,27 @@
       </w:r>
       <w:r>
         <w:br/>
-        <w:t xml:space="preserve">            private:</w:t>
-      </w:r>
-      <w:r>
-        <w:br/>
-        <w:t xml:space="preserve">                conf: </w:t>
-      </w:r>
-      <w:r>
-        <w:t>proxy-conf</w:t>
-      </w:r>
-      <w:r>
-        <w:t>.zip</w:t>
-      </w:r>
-      <w:r>
-        <w:br/>
-        <w:t xml:space="preserve">                hash: &lt;MD5 hash of </w:t>
-      </w:r>
-      <w:proofErr w:type="spellStart"/>
-      <w:r>
-        <w:t>conf+certs</w:t>
+        <w:t xml:space="preserve">                routes:</w:t>
+      </w:r>
+      <w:r>
+        <w:br/>
+        <w:t xml:space="preserve">                    name1: &lt;</w:t>
+      </w:r>
+      <w:proofErr w:type="spellStart"/>
+      <w:r>
+        <w:t>ProxyRoute</w:t>
+      </w:r>
+      <w:proofErr w:type="spellEnd"/>
+      <w:r>
+        <w:t xml:space="preserve"> </w:t>
+      </w:r>
+      <w:proofErr w:type="spellStart"/>
+      <w:r>
+        <w:t>json</w:t>
       </w:r>
       <w:proofErr w:type="spellEnd"/>
       <w:r>
         <w:t>&gt;</w:t>
-      </w:r>
-      <w:r>
-        <w:br/>
-      </w:r>
-      <w:r>
-        <w:br/>
-        <w:t xml:space="preserve">        conf:</w:t>
-      </w:r>
-      <w:r>
-        <w:br/>
-        <w:t xml:space="preserve">            reload</w:t>
-      </w:r>
-      <w:r>
-        <w:br/>
-        <w:t xml:space="preserve">            cert-update</w:t>
-      </w:r>
-      <w:r>
-        <w:br/>
-      </w:r>
-      <w:r>
-        <w:br/>
-        <w:t xml:space="preserve">            public:</w:t>
-      </w:r>
-      <w:r>
-        <w:br/>
-        <w:t xml:space="preserve">                settings: &lt;</w:t>
-      </w:r>
-      <w:proofErr w:type="spellStart"/>
-      <w:r>
-        <w:t>ProxySettings</w:t>
-      </w:r>
-      <w:proofErr w:type="spellEnd"/>
-      <w:r>
-        <w:t xml:space="preserve"> json&gt;</w:t>
-      </w:r>
-      <w:r>
-        <w:br/>
-        <w:t xml:space="preserve">                routes:</w:t>
-      </w:r>
-      <w:r>
-        <w:br/>
-        <w:t xml:space="preserve">                    name1: &lt;</w:t>
-      </w:r>
-      <w:proofErr w:type="spellStart"/>
-      <w:r>
-        <w:t>ProxyRoute</w:t>
-      </w:r>
-      <w:proofErr w:type="spellEnd"/>
-      <w:r>
-        <w:t xml:space="preserve"> json&gt;</w:t>
-      </w:r>
-      <w:r>
-        <w:br/>
-        <w:t xml:space="preserve">                    name2: &lt;</w:t>
-      </w:r>
-      <w:proofErr w:type="spellStart"/>
-      <w:r>
-        <w:t>ProxyRoute</w:t>
-      </w:r>
-      <w:proofErr w:type="spellEnd"/>
-      <w:r>
-        <w:t xml:space="preserve"> json&gt;</w:t>
-      </w:r>
-      <w:r>
-        <w:br/>
-        <w:t xml:space="preserve">                    ...</w:t>
-      </w:r>
-      <w:r>
-        <w:br/>
-        <w:t xml:space="preserve">            private:</w:t>
-      </w:r>
-      <w:r>
-        <w:br/>
-        <w:t xml:space="preserve">                settings: &lt;</w:t>
-      </w:r>
-      <w:proofErr w:type="spellStart"/>
-      <w:r>
-        <w:t>ProxySettings</w:t>
-      </w:r>
-      <w:proofErr w:type="spellEnd"/>
-      <w:r>
-        <w:t xml:space="preserve"> json&gt;</w:t>
-      </w:r>
-      <w:r>
-        <w:br/>
-        <w:t xml:space="preserve">                routes:</w:t>
-      </w:r>
-      <w:r>
-        <w:br/>
-        <w:t xml:space="preserve">                    name1: &lt;</w:t>
-      </w:r>
-      <w:proofErr w:type="spellStart"/>
-      <w:r>
-        <w:t>ProxyRoute</w:t>
-      </w:r>
-      <w:proofErr w:type="spellEnd"/>
-      <w:r>
-        <w:t xml:space="preserve"> json&gt;</w:t>
       </w:r>
       <w:r>
         <w:br/>
@@ -12061,7 +12223,21 @@
         <w:t>double</w:t>
       </w:r>
       <w:r>
-        <w:t>) specifies how often the proxy manager should scan TLS certificates persisted in Vault for expiration checks and updates and also poll the individual load balancer definitions for changes.</w:t>
+        <w:t xml:space="preserve">) specifies how often the proxy manager should scan TLS certificates persisted in Vault for expiration checks and updates </w:t>
+      </w:r>
+      <w:proofErr w:type="gramStart"/>
+      <w:r>
+        <w:t>and also</w:t>
+      </w:r>
+      <w:proofErr w:type="gramEnd"/>
+      <w:r>
+        <w:t xml:space="preserve"> poll the individual </w:t>
+      </w:r>
+      <w:r>
+        <w:t>traffic director rules</w:t>
+      </w:r>
+      <w:r>
+        <w:t xml:space="preserve"> for changes.</w:t>
       </w:r>
     </w:p>
     <w:p>
@@ -12121,10 +12297,22 @@
         <w:t xml:space="preserve">holds public or private </w:t>
       </w:r>
       <w:r>
-        <w:t>load balancer</w:t>
-      </w:r>
-      <w:r>
-        <w:t xml:space="preserve"> generated HAProxy configuration as a ZIP archive.</w:t>
+        <w:t>traffic director</w:t>
+      </w:r>
+      <w:r>
+        <w:t xml:space="preserve"> generated HAProxy </w:t>
+      </w:r>
+      <w:r>
+        <w:t xml:space="preserve">and Varnish </w:t>
+      </w:r>
+      <w:r>
+        <w:t>configuration</w:t>
+      </w:r>
+      <w:r>
+        <w:t>s</w:t>
+      </w:r>
+      <w:r>
+        <w:t xml:space="preserve"> as a ZIP archive.</w:t>
       </w:r>
     </w:p>
     <w:p>
@@ -12191,7 +12379,7 @@
         <w:t xml:space="preserve"> for the named </w:t>
       </w:r>
       <w:r>
-        <w:t>load balancer</w:t>
+        <w:t>traffic director</w:t>
       </w:r>
       <w:r>
         <w:t>.</w:t>
@@ -12644,7 +12832,6 @@
       <w:r>
         <w:t xml:space="preserve">will be computed for the </w:t>
       </w:r>
-      <w:bookmarkStart w:id="0" w:name="_GoBack"/>
       <w:r>
         <w:rPr>
           <w:rStyle w:val="CodeChar"/>
@@ -12657,7 +12844,6 @@
         </w:rPr>
         <w:t>.zip</w:t>
       </w:r>
-      <w:bookmarkEnd w:id="0"/>
       <w:r>
         <w:t xml:space="preserve"> along with the hashes of the certificates referenced by the configuration.</w:t>
       </w:r>
@@ -12750,7 +12936,13 @@
     </w:p>
     <w:p>
       <w:r>
-        <w:t>The public and private hive load balancers require read access to the TLS certificates stored in the Vault at</w:t>
+        <w:t xml:space="preserve">The public and private hive </w:t>
+      </w:r>
+      <w:r>
+        <w:t>traffic directors</w:t>
+      </w:r>
+      <w:r>
+        <w:t xml:space="preserve"> require read access to the TLS certificates stored in the Vault at</w:t>
       </w:r>
       <w:r>
         <w:rPr>
@@ -13035,7 +13227,15 @@
     </w:p>
     <w:p>
       <w:r>
-        <w:t>The remaining 198 ports in this block can be used for routing TCP connections, HTTPS pass-thru, or HTTPS endpoints for older clients that don’t support SNI (server name indication).  You’ll need to manually configure your edge router or load balancer to route inbound traffic to the correct port.</w:t>
+        <w:t xml:space="preserve">The remaining 198 ports in this block can be used for routing TCP connections, HTTPS pass-thru, or HTTPS endpoints for older clients that don’t support SNI (server name indication).  You’ll need to manually configure your edge router or load </w:t>
+      </w:r>
+      <w:bookmarkStart w:id="0" w:name="_GoBack"/>
+      <w:r>
+        <w:t>balancer</w:t>
+      </w:r>
+      <w:bookmarkEnd w:id="0"/>
+      <w:r>
+        <w:t xml:space="preserve"> to route inbound traffic to the correct port.</w:t>
       </w:r>
     </w:p>
     <w:p>
@@ -17261,7 +17461,7 @@
 </file>
 
 <file path=customXml/itemProps1.xml><?xml version="1.0" encoding="utf-8"?>
-<ds:datastoreItem xmlns:ds="http://schemas.openxmlformats.org/officeDocument/2006/customXml" ds:itemID="{3A147081-B6A0-4B3C-9CCD-B921B5AC8942}">
+<ds:datastoreItem xmlns:ds="http://schemas.openxmlformats.org/officeDocument/2006/customXml" ds:itemID="{2F3EE532-91EF-4A87-B276-75610B31DCAA}">
   <ds:schemaRefs>
     <ds:schemaRef ds:uri="http://schemas.openxmlformats.org/officeDocument/2006/bibliography"/>
   </ds:schemaRefs>

</xml_diff>

<commit_message>
#383 [done]: Add Elasticsearch [proxy.cdn] index field
</commit_message>
<xml_diff>
--- a/Doc/Hive Notes.docx
+++ b/Doc/Hive Notes.docx
@@ -2595,11 +2595,9 @@
       <w:pPr>
         <w:pStyle w:val="Heading2"/>
       </w:pPr>
-      <w:proofErr w:type="spellStart"/>
       <w:r>
         <w:t>neonHIVE</w:t>
       </w:r>
-      <w:proofErr w:type="spellEnd"/>
       <w:r>
         <w:t xml:space="preserve"> </w:t>
       </w:r>
@@ -2936,23 +2934,7 @@
           <w:b/>
           <w:color w:val="C45911" w:themeColor="accent2" w:themeShade="BF"/>
         </w:rPr>
-        <w:t>/</w:t>
-      </w:r>
-      <w:proofErr w:type="spellStart"/>
-      <w:r>
-        <w:rPr>
-          <w:b/>
-          <w:color w:val="C45911" w:themeColor="accent2" w:themeShade="BF"/>
-        </w:rPr>
-        <w:t>env</w:t>
-      </w:r>
-      <w:proofErr w:type="spellEnd"/>
-      <w:r>
-        <w:rPr>
-          <w:b/>
-          <w:color w:val="C45911" w:themeColor="accent2" w:themeShade="BF"/>
-        </w:rPr>
-        <w:t>-host</w:t>
+        <w:t>/env-host</w:t>
       </w:r>
       <w:r>
         <w:t xml:space="preserve"> script file and then execute it during </w:t>
@@ -3236,15 +3218,7 @@
         <w:t xml:space="preserve">– </w:t>
       </w:r>
       <w:r>
-        <w:t>(</w:t>
-      </w:r>
-      <w:proofErr w:type="spellStart"/>
-      <w:r>
-        <w:t>json</w:t>
-      </w:r>
-      <w:proofErr w:type="spellEnd"/>
-      <w:r>
-        <w:t>/</w:t>
+        <w:t>(json/</w:t>
       </w:r>
       <w:r>
         <w:t>compressed</w:t>
@@ -3454,15 +3428,7 @@
         <w:t>client version</w:t>
       </w:r>
       <w:r>
-        <w:t xml:space="preserve"> (</w:t>
-      </w:r>
-      <w:proofErr w:type="spellStart"/>
-      <w:r>
-        <w:t>int</w:t>
-      </w:r>
-      <w:proofErr w:type="spellEnd"/>
-      <w:r>
-        <w:t>)</w:t>
+        <w:t xml:space="preserve"> (int)</w:t>
       </w:r>
       <w:r>
         <w:br/>
@@ -5178,7 +5144,7 @@
           <v:shape id="_x0000_i1025" type="#_x0000_t75" style="width:564.75pt;height:444.75pt" o:ole="">
             <v:imagedata r:id="rId14" o:title=""/>
           </v:shape>
-          <o:OLEObject Type="Embed" ProgID="Visio.Drawing.15" ShapeID="_x0000_i1025" DrawAspect="Content" ObjectID="_1603362216" r:id="rId15"/>
+          <o:OLEObject Type="Embed" ProgID="Visio.Drawing.15" ShapeID="_x0000_i1025" DrawAspect="Content" ObjectID="_1603378858" r:id="rId15"/>
         </w:object>
       </w:r>
     </w:p>
@@ -5320,11 +5286,9 @@
       </w:r>
     </w:p>
     <w:p>
-      <w:proofErr w:type="spellStart"/>
       <w:r>
         <w:t>neonHIVE</w:t>
       </w:r>
-      <w:proofErr w:type="spellEnd"/>
       <w:r>
         <w:t xml:space="preserve"> uses Elastic </w:t>
       </w:r>
@@ -7253,6 +7217,34 @@
     <w:p>
       <w:pPr>
         <w:ind w:left="2700" w:hanging="2250"/>
+      </w:pPr>
+      <w:proofErr w:type="spellStart"/>
+      <w:r>
+        <w:rPr>
+          <w:rStyle w:val="EmphasizeChar"/>
+        </w:rPr>
+        <w:lastRenderedPageBreak/>
+        <w:t>cdn</w:t>
+      </w:r>
+      <w:proofErr w:type="spellEnd"/>
+      <w:r>
+        <w:rPr>
+          <w:rStyle w:val="EmphasizeChar"/>
+        </w:rPr>
+        <w:tab/>
+      </w:r>
+      <w:r>
+        <w:t>Identifies the external content distribution network (CDN)</w:t>
+      </w:r>
+      <w:bookmarkStart w:id="0" w:name="_GoBack"/>
+      <w:bookmarkEnd w:id="0"/>
+      <w:r>
+        <w:t xml:space="preserve"> where traffic was handled.</w:t>
+      </w:r>
+    </w:p>
+    <w:p>
+      <w:pPr>
+        <w:ind w:left="2700" w:hanging="2250"/>
         <w:rPr>
           <w:rStyle w:val="EmphasizeChar"/>
         </w:rPr>
@@ -7284,7 +7276,6 @@
         <w:rPr>
           <w:rStyle w:val="EmphasizeChar"/>
         </w:rPr>
-        <w:lastRenderedPageBreak/>
         <w:t>conn_proxy</w:t>
       </w:r>
       <w:proofErr w:type="spellEnd"/>
@@ -7796,6 +7787,7 @@
         <w:rPr>
           <w:rStyle w:val="EmphasizeChar"/>
         </w:rPr>
+        <w:lastRenderedPageBreak/>
         <w:t>http_method</w:t>
       </w:r>
       <w:proofErr w:type="spellEnd"/>
@@ -7842,529 +7834,529 @@
         <w:rPr>
           <w:rStyle w:val="EmphasizeChar"/>
         </w:rPr>
+        <w:t>http_time_active</w:t>
+      </w:r>
+      <w:proofErr w:type="spellEnd"/>
+      <w:r>
+        <w:tab/>
+      </w:r>
+      <w:r>
+        <w:t>Seconds</w:t>
+      </w:r>
+      <w:r>
+        <w:t xml:space="preserve"> </w:t>
+      </w:r>
+      <w:r>
+        <w:t>from the request time (</w:t>
+      </w:r>
+      <w:r>
+        <w:rPr>
+          <w:rStyle w:val="EmphasizeChar"/>
+        </w:rPr>
+        <w:t>@timestamp</w:t>
+      </w:r>
+      <w:r>
+        <w:t>) until the response was transmitted</w:t>
+      </w:r>
+      <w:r>
+        <w:t>.</w:t>
+      </w:r>
+    </w:p>
+    <w:p>
+      <w:pPr>
+        <w:ind w:left="2700" w:hanging="2250"/>
+      </w:pPr>
+      <w:proofErr w:type="spellStart"/>
+      <w:r>
+        <w:rPr>
+          <w:rStyle w:val="EmphasizeChar"/>
+        </w:rPr>
+        <w:t>http_time_idle</w:t>
+      </w:r>
+      <w:proofErr w:type="spellEnd"/>
+      <w:r>
+        <w:rPr>
+          <w:rStyle w:val="EmphasizeChar"/>
+        </w:rPr>
+        <w:tab/>
+      </w:r>
+      <w:r>
+        <w:t>Seconds</w:t>
+      </w:r>
+      <w:r>
+        <w:t xml:space="preserve"> waiting idle for the first byte of the HTTP.</w:t>
+      </w:r>
+    </w:p>
+    <w:p>
+      <w:pPr>
+        <w:ind w:left="2700" w:hanging="2250"/>
+      </w:pPr>
+      <w:proofErr w:type="spellStart"/>
+      <w:r>
+        <w:rPr>
+          <w:rStyle w:val="EmphasizeChar"/>
+        </w:rPr>
+        <w:t>http_time_request</w:t>
+      </w:r>
+      <w:proofErr w:type="spellEnd"/>
+      <w:r>
+        <w:tab/>
+      </w:r>
+      <w:r>
+        <w:t>Seconds</w:t>
+      </w:r>
+      <w:r>
+        <w:t xml:space="preserve"> to receive the full HTTP request from the first byte</w:t>
+      </w:r>
+      <w:r>
+        <w:t>.</w:t>
+      </w:r>
+    </w:p>
+    <w:p>
+      <w:pPr>
+        <w:ind w:left="2700" w:hanging="2250"/>
+      </w:pPr>
+      <w:proofErr w:type="spellStart"/>
+      <w:r>
+        <w:rPr>
+          <w:rStyle w:val="EmphasizeChar"/>
+        </w:rPr>
+        <w:t>http_time_response</w:t>
+      </w:r>
+      <w:proofErr w:type="spellEnd"/>
+      <w:r>
+        <w:tab/>
+      </w:r>
+      <w:r>
+        <w:t xml:space="preserve">Seconds </w:t>
+      </w:r>
+      <w:r>
+        <w:t>the backend server took to process the request and return the response line and headers</w:t>
+      </w:r>
+      <w:r>
+        <w:t>.</w:t>
+      </w:r>
+      <w:r>
+        <w:t xml:space="preserve">  This does not include the time to return all of the response contents.</w:t>
+      </w:r>
+    </w:p>
+    <w:p>
+      <w:pPr>
+        <w:ind w:left="2700" w:hanging="2250"/>
+      </w:pPr>
+      <w:proofErr w:type="spellStart"/>
+      <w:r>
+        <w:rPr>
+          <w:rStyle w:val="EmphasizeChar"/>
+        </w:rPr>
+        <w:t>http_uri</w:t>
+      </w:r>
+      <w:proofErr w:type="spellEnd"/>
+      <w:r>
+        <w:tab/>
+      </w:r>
+      <w:r>
+        <w:t>R</w:t>
+      </w:r>
+      <w:r>
+        <w:t xml:space="preserve">elative request URI </w:t>
+      </w:r>
+      <w:r>
+        <w:t>excluding</w:t>
+      </w:r>
+      <w:r>
+        <w:t xml:space="preserve"> query string</w:t>
+      </w:r>
+      <w:r>
+        <w:t>s</w:t>
+      </w:r>
+      <w:r>
+        <w:t>.</w:t>
+      </w:r>
+    </w:p>
+    <w:p>
+      <w:pPr>
+        <w:ind w:left="2700" w:hanging="2250"/>
+      </w:pPr>
+      <w:proofErr w:type="spellStart"/>
+      <w:r>
+        <w:rPr>
+          <w:rStyle w:val="EmphasizeChar"/>
+        </w:rPr>
+        <w:t>http_uri_query</w:t>
+      </w:r>
+      <w:proofErr w:type="spellEnd"/>
+      <w:r>
+        <w:rPr>
+          <w:rStyle w:val="EmphasizeChar"/>
+        </w:rPr>
+        <w:tab/>
+      </w:r>
+      <w:r>
+        <w:t>Request URI query string.</w:t>
+      </w:r>
+    </w:p>
+    <w:p>
+      <w:pPr>
+        <w:ind w:left="2700" w:hanging="2250"/>
+      </w:pPr>
+      <w:proofErr w:type="spellStart"/>
+      <w:r>
+        <w:rPr>
+          <w:rStyle w:val="EmphasizeChar"/>
+        </w:rPr>
+        <w:t>http_user_agent</w:t>
+      </w:r>
+      <w:proofErr w:type="spellEnd"/>
+      <w:r>
+        <w:tab/>
+      </w:r>
+      <w:r>
+        <w:t xml:space="preserve">HTTP </w:t>
+      </w:r>
+      <w:r>
+        <w:rPr>
+          <w:rStyle w:val="EmphasizeChar"/>
+        </w:rPr>
+        <w:t>User-Agent</w:t>
+      </w:r>
+      <w:r>
+        <w:t xml:space="preserve"> header.</w:t>
+      </w:r>
+    </w:p>
+    <w:p>
+      <w:pPr>
+        <w:ind w:left="2700" w:hanging="2250"/>
+      </w:pPr>
+      <w:proofErr w:type="spellStart"/>
+      <w:r>
+        <w:rPr>
+          <w:rStyle w:val="EmphasizeChar"/>
+        </w:rPr>
+        <w:t>http_version</w:t>
+      </w:r>
+      <w:proofErr w:type="spellEnd"/>
+      <w:r>
+        <w:tab/>
+      </w:r>
+      <w:r>
+        <w:t>The HTTP version, like: HTTP/1.</w:t>
+      </w:r>
+      <w:r>
+        <w:t>1</w:t>
+      </w:r>
+    </w:p>
+    <w:p>
+      <w:pPr>
+        <w:pStyle w:val="Heading3"/>
+      </w:pPr>
+      <w:r>
+        <w:t xml:space="preserve">Audit </w:t>
+      </w:r>
+      <w:r>
+        <w:t>Details</w:t>
+      </w:r>
+    </w:p>
+    <w:p>
+      <w:r>
+        <w:t>TODO: DESCRIBE THESE</w:t>
+      </w:r>
+    </w:p>
+    <w:p>
+      <w:pPr>
+        <w:ind w:left="1980" w:hanging="1620"/>
+      </w:pPr>
+      <w:r>
+        <w:rPr>
+          <w:rStyle w:val="EmphasizeChar"/>
+        </w:rPr>
+        <w:t>cluster</w:t>
+      </w:r>
+      <w:r>
+        <w:tab/>
+        <w:t xml:space="preserve">Identifies the source </w:t>
+      </w:r>
+      <w:r>
+        <w:t>hive</w:t>
+      </w:r>
+      <w:r>
+        <w:t>/cluster</w:t>
+      </w:r>
+      <w:r>
+        <w:t xml:space="preserve"> within the datacenter.</w:t>
+      </w:r>
+    </w:p>
+    <w:p>
+      <w:pPr>
+        <w:ind w:left="1980" w:hanging="1620"/>
+      </w:pPr>
+      <w:r>
+        <w:rPr>
+          <w:rStyle w:val="EmphasizeChar"/>
+        </w:rPr>
+        <w:t>datacenter</w:t>
+      </w:r>
+      <w:r>
+        <w:tab/>
+        <w:t>Identifies the source datacenter.</w:t>
+      </w:r>
+    </w:p>
+    <w:p>
+      <w:pPr>
+        <w:ind w:left="1980" w:hanging="1620"/>
+      </w:pPr>
+      <w:r>
+        <w:rPr>
+          <w:rStyle w:val="EmphasizeChar"/>
+        </w:rPr>
+        <w:t>details</w:t>
+      </w:r>
+      <w:r>
+        <w:rPr>
+          <w:rStyle w:val="EmphasizeChar"/>
+        </w:rPr>
+        <w:tab/>
+      </w:r>
+      <w:r>
+        <w:t>Vault audit event details.</w:t>
+      </w:r>
+    </w:p>
+    <w:p>
+      <w:pPr>
+        <w:ind w:left="1980" w:hanging="1620"/>
+      </w:pPr>
+      <w:r>
+        <w:rPr>
+          <w:rStyle w:val="EmphasizeChar"/>
+        </w:rPr>
+        <w:t>environment</w:t>
+      </w:r>
+      <w:r>
+        <w:tab/>
+        <w:t xml:space="preserve">Identifies the operational environment, one of: </w:t>
+      </w:r>
+      <w:r>
+        <w:rPr>
+          <w:rStyle w:val="EmphasizeChar"/>
+        </w:rPr>
+        <w:t>dev</w:t>
+      </w:r>
+      <w:r>
+        <w:t xml:space="preserve">, </w:t>
+      </w:r>
+      <w:r>
+        <w:rPr>
+          <w:rStyle w:val="EmphasizeChar"/>
+        </w:rPr>
+        <w:t>test</w:t>
+      </w:r>
+      <w:r>
+        <w:t xml:space="preserve">, </w:t>
+      </w:r>
+      <w:r>
+        <w:rPr>
+          <w:rStyle w:val="EmphasizeChar"/>
+        </w:rPr>
+        <w:t>stage</w:t>
+      </w:r>
+      <w:r>
+        <w:t xml:space="preserve">, </w:t>
+      </w:r>
+      <w:r>
+        <w:rPr>
+          <w:rStyle w:val="EmphasizeChar"/>
+        </w:rPr>
+        <w:t>prod</w:t>
+      </w:r>
+      <w:r>
+        <w:t xml:space="preserve">, or </w:t>
+      </w:r>
+      <w:r>
+        <w:rPr>
+          <w:rStyle w:val="EmphasizeChar"/>
+        </w:rPr>
+        <w:t>other</w:t>
+      </w:r>
+      <w:r>
+        <w:t>.</w:t>
+      </w:r>
+    </w:p>
+    <w:p>
+      <w:pPr>
+        <w:ind w:left="1980" w:hanging="1620"/>
+      </w:pPr>
+      <w:r>
+        <w:rPr>
+          <w:rStyle w:val="EmphasizeChar"/>
+        </w:rPr>
+        <w:t>node</w:t>
+      </w:r>
+      <w:r>
+        <w:tab/>
+        <w:t xml:space="preserve">Docker host node name as specified in the </w:t>
+      </w:r>
+      <w:r>
+        <w:t>hive</w:t>
+      </w:r>
+      <w:r>
+        <w:t xml:space="preserve"> definition.</w:t>
+      </w:r>
+    </w:p>
+    <w:p>
+      <w:pPr>
+        <w:ind w:left="1980" w:hanging="1620"/>
+      </w:pPr>
+      <w:proofErr w:type="spellStart"/>
+      <w:r>
+        <w:rPr>
+          <w:rStyle w:val="EmphasizeChar"/>
+        </w:rPr>
+        <w:t>node_dnsname</w:t>
+      </w:r>
+      <w:proofErr w:type="spellEnd"/>
+      <w:r>
+        <w:tab/>
+        <w:t>Docker host node DNS name (if any).</w:t>
+      </w:r>
+    </w:p>
+    <w:p>
+      <w:pPr>
+        <w:ind w:left="1980" w:hanging="1620"/>
+      </w:pPr>
+      <w:proofErr w:type="spellStart"/>
+      <w:r>
+        <w:rPr>
+          <w:rStyle w:val="EmphasizeChar"/>
+        </w:rPr>
+        <w:t>node_ip</w:t>
+      </w:r>
+      <w:proofErr w:type="spellEnd"/>
+      <w:r>
+        <w:tab/>
+        <w:t xml:space="preserve">Docker host node’s IP address on the local </w:t>
+      </w:r>
+      <w:r>
+        <w:t>hive</w:t>
+      </w:r>
+      <w:r>
+        <w:t xml:space="preserve"> network.</w:t>
+      </w:r>
+    </w:p>
+    <w:p>
+      <w:pPr>
+        <w:ind w:left="1980" w:hanging="1620"/>
+      </w:pPr>
+      <w:proofErr w:type="spellStart"/>
+      <w:r>
+        <w:rPr>
+          <w:rStyle w:val="EmphasizeChar"/>
+        </w:rPr>
+        <w:t>node_role</w:t>
+      </w:r>
+      <w:proofErr w:type="spellEnd"/>
+      <w:r>
+        <w:tab/>
+        <w:t xml:space="preserve">Docker host node role, one of: </w:t>
+      </w:r>
+      <w:r>
+        <w:rPr>
+          <w:rStyle w:val="EmphasizeChar"/>
+        </w:rPr>
+        <w:t>manager</w:t>
+      </w:r>
+      <w:r>
+        <w:t xml:space="preserve"> or </w:t>
+      </w:r>
+      <w:r>
+        <w:rPr>
+          <w:rStyle w:val="EmphasizeChar"/>
+        </w:rPr>
+        <w:t>worker</w:t>
+      </w:r>
+      <w:r>
+        <w:t>.</w:t>
+      </w:r>
+    </w:p>
+    <w:p>
+      <w:pPr>
+        <w:ind w:left="1980" w:hanging="1620"/>
+      </w:pPr>
+      <w:r>
+        <w:rPr>
+          <w:rStyle w:val="EmphasizeChar"/>
+        </w:rPr>
+        <w:t>service</w:t>
+      </w:r>
+      <w:r>
+        <w:tab/>
+        <w:t>Names the service or container.</w:t>
+      </w:r>
+    </w:p>
+    <w:p>
+      <w:pPr>
+        <w:ind w:left="1980" w:hanging="1620"/>
+      </w:pPr>
+      <w:r>
+        <w:rPr>
+          <w:rStyle w:val="EmphasizeChar"/>
+        </w:rPr>
+        <w:t>tag</w:t>
+      </w:r>
+      <w:r>
+        <w:rPr>
+          <w:rStyle w:val="EmphasizeChar"/>
+        </w:rPr>
+        <w:tab/>
+      </w:r>
+      <w:r>
+        <w:t xml:space="preserve">The </w:t>
+      </w:r>
+      <w:proofErr w:type="spellStart"/>
+      <w:r>
+        <w:t>Fluentd</w:t>
+      </w:r>
+      <w:proofErr w:type="spellEnd"/>
+      <w:r>
+        <w:t xml:space="preserve"> event tag at the time when the event was persisted to Elasticsearch.</w:t>
+      </w:r>
+    </w:p>
+    <w:p>
+      <w:pPr>
+        <w:ind w:left="1980" w:hanging="1620"/>
+      </w:pPr>
+      <w:r>
+        <w:rPr>
+          <w:rStyle w:val="EmphasizeChar"/>
+        </w:rPr>
+        <w:t>@timestamp</w:t>
+      </w:r>
+      <w:r>
+        <w:tab/>
+        <w:t>Unix time (seconds) when the event was emitted or captured.</w:t>
+      </w:r>
+    </w:p>
+    <w:p>
+      <w:pPr>
+        <w:pStyle w:val="Heading2"/>
+      </w:pPr>
+      <w:r>
+        <w:t>Custom Event Processing</w:t>
+      </w:r>
+    </w:p>
+    <w:p>
+      <w:r>
+        <w:t xml:space="preserve">By default, </w:t>
+      </w:r>
+      <w:r>
+        <w:t>neonHIVE</w:t>
+      </w:r>
+      <w:r>
+        <w:t xml:space="preserve"> log pipeline attempts to extract some fields such as the timestamp, log level, module, and the remaining message from log events passing through the pipeline.  This can work for many applications, but sometimes logs require custom processing.</w:t>
+      </w:r>
+    </w:p>
+    <w:p>
+      <w:r>
         <w:lastRenderedPageBreak/>
-        <w:t>http_time_active</w:t>
-      </w:r>
-      <w:proofErr w:type="spellEnd"/>
-      <w:r>
-        <w:tab/>
-      </w:r>
-      <w:r>
-        <w:t>Seconds</w:t>
-      </w:r>
-      <w:r>
-        <w:t xml:space="preserve"> </w:t>
-      </w:r>
-      <w:r>
-        <w:t>from the request time (</w:t>
-      </w:r>
-      <w:r>
-        <w:rPr>
-          <w:rStyle w:val="EmphasizeChar"/>
-        </w:rPr>
-        <w:t>@timestamp</w:t>
-      </w:r>
-      <w:r>
-        <w:t>) until the response was transmitted</w:t>
-      </w:r>
-      <w:r>
-        <w:t>.</w:t>
-      </w:r>
-    </w:p>
-    <w:p>
-      <w:pPr>
-        <w:ind w:left="2700" w:hanging="2250"/>
-      </w:pPr>
-      <w:proofErr w:type="spellStart"/>
-      <w:r>
-        <w:rPr>
-          <w:rStyle w:val="EmphasizeChar"/>
-        </w:rPr>
-        <w:t>http_time_idle</w:t>
-      </w:r>
-      <w:proofErr w:type="spellEnd"/>
-      <w:r>
-        <w:rPr>
-          <w:rStyle w:val="EmphasizeChar"/>
-        </w:rPr>
-        <w:tab/>
-      </w:r>
-      <w:r>
-        <w:t>Seconds</w:t>
-      </w:r>
-      <w:r>
-        <w:t xml:space="preserve"> waiting idle for the first byte of the HTTP.</w:t>
-      </w:r>
-    </w:p>
-    <w:p>
-      <w:pPr>
-        <w:ind w:left="2700" w:hanging="2250"/>
-      </w:pPr>
-      <w:proofErr w:type="spellStart"/>
-      <w:r>
-        <w:rPr>
-          <w:rStyle w:val="EmphasizeChar"/>
-        </w:rPr>
-        <w:t>http_time_request</w:t>
-      </w:r>
-      <w:proofErr w:type="spellEnd"/>
-      <w:r>
-        <w:tab/>
-      </w:r>
-      <w:r>
-        <w:t>Seconds</w:t>
-      </w:r>
-      <w:r>
-        <w:t xml:space="preserve"> to receive the full HTTP request from the first byte</w:t>
-      </w:r>
-      <w:r>
-        <w:t>.</w:t>
-      </w:r>
-    </w:p>
-    <w:p>
-      <w:pPr>
-        <w:ind w:left="2700" w:hanging="2250"/>
-      </w:pPr>
-      <w:proofErr w:type="spellStart"/>
-      <w:r>
-        <w:rPr>
-          <w:rStyle w:val="EmphasizeChar"/>
-        </w:rPr>
-        <w:t>http_time_response</w:t>
-      </w:r>
-      <w:proofErr w:type="spellEnd"/>
-      <w:r>
-        <w:tab/>
-      </w:r>
-      <w:r>
-        <w:t xml:space="preserve">Seconds </w:t>
-      </w:r>
-      <w:r>
-        <w:t>the backend server took to process the request and return the response line and headers</w:t>
-      </w:r>
-      <w:r>
-        <w:t>.</w:t>
-      </w:r>
-      <w:r>
-        <w:t xml:space="preserve">  This does not include the time to return all of the response contents.</w:t>
-      </w:r>
-    </w:p>
-    <w:p>
-      <w:pPr>
-        <w:ind w:left="2700" w:hanging="2250"/>
-      </w:pPr>
-      <w:proofErr w:type="spellStart"/>
-      <w:r>
-        <w:rPr>
-          <w:rStyle w:val="EmphasizeChar"/>
-        </w:rPr>
-        <w:t>http_uri</w:t>
-      </w:r>
-      <w:proofErr w:type="spellEnd"/>
-      <w:r>
-        <w:tab/>
-      </w:r>
-      <w:r>
-        <w:t>R</w:t>
-      </w:r>
-      <w:r>
-        <w:t xml:space="preserve">elative request URI </w:t>
-      </w:r>
-      <w:r>
-        <w:t>excluding</w:t>
-      </w:r>
-      <w:r>
-        <w:t xml:space="preserve"> query string</w:t>
-      </w:r>
-      <w:r>
-        <w:t>s</w:t>
-      </w:r>
-      <w:r>
-        <w:t>.</w:t>
-      </w:r>
-    </w:p>
-    <w:p>
-      <w:pPr>
-        <w:ind w:left="2700" w:hanging="2250"/>
-      </w:pPr>
-      <w:proofErr w:type="spellStart"/>
-      <w:r>
-        <w:rPr>
-          <w:rStyle w:val="EmphasizeChar"/>
-        </w:rPr>
-        <w:t>http_uri_query</w:t>
-      </w:r>
-      <w:proofErr w:type="spellEnd"/>
-      <w:r>
-        <w:rPr>
-          <w:rStyle w:val="EmphasizeChar"/>
-        </w:rPr>
-        <w:tab/>
-      </w:r>
-      <w:r>
-        <w:t>Request URI query string.</w:t>
-      </w:r>
-    </w:p>
-    <w:p>
-      <w:pPr>
-        <w:ind w:left="2700" w:hanging="2250"/>
-      </w:pPr>
-      <w:proofErr w:type="spellStart"/>
-      <w:r>
-        <w:rPr>
-          <w:rStyle w:val="EmphasizeChar"/>
-        </w:rPr>
-        <w:t>http_user_agent</w:t>
-      </w:r>
-      <w:proofErr w:type="spellEnd"/>
-      <w:r>
-        <w:tab/>
-      </w:r>
-      <w:r>
-        <w:t xml:space="preserve">HTTP </w:t>
-      </w:r>
-      <w:r>
-        <w:rPr>
-          <w:rStyle w:val="EmphasizeChar"/>
-        </w:rPr>
-        <w:t>User-Agent</w:t>
-      </w:r>
-      <w:r>
-        <w:t xml:space="preserve"> header.</w:t>
-      </w:r>
-    </w:p>
-    <w:p>
-      <w:pPr>
-        <w:ind w:left="2700" w:hanging="2250"/>
-      </w:pPr>
-      <w:proofErr w:type="spellStart"/>
-      <w:r>
-        <w:rPr>
-          <w:rStyle w:val="EmphasizeChar"/>
-        </w:rPr>
-        <w:t>http_version</w:t>
-      </w:r>
-      <w:proofErr w:type="spellEnd"/>
-      <w:r>
-        <w:tab/>
-      </w:r>
-      <w:r>
-        <w:t>The HTTP version, like: HTTP/1.</w:t>
-      </w:r>
-      <w:r>
-        <w:t>1</w:t>
-      </w:r>
-    </w:p>
-    <w:p>
-      <w:pPr>
-        <w:pStyle w:val="Heading3"/>
-      </w:pPr>
-      <w:r>
-        <w:t xml:space="preserve">Audit </w:t>
-      </w:r>
-      <w:r>
-        <w:t>Details</w:t>
-      </w:r>
-    </w:p>
-    <w:p>
-      <w:r>
-        <w:t>TODO: DESCRIBE THESE</w:t>
-      </w:r>
-    </w:p>
-    <w:p>
-      <w:pPr>
-        <w:ind w:left="1980" w:hanging="1620"/>
-      </w:pPr>
-      <w:r>
-        <w:rPr>
-          <w:rStyle w:val="EmphasizeChar"/>
-        </w:rPr>
-        <w:t>cluster</w:t>
-      </w:r>
-      <w:r>
-        <w:tab/>
-        <w:t xml:space="preserve">Identifies the source </w:t>
-      </w:r>
-      <w:r>
-        <w:t>hive</w:t>
-      </w:r>
-      <w:r>
-        <w:t>/cluster</w:t>
-      </w:r>
-      <w:r>
-        <w:t xml:space="preserve"> within the datacenter.</w:t>
-      </w:r>
-    </w:p>
-    <w:p>
-      <w:pPr>
-        <w:ind w:left="1980" w:hanging="1620"/>
-      </w:pPr>
-      <w:r>
-        <w:rPr>
-          <w:rStyle w:val="EmphasizeChar"/>
-        </w:rPr>
-        <w:t>datacenter</w:t>
-      </w:r>
-      <w:r>
-        <w:tab/>
-        <w:t>Identifies the source datacenter.</w:t>
-      </w:r>
-    </w:p>
-    <w:p>
-      <w:pPr>
-        <w:ind w:left="1980" w:hanging="1620"/>
-      </w:pPr>
-      <w:r>
-        <w:rPr>
-          <w:rStyle w:val="EmphasizeChar"/>
-        </w:rPr>
-        <w:t>details</w:t>
-      </w:r>
-      <w:r>
-        <w:rPr>
-          <w:rStyle w:val="EmphasizeChar"/>
-        </w:rPr>
-        <w:tab/>
-      </w:r>
-      <w:r>
-        <w:t>Vault audit event details.</w:t>
-      </w:r>
-    </w:p>
-    <w:p>
-      <w:pPr>
-        <w:ind w:left="1980" w:hanging="1620"/>
-      </w:pPr>
-      <w:r>
-        <w:rPr>
-          <w:rStyle w:val="EmphasizeChar"/>
-        </w:rPr>
-        <w:t>environment</w:t>
-      </w:r>
-      <w:r>
-        <w:tab/>
-        <w:t xml:space="preserve">Identifies the operational environment, one of: </w:t>
-      </w:r>
-      <w:r>
-        <w:rPr>
-          <w:rStyle w:val="EmphasizeChar"/>
-        </w:rPr>
-        <w:t>dev</w:t>
-      </w:r>
-      <w:r>
-        <w:t xml:space="preserve">, </w:t>
-      </w:r>
-      <w:r>
-        <w:rPr>
-          <w:rStyle w:val="EmphasizeChar"/>
-        </w:rPr>
-        <w:t>test</w:t>
-      </w:r>
-      <w:r>
-        <w:t xml:space="preserve">, </w:t>
-      </w:r>
-      <w:r>
-        <w:rPr>
-          <w:rStyle w:val="EmphasizeChar"/>
-        </w:rPr>
-        <w:t>stage</w:t>
-      </w:r>
-      <w:r>
-        <w:t xml:space="preserve">, </w:t>
-      </w:r>
-      <w:r>
-        <w:rPr>
-          <w:rStyle w:val="EmphasizeChar"/>
-        </w:rPr>
-        <w:t>prod</w:t>
-      </w:r>
-      <w:r>
-        <w:t xml:space="preserve">, or </w:t>
-      </w:r>
-      <w:r>
-        <w:rPr>
-          <w:rStyle w:val="EmphasizeChar"/>
-        </w:rPr>
-        <w:t>other</w:t>
-      </w:r>
-      <w:r>
-        <w:t>.</w:t>
-      </w:r>
-    </w:p>
-    <w:p>
-      <w:pPr>
-        <w:ind w:left="1980" w:hanging="1620"/>
-      </w:pPr>
-      <w:r>
-        <w:rPr>
-          <w:rStyle w:val="EmphasizeChar"/>
-        </w:rPr>
-        <w:t>node</w:t>
-      </w:r>
-      <w:r>
-        <w:tab/>
-        <w:t xml:space="preserve">Docker host node name as specified in the </w:t>
-      </w:r>
-      <w:r>
-        <w:t>hive</w:t>
-      </w:r>
-      <w:r>
-        <w:t xml:space="preserve"> definition.</w:t>
-      </w:r>
-    </w:p>
-    <w:p>
-      <w:pPr>
-        <w:ind w:left="1980" w:hanging="1620"/>
-      </w:pPr>
-      <w:proofErr w:type="spellStart"/>
-      <w:r>
-        <w:rPr>
-          <w:rStyle w:val="EmphasizeChar"/>
-        </w:rPr>
-        <w:t>node_dnsname</w:t>
-      </w:r>
-      <w:proofErr w:type="spellEnd"/>
-      <w:r>
-        <w:tab/>
-        <w:t>Docker host node DNS name (if any).</w:t>
-      </w:r>
-    </w:p>
-    <w:p>
-      <w:pPr>
-        <w:ind w:left="1980" w:hanging="1620"/>
-      </w:pPr>
-      <w:proofErr w:type="spellStart"/>
-      <w:r>
-        <w:rPr>
-          <w:rStyle w:val="EmphasizeChar"/>
-        </w:rPr>
-        <w:t>node_ip</w:t>
-      </w:r>
-      <w:proofErr w:type="spellEnd"/>
-      <w:r>
-        <w:tab/>
-        <w:t xml:space="preserve">Docker host node’s IP address on the local </w:t>
-      </w:r>
-      <w:r>
-        <w:t>hive</w:t>
-      </w:r>
-      <w:r>
-        <w:t xml:space="preserve"> network.</w:t>
-      </w:r>
-    </w:p>
-    <w:p>
-      <w:pPr>
-        <w:ind w:left="1980" w:hanging="1620"/>
-      </w:pPr>
-      <w:proofErr w:type="spellStart"/>
-      <w:r>
-        <w:rPr>
-          <w:rStyle w:val="EmphasizeChar"/>
-        </w:rPr>
-        <w:t>node_role</w:t>
-      </w:r>
-      <w:proofErr w:type="spellEnd"/>
-      <w:r>
-        <w:tab/>
-        <w:t xml:space="preserve">Docker host node role, one of: </w:t>
-      </w:r>
-      <w:r>
-        <w:rPr>
-          <w:rStyle w:val="EmphasizeChar"/>
-        </w:rPr>
-        <w:t>manager</w:t>
-      </w:r>
-      <w:r>
-        <w:t xml:space="preserve"> or </w:t>
-      </w:r>
-      <w:r>
-        <w:rPr>
-          <w:rStyle w:val="EmphasizeChar"/>
-        </w:rPr>
-        <w:t>worker</w:t>
-      </w:r>
-      <w:r>
-        <w:t>.</w:t>
-      </w:r>
-    </w:p>
-    <w:p>
-      <w:pPr>
-        <w:ind w:left="1980" w:hanging="1620"/>
-      </w:pPr>
-      <w:r>
-        <w:rPr>
-          <w:rStyle w:val="EmphasizeChar"/>
-        </w:rPr>
-        <w:t>service</w:t>
-      </w:r>
-      <w:r>
-        <w:tab/>
-        <w:t>Names the service or container.</w:t>
-      </w:r>
-    </w:p>
-    <w:p>
-      <w:pPr>
-        <w:ind w:left="1980" w:hanging="1620"/>
-      </w:pPr>
-      <w:r>
-        <w:rPr>
-          <w:rStyle w:val="EmphasizeChar"/>
-        </w:rPr>
-        <w:t>tag</w:t>
-      </w:r>
-      <w:r>
-        <w:rPr>
-          <w:rStyle w:val="EmphasizeChar"/>
-        </w:rPr>
-        <w:tab/>
-      </w:r>
-      <w:r>
-        <w:t xml:space="preserve">The </w:t>
-      </w:r>
-      <w:proofErr w:type="spellStart"/>
-      <w:r>
-        <w:t>Fluentd</w:t>
-      </w:r>
-      <w:proofErr w:type="spellEnd"/>
-      <w:r>
-        <w:t xml:space="preserve"> event tag at the time when the event was persisted to Elasticsearch.</w:t>
-      </w:r>
-    </w:p>
-    <w:p>
-      <w:pPr>
-        <w:ind w:left="1980" w:hanging="1620"/>
-      </w:pPr>
-      <w:r>
-        <w:rPr>
-          <w:rStyle w:val="EmphasizeChar"/>
-        </w:rPr>
-        <w:t>@timestamp</w:t>
-      </w:r>
-      <w:r>
-        <w:tab/>
-        <w:t>Unix time (seconds) when the event was emitted or captured.</w:t>
-      </w:r>
-    </w:p>
-    <w:p>
-      <w:pPr>
-        <w:pStyle w:val="Heading2"/>
-      </w:pPr>
-      <w:r>
-        <w:t>Custom Event Processing</w:t>
-      </w:r>
-    </w:p>
-    <w:p>
-      <w:r>
-        <w:t xml:space="preserve">By default, </w:t>
-      </w:r>
-      <w:r>
-        <w:t>neonHIVE</w:t>
-      </w:r>
-      <w:r>
-        <w:t xml:space="preserve"> log pipeline attempts to extract some fields such as the timestamp, log level, module, and the remaining message from log events passing through the pipeline.  This can work for many applications, but sometimes logs require custom processing.</w:t>
-      </w:r>
-    </w:p>
-    <w:p>
-      <w:r>
         <w:t>To accomplish this, you’ll need to ta</w:t>
       </w:r>
       <w:r>
@@ -8423,7 +8415,6 @@
     </w:p>
     <w:p>
       <w:r>
-        <w:lastRenderedPageBreak/>
         <w:t xml:space="preserve">Here are the predefined identifiers supported by </w:t>
       </w:r>
       <w:r>
@@ -8796,6 +8787,7 @@
     </w:p>
     <w:p>
       <w:r>
+        <w:lastRenderedPageBreak/>
         <w:t>Solution #1 works well for de</w:t>
       </w:r>
       <w:r>
@@ -8829,7 +8821,6 @@
     </w:p>
     <w:p>
       <w:r>
-        <w:lastRenderedPageBreak/>
         <w:t>Solution #2 is certainly possible, effective, and secure but can be difficult and expensive to configure, especially for smaller environments.  This can be accomplished using dedicated hardware and software as well as VPN services provided by the cloud environments.</w:t>
       </w:r>
     </w:p>
@@ -9309,6 +9300,51 @@
         <w:rPr>
           <w:rStyle w:val="CodeChar"/>
         </w:rPr>
+        <w:t>/env-</w:t>
+      </w:r>
+      <w:r>
+        <w:rPr>
+          <w:rStyle w:val="CodeChar"/>
+        </w:rPr>
+        <w:t>host</w:t>
+      </w:r>
+      <w:r>
+        <w:t xml:space="preserve"> script on the host and then </w:t>
+      </w:r>
+      <w:r>
+        <w:t xml:space="preserve">we </w:t>
+      </w:r>
+      <w:r>
+        <w:t>explicitly mount</w:t>
+      </w:r>
+      <w:r>
+        <w:t>ed</w:t>
+      </w:r>
+      <w:r>
+        <w:t xml:space="preserve"> this into containers and services and then </w:t>
+      </w:r>
+      <w:r>
+        <w:t>had</w:t>
+      </w:r>
+      <w:r>
+        <w:t xml:space="preserve"> the container entry point execute the m</w:t>
+      </w:r>
+      <w:r>
+        <w:t>ounted script.  This script set</w:t>
+      </w:r>
+      <w:r>
+        <w:t xml:space="preserve"> some environment variables and </w:t>
+      </w:r>
+      <w:r>
+        <w:t>also wrote</w:t>
+      </w:r>
+      <w:r>
+        <w:t xml:space="preserve"> static host mappings to the container’s </w:t>
+      </w:r>
+      <w:r>
+        <w:rPr>
+          <w:rStyle w:val="CodeChar"/>
+        </w:rPr>
         <w:t>/</w:t>
       </w:r>
       <w:proofErr w:type="spellStart"/>
@@ -9316,109 +9352,51 @@
         <w:rPr>
           <w:rStyle w:val="CodeChar"/>
         </w:rPr>
-        <w:t>env</w:t>
+        <w:t>etc</w:t>
       </w:r>
       <w:proofErr w:type="spellEnd"/>
       <w:r>
         <w:rPr>
           <w:rStyle w:val="CodeChar"/>
         </w:rPr>
-        <w:t>-</w:t>
+        <w:t>/hosts</w:t>
+      </w:r>
+      <w:r>
+        <w:t xml:space="preserve"> file.</w:t>
+      </w:r>
+    </w:p>
+    <w:p>
+      <w:r>
+        <w:lastRenderedPageBreak/>
+        <w:t xml:space="preserve">This is a little </w:t>
+      </w:r>
+      <w:r>
+        <w:t>hokey</w:t>
+      </w:r>
+      <w:r>
+        <w:t xml:space="preserve"> though, since this means that containers will need to mount </w:t>
       </w:r>
       <w:r>
         <w:rPr>
           <w:rStyle w:val="CodeChar"/>
         </w:rPr>
-        <w:t>host</w:t>
-      </w:r>
-      <w:r>
-        <w:t xml:space="preserve"> script on the host and then </w:t>
-      </w:r>
-      <w:r>
-        <w:t xml:space="preserve">we </w:t>
-      </w:r>
-      <w:r>
-        <w:t>explicitly mount</w:t>
-      </w:r>
-      <w:r>
-        <w:t>ed</w:t>
-      </w:r>
-      <w:r>
-        <w:t xml:space="preserve"> this into containers and services and then </w:t>
-      </w:r>
-      <w:r>
-        <w:t>had</w:t>
-      </w:r>
-      <w:r>
-        <w:t xml:space="preserve"> the container entry point execute the m</w:t>
-      </w:r>
-      <w:r>
-        <w:t>ounted script.  This script set</w:t>
-      </w:r>
-      <w:r>
-        <w:t xml:space="preserve"> some environment variables and </w:t>
-      </w:r>
-      <w:r>
-        <w:t>also wrote</w:t>
-      </w:r>
-      <w:r>
-        <w:t xml:space="preserve"> static host mappings to the container’s </w:t>
-      </w:r>
+        <w:t>/</w:t>
+      </w:r>
+      <w:proofErr w:type="spellStart"/>
       <w:r>
         <w:rPr>
           <w:rStyle w:val="CodeChar"/>
         </w:rPr>
-        <w:t>/</w:t>
-      </w:r>
-      <w:proofErr w:type="spellStart"/>
+        <w:t>etc</w:t>
+      </w:r>
+      <w:proofErr w:type="spellEnd"/>
       <w:r>
         <w:rPr>
           <w:rStyle w:val="CodeChar"/>
         </w:rPr>
-        <w:t>etc</w:t>
-      </w:r>
-      <w:proofErr w:type="spellEnd"/>
-      <w:r>
-        <w:rPr>
-          <w:rStyle w:val="CodeChar"/>
-        </w:rPr>
         <w:t>/hosts</w:t>
       </w:r>
       <w:r>
-        <w:t xml:space="preserve"> file.</w:t>
-      </w:r>
-    </w:p>
-    <w:p>
-      <w:r>
-        <w:t xml:space="preserve">This is a little </w:t>
-      </w:r>
-      <w:r>
-        <w:t>hokey</w:t>
-      </w:r>
-      <w:r>
-        <w:t xml:space="preserve"> though, since this means that containers will need to mount </w:t>
-      </w:r>
-      <w:r>
-        <w:rPr>
-          <w:rStyle w:val="CodeChar"/>
-        </w:rPr>
-        <w:t>/</w:t>
-      </w:r>
-      <w:proofErr w:type="spellStart"/>
-      <w:r>
-        <w:rPr>
-          <w:rStyle w:val="CodeChar"/>
-        </w:rPr>
-        <w:t>etc</w:t>
-      </w:r>
-      <w:proofErr w:type="spellEnd"/>
-      <w:r>
-        <w:rPr>
-          <w:rStyle w:val="CodeChar"/>
-        </w:rPr>
-        <w:t>/hosts</w:t>
-      </w:r>
-      <w:r>
         <w:rPr>
           <w:rStyle w:val="EmphasizeChar"/>
         </w:rPr>
@@ -9430,7 +9408,6 @@
     </w:p>
     <w:p>
       <w:r>
-        <w:lastRenderedPageBreak/>
         <w:t xml:space="preserve">Modern </w:t>
       </w:r>
       <w:r>
@@ -9488,7 +9465,7 @@
           <v:shape id="_x0000_i1026" type="#_x0000_t75" style="width:234.75pt;height:123.75pt" o:ole="">
             <v:imagedata r:id="rId25" o:title=""/>
           </v:shape>
-          <o:OLEObject Type="Embed" ProgID="Visio.Drawing.15" ShapeID="_x0000_i1026" DrawAspect="Content" ObjectID="_1603362217" r:id="rId26"/>
+          <o:OLEObject Type="Embed" ProgID="Visio.Drawing.15" ShapeID="_x0000_i1026" DrawAspect="Content" ObjectID="_1603378859" r:id="rId26"/>
         </w:object>
       </w:r>
     </w:p>
@@ -9855,6 +9832,7 @@
         <w:pStyle w:val="Heading2"/>
       </w:pPr>
       <w:r>
+        <w:lastRenderedPageBreak/>
         <w:t>Hive</w:t>
       </w:r>
       <w:r>
@@ -9893,7 +9871,6 @@
         <w:rPr>
           <w:rStyle w:val="EmphasizeChar"/>
         </w:rPr>
-        <w:lastRenderedPageBreak/>
         <w:t>neon-</w:t>
       </w:r>
       <w:proofErr w:type="spellStart"/>
@@ -10536,7 +10513,7 @@
           <v:shape id="_x0000_i1027" type="#_x0000_t75" style="width:552pt;height:419.25pt" o:ole="">
             <v:imagedata r:id="rId27" o:title=""/>
           </v:shape>
-          <o:OLEObject Type="Embed" ProgID="Visio.Drawing.15" ShapeID="_x0000_i1027" DrawAspect="Content" ObjectID="_1603362218" r:id="rId28"/>
+          <o:OLEObject Type="Embed" ProgID="Visio.Drawing.15" ShapeID="_x0000_i1027" DrawAspect="Content" ObjectID="_1603378860" r:id="rId28"/>
         </w:object>
       </w:r>
     </w:p>
@@ -11005,27 +10982,7 @@
           <w:sz w:val="19"/>
           <w:szCs w:val="19"/>
         </w:rPr>
-        <w:t xml:space="preserve"> (</w:t>
-      </w:r>
-      <w:proofErr w:type="spellStart"/>
-      <w:r>
-        <w:rPr>
-          <w:rFonts w:ascii="Consolas" w:hAnsi="Consolas"/>
-          <w:color w:val="538135" w:themeColor="accent6" w:themeShade="BF"/>
-          <w:sz w:val="19"/>
-          <w:szCs w:val="19"/>
-        </w:rPr>
-        <w:t>json</w:t>
-      </w:r>
-      <w:proofErr w:type="spellEnd"/>
-      <w:r>
-        <w:rPr>
-          <w:rFonts w:ascii="Consolas" w:hAnsi="Consolas"/>
-          <w:color w:val="538135" w:themeColor="accent6" w:themeShade="BF"/>
-          <w:sz w:val="19"/>
-          <w:szCs w:val="19"/>
-        </w:rPr>
-        <w:t xml:space="preserve">/compressed) the current </w:t>
+        <w:t xml:space="preserve"> (json/compressed) the current </w:t>
       </w:r>
       <w:r>
         <w:rPr>
@@ -11948,11 +11905,49 @@
       </w:r>
       <w:proofErr w:type="spellEnd"/>
       <w:r>
-        <w:t xml:space="preserve"> </w:t>
-      </w:r>
-      <w:proofErr w:type="spellStart"/>
-      <w:r>
-        <w:t>json</w:t>
+        <w:t xml:space="preserve"> json&gt;</w:t>
+      </w:r>
+      <w:r>
+        <w:br/>
+        <w:t xml:space="preserve">            private: &lt;</w:t>
+      </w:r>
+      <w:proofErr w:type="spellStart"/>
+      <w:r>
+        <w:t>ProxyStatus</w:t>
+      </w:r>
+      <w:proofErr w:type="spellEnd"/>
+      <w:r>
+        <w:t xml:space="preserve"> json&gt;</w:t>
+      </w:r>
+      <w:r>
+        <w:br/>
+        <w:t xml:space="preserve">        </w:t>
+      </w:r>
+      <w:r>
+        <w:br/>
+        <w:t xml:space="preserve">        proxies:</w:t>
+      </w:r>
+      <w:r>
+        <w:br/>
+        <w:t xml:space="preserve">            public:</w:t>
+      </w:r>
+      <w:r>
+        <w:br/>
+        <w:t xml:space="preserve">                conf: </w:t>
+      </w:r>
+      <w:r>
+        <w:t>proxy-conf</w:t>
+      </w:r>
+      <w:r>
+        <w:t>.zip</w:t>
+      </w:r>
+      <w:r>
+        <w:br/>
+        <w:t xml:space="preserve">                hash: &lt;MD5 hash of </w:t>
+      </w:r>
+      <w:proofErr w:type="spellStart"/>
+      <w:r>
+        <w:t>conf+certs</w:t>
       </w:r>
       <w:proofErr w:type="spellEnd"/>
       <w:r>
@@ -11960,11 +11955,59 @@
       </w:r>
       <w:r>
         <w:br/>
-        <w:t xml:space="preserve">            private: &lt;</w:t>
-      </w:r>
-      <w:proofErr w:type="spellStart"/>
-      <w:r>
-        <w:t>ProxyStatus</w:t>
+        <w:t xml:space="preserve">            private:</w:t>
+      </w:r>
+      <w:r>
+        <w:br/>
+        <w:t xml:space="preserve">                conf: </w:t>
+      </w:r>
+      <w:r>
+        <w:t>proxy-conf</w:t>
+      </w:r>
+      <w:r>
+        <w:t>.zip</w:t>
+      </w:r>
+      <w:r>
+        <w:br/>
+        <w:t xml:space="preserve">                hash: &lt;MD5 hash of </w:t>
+      </w:r>
+      <w:proofErr w:type="spellStart"/>
+      <w:r>
+        <w:t>conf+certs</w:t>
+      </w:r>
+      <w:proofErr w:type="spellEnd"/>
+      <w:r>
+        <w:t>&gt;</w:t>
+      </w:r>
+      <w:r>
+        <w:br/>
+      </w:r>
+      <w:r>
+        <w:br/>
+        <w:t xml:space="preserve">        conf:</w:t>
+      </w:r>
+      <w:r>
+        <w:br/>
+        <w:t xml:space="preserve">            reload</w:t>
+      </w:r>
+      <w:r>
+        <w:br/>
+        <w:t xml:space="preserve">            cert-update</w:t>
+      </w:r>
+      <w:r>
+        <w:br/>
+      </w:r>
+      <w:r>
+        <w:br/>
+        <w:t xml:space="preserve">            public:</w:t>
+      </w:r>
+      <w:r>
+        <w:br/>
+        <w:t xml:space="preserve">                settings: &lt;</w:t>
+      </w:r>
+      <w:proofErr w:type="spellStart"/>
+      <w:r>
+        <w:t>ProxySettings</w:t>
       </w:r>
       <w:proofErr w:type="spellEnd"/>
       <w:r>
@@ -11972,37 +12015,35 @@
       </w:r>
       <w:r>
         <w:br/>
-        <w:t xml:space="preserve">        </w:t>
-      </w:r>
-      <w:r>
-        <w:br/>
-        <w:t xml:space="preserve">        proxies:</w:t>
-      </w:r>
-      <w:r>
-        <w:br/>
-        <w:t xml:space="preserve">            public:</w:t>
-      </w:r>
-      <w:r>
-        <w:br/>
-        <w:t xml:space="preserve">                conf: </w:t>
-      </w:r>
-      <w:r>
-        <w:t>proxy-conf</w:t>
-      </w:r>
-      <w:r>
-        <w:t>.zip</w:t>
-      </w:r>
-      <w:r>
-        <w:br/>
-        <w:t xml:space="preserve">                hash: &lt;MD5 hash of </w:t>
-      </w:r>
-      <w:proofErr w:type="spellStart"/>
-      <w:r>
-        <w:t>conf+certs</w:t>
-      </w:r>
-      <w:proofErr w:type="spellEnd"/>
-      <w:r>
-        <w:t>&gt;</w:t>
+        <w:t xml:space="preserve">                routes:</w:t>
+      </w:r>
+      <w:r>
+        <w:br/>
+        <w:t xml:space="preserve">                    name1: &lt;</w:t>
+      </w:r>
+      <w:proofErr w:type="spellStart"/>
+      <w:r>
+        <w:t>ProxyRoute</w:t>
+      </w:r>
+      <w:proofErr w:type="spellEnd"/>
+      <w:r>
+        <w:t xml:space="preserve"> json&gt;</w:t>
+      </w:r>
+      <w:r>
+        <w:br/>
+        <w:t xml:space="preserve">                    name2: &lt;</w:t>
+      </w:r>
+      <w:proofErr w:type="spellStart"/>
+      <w:r>
+        <w:t>ProxyRoute</w:t>
+      </w:r>
+      <w:proofErr w:type="spellEnd"/>
+      <w:r>
+        <w:t xml:space="preserve"> json&gt;</w:t>
+      </w:r>
+      <w:r>
+        <w:br/>
+        <w:t xml:space="preserve">                    ...</w:t>
       </w:r>
       <w:r>
         <w:br/>
@@ -12010,66 +12051,6 @@
       </w:r>
       <w:r>
         <w:br/>
-        <w:t xml:space="preserve">                </w:t>
-      </w:r>
-      <w:proofErr w:type="spellStart"/>
-      <w:r>
-        <w:t>conf</w:t>
-      </w:r>
-      <w:proofErr w:type="spellEnd"/>
-      <w:r>
-        <w:t xml:space="preserve">: </w:t>
-      </w:r>
-      <w:r>
-        <w:t>proxy-conf</w:t>
-      </w:r>
-      <w:r>
-        <w:t>.zip</w:t>
-      </w:r>
-      <w:r>
-        <w:br/>
-        <w:t xml:space="preserve">                hash: &lt;MD5 hash of </w:t>
-      </w:r>
-      <w:proofErr w:type="spellStart"/>
-      <w:r>
-        <w:t>conf+certs</w:t>
-      </w:r>
-      <w:proofErr w:type="spellEnd"/>
-      <w:r>
-        <w:t>&gt;</w:t>
-      </w:r>
-      <w:r>
-        <w:br/>
-      </w:r>
-      <w:r>
-        <w:br/>
-        <w:t xml:space="preserve">        </w:t>
-      </w:r>
-      <w:proofErr w:type="spellStart"/>
-      <w:r>
-        <w:t>conf</w:t>
-      </w:r>
-      <w:proofErr w:type="spellEnd"/>
-      <w:r>
-        <w:t>:</w:t>
-      </w:r>
-      <w:r>
-        <w:br/>
-        <w:t xml:space="preserve">            reload</w:t>
-      </w:r>
-      <w:r>
-        <w:br/>
-        <w:t xml:space="preserve">            cert-update</w:t>
-      </w:r>
-      <w:r>
-        <w:br/>
-      </w:r>
-      <w:r>
-        <w:br/>
-        <w:t xml:space="preserve">            public:</w:t>
-      </w:r>
-      <w:r>
-        <w:br/>
         <w:t xml:space="preserve">                settings: &lt;</w:t>
       </w:r>
       <w:proofErr w:type="spellStart"/>
@@ -12078,15 +12059,7 @@
       </w:r>
       <w:proofErr w:type="spellEnd"/>
       <w:r>
-        <w:t xml:space="preserve"> </w:t>
-      </w:r>
-      <w:proofErr w:type="spellStart"/>
-      <w:r>
-        <w:t>json</w:t>
-      </w:r>
-      <w:proofErr w:type="spellEnd"/>
-      <w:r>
-        <w:t>&gt;</w:t>
+        <w:t xml:space="preserve"> json&gt;</w:t>
       </w:r>
       <w:r>
         <w:br/>
@@ -12102,79 +12075,7 @@
       </w:r>
       <w:proofErr w:type="spellEnd"/>
       <w:r>
-        <w:t xml:space="preserve"> </w:t>
-      </w:r>
-      <w:proofErr w:type="spellStart"/>
-      <w:r>
-        <w:t>json</w:t>
-      </w:r>
-      <w:proofErr w:type="spellEnd"/>
-      <w:r>
-        <w:t>&gt;</w:t>
-      </w:r>
-      <w:r>
-        <w:br/>
-        <w:t xml:space="preserve">                    name2: &lt;</w:t>
-      </w:r>
-      <w:proofErr w:type="spellStart"/>
-      <w:r>
-        <w:t>ProxyRoute</w:t>
-      </w:r>
-      <w:proofErr w:type="spellEnd"/>
-      <w:r>
         <w:t xml:space="preserve"> json&gt;</w:t>
-      </w:r>
-      <w:r>
-        <w:br/>
-        <w:t xml:space="preserve">                    ...</w:t>
-      </w:r>
-      <w:r>
-        <w:br/>
-        <w:t xml:space="preserve">            private:</w:t>
-      </w:r>
-      <w:r>
-        <w:br/>
-        <w:t xml:space="preserve">                settings: &lt;</w:t>
-      </w:r>
-      <w:proofErr w:type="spellStart"/>
-      <w:r>
-        <w:t>ProxySettings</w:t>
-      </w:r>
-      <w:proofErr w:type="spellEnd"/>
-      <w:r>
-        <w:t xml:space="preserve"> </w:t>
-      </w:r>
-      <w:proofErr w:type="spellStart"/>
-      <w:r>
-        <w:t>json</w:t>
-      </w:r>
-      <w:proofErr w:type="spellEnd"/>
-      <w:r>
-        <w:t>&gt;</w:t>
-      </w:r>
-      <w:r>
-        <w:br/>
-        <w:t xml:space="preserve">                routes:</w:t>
-      </w:r>
-      <w:r>
-        <w:br/>
-        <w:t xml:space="preserve">                    name1: &lt;</w:t>
-      </w:r>
-      <w:proofErr w:type="spellStart"/>
-      <w:r>
-        <w:t>ProxyRoute</w:t>
-      </w:r>
-      <w:proofErr w:type="spellEnd"/>
-      <w:r>
-        <w:t xml:space="preserve"> </w:t>
-      </w:r>
-      <w:proofErr w:type="spellStart"/>
-      <w:r>
-        <w:t>json</w:t>
-      </w:r>
-      <w:proofErr w:type="spellEnd"/>
-      <w:r>
-        <w:t>&gt;</w:t>
       </w:r>
       <w:r>
         <w:br/>
@@ -12223,15 +12124,7 @@
         <w:t>double</w:t>
       </w:r>
       <w:r>
-        <w:t xml:space="preserve">) specifies how often the proxy manager should scan TLS certificates persisted in Vault for expiration checks and updates </w:t>
-      </w:r>
-      <w:proofErr w:type="gramStart"/>
-      <w:r>
-        <w:t>and also</w:t>
-      </w:r>
-      <w:proofErr w:type="gramEnd"/>
-      <w:r>
-        <w:t xml:space="preserve"> poll the individual </w:t>
+        <w:t xml:space="preserve">) specifies how often the proxy manager should scan TLS certificates persisted in Vault for expiration checks and updates and also poll the individual </w:t>
       </w:r>
       <w:r>
         <w:t>traffic director rules</w:t>
@@ -13227,15 +13120,7 @@
     </w:p>
     <w:p>
       <w:r>
-        <w:t xml:space="preserve">The remaining 198 ports in this block can be used for routing TCP connections, HTTPS pass-thru, or HTTPS endpoints for older clients that don’t support SNI (server name indication).  You’ll need to manually configure your edge router or load </w:t>
-      </w:r>
-      <w:bookmarkStart w:id="0" w:name="_GoBack"/>
-      <w:r>
-        <w:t>balancer</w:t>
-      </w:r>
-      <w:bookmarkEnd w:id="0"/>
-      <w:r>
-        <w:t xml:space="preserve"> to route inbound traffic to the correct port.</w:t>
+        <w:t>The remaining 198 ports in this block can be used for routing TCP connections, HTTPS pass-thru, or HTTPS endpoints for older clients that don’t support SNI (server name indication).  You’ll need to manually configure your edge router or load balancer to route inbound traffic to the correct port.</w:t>
       </w:r>
     </w:p>
     <w:p>
@@ -16896,7 +16781,6 @@
   <w:style w:type="character" w:default="1" w:styleId="DefaultParagraphFont">
     <w:name w:val="Default Paragraph Font"/>
     <w:uiPriority w:val="1"/>
-    <w:semiHidden/>
     <w:unhideWhenUsed/>
   </w:style>
   <w:style w:type="table" w:default="1" w:styleId="TableNormal">
@@ -17461,7 +17345,7 @@
 </file>
 
 <file path=customXml/itemProps1.xml><?xml version="1.0" encoding="utf-8"?>
-<ds:datastoreItem xmlns:ds="http://schemas.openxmlformats.org/officeDocument/2006/customXml" ds:itemID="{2F3EE532-91EF-4A87-B276-75610B31DCAA}">
+<ds:datastoreItem xmlns:ds="http://schemas.openxmlformats.org/officeDocument/2006/customXml" ds:itemID="{A780B111-7500-468D-A773-72F76B2D7AFA}">
   <ds:schemaRefs>
     <ds:schemaRef ds:uri="http://schemas.openxmlformats.org/officeDocument/2006/bibliography"/>
   </ds:schemaRefs>

</xml_diff>

<commit_message>
Added hive DNS change time to try to improve unit test performance (didn't really help).
</commit_message>
<xml_diff>
--- a/Doc/Hive Notes.docx
+++ b/Doc/Hive Notes.docx
@@ -5144,7 +5144,7 @@
           <v:shape id="_x0000_i1025" type="#_x0000_t75" style="width:564.75pt;height:444.75pt" o:ole="">
             <v:imagedata r:id="rId14" o:title=""/>
           </v:shape>
-          <o:OLEObject Type="Embed" ProgID="Visio.Drawing.15" ShapeID="_x0000_i1025" DrawAspect="Content" ObjectID="_1603378858" r:id="rId15"/>
+          <o:OLEObject Type="Embed" ProgID="Visio.Drawing.15" ShapeID="_x0000_i1025" DrawAspect="Content" ObjectID="_1604040905" r:id="rId15"/>
         </w:object>
       </w:r>
     </w:p>
@@ -7234,12 +7234,7 @@
         <w:tab/>
       </w:r>
       <w:r>
-        <w:t>Identifies the external content distribution network (CDN)</w:t>
-      </w:r>
-      <w:bookmarkStart w:id="0" w:name="_GoBack"/>
-      <w:bookmarkEnd w:id="0"/>
-      <w:r>
-        <w:t xml:space="preserve"> where traffic was handled.</w:t>
+        <w:t>Identifies the external content distribution network (CDN) where traffic was handled.</w:t>
       </w:r>
     </w:p>
     <w:p>
@@ -9465,7 +9460,7 @@
           <v:shape id="_x0000_i1026" type="#_x0000_t75" style="width:234.75pt;height:123.75pt" o:ole="">
             <v:imagedata r:id="rId25" o:title=""/>
           </v:shape>
-          <o:OLEObject Type="Embed" ProgID="Visio.Drawing.15" ShapeID="_x0000_i1026" DrawAspect="Content" ObjectID="_1603378859" r:id="rId26"/>
+          <o:OLEObject Type="Embed" ProgID="Visio.Drawing.15" ShapeID="_x0000_i1026" DrawAspect="Content" ObjectID="_1604040906" r:id="rId26"/>
         </w:object>
       </w:r>
     </w:p>
@@ -9838,9 +9833,6 @@
       <w:r>
         <w:t xml:space="preserve"> DNS</w:t>
       </w:r>
-      <w:r>
-        <w:t xml:space="preserve"> (local)</w:t>
-      </w:r>
     </w:p>
     <w:p>
       <w:r>
@@ -10036,8 +10028,9 @@
           <w:szCs w:val="19"/>
         </w:rPr>
         <w:br/>
-        <w:t xml:space="preserve">    </w:t>
-      </w:r>
+        <w:t xml:space="preserve">    change-time-</w:t>
+      </w:r>
+      <w:proofErr w:type="spellStart"/>
       <w:r>
         <w:rPr>
           <w:rFonts w:ascii="Consolas" w:hAnsi="Consolas"/>
@@ -10045,8 +10038,9 @@
           <w:sz w:val="19"/>
           <w:szCs w:val="19"/>
         </w:rPr>
-        <w:t>entries</w:t>
-      </w:r>
+        <w:t>utc</w:t>
+      </w:r>
+      <w:proofErr w:type="spellEnd"/>
       <w:r>
         <w:rPr>
           <w:rFonts w:ascii="Consolas" w:hAnsi="Consolas"/>
@@ -10054,7 +10048,7 @@
           <w:sz w:val="19"/>
           <w:szCs w:val="19"/>
         </w:rPr>
-        <w:t>:</w:t>
+        <w:t xml:space="preserve">: </w:t>
       </w:r>
       <w:r>
         <w:rPr>
@@ -10063,7 +10057,7 @@
           <w:sz w:val="19"/>
           <w:szCs w:val="19"/>
         </w:rPr>
-        <w:br/>
+        <w:t>2018-06-05T14:30:13.000Z</w:t>
       </w:r>
       <w:r>
         <w:rPr>
@@ -10072,7 +10066,8 @@
           <w:sz w:val="19"/>
           <w:szCs w:val="19"/>
         </w:rPr>
-        <w:t xml:space="preserve">        registry.mycluster.com</w:t>
+        <w:br/>
+        <w:t xml:space="preserve">    </w:t>
       </w:r>
       <w:r>
         <w:rPr>
@@ -10081,8 +10076,7 @@
           <w:sz w:val="19"/>
           <w:szCs w:val="19"/>
         </w:rPr>
-        <w:br/>
-        <w:t xml:space="preserve">        mysite1.com</w:t>
+        <w:t>entries</w:t>
       </w:r>
       <w:r>
         <w:rPr>
@@ -10091,8 +10085,7 @@
           <w:sz w:val="19"/>
           <w:szCs w:val="19"/>
         </w:rPr>
-        <w:br/>
-        <w:t xml:space="preserve">        mysite2.com</w:t>
+        <w:t>:</w:t>
       </w:r>
       <w:r>
         <w:rPr>
@@ -10102,7 +10095,6 @@
           <w:szCs w:val="19"/>
         </w:rPr>
         <w:br/>
-        <w:t xml:space="preserve">    answers:</w:t>
       </w:r>
       <w:r>
         <w:rPr>
@@ -10111,7 +10103,7 @@
           <w:sz w:val="19"/>
           <w:szCs w:val="19"/>
         </w:rPr>
-        <w:br/>
+        <w:t xml:space="preserve">        registry.mycluster.com</w:t>
       </w:r>
       <w:r>
         <w:rPr>
@@ -10120,7 +10112,8 @@
           <w:sz w:val="19"/>
           <w:szCs w:val="19"/>
         </w:rPr>
-        <w:t xml:space="preserve">        </w:t>
+        <w:br/>
+        <w:t xml:space="preserve">        mysite1.com</w:t>
       </w:r>
       <w:r>
         <w:rPr>
@@ -10129,7 +10122,8 @@
           <w:sz w:val="19"/>
           <w:szCs w:val="19"/>
         </w:rPr>
-        <w:t>hosts.txt</w:t>
+        <w:br/>
+        <w:t xml:space="preserve">        mysite2.com</w:t>
       </w:r>
       <w:r>
         <w:rPr>
@@ -10139,7 +10133,7 @@
           <w:szCs w:val="19"/>
         </w:rPr>
         <w:br/>
-        <w:t xml:space="preserve">        </w:t>
+        <w:t xml:space="preserve">    answers:</w:t>
       </w:r>
       <w:r>
         <w:rPr>
@@ -10148,7 +10142,7 @@
           <w:sz w:val="19"/>
           <w:szCs w:val="19"/>
         </w:rPr>
-        <w:t>hosts</w:t>
+        <w:br/>
       </w:r>
       <w:r>
         <w:rPr>
@@ -10157,7 +10151,68 @@
           <w:sz w:val="19"/>
           <w:szCs w:val="19"/>
         </w:rPr>
+        <w:t xml:space="preserve">        </w:t>
+      </w:r>
+      <w:r>
+        <w:rPr>
+          <w:rFonts w:ascii="Consolas" w:hAnsi="Consolas"/>
+          <w:color w:val="538135" w:themeColor="accent6" w:themeShade="BF"/>
+          <w:sz w:val="19"/>
+          <w:szCs w:val="19"/>
+        </w:rPr>
+        <w:t>hosts.txt</w:t>
+      </w:r>
+      <w:r>
+        <w:rPr>
+          <w:rFonts w:ascii="Consolas" w:hAnsi="Consolas"/>
+          <w:color w:val="538135" w:themeColor="accent6" w:themeShade="BF"/>
+          <w:sz w:val="19"/>
+          <w:szCs w:val="19"/>
+        </w:rPr>
+        <w:br/>
+        <w:t xml:space="preserve">        </w:t>
+      </w:r>
+      <w:r>
+        <w:rPr>
+          <w:rFonts w:ascii="Consolas" w:hAnsi="Consolas"/>
+          <w:color w:val="538135" w:themeColor="accent6" w:themeShade="BF"/>
+          <w:sz w:val="19"/>
+          <w:szCs w:val="19"/>
+        </w:rPr>
+        <w:t>hosts</w:t>
+      </w:r>
+      <w:r>
+        <w:rPr>
+          <w:rFonts w:ascii="Consolas" w:hAnsi="Consolas"/>
+          <w:color w:val="538135" w:themeColor="accent6" w:themeShade="BF"/>
+          <w:sz w:val="19"/>
+          <w:szCs w:val="19"/>
+        </w:rPr>
         <w:t>.md5</w:t>
+      </w:r>
+    </w:p>
+    <w:p>
+      <w:bookmarkStart w:id="0" w:name="_GoBack"/>
+      <w:r>
+        <w:rPr>
+          <w:rStyle w:val="EmphasizeChar"/>
+        </w:rPr>
+        <w:t>change-time-</w:t>
+      </w:r>
+      <w:proofErr w:type="spellStart"/>
+      <w:r>
+        <w:rPr>
+          <w:rStyle w:val="EmphasizeChar"/>
+        </w:rPr>
+        <w:t>utc</w:t>
+      </w:r>
+      <w:proofErr w:type="spellEnd"/>
+      <w:r>
+        <w:t xml:space="preserve"> </w:t>
+      </w:r>
+      <w:bookmarkEnd w:id="0"/>
+      <w:r>
+        <w:t>will typically be set to the time (UTC) when the entry definitions were last modified.  You should assume now (UTC) if this setting is missing.  This setting is used to improve unit test performance by reducing the time that tests need to wait to ensure that hive DNS changes have had a chance to propagate to all hive nodes.</w:t>
       </w:r>
     </w:p>
     <w:p>
@@ -10501,6 +10556,7 @@
     </w:p>
     <w:p>
       <w:r>
+        <w:lastRenderedPageBreak/>
         <w:t>Here's how this looks:</w:t>
       </w:r>
     </w:p>
@@ -10513,7 +10569,7 @@
           <v:shape id="_x0000_i1027" type="#_x0000_t75" style="width:552pt;height:419.25pt" o:ole="">
             <v:imagedata r:id="rId27" o:title=""/>
           </v:shape>
-          <o:OLEObject Type="Embed" ProgID="Visio.Drawing.15" ShapeID="_x0000_i1027" DrawAspect="Content" ObjectID="_1603378860" r:id="rId28"/>
+          <o:OLEObject Type="Embed" ProgID="Visio.Drawing.15" ShapeID="_x0000_i1027" DrawAspect="Content" ObjectID="_1604040907" r:id="rId28"/>
         </w:object>
       </w:r>
     </w:p>
@@ -16781,6 +16837,7 @@
   <w:style w:type="character" w:default="1" w:styleId="DefaultParagraphFont">
     <w:name w:val="Default Paragraph Font"/>
     <w:uiPriority w:val="1"/>
+    <w:semiHidden/>
     <w:unhideWhenUsed/>
   </w:style>
   <w:style w:type="table" w:default="1" w:styleId="TableNormal">
@@ -17345,7 +17402,7 @@
 </file>
 
 <file path=customXml/itemProps1.xml><?xml version="1.0" encoding="utf-8"?>
-<ds:datastoreItem xmlns:ds="http://schemas.openxmlformats.org/officeDocument/2006/customXml" ds:itemID="{A780B111-7500-468D-A773-72F76B2D7AFA}">
+<ds:datastoreItem xmlns:ds="http://schemas.openxmlformats.org/officeDocument/2006/customXml" ds:itemID="{09E67D08-71B5-489F-900C-F19E2FE27309}">
   <ds:schemaRefs>
     <ds:schemaRef ds:uri="http://schemas.openxmlformats.org/officeDocument/2006/bibliography"/>
   </ds:schemaRefs>

</xml_diff>